<commit_message>
dicom tree in json object format proposition
</commit_message>
<xml_diff>
--- a/docs/Shanoir-NG_Import.docx
+++ b/docs/Shanoir-NG_Import.docx
@@ -1,19 +1,14 @@
 
 <file path=word/document.xml><?xml version="1.0" encoding="utf-8"?>
-<w:document xmlns:wpc="http://schemas.microsoft.com/office/word/2010/wordprocessingCanvas" xmlns:mc="http://schemas.openxmlformats.org/markup-compatibility/2006" xmlns:o="urn:schemas-microsoft-com:office:office" xmlns:r="http://schemas.openxmlformats.org/officeDocument/2006/relationships" xmlns:m="http://schemas.openxmlformats.org/officeDocument/2006/math" xmlns:v="urn:schemas-microsoft-com:vml" xmlns:wp14="http://schemas.microsoft.com/office/word/2010/wordprocessingDrawing" xmlns:wp="http://schemas.openxmlformats.org/drawingml/2006/wordprocessingDrawing" xmlns:w10="urn:schemas-microsoft-com:office:word" xmlns:w="http://schemas.openxmlformats.org/wordprocessingml/2006/main" xmlns:w14="http://schemas.microsoft.com/office/word/2010/wordml" xmlns:w15="http://schemas.microsoft.com/office/word/2012/wordml" xmlns:wpg="http://schemas.microsoft.com/office/word/2010/wordprocessingGroup" xmlns:wpi="http://schemas.microsoft.com/office/word/2010/wordprocessingInk" xmlns:wne="http://schemas.microsoft.com/office/word/2006/wordml" xmlns:wps="http://schemas.microsoft.com/office/word/2010/wordprocessingShape" mc:Ignorable="w14 w15 wp14">
+<w:document xmlns:wpc="http://schemas.microsoft.com/office/word/2010/wordprocessingCanvas" xmlns:mc="http://schemas.openxmlformats.org/markup-compatibility/2006" xmlns:o="urn:schemas-microsoft-com:office:office" xmlns:r="http://schemas.openxmlformats.org/officeDocument/2006/relationships" xmlns:m="http://schemas.openxmlformats.org/officeDocument/2006/math" xmlns:v="urn:schemas-microsoft-com:vml" xmlns:wp14="http://schemas.microsoft.com/office/word/2010/wordprocessingDrawing" xmlns:wp="http://schemas.openxmlformats.org/drawingml/2006/wordprocessingDrawing" xmlns:w10="urn:schemas-microsoft-com:office:word" xmlns:w="http://schemas.openxmlformats.org/wordprocessingml/2006/main" xmlns:w14="http://schemas.microsoft.com/office/word/2010/wordml" xmlns:wpg="http://schemas.microsoft.com/office/word/2010/wordprocessingGroup" xmlns:wpi="http://schemas.microsoft.com/office/word/2010/wordprocessingInk" xmlns:wne="http://schemas.microsoft.com/office/word/2006/wordml" xmlns:wps="http://schemas.microsoft.com/office/word/2010/wordprocessingShape" mc:Ignorable="w14 wp14">
   <w:body>
     <w:p>
       <w:pPr>
         <w:pStyle w:val="Titre"/>
         <w:jc w:val="center"/>
       </w:pPr>
-      <w:proofErr w:type="spellStart"/>
-      <w:r>
-        <w:t>Shanoir</w:t>
-      </w:r>
-      <w:proofErr w:type="spellEnd"/>
-      <w:r>
-        <w:t xml:space="preserve"> NG</w:t>
+      <w:r>
+        <w:t>Shanoir NG</w:t>
       </w:r>
       <w:r>
         <w:t xml:space="preserve"> – </w:t>
@@ -2129,14 +2124,12 @@
       </w:pPr>
       <w:bookmarkStart w:id="0" w:name="_Toc447099453"/>
       <w:bookmarkStart w:id="1" w:name="_Toc486500170"/>
-      <w:proofErr w:type="spellStart"/>
       <w:r>
         <w:rPr>
           <w:lang w:val="en-US"/>
         </w:rPr>
         <w:t>Microservice</w:t>
       </w:r>
-      <w:proofErr w:type="spellEnd"/>
       <w:r>
         <w:rPr>
           <w:lang w:val="en-US"/>
@@ -2161,14 +2154,12 @@
         </w:rPr>
       </w:pPr>
       <w:bookmarkStart w:id="2" w:name="_Toc486500171"/>
-      <w:proofErr w:type="spellStart"/>
       <w:r>
         <w:rPr>
           <w:lang w:val="en-US"/>
         </w:rPr>
         <w:t>Microservice</w:t>
       </w:r>
-      <w:proofErr w:type="spellEnd"/>
       <w:r>
         <w:rPr>
           <w:lang w:val="en-US"/>
@@ -2187,35 +2178,7 @@
         <w:rPr>
           <w:lang w:val="en-US"/>
         </w:rPr>
-        <w:t xml:space="preserve">This </w:t>
-      </w:r>
-      <w:proofErr w:type="spellStart"/>
-      <w:r>
-        <w:rPr>
-          <w:lang w:val="en-US"/>
-        </w:rPr>
-        <w:t>microservice</w:t>
-      </w:r>
-      <w:proofErr w:type="spellEnd"/>
-      <w:r>
-        <w:rPr>
-          <w:lang w:val="en-US"/>
-        </w:rPr>
-        <w:t xml:space="preserve"> is a part of the </w:t>
-      </w:r>
-      <w:proofErr w:type="spellStart"/>
-      <w:r>
-        <w:rPr>
-          <w:lang w:val="en-US"/>
-        </w:rPr>
-        <w:t>Shanoir</w:t>
-      </w:r>
-      <w:proofErr w:type="spellEnd"/>
-      <w:r>
-        <w:rPr>
-          <w:lang w:val="en-US"/>
-        </w:rPr>
-        <w:t xml:space="preserve">-NG application and is </w:t>
+        <w:t xml:space="preserve">This microservice is a part of the Shanoir-NG application and is </w:t>
       </w:r>
       <w:r>
         <w:rPr>
@@ -2264,19 +2227,11 @@
           <w:lang w:val="en-US"/>
         </w:rPr>
       </w:pPr>
-      <w:proofErr w:type="spellStart"/>
-      <w:r>
-        <w:rPr>
-          <w:lang w:val="en-US"/>
-        </w:rPr>
-        <w:t>Shanoir</w:t>
-      </w:r>
-      <w:proofErr w:type="spellEnd"/>
-      <w:r>
-        <w:rPr>
-          <w:lang w:val="en-US"/>
-        </w:rPr>
-        <w:t xml:space="preserve"> NG main functionalities are:</w:t>
+      <w:r>
+        <w:rPr>
+          <w:lang w:val="en-US"/>
+        </w:rPr>
+        <w:t>Shanoir NG main functionalities are:</w:t>
       </w:r>
     </w:p>
     <w:p>
@@ -2330,16 +2285,8 @@
         <w:rPr>
           <w:lang w:val="en-US"/>
         </w:rPr>
-        <w:t xml:space="preserve">Import from </w:t>
-      </w:r>
-      <w:proofErr w:type="spellStart"/>
-      <w:r>
-        <w:rPr>
-          <w:lang w:val="en-US"/>
-        </w:rPr>
-        <w:t>ShanoirUploader</w:t>
-      </w:r>
-      <w:proofErr w:type="spellEnd"/>
+        <w:t>Import from ShanoirUploader</w:t>
+      </w:r>
     </w:p>
     <w:p>
       <w:pPr>
@@ -2657,19 +2604,11 @@
           <w:lang w:val="en-US"/>
         </w:rPr>
       </w:pPr>
-      <w:proofErr w:type="spellStart"/>
-      <w:r>
-        <w:rPr>
-          <w:lang w:val="en-US"/>
-        </w:rPr>
-        <w:t>Nifti</w:t>
-      </w:r>
-      <w:proofErr w:type="spellEnd"/>
-      <w:r>
-        <w:rPr>
-          <w:lang w:val="en-US"/>
-        </w:rPr>
-        <w:t xml:space="preserve"> conversion</w:t>
+      <w:r>
+        <w:rPr>
+          <w:lang w:val="en-US"/>
+        </w:rPr>
+        <w:t>Nifti conversion</w:t>
       </w:r>
     </w:p>
     <w:p>
@@ -2815,19 +2754,11 @@
           <w:lang w:val="en-US"/>
         </w:rPr>
       </w:pPr>
-      <w:proofErr w:type="spellStart"/>
-      <w:r>
-        <w:rPr>
-          <w:lang w:val="en-US"/>
-        </w:rPr>
-        <w:t>Nifti</w:t>
-      </w:r>
-      <w:proofErr w:type="spellEnd"/>
-      <w:r>
-        <w:rPr>
-          <w:lang w:val="en-US"/>
-        </w:rPr>
-        <w:t xml:space="preserve"> conversion</w:t>
+      <w:r>
+        <w:rPr>
+          <w:lang w:val="en-US"/>
+        </w:rPr>
+        <w:t>Nifti conversion</w:t>
       </w:r>
     </w:p>
     <w:p>
@@ -2867,17 +2798,9 @@
         <w:rPr>
           <w:lang w:val="en-US"/>
         </w:rPr>
-        <w:t xml:space="preserve">Import from </w:t>
-      </w:r>
-      <w:proofErr w:type="spellStart"/>
-      <w:r>
-        <w:rPr>
-          <w:lang w:val="en-US"/>
-        </w:rPr>
-        <w:t>ShanoirUploader</w:t>
+        <w:t>Import from ShanoirUploader</w:t>
       </w:r>
       <w:bookmarkEnd w:id="9"/>
-      <w:proofErr w:type="spellEnd"/>
     </w:p>
     <w:p>
       <w:pPr>
@@ -2975,19 +2898,11 @@
           <w:lang w:val="en-US"/>
         </w:rPr>
       </w:pPr>
-      <w:proofErr w:type="spellStart"/>
-      <w:r>
-        <w:rPr>
-          <w:lang w:val="en-US"/>
-        </w:rPr>
-        <w:t>Nifti</w:t>
-      </w:r>
-      <w:proofErr w:type="spellEnd"/>
-      <w:r>
-        <w:rPr>
-          <w:lang w:val="en-US"/>
-        </w:rPr>
-        <w:t xml:space="preserve"> conversion</w:t>
+      <w:r>
+        <w:rPr>
+          <w:lang w:val="en-US"/>
+        </w:rPr>
+        <w:t>Nifti conversion</w:t>
       </w:r>
     </w:p>
     <w:p>
@@ -3099,19 +3014,11 @@
           <w:lang w:val="en-US"/>
         </w:rPr>
       </w:pPr>
-      <w:proofErr w:type="spellStart"/>
-      <w:r>
-        <w:rPr>
-          <w:lang w:val="en-US"/>
-        </w:rPr>
-        <w:t>Nifti</w:t>
-      </w:r>
-      <w:proofErr w:type="spellEnd"/>
-      <w:r>
-        <w:rPr>
-          <w:lang w:val="en-US"/>
-        </w:rPr>
-        <w:t xml:space="preserve"> conversion</w:t>
+      <w:r>
+        <w:rPr>
+          <w:lang w:val="en-US"/>
+        </w:rPr>
+        <w:t>Nifti conversion</w:t>
       </w:r>
     </w:p>
     <w:p>
@@ -3291,19 +3198,11 @@
           <w:lang w:val="en-US"/>
         </w:rPr>
       </w:pPr>
-      <w:proofErr w:type="spellStart"/>
-      <w:r>
-        <w:rPr>
-          <w:lang w:val="en-US"/>
-        </w:rPr>
-        <w:t>Nifti</w:t>
-      </w:r>
-      <w:proofErr w:type="spellEnd"/>
-      <w:r>
-        <w:rPr>
-          <w:lang w:val="en-US"/>
-        </w:rPr>
-        <w:t xml:space="preserve"> conversion</w:t>
+      <w:r>
+        <w:rPr>
+          <w:lang w:val="en-US"/>
+        </w:rPr>
+        <w:t>Nifti conversion</w:t>
       </w:r>
     </w:p>
     <w:p>
@@ -3503,6 +3402,805 @@
           <w:lang w:val="en-US"/>
         </w:rPr>
       </w:pPr>
+      <w:r>
+        <w:rPr>
+          <w:lang w:val="en-US"/>
+        </w:rPr>
+        <w:t>A tree is displayed here to let users select series. Here is the structure of the tree:</w:t>
+      </w:r>
+    </w:p>
+    <w:p>
+      <w:pPr>
+        <w:pStyle w:val="Paragraphedeliste"/>
+        <w:numPr>
+          <w:ilvl w:val="0"/>
+          <w:numId w:val="29"/>
+        </w:numPr>
+        <w:rPr>
+          <w:lang w:val="en-US"/>
+        </w:rPr>
+      </w:pPr>
+      <w:r>
+        <w:rPr>
+          <w:lang w:val="en-US"/>
+        </w:rPr>
+        <w:t>Patient</w:t>
+      </w:r>
+    </w:p>
+    <w:p>
+      <w:pPr>
+        <w:pStyle w:val="Paragraphedeliste"/>
+        <w:numPr>
+          <w:ilvl w:val="0"/>
+          <w:numId w:val="30"/>
+        </w:numPr>
+        <w:rPr>
+          <w:lang w:val="en-US"/>
+        </w:rPr>
+      </w:pPr>
+      <w:r>
+        <w:rPr>
+          <w:lang w:val="en-US"/>
+        </w:rPr>
+        <w:t>Study</w:t>
+      </w:r>
+    </w:p>
+    <w:p>
+      <w:pPr>
+        <w:pStyle w:val="Paragraphedeliste"/>
+        <w:numPr>
+          <w:ilvl w:val="0"/>
+          <w:numId w:val="31"/>
+        </w:numPr>
+        <w:rPr>
+          <w:lang w:val="en-US"/>
+        </w:rPr>
+      </w:pPr>
+      <w:proofErr w:type="spellStart"/>
+      <w:r>
+        <w:rPr>
+          <w:lang w:val="en-US"/>
+        </w:rPr>
+        <w:t>Serie</w:t>
+      </w:r>
+      <w:proofErr w:type="spellEnd"/>
+    </w:p>
+    <w:p>
+      <w:pPr>
+        <w:pStyle w:val="Paragraphedeliste"/>
+        <w:numPr>
+          <w:ilvl w:val="0"/>
+          <w:numId w:val="31"/>
+        </w:numPr>
+        <w:rPr>
+          <w:lang w:val="en-US"/>
+        </w:rPr>
+      </w:pPr>
+      <w:proofErr w:type="spellStart"/>
+      <w:r>
+        <w:rPr>
+          <w:lang w:val="en-US"/>
+        </w:rPr>
+        <w:t>Serie</w:t>
+      </w:r>
+      <w:proofErr w:type="spellEnd"/>
+    </w:p>
+    <w:p>
+      <w:pPr>
+        <w:pStyle w:val="Paragraphedeliste"/>
+        <w:numPr>
+          <w:ilvl w:val="0"/>
+          <w:numId w:val="31"/>
+        </w:numPr>
+        <w:rPr>
+          <w:lang w:val="en-US"/>
+        </w:rPr>
+      </w:pPr>
+      <w:proofErr w:type="spellStart"/>
+      <w:r>
+        <w:rPr>
+          <w:lang w:val="en-US"/>
+        </w:rPr>
+        <w:t>Serie</w:t>
+      </w:r>
+      <w:proofErr w:type="spellEnd"/>
+    </w:p>
+    <w:p>
+      <w:pPr>
+        <w:pStyle w:val="Paragraphedeliste"/>
+        <w:numPr>
+          <w:ilvl w:val="0"/>
+          <w:numId w:val="31"/>
+        </w:numPr>
+        <w:rPr>
+          <w:lang w:val="en-US"/>
+        </w:rPr>
+      </w:pPr>
+      <w:r>
+        <w:rPr>
+          <w:lang w:val="en-US"/>
+        </w:rPr>
+        <w:t>…</w:t>
+      </w:r>
+    </w:p>
+    <w:p>
+      <w:pPr>
+        <w:rPr>
+          <w:lang w:val="en-US"/>
+        </w:rPr>
+      </w:pPr>
+      <w:r>
+        <w:rPr>
+          <w:lang w:val="en-US"/>
+        </w:rPr>
+        <w:t xml:space="preserve">The tree is an response from the upload MS and is a </w:t>
+      </w:r>
+      <w:proofErr w:type="spellStart"/>
+      <w:r>
+        <w:rPr>
+          <w:lang w:val="en-US"/>
+        </w:rPr>
+        <w:t>json</w:t>
+      </w:r>
+      <w:proofErr w:type="spellEnd"/>
+      <w:r>
+        <w:rPr>
+          <w:lang w:val="en-US"/>
+        </w:rPr>
+        <w:t xml:space="preserve"> object in this format:</w:t>
+      </w:r>
+    </w:p>
+    <w:p>
+      <w:pPr>
+        <w:rPr>
+          <w:lang w:val="en-US"/>
+        </w:rPr>
+      </w:pPr>
+      <w:r>
+        <w:rPr>
+          <w:lang w:val="en-US"/>
+        </w:rPr>
+        <w:t>{</w:t>
+      </w:r>
+    </w:p>
+    <w:p>
+      <w:pPr>
+        <w:rPr>
+          <w:lang w:val="en-US"/>
+        </w:rPr>
+      </w:pPr>
+      <w:r>
+        <w:rPr>
+          <w:lang w:val="en-US"/>
+        </w:rPr>
+        <w:t>“patient”: {</w:t>
+      </w:r>
+    </w:p>
+    <w:p>
+      <w:pPr>
+        <w:rPr>
+          <w:lang w:val="en-US"/>
+        </w:rPr>
+      </w:pPr>
+      <w:r>
+        <w:rPr>
+          <w:lang w:val="en-US"/>
+        </w:rPr>
+        <w:tab/>
+        <w:t>“id”: string,</w:t>
+      </w:r>
+    </w:p>
+    <w:p>
+      <w:pPr>
+        <w:ind w:firstLine="708"/>
+        <w:rPr>
+          <w:lang w:val="en-US"/>
+        </w:rPr>
+      </w:pPr>
+      <w:r>
+        <w:rPr>
+          <w:lang w:val="en-US"/>
+        </w:rPr>
+        <w:t>“</w:t>
+      </w:r>
+      <w:r>
+        <w:rPr>
+          <w:lang w:val="en-US"/>
+        </w:rPr>
+        <w:t>sex</w:t>
+      </w:r>
+      <w:r>
+        <w:rPr>
+          <w:lang w:val="en-US"/>
+        </w:rPr>
+        <w:t>”: string,</w:t>
+      </w:r>
+    </w:p>
+    <w:p>
+      <w:pPr>
+        <w:rPr>
+          <w:lang w:val="en-US"/>
+        </w:rPr>
+      </w:pPr>
+      <w:r>
+        <w:rPr>
+          <w:lang w:val="en-US"/>
+        </w:rPr>
+        <w:tab/>
+      </w:r>
+      <w:r>
+        <w:rPr>
+          <w:lang w:val="en-US"/>
+        </w:rPr>
+        <w:t>“</w:t>
+      </w:r>
+      <w:r>
+        <w:rPr>
+          <w:lang w:val="en-US"/>
+        </w:rPr>
+        <w:t>name</w:t>
+      </w:r>
+      <w:r>
+        <w:rPr>
+          <w:lang w:val="en-US"/>
+        </w:rPr>
+        <w:t>”: string,</w:t>
+      </w:r>
+    </w:p>
+    <w:p>
+      <w:pPr>
+        <w:rPr>
+          <w:lang w:val="en-US"/>
+        </w:rPr>
+      </w:pPr>
+      <w:r>
+        <w:rPr>
+          <w:lang w:val="en-US"/>
+        </w:rPr>
+        <w:tab/>
+      </w:r>
+      <w:r>
+        <w:rPr>
+          <w:lang w:val="en-US"/>
+        </w:rPr>
+        <w:t>“</w:t>
+      </w:r>
+      <w:proofErr w:type="spellStart"/>
+      <w:r>
+        <w:rPr>
+          <w:lang w:val="en-US"/>
+        </w:rPr>
+        <w:t>birthDate</w:t>
+      </w:r>
+      <w:proofErr w:type="spellEnd"/>
+      <w:r>
+        <w:rPr>
+          <w:lang w:val="en-US"/>
+        </w:rPr>
+        <w:t>”</w:t>
+      </w:r>
+      <w:r>
+        <w:rPr>
+          <w:lang w:val="en-US"/>
+        </w:rPr>
+        <w:t xml:space="preserve">: </w:t>
+      </w:r>
+      <w:r>
+        <w:rPr>
+          <w:lang w:val="en-US"/>
+        </w:rPr>
+        <w:t>date</w:t>
+      </w:r>
+    </w:p>
+    <w:p>
+      <w:pPr>
+        <w:rPr>
+          <w:lang w:val="en-US"/>
+        </w:rPr>
+      </w:pPr>
+      <w:r>
+        <w:rPr>
+          <w:lang w:val="en-US"/>
+        </w:rPr>
+        <w:t>} ,</w:t>
+      </w:r>
+    </w:p>
+    <w:p>
+      <w:pPr>
+        <w:rPr>
+          <w:lang w:val="en-US"/>
+        </w:rPr>
+      </w:pPr>
+      <w:r>
+        <w:rPr>
+          <w:lang w:val="en-US"/>
+        </w:rPr>
+        <w:t>“</w:t>
+      </w:r>
+      <w:r>
+        <w:rPr>
+          <w:lang w:val="en-US"/>
+        </w:rPr>
+        <w:t>study</w:t>
+      </w:r>
+      <w:r>
+        <w:rPr>
+          <w:lang w:val="en-US"/>
+        </w:rPr>
+        <w:t xml:space="preserve">”: </w:t>
+      </w:r>
+      <w:r>
+        <w:rPr>
+          <w:lang w:val="en-US"/>
+        </w:rPr>
+        <w:t>{</w:t>
+      </w:r>
+    </w:p>
+    <w:p>
+      <w:pPr>
+        <w:ind w:firstLine="708"/>
+        <w:rPr>
+          <w:lang w:val="en-US"/>
+        </w:rPr>
+      </w:pPr>
+      <w:r>
+        <w:rPr>
+          <w:lang w:val="en-US"/>
+        </w:rPr>
+        <w:t xml:space="preserve">“name”: </w:t>
+      </w:r>
+      <w:r>
+        <w:rPr>
+          <w:lang w:val="en-US"/>
+        </w:rPr>
+        <w:t>string</w:t>
+      </w:r>
+    </w:p>
+    <w:p>
+      <w:pPr>
+        <w:rPr>
+          <w:lang w:val="en-US"/>
+        </w:rPr>
+      </w:pPr>
+      <w:r>
+        <w:rPr>
+          <w:lang w:val="en-US"/>
+        </w:rPr>
+        <w:t>},</w:t>
+      </w:r>
+    </w:p>
+    <w:p>
+      <w:pPr>
+        <w:rPr>
+          <w:lang w:val="en-US"/>
+        </w:rPr>
+      </w:pPr>
+      <w:r>
+        <w:rPr>
+          <w:lang w:val="en-US"/>
+        </w:rPr>
+        <w:t>“</w:t>
+      </w:r>
+      <w:proofErr w:type="spellStart"/>
+      <w:r>
+        <w:rPr>
+          <w:lang w:val="en-US"/>
+        </w:rPr>
+        <w:t>serie</w:t>
+      </w:r>
+      <w:proofErr w:type="spellEnd"/>
+      <w:r>
+        <w:rPr>
+          <w:lang w:val="en-US"/>
+        </w:rPr>
+        <w:t>”:</w:t>
+      </w:r>
+      <w:r>
+        <w:rPr>
+          <w:lang w:val="en-US"/>
+        </w:rPr>
+        <w:t xml:space="preserve"> </w:t>
+      </w:r>
+      <w:r>
+        <w:rPr>
+          <w:lang w:val="en-US"/>
+        </w:rPr>
+        <w:t>{</w:t>
+      </w:r>
+    </w:p>
+    <w:p>
+      <w:pPr>
+        <w:rPr>
+          <w:lang w:val="en-US"/>
+        </w:rPr>
+      </w:pPr>
+      <w:r>
+        <w:rPr>
+          <w:lang w:val="en-US"/>
+        </w:rPr>
+        <w:tab/>
+        <w:t>“id”: string,</w:t>
+      </w:r>
+    </w:p>
+    <w:p>
+      <w:pPr>
+        <w:ind w:firstLine="708"/>
+        <w:rPr>
+          <w:lang w:val="en-US"/>
+        </w:rPr>
+      </w:pPr>
+      <w:r>
+        <w:rPr>
+          <w:lang w:val="en-US"/>
+        </w:rPr>
+        <w:t>“</w:t>
+      </w:r>
+      <w:r>
+        <w:rPr>
+          <w:lang w:val="en-US"/>
+        </w:rPr>
+        <w:t>protocol</w:t>
+      </w:r>
+      <w:r>
+        <w:rPr>
+          <w:lang w:val="en-US"/>
+        </w:rPr>
+        <w:t>”: string,</w:t>
+      </w:r>
+    </w:p>
+    <w:p>
+      <w:pPr>
+        <w:rPr>
+          <w:lang w:val="en-US"/>
+        </w:rPr>
+      </w:pPr>
+      <w:r>
+        <w:rPr>
+          <w:lang w:val="en-US"/>
+        </w:rPr>
+        <w:tab/>
+        <w:t>“</w:t>
+      </w:r>
+      <w:r>
+        <w:rPr>
+          <w:lang w:val="en-US"/>
+        </w:rPr>
+        <w:t>description</w:t>
+      </w:r>
+      <w:r>
+        <w:rPr>
+          <w:lang w:val="en-US"/>
+        </w:rPr>
+        <w:t>”: string,</w:t>
+      </w:r>
+    </w:p>
+    <w:p>
+      <w:pPr>
+        <w:rPr>
+          <w:lang w:val="en-US"/>
+        </w:rPr>
+      </w:pPr>
+      <w:r>
+        <w:rPr>
+          <w:lang w:val="en-US"/>
+        </w:rPr>
+        <w:tab/>
+        <w:t>“</w:t>
+      </w:r>
+      <w:proofErr w:type="spellStart"/>
+      <w:r>
+        <w:rPr>
+          <w:lang w:val="en-US"/>
+        </w:rPr>
+        <w:t>series</w:t>
+      </w:r>
+      <w:r>
+        <w:rPr>
+          <w:lang w:val="en-US"/>
+        </w:rPr>
+        <w:t>Date</w:t>
+      </w:r>
+      <w:proofErr w:type="spellEnd"/>
+      <w:r>
+        <w:rPr>
+          <w:lang w:val="en-US"/>
+        </w:rPr>
+        <w:t xml:space="preserve">”: </w:t>
+      </w:r>
+      <w:r>
+        <w:rPr>
+          <w:lang w:val="en-US"/>
+        </w:rPr>
+        <w:t>date</w:t>
+      </w:r>
+      <w:r>
+        <w:rPr>
+          <w:lang w:val="en-US"/>
+        </w:rPr>
+        <w:t>,</w:t>
+      </w:r>
+    </w:p>
+    <w:p>
+      <w:pPr>
+        <w:rPr>
+          <w:lang w:val="en-US"/>
+        </w:rPr>
+      </w:pPr>
+      <w:r>
+        <w:rPr>
+          <w:lang w:val="en-US"/>
+        </w:rPr>
+        <w:lastRenderedPageBreak/>
+        <w:tab/>
+        <w:t>“</w:t>
+      </w:r>
+      <w:proofErr w:type="spellStart"/>
+      <w:r>
+        <w:rPr>
+          <w:lang w:val="en-US"/>
+        </w:rPr>
+        <w:t>seriesNumber</w:t>
+      </w:r>
+      <w:proofErr w:type="spellEnd"/>
+      <w:r>
+        <w:rPr>
+          <w:lang w:val="en-US"/>
+        </w:rPr>
+        <w:t xml:space="preserve">”: </w:t>
+      </w:r>
+      <w:r>
+        <w:rPr>
+          <w:lang w:val="en-US"/>
+        </w:rPr>
+        <w:t>number</w:t>
+      </w:r>
+      <w:r>
+        <w:rPr>
+          <w:lang w:val="en-US"/>
+        </w:rPr>
+        <w:t>,</w:t>
+      </w:r>
+    </w:p>
+    <w:p>
+      <w:pPr>
+        <w:rPr>
+          <w:lang w:val="en-US"/>
+        </w:rPr>
+      </w:pPr>
+      <w:r>
+        <w:rPr>
+          <w:lang w:val="en-US"/>
+        </w:rPr>
+        <w:tab/>
+        <w:t>“</w:t>
+      </w:r>
+      <w:proofErr w:type="spellStart"/>
+      <w:r>
+        <w:rPr>
+          <w:lang w:val="en-US"/>
+        </w:rPr>
+        <w:t>numberOfImages</w:t>
+      </w:r>
+      <w:proofErr w:type="spellEnd"/>
+      <w:r>
+        <w:rPr>
+          <w:lang w:val="en-US"/>
+        </w:rPr>
+        <w:t xml:space="preserve">”: </w:t>
+      </w:r>
+      <w:r>
+        <w:rPr>
+          <w:lang w:val="en-US"/>
+        </w:rPr>
+        <w:t>number</w:t>
+      </w:r>
+      <w:r>
+        <w:rPr>
+          <w:lang w:val="en-US"/>
+        </w:rPr>
+        <w:t>,</w:t>
+      </w:r>
+    </w:p>
+    <w:p>
+      <w:pPr>
+        <w:rPr>
+          <w:lang w:val="en-US"/>
+        </w:rPr>
+      </w:pPr>
+      <w:r>
+        <w:rPr>
+          <w:lang w:val="en-US"/>
+        </w:rPr>
+        <w:tab/>
+      </w:r>
+      <w:r>
+        <w:rPr>
+          <w:lang w:val="en-US"/>
+        </w:rPr>
+        <w:t>“</w:t>
+      </w:r>
+      <w:r>
+        <w:rPr>
+          <w:lang w:val="en-US"/>
+        </w:rPr>
+        <w:t>m</w:t>
+      </w:r>
+      <w:r>
+        <w:rPr>
+          <w:lang w:val="en-US"/>
+        </w:rPr>
+        <w:t>odality</w:t>
+      </w:r>
+      <w:r>
+        <w:rPr>
+          <w:lang w:val="en-US"/>
+        </w:rPr>
+        <w:t xml:space="preserve">”: </w:t>
+      </w:r>
+      <w:r>
+        <w:rPr>
+          <w:lang w:val="en-US"/>
+        </w:rPr>
+        <w:t>string</w:t>
+      </w:r>
+      <w:r>
+        <w:rPr>
+          <w:lang w:val="en-US"/>
+        </w:rPr>
+        <w:t>,</w:t>
+      </w:r>
+    </w:p>
+    <w:p>
+      <w:pPr>
+        <w:rPr>
+          <w:lang w:val="en-US"/>
+        </w:rPr>
+      </w:pPr>
+      <w:r>
+        <w:rPr>
+          <w:lang w:val="en-US"/>
+        </w:rPr>
+        <w:tab/>
+      </w:r>
+      <w:r>
+        <w:rPr>
+          <w:lang w:val="en-US"/>
+        </w:rPr>
+        <w:t>“</w:t>
+      </w:r>
+      <w:proofErr w:type="spellStart"/>
+      <w:r>
+        <w:rPr>
+          <w:lang w:val="en-US"/>
+        </w:rPr>
+        <w:t>numberOf</w:t>
+      </w:r>
+      <w:r>
+        <w:rPr>
+          <w:lang w:val="en-US"/>
+        </w:rPr>
+        <w:t>NonImageObjects</w:t>
+      </w:r>
+      <w:proofErr w:type="spellEnd"/>
+      <w:r>
+        <w:rPr>
+          <w:lang w:val="en-US"/>
+        </w:rPr>
+        <w:t>”: number</w:t>
+      </w:r>
+      <w:r>
+        <w:rPr>
+          <w:lang w:val="en-US"/>
+        </w:rPr>
+        <w:t>,</w:t>
+      </w:r>
+    </w:p>
+    <w:p>
+      <w:pPr>
+        <w:ind w:firstLine="708"/>
+        <w:rPr>
+          <w:lang w:val="en-US"/>
+        </w:rPr>
+      </w:pPr>
+      <w:r>
+        <w:rPr>
+          <w:lang w:val="en-US"/>
+        </w:rPr>
+        <w:t>“</w:t>
+      </w:r>
+      <w:r>
+        <w:rPr>
+          <w:lang w:val="en-US"/>
+        </w:rPr>
+        <w:t>images”: [{</w:t>
+      </w:r>
+    </w:p>
+    <w:p>
+      <w:pPr>
+        <w:ind w:firstLine="708"/>
+        <w:rPr>
+          <w:lang w:val="en-US"/>
+        </w:rPr>
+      </w:pPr>
+      <w:r>
+        <w:rPr>
+          <w:lang w:val="en-US"/>
+        </w:rPr>
+        <w:tab/>
+        <w:t>“</w:t>
+      </w:r>
+      <w:proofErr w:type="spellStart"/>
+      <w:r>
+        <w:rPr>
+          <w:lang w:val="en-US"/>
+        </w:rPr>
+        <w:t>imageId</w:t>
+      </w:r>
+      <w:proofErr w:type="spellEnd"/>
+      <w:r>
+        <w:rPr>
+          <w:lang w:val="en-US"/>
+        </w:rPr>
+        <w:t>”: number,</w:t>
+      </w:r>
+    </w:p>
+    <w:p>
+      <w:pPr>
+        <w:ind w:firstLine="708"/>
+        <w:rPr>
+          <w:lang w:val="en-US"/>
+        </w:rPr>
+      </w:pPr>
+      <w:r>
+        <w:rPr>
+          <w:lang w:val="en-US"/>
+        </w:rPr>
+        <w:tab/>
+        <w:t>“</w:t>
+      </w:r>
+      <w:proofErr w:type="spellStart"/>
+      <w:r>
+        <w:rPr>
+          <w:lang w:val="en-US"/>
+        </w:rPr>
+        <w:t>imageUrl</w:t>
+      </w:r>
+      <w:proofErr w:type="spellEnd"/>
+      <w:r>
+        <w:rPr>
+          <w:lang w:val="en-US"/>
+        </w:rPr>
+        <w:t>”: string</w:t>
+      </w:r>
+    </w:p>
+    <w:p>
+      <w:pPr>
+        <w:ind w:firstLine="708"/>
+        <w:rPr>
+          <w:lang w:val="en-US"/>
+        </w:rPr>
+      </w:pPr>
+      <w:r>
+        <w:rPr>
+          <w:lang w:val="en-US"/>
+        </w:rPr>
+        <w:t xml:space="preserve">}] </w:t>
+      </w:r>
+      <w:bookmarkStart w:id="16" w:name="_GoBack"/>
+      <w:bookmarkEnd w:id="16"/>
+    </w:p>
+    <w:p>
+      <w:pPr>
+        <w:rPr>
+          <w:lang w:val="en-US"/>
+        </w:rPr>
+      </w:pPr>
+      <w:r>
+        <w:rPr>
+          <w:lang w:val="en-US"/>
+        </w:rPr>
+        <w:t>}</w:t>
+      </w:r>
     </w:p>
     <w:p>
       <w:pPr>
@@ -3512,7 +4210,7 @@
           <w:lang w:val="en-US"/>
         </w:rPr>
       </w:pPr>
-      <w:bookmarkStart w:id="16" w:name="_Toc486500185"/>
+      <w:bookmarkStart w:id="17" w:name="_Toc486500185"/>
       <w:r>
         <w:rPr>
           <w:lang w:val="en-US"/>
@@ -3525,7 +4223,7 @@
         </w:rPr>
         <w:t>clinical context</w:t>
       </w:r>
-      <w:bookmarkEnd w:id="16"/>
+      <w:bookmarkEnd w:id="17"/>
     </w:p>
     <w:p>
       <w:pPr>
@@ -3542,14 +4240,14 @@
           <w:lang w:val="en-US"/>
         </w:rPr>
       </w:pPr>
-      <w:bookmarkStart w:id="17" w:name="_Toc486500186"/>
+      <w:bookmarkStart w:id="18" w:name="_Toc486500186"/>
       <w:r>
         <w:rPr>
           <w:lang w:val="en-US"/>
         </w:rPr>
         <w:t>Describe dataset</w:t>
       </w:r>
-      <w:bookmarkEnd w:id="17"/>
+      <w:bookmarkEnd w:id="18"/>
     </w:p>
     <w:p>
       <w:pPr>
@@ -3566,14 +4264,14 @@
           <w:lang w:val="en-US"/>
         </w:rPr>
       </w:pPr>
-      <w:bookmarkStart w:id="18" w:name="_Toc486500187"/>
+      <w:bookmarkStart w:id="19" w:name="_Toc486500187"/>
       <w:r>
         <w:rPr>
           <w:lang w:val="en-US"/>
         </w:rPr>
         <w:t>Select/create data processing</w:t>
       </w:r>
-      <w:bookmarkEnd w:id="18"/>
+      <w:bookmarkEnd w:id="19"/>
     </w:p>
     <w:p>
       <w:pPr>
@@ -3590,14 +4288,14 @@
           <w:lang w:val="en-US"/>
         </w:rPr>
       </w:pPr>
-      <w:bookmarkStart w:id="19" w:name="_Toc486500188"/>
+      <w:bookmarkStart w:id="20" w:name="_Toc486500188"/>
       <w:r>
         <w:rPr>
           <w:lang w:val="en-US"/>
         </w:rPr>
         <w:t>Anonymization</w:t>
       </w:r>
-      <w:bookmarkEnd w:id="19"/>
+      <w:bookmarkEnd w:id="20"/>
     </w:p>
     <w:p>
       <w:pPr>
@@ -3614,22 +4312,14 @@
           <w:lang w:val="en-US"/>
         </w:rPr>
       </w:pPr>
-      <w:bookmarkStart w:id="20" w:name="_Toc486500189"/>
-      <w:proofErr w:type="spellStart"/>
-      <w:r>
-        <w:rPr>
-          <w:lang w:val="en-US"/>
-        </w:rPr>
-        <w:t>Nifti</w:t>
-      </w:r>
-      <w:proofErr w:type="spellEnd"/>
-      <w:r>
-        <w:rPr>
-          <w:lang w:val="en-US"/>
-        </w:rPr>
-        <w:t xml:space="preserve"> conversion</w:t>
-      </w:r>
-      <w:bookmarkEnd w:id="20"/>
+      <w:bookmarkStart w:id="21" w:name="_Toc486500189"/>
+      <w:r>
+        <w:rPr>
+          <w:lang w:val="en-US"/>
+        </w:rPr>
+        <w:t>Nifti conversion</w:t>
+      </w:r>
+      <w:bookmarkEnd w:id="21"/>
     </w:p>
     <w:p>
       <w:pPr>
@@ -3646,7 +4336,7 @@
           <w:lang w:val="en-US"/>
         </w:rPr>
       </w:pPr>
-      <w:bookmarkStart w:id="21" w:name="_Toc486500190"/>
+      <w:bookmarkStart w:id="22" w:name="_Toc486500190"/>
       <w:r>
         <w:rPr>
           <w:lang w:val="en-US"/>
@@ -3659,7 +4349,7 @@
         </w:rPr>
         <w:t>settings for research study</w:t>
       </w:r>
-      <w:bookmarkEnd w:id="21"/>
+      <w:bookmarkEnd w:id="22"/>
     </w:p>
     <w:p>
       <w:pPr>
@@ -3676,7 +4366,7 @@
           <w:lang w:val="en-US"/>
         </w:rPr>
       </w:pPr>
-      <w:bookmarkStart w:id="22" w:name="_Toc486500191"/>
+      <w:bookmarkStart w:id="23" w:name="_Toc486500191"/>
       <w:r>
         <w:rPr>
           <w:lang w:val="en-US"/>
@@ -3689,7 +4379,7 @@
         </w:rPr>
         <w:t>Architecture</w:t>
       </w:r>
-      <w:bookmarkEnd w:id="22"/>
+      <w:bookmarkEnd w:id="23"/>
     </w:p>
     <w:p>
       <w:pPr>
@@ -3699,14 +4389,14 @@
           <w:lang w:val="en-US"/>
         </w:rPr>
       </w:pPr>
-      <w:bookmarkStart w:id="23" w:name="_Toc486500192"/>
+      <w:bookmarkStart w:id="24" w:name="_Toc486500192"/>
       <w:r>
         <w:rPr>
           <w:lang w:val="en-US"/>
         </w:rPr>
         <w:t>Anonymization</w:t>
       </w:r>
-      <w:bookmarkEnd w:id="23"/>
+      <w:bookmarkEnd w:id="24"/>
     </w:p>
     <w:p>
       <w:pPr>
@@ -3720,14 +4410,7 @@
         <w:rPr>
           <w:lang w:val="en-US"/>
         </w:rPr>
-        <w:t xml:space="preserve">Anonymized </w:t>
-      </w:r>
-      <w:proofErr w:type="gramStart"/>
-      <w:r>
-        <w:rPr>
-          <w:lang w:val="en-US"/>
-        </w:rPr>
-        <w:t xml:space="preserve">fields </w:t>
+        <w:t xml:space="preserve">Anonymized fields </w:t>
       </w:r>
       <w:r>
         <w:rPr>
@@ -3735,7 +4418,6 @@
         </w:rPr>
         <w:t>:</w:t>
       </w:r>
-      <w:proofErr w:type="gramEnd"/>
     </w:p>
     <w:p>
       <w:pPr>
@@ -3894,80 +4576,60 @@
         <w:rPr>
           <w:lang w:val="en-US"/>
         </w:rPr>
+        <w:t>Technical Specificatio</w:t>
+      </w:r>
+      <w:r>
+        <w:rPr>
+          <w:lang w:val="en-US"/>
+        </w:rPr>
+        <w:t>n of Shanoir NG Anonymization</w:t>
+      </w:r>
+    </w:p>
+    <w:p>
+      <w:pPr>
+        <w:jc w:val="both"/>
+        <w:rPr>
+          <w:lang w:val="en-US"/>
+        </w:rPr>
+      </w:pPr>
+    </w:p>
+    <w:p>
+      <w:pPr>
+        <w:jc w:val="both"/>
+        <w:rPr>
+          <w:lang w:val="en-US"/>
+        </w:rPr>
+      </w:pPr>
+      <w:r>
+        <w:rPr>
+          <w:lang w:val="en-US"/>
+        </w:rPr>
+        <w:t>To anonymize a DICOM image, the anonymization service starts with reading the set</w:t>
+      </w:r>
+      <w:r>
+        <w:rPr>
+          <w:lang w:val="en-US"/>
+        </w:rPr>
+        <w:t xml:space="preserve"> of DICOM tags to anonymize.  The DICOM tags to anonymize are listed in an excel document named </w:t>
+      </w:r>
+      <w:r>
+        <w:rPr>
+          <w:lang w:val="en-US"/>
+        </w:rPr>
+        <w:t>anonymization.xlsx</w:t>
+      </w:r>
+      <w:r>
+        <w:rPr>
+          <w:lang w:val="en-US"/>
+        </w:rPr>
+        <w:t xml:space="preserve">. Thus, the anonymization service parses the excel file, reads the list of tags and the operation to do to anonymize each tag based on the anonymization profile that should be </w:t>
+      </w:r>
+      <w:r>
+        <w:rPr>
+          <w:lang w:val="en-US"/>
+        </w:rPr>
         <w:lastRenderedPageBreak/>
-        <w:t>Technical Specificatio</w:t>
-      </w:r>
-      <w:r>
-        <w:rPr>
-          <w:lang w:val="en-US"/>
-        </w:rPr>
-        <w:t xml:space="preserve">n of </w:t>
-      </w:r>
-      <w:proofErr w:type="spellStart"/>
-      <w:r>
-        <w:rPr>
-          <w:lang w:val="en-US"/>
-        </w:rPr>
-        <w:t>Shanoir</w:t>
-      </w:r>
-      <w:proofErr w:type="spellEnd"/>
-      <w:r>
-        <w:rPr>
-          <w:lang w:val="en-US"/>
-        </w:rPr>
-        <w:t xml:space="preserve"> NG Anonymization</w:t>
-      </w:r>
-    </w:p>
-    <w:p>
-      <w:pPr>
-        <w:jc w:val="both"/>
-        <w:rPr>
-          <w:lang w:val="en-US"/>
-        </w:rPr>
-      </w:pPr>
-    </w:p>
-    <w:p>
-      <w:pPr>
-        <w:jc w:val="both"/>
-        <w:rPr>
-          <w:lang w:val="en-US"/>
-        </w:rPr>
-      </w:pPr>
-      <w:r>
-        <w:rPr>
-          <w:lang w:val="en-US"/>
-        </w:rPr>
-        <w:t xml:space="preserve">To anonymize a DICOM image, the anonymization service </w:t>
-      </w:r>
-      <w:r>
-        <w:rPr>
-          <w:lang w:val="en-US"/>
-        </w:rPr>
-        <w:t>starts with reading</w:t>
-      </w:r>
-      <w:r>
-        <w:rPr>
-          <w:lang w:val="en-US"/>
-        </w:rPr>
-        <w:t xml:space="preserve"> the set</w:t>
-      </w:r>
-      <w:r>
-        <w:rPr>
-          <w:lang w:val="en-US"/>
-        </w:rPr>
-        <w:t xml:space="preserve"> of DICOM tags to anonymize.  The DICOM tags to anonymize are listed in an excel document named </w:t>
-      </w:r>
-      <w:r>
-        <w:rPr>
-          <w:lang w:val="en-US"/>
-        </w:rPr>
-        <w:t>anonymization.xlsx</w:t>
-      </w:r>
-      <w:r>
-        <w:rPr>
-          <w:lang w:val="en-US"/>
-        </w:rPr>
-        <w:t>. Thus, the anonymization service parses the excel file, reads the list of tags and the operation to do to anonymize each tag based on the anonymization profile that should be applied (figure 2).  T</w:t>
+        <w:t>applied (figure 2).  T</w:t>
       </w:r>
       <w:r>
         <w:rPr>
@@ -4102,16 +4764,8 @@
         <w:rPr>
           <w:lang w:val="en-US"/>
         </w:rPr>
-        <w:t xml:space="preserve">” part is odd </w:t>
-      </w:r>
-      <w:proofErr w:type="gramStart"/>
-      <w:r>
-        <w:rPr>
-          <w:lang w:val="en-US"/>
-        </w:rPr>
-        <w:t>should be anonymized</w:t>
-      </w:r>
-      <w:proofErr w:type="gramEnd"/>
+        <w:t>” part is odd should be anonymized</w:t>
+      </w:r>
       <w:r>
         <w:rPr>
           <w:lang w:val="en-US"/>
@@ -4141,21 +4795,7 @@
         <w:rPr>
           <w:lang w:val="en-US"/>
         </w:rPr>
-        <w:t xml:space="preserve">Treats public tags: public tags specified in the excel file have to </w:t>
-      </w:r>
-      <w:proofErr w:type="gramStart"/>
-      <w:r>
-        <w:rPr>
-          <w:lang w:val="en-US"/>
-        </w:rPr>
-        <w:t>be anonymized</w:t>
-      </w:r>
-      <w:proofErr w:type="gramEnd"/>
-      <w:r>
-        <w:rPr>
-          <w:lang w:val="en-US"/>
-        </w:rPr>
-        <w:t xml:space="preserve">. </w:t>
+        <w:t xml:space="preserve">Treats public tags: public tags specified in the excel file have to be anonymized. </w:t>
       </w:r>
       <w:r>
         <w:rPr>
@@ -4204,7 +4844,6 @@
         <w:t xml:space="preserve">that </w:t>
       </w:r>
       <w:proofErr w:type="spellStart"/>
-      <w:proofErr w:type="gramStart"/>
       <w:r>
         <w:rPr>
           <w:lang w:val="en-US"/>
@@ -4212,7 +4851,6 @@
         <w:t>can not</w:t>
       </w:r>
       <w:proofErr w:type="spellEnd"/>
-      <w:proofErr w:type="gramEnd"/>
       <w:r>
         <w:rPr>
           <w:lang w:val="en-US"/>
@@ -4275,13 +4913,7 @@
         <w:rPr>
           <w:lang w:val="en-US"/>
         </w:rPr>
-        <w:t xml:space="preserve"> </w:t>
-      </w:r>
-      <w:r>
-        <w:rPr>
-          <w:lang w:val="en-US"/>
-        </w:rPr>
-        <w:t>(see figure 1)</w:t>
+        <w:t xml:space="preserve"> (see figure 1)</w:t>
       </w:r>
       <w:r>
         <w:rPr>
@@ -4312,21 +4944,7 @@
         <w:rPr>
           <w:lang w:val="en-US"/>
         </w:rPr>
-        <w:t xml:space="preserve">some tags belonging to the same interval have to </w:t>
-      </w:r>
-      <w:proofErr w:type="gramStart"/>
-      <w:r>
-        <w:rPr>
-          <w:lang w:val="en-US"/>
-        </w:rPr>
-        <w:t>be anonymized</w:t>
-      </w:r>
-      <w:proofErr w:type="gramEnd"/>
-      <w:r>
-        <w:rPr>
-          <w:lang w:val="en-US"/>
-        </w:rPr>
-        <w:t xml:space="preserve"> the same way. </w:t>
+        <w:t xml:space="preserve">some tags belonging to the same interval have to be anonymized the same way. </w:t>
       </w:r>
       <w:r>
         <w:rPr>
@@ -4344,41 +4962,13 @@
         <w:rPr>
           <w:lang w:val="en-US"/>
         </w:rPr>
-        <w:t xml:space="preserve">” </w:t>
-      </w:r>
-      <w:proofErr w:type="gramStart"/>
-      <w:r>
-        <w:rPr>
-          <w:lang w:val="en-US"/>
-        </w:rPr>
-        <w:t xml:space="preserve">should be </w:t>
-      </w:r>
-      <w:r>
-        <w:rPr>
-          <w:lang w:val="en-US"/>
-        </w:rPr>
-        <w:t>removed</w:t>
-      </w:r>
-      <w:proofErr w:type="gramEnd"/>
-      <w:r>
-        <w:rPr>
-          <w:lang w:val="en-US"/>
-        </w:rPr>
-        <w:t>. Thus all tags (50xx</w:t>
-      </w:r>
-      <w:proofErr w:type="gramStart"/>
-      <w:r>
-        <w:rPr>
-          <w:lang w:val="en-US"/>
-        </w:rPr>
-        <w:t>,xxxx</w:t>
-      </w:r>
-      <w:proofErr w:type="gramEnd"/>
-      <w:r>
-        <w:rPr>
-          <w:lang w:val="en-US"/>
-        </w:rPr>
-        <w:t>) should be removed</w:t>
+        <w:t xml:space="preserve">” should be </w:t>
+      </w:r>
+      <w:r>
+        <w:rPr>
+          <w:lang w:val="en-US"/>
+        </w:rPr>
+        <w:t>removed. Thus all tags (50xx,xxxx) should be removed</w:t>
       </w:r>
       <w:r>
         <w:rPr>
@@ -4429,21 +5019,7 @@
         <w:rPr>
           <w:lang w:val="en-US"/>
         </w:rPr>
-        <w:t>(50xx</w:t>
-      </w:r>
-      <w:proofErr w:type="gramStart"/>
-      <w:r>
-        <w:rPr>
-          <w:lang w:val="en-US"/>
-        </w:rPr>
-        <w:t>,xxxx</w:t>
-      </w:r>
-      <w:proofErr w:type="gramEnd"/>
-      <w:r>
-        <w:rPr>
-          <w:lang w:val="en-US"/>
-        </w:rPr>
-        <w:t>)</w:t>
+        <w:t>(50xx,xxxx)</w:t>
       </w:r>
       <w:r>
         <w:rPr>
@@ -4479,19 +5055,125 @@
         <w:rPr>
           <w:lang w:val="en-US"/>
         </w:rPr>
+        <w:t xml:space="preserve"> (see figure 1)</w:t>
+      </w:r>
+      <w:r>
+        <w:rPr>
+          <w:lang w:val="en-US"/>
+        </w:rPr>
+        <w:t>.</w:t>
+      </w:r>
+    </w:p>
+    <w:p>
+      <w:pPr>
+        <w:jc w:val="both"/>
+        <w:rPr>
+          <w:lang w:val="en-US"/>
+        </w:rPr>
+      </w:pPr>
+      <w:r>
+        <w:rPr>
+          <w:lang w:val="en-US"/>
+        </w:rPr>
+        <w:t xml:space="preserve">For each tag, there is an appropriate way to anonymize it: some of them should be removed, others should be </w:t>
+      </w:r>
+      <w:r>
+        <w:rPr>
+          <w:lang w:val="en-US"/>
+        </w:rPr>
+        <w:t>replace</w:t>
+      </w:r>
+      <w:r>
+        <w:rPr>
+          <w:lang w:val="en-US"/>
+        </w:rPr>
+        <w:t>d</w:t>
+      </w:r>
+      <w:r>
+        <w:rPr>
+          <w:lang w:val="en-US"/>
+        </w:rPr>
+        <w:t xml:space="preserve"> with a </w:t>
+      </w:r>
+      <w:r>
+        <w:rPr>
+          <w:lang w:val="en-US"/>
+        </w:rPr>
+        <w:t>zero length value</w:t>
+      </w:r>
+      <w:r>
+        <w:rPr>
+          <w:lang w:val="en-US"/>
+        </w:rPr>
+        <w:t xml:space="preserve"> …</w:t>
+      </w:r>
+      <w:proofErr w:type="spellStart"/>
+      <w:r>
+        <w:rPr>
+          <w:lang w:val="en-US"/>
+        </w:rPr>
+        <w:t>etc</w:t>
+      </w:r>
+      <w:proofErr w:type="spellEnd"/>
+      <w:r>
+        <w:rPr>
+          <w:lang w:val="en-US"/>
+        </w:rPr>
+        <w:t xml:space="preserve"> . </w:t>
+      </w:r>
+      <w:r>
+        <w:rPr>
+          <w:lang w:val="en-US"/>
+        </w:rPr>
+        <w:t>According to the anonymization profile</w:t>
+      </w:r>
+      <w:r>
+        <w:rPr>
+          <w:lang w:val="en-US"/>
+        </w:rPr>
+        <w:t xml:space="preserve">, a different value will replace </w:t>
+      </w:r>
+      <w:r>
+        <w:rPr>
+          <w:lang w:val="en-US"/>
+        </w:rPr>
+        <w:t xml:space="preserve">the </w:t>
+      </w:r>
+      <w:r>
+        <w:rPr>
+          <w:lang w:val="en-US"/>
+        </w:rPr>
+        <w:t xml:space="preserve">original one as described by figures 3 and 4. </w:t>
+      </w:r>
+      <w:r>
+        <w:rPr>
+          <w:lang w:val="en-US"/>
+        </w:rPr>
+        <w:t xml:space="preserve">Moreover, to replace </w:t>
+      </w:r>
+      <w:r>
+        <w:rPr>
+          <w:lang w:val="en-US"/>
+        </w:rPr>
+        <w:t>the tag</w:t>
+      </w:r>
+      <w:r>
+        <w:rPr>
+          <w:lang w:val="en-US"/>
+        </w:rPr>
+        <w:t>’s</w:t>
+      </w:r>
+      <w:r>
+        <w:rPr>
+          <w:lang w:val="en-US"/>
+        </w:rPr>
         <w:t xml:space="preserve"> </w:t>
       </w:r>
       <w:r>
         <w:rPr>
           <w:lang w:val="en-US"/>
         </w:rPr>
-        <w:t>(see figure 1)</w:t>
-      </w:r>
-      <w:r>
-        <w:rPr>
-          <w:lang w:val="en-US"/>
-        </w:rPr>
-        <w:t>.</w:t>
+        <w:t xml:space="preserve">original value, the anonymization service have to respect its VR as described by figure 3. </w:t>
       </w:r>
     </w:p>
     <w:p>
@@ -4505,126 +5187,6 @@
         <w:rPr>
           <w:lang w:val="en-US"/>
         </w:rPr>
-        <w:t xml:space="preserve">For each tag, there is an appropriate way to anonymize it: some of them should be removed, others should be </w:t>
-      </w:r>
-      <w:r>
-        <w:rPr>
-          <w:lang w:val="en-US"/>
-        </w:rPr>
-        <w:t>replace</w:t>
-      </w:r>
-      <w:r>
-        <w:rPr>
-          <w:lang w:val="en-US"/>
-        </w:rPr>
-        <w:t>d</w:t>
-      </w:r>
-      <w:r>
-        <w:rPr>
-          <w:lang w:val="en-US"/>
-        </w:rPr>
-        <w:t xml:space="preserve"> with a </w:t>
-      </w:r>
-      <w:r>
-        <w:rPr>
-          <w:lang w:val="en-US"/>
-        </w:rPr>
-        <w:t>zero length value</w:t>
-      </w:r>
-      <w:r>
-        <w:rPr>
-          <w:lang w:val="en-US"/>
-        </w:rPr>
-        <w:t xml:space="preserve"> …</w:t>
-      </w:r>
-      <w:proofErr w:type="spellStart"/>
-      <w:proofErr w:type="gramStart"/>
-      <w:r>
-        <w:rPr>
-          <w:lang w:val="en-US"/>
-        </w:rPr>
-        <w:t>etc</w:t>
-      </w:r>
-      <w:proofErr w:type="spellEnd"/>
-      <w:r>
-        <w:rPr>
-          <w:lang w:val="en-US"/>
-        </w:rPr>
-        <w:t xml:space="preserve"> .</w:t>
-      </w:r>
-      <w:proofErr w:type="gramEnd"/>
-      <w:r>
-        <w:rPr>
-          <w:lang w:val="en-US"/>
-        </w:rPr>
-        <w:t xml:space="preserve"> </w:t>
-      </w:r>
-      <w:r>
-        <w:rPr>
-          <w:lang w:val="en-US"/>
-        </w:rPr>
-        <w:t>According to the anonymization profile</w:t>
-      </w:r>
-      <w:r>
-        <w:rPr>
-          <w:lang w:val="en-US"/>
-        </w:rPr>
-        <w:t xml:space="preserve">, a different value will replace </w:t>
-      </w:r>
-      <w:r>
-        <w:rPr>
-          <w:lang w:val="en-US"/>
-        </w:rPr>
-        <w:t xml:space="preserve">the </w:t>
-      </w:r>
-      <w:r>
-        <w:rPr>
-          <w:lang w:val="en-US"/>
-        </w:rPr>
-        <w:t xml:space="preserve">original one as described by figures 3 and 4. </w:t>
-      </w:r>
-      <w:r>
-        <w:rPr>
-          <w:lang w:val="en-US"/>
-        </w:rPr>
-        <w:t xml:space="preserve">Moreover, to replace </w:t>
-      </w:r>
-      <w:r>
-        <w:rPr>
-          <w:lang w:val="en-US"/>
-        </w:rPr>
-        <w:t>the tag</w:t>
-      </w:r>
-      <w:r>
-        <w:rPr>
-          <w:lang w:val="en-US"/>
-        </w:rPr>
-        <w:t>’s</w:t>
-      </w:r>
-      <w:r>
-        <w:rPr>
-          <w:lang w:val="en-US"/>
-        </w:rPr>
-        <w:t xml:space="preserve"> </w:t>
-      </w:r>
-      <w:r>
-        <w:rPr>
-          <w:lang w:val="en-US"/>
-        </w:rPr>
-        <w:t xml:space="preserve">original value, the anonymization service have to respect its VR as described by figure 3. </w:t>
-      </w:r>
-    </w:p>
-    <w:p>
-      <w:pPr>
-        <w:jc w:val="both"/>
-        <w:rPr>
-          <w:lang w:val="en-US"/>
-        </w:rPr>
-      </w:pPr>
-      <w:r>
-        <w:rPr>
-          <w:lang w:val="en-US"/>
-        </w:rPr>
         <w:t xml:space="preserve">The </w:t>
       </w:r>
       <w:r>
@@ -4637,21 +5199,7 @@
         <w:rPr>
           <w:lang w:val="en-US"/>
         </w:rPr>
-        <w:t xml:space="preserve"> anonymization process </w:t>
-      </w:r>
-      <w:proofErr w:type="gramStart"/>
-      <w:r>
-        <w:rPr>
-          <w:lang w:val="en-US"/>
-        </w:rPr>
-        <w:t>is described</w:t>
-      </w:r>
-      <w:proofErr w:type="gramEnd"/>
-      <w:r>
-        <w:rPr>
-          <w:lang w:val="en-US"/>
-        </w:rPr>
-        <w:t xml:space="preserve"> by figure 1</w:t>
+        <w:t xml:space="preserve"> anonymization process is described by figure 1</w:t>
       </w:r>
       <w:r>
         <w:rPr>
@@ -4659,8 +5207,6 @@
         </w:rPr>
         <w:t xml:space="preserve">. </w:t>
       </w:r>
-      <w:bookmarkStart w:id="24" w:name="_GoBack"/>
-      <w:bookmarkEnd w:id="24"/>
     </w:p>
     <w:p>
       <w:pPr>
@@ -4671,7 +5217,7 @@
       <w:r>
         <w:rPr>
           <w:noProof/>
-          <w:lang w:eastAsia="fr-FR"/>
+          <w:lang w:eastAsia="zh-CN"/>
         </w:rPr>
         <w:lastRenderedPageBreak/>
         <w:drawing>
@@ -4690,7 +5236,7 @@
                     <pic:cNvPicPr/>
                   </pic:nvPicPr>
                   <pic:blipFill>
-                    <a:blip r:embed="rId6">
+                    <a:blip r:embed="rId7">
                       <a:extLst>
                         <a:ext uri="{28A0092B-C50C-407E-A947-70E740481C1C}">
                           <a14:useLocalDpi xmlns:a14="http://schemas.microsoft.com/office/drawing/2010/main" val="0"/>
@@ -4757,7 +5303,7 @@
       <w:r>
         <w:rPr>
           <w:noProof/>
-          <w:lang w:eastAsia="fr-FR"/>
+          <w:lang w:eastAsia="zh-CN"/>
         </w:rPr>
         <w:drawing>
           <wp:inline distT="0" distB="0" distL="0" distR="0">
@@ -4775,7 +5321,7 @@
                     <pic:cNvPicPr/>
                   </pic:nvPicPr>
                   <pic:blipFill>
-                    <a:blip r:embed="rId7">
+                    <a:blip r:embed="rId8">
                       <a:extLst>
                         <a:ext uri="{28A0092B-C50C-407E-A947-70E740481C1C}">
                           <a14:useLocalDpi xmlns:a14="http://schemas.microsoft.com/office/drawing/2010/main" val="0"/>
@@ -4884,7 +5430,7 @@
       <w:r>
         <w:rPr>
           <w:noProof/>
-          <w:lang w:eastAsia="fr-FR"/>
+          <w:lang w:eastAsia="zh-CN"/>
         </w:rPr>
         <w:lastRenderedPageBreak/>
         <w:drawing>
@@ -4903,7 +5449,7 @@
                     <pic:cNvPicPr/>
                   </pic:nvPicPr>
                   <pic:blipFill>
-                    <a:blip r:embed="rId8">
+                    <a:blip r:embed="rId9">
                       <a:extLst>
                         <a:ext uri="{28A0092B-C50C-407E-A947-70E740481C1C}">
                           <a14:useLocalDpi xmlns:a14="http://schemas.microsoft.com/office/drawing/2010/main" val="0"/>
@@ -4970,7 +5516,7 @@
       <w:r>
         <w:rPr>
           <w:noProof/>
-          <w:lang w:eastAsia="fr-FR"/>
+          <w:lang w:eastAsia="zh-CN"/>
         </w:rPr>
         <w:drawing>
           <wp:inline distT="0" distB="0" distL="0" distR="0">
@@ -4988,7 +5534,7 @@
                     <pic:cNvPicPr/>
                   </pic:nvPicPr>
                   <pic:blipFill>
-                    <a:blip r:embed="rId9">
+                    <a:blip r:embed="rId10">
                       <a:extLst>
                         <a:ext uri="{28A0092B-C50C-407E-A947-70E740481C1C}">
                           <a14:useLocalDpi xmlns:a14="http://schemas.microsoft.com/office/drawing/2010/main" val="0"/>
@@ -5164,8 +5710,121 @@
 </file>
 
 <file path=word/numbering.xml><?xml version="1.0" encoding="utf-8"?>
-<w:numbering xmlns:wpc="http://schemas.microsoft.com/office/word/2010/wordprocessingCanvas" xmlns:mc="http://schemas.openxmlformats.org/markup-compatibility/2006" xmlns:o="urn:schemas-microsoft-com:office:office" xmlns:r="http://schemas.openxmlformats.org/officeDocument/2006/relationships" xmlns:m="http://schemas.openxmlformats.org/officeDocument/2006/math" xmlns:v="urn:schemas-microsoft-com:vml" xmlns:wp14="http://schemas.microsoft.com/office/word/2010/wordprocessingDrawing" xmlns:wp="http://schemas.openxmlformats.org/drawingml/2006/wordprocessingDrawing" xmlns:w10="urn:schemas-microsoft-com:office:word" xmlns:w="http://schemas.openxmlformats.org/wordprocessingml/2006/main" xmlns:w14="http://schemas.microsoft.com/office/word/2010/wordml" xmlns:w15="http://schemas.microsoft.com/office/word/2012/wordml" xmlns:wpg="http://schemas.microsoft.com/office/word/2010/wordprocessingGroup" xmlns:wpi="http://schemas.microsoft.com/office/word/2010/wordprocessingInk" xmlns:wne="http://schemas.microsoft.com/office/word/2006/wordml" xmlns:wps="http://schemas.microsoft.com/office/word/2010/wordprocessingShape" mc:Ignorable="w14 w15 wp14">
-  <w:abstractNum w:abstractNumId="0" w15:restartNumberingAfterBreak="0">
+<w:numbering xmlns:wpc="http://schemas.microsoft.com/office/word/2010/wordprocessingCanvas" xmlns:mc="http://schemas.openxmlformats.org/markup-compatibility/2006" xmlns:o="urn:schemas-microsoft-com:office:office" xmlns:r="http://schemas.openxmlformats.org/officeDocument/2006/relationships" xmlns:m="http://schemas.openxmlformats.org/officeDocument/2006/math" xmlns:v="urn:schemas-microsoft-com:vml" xmlns:wp14="http://schemas.microsoft.com/office/word/2010/wordprocessingDrawing" xmlns:wp="http://schemas.openxmlformats.org/drawingml/2006/wordprocessingDrawing" xmlns:w10="urn:schemas-microsoft-com:office:word" xmlns:w="http://schemas.openxmlformats.org/wordprocessingml/2006/main" xmlns:w14="http://schemas.microsoft.com/office/word/2010/wordml" xmlns:wpg="http://schemas.microsoft.com/office/word/2010/wordprocessingGroup" xmlns:wpi="http://schemas.microsoft.com/office/word/2010/wordprocessingInk" xmlns:wne="http://schemas.microsoft.com/office/word/2006/wordml" xmlns:wps="http://schemas.microsoft.com/office/word/2010/wordprocessingShape" mc:Ignorable="w14 wp14">
+  <w:abstractNum w:abstractNumId="0">
+    <w:nsid w:val="0A93480E"/>
+    <w:multiLevelType w:val="hybridMultilevel"/>
+    <w:tmpl w:val="0FCA03B2"/>
+    <w:lvl w:ilvl="0" w:tplc="040C0001">
+      <w:start w:val="1"/>
+      <w:numFmt w:val="bullet"/>
+      <w:lvlText w:val=""/>
+      <w:lvlJc w:val="left"/>
+      <w:pPr>
+        <w:ind w:left="720" w:hanging="360"/>
+      </w:pPr>
+      <w:rPr>
+        <w:rFonts w:ascii="Symbol" w:hAnsi="Symbol" w:hint="default"/>
+      </w:rPr>
+    </w:lvl>
+    <w:lvl w:ilvl="1" w:tplc="040C0003" w:tentative="1">
+      <w:start w:val="1"/>
+      <w:numFmt w:val="bullet"/>
+      <w:lvlText w:val="o"/>
+      <w:lvlJc w:val="left"/>
+      <w:pPr>
+        <w:ind w:left="1440" w:hanging="360"/>
+      </w:pPr>
+      <w:rPr>
+        <w:rFonts w:ascii="Courier New" w:hAnsi="Courier New" w:cs="Courier New" w:hint="default"/>
+      </w:rPr>
+    </w:lvl>
+    <w:lvl w:ilvl="2" w:tplc="040C0005" w:tentative="1">
+      <w:start w:val="1"/>
+      <w:numFmt w:val="bullet"/>
+      <w:lvlText w:val=""/>
+      <w:lvlJc w:val="left"/>
+      <w:pPr>
+        <w:ind w:left="2160" w:hanging="360"/>
+      </w:pPr>
+      <w:rPr>
+        <w:rFonts w:ascii="Wingdings" w:hAnsi="Wingdings" w:hint="default"/>
+      </w:rPr>
+    </w:lvl>
+    <w:lvl w:ilvl="3" w:tplc="040C0001" w:tentative="1">
+      <w:start w:val="1"/>
+      <w:numFmt w:val="bullet"/>
+      <w:lvlText w:val=""/>
+      <w:lvlJc w:val="left"/>
+      <w:pPr>
+        <w:ind w:left="2880" w:hanging="360"/>
+      </w:pPr>
+      <w:rPr>
+        <w:rFonts w:ascii="Symbol" w:hAnsi="Symbol" w:hint="default"/>
+      </w:rPr>
+    </w:lvl>
+    <w:lvl w:ilvl="4" w:tplc="040C0003" w:tentative="1">
+      <w:start w:val="1"/>
+      <w:numFmt w:val="bullet"/>
+      <w:lvlText w:val="o"/>
+      <w:lvlJc w:val="left"/>
+      <w:pPr>
+        <w:ind w:left="3600" w:hanging="360"/>
+      </w:pPr>
+      <w:rPr>
+        <w:rFonts w:ascii="Courier New" w:hAnsi="Courier New" w:cs="Courier New" w:hint="default"/>
+      </w:rPr>
+    </w:lvl>
+    <w:lvl w:ilvl="5" w:tplc="040C0005" w:tentative="1">
+      <w:start w:val="1"/>
+      <w:numFmt w:val="bullet"/>
+      <w:lvlText w:val=""/>
+      <w:lvlJc w:val="left"/>
+      <w:pPr>
+        <w:ind w:left="4320" w:hanging="360"/>
+      </w:pPr>
+      <w:rPr>
+        <w:rFonts w:ascii="Wingdings" w:hAnsi="Wingdings" w:hint="default"/>
+      </w:rPr>
+    </w:lvl>
+    <w:lvl w:ilvl="6" w:tplc="040C0001" w:tentative="1">
+      <w:start w:val="1"/>
+      <w:numFmt w:val="bullet"/>
+      <w:lvlText w:val=""/>
+      <w:lvlJc w:val="left"/>
+      <w:pPr>
+        <w:ind w:left="5040" w:hanging="360"/>
+      </w:pPr>
+      <w:rPr>
+        <w:rFonts w:ascii="Symbol" w:hAnsi="Symbol" w:hint="default"/>
+      </w:rPr>
+    </w:lvl>
+    <w:lvl w:ilvl="7" w:tplc="040C0003" w:tentative="1">
+      <w:start w:val="1"/>
+      <w:numFmt w:val="bullet"/>
+      <w:lvlText w:val="o"/>
+      <w:lvlJc w:val="left"/>
+      <w:pPr>
+        <w:ind w:left="5760" w:hanging="360"/>
+      </w:pPr>
+      <w:rPr>
+        <w:rFonts w:ascii="Courier New" w:hAnsi="Courier New" w:cs="Courier New" w:hint="default"/>
+      </w:rPr>
+    </w:lvl>
+    <w:lvl w:ilvl="8" w:tplc="040C0005" w:tentative="1">
+      <w:start w:val="1"/>
+      <w:numFmt w:val="bullet"/>
+      <w:lvlText w:val=""/>
+      <w:lvlJc w:val="left"/>
+      <w:pPr>
+        <w:ind w:left="6480" w:hanging="360"/>
+      </w:pPr>
+      <w:rPr>
+        <w:rFonts w:ascii="Wingdings" w:hAnsi="Wingdings" w:hint="default"/>
+      </w:rPr>
+    </w:lvl>
+  </w:abstractNum>
+  <w:abstractNum w:abstractNumId="1">
     <w:nsid w:val="12FB62EB"/>
     <w:multiLevelType w:val="hybridMultilevel"/>
     <w:tmpl w:val="4CAE439C"/>
@@ -5278,7 +5937,7 @@
       </w:rPr>
     </w:lvl>
   </w:abstractNum>
-  <w:abstractNum w:abstractNumId="1" w15:restartNumberingAfterBreak="0">
+  <w:abstractNum w:abstractNumId="2">
     <w:nsid w:val="161A0D0A"/>
     <w:multiLevelType w:val="hybridMultilevel"/>
     <w:tmpl w:val="F3D0131C"/>
@@ -5391,7 +6050,7 @@
       </w:rPr>
     </w:lvl>
   </w:abstractNum>
-  <w:abstractNum w:abstractNumId="2" w15:restartNumberingAfterBreak="0">
+  <w:abstractNum w:abstractNumId="3">
     <w:nsid w:val="1C0B09A3"/>
     <w:multiLevelType w:val="hybridMultilevel"/>
     <w:tmpl w:val="CCA4364C"/>
@@ -5504,7 +6163,7 @@
       </w:rPr>
     </w:lvl>
   </w:abstractNum>
-  <w:abstractNum w:abstractNumId="3" w15:restartNumberingAfterBreak="0">
+  <w:abstractNum w:abstractNumId="4">
     <w:nsid w:val="1D377F34"/>
     <w:multiLevelType w:val="hybridMultilevel"/>
     <w:tmpl w:val="8EA23EF2"/>
@@ -5617,7 +6276,7 @@
       </w:rPr>
     </w:lvl>
   </w:abstractNum>
-  <w:abstractNum w:abstractNumId="4" w15:restartNumberingAfterBreak="0">
+  <w:abstractNum w:abstractNumId="5">
     <w:nsid w:val="22D577E6"/>
     <w:multiLevelType w:val="hybridMultilevel"/>
     <w:tmpl w:val="0D18A16A"/>
@@ -5730,7 +6389,7 @@
       </w:rPr>
     </w:lvl>
   </w:abstractNum>
-  <w:abstractNum w:abstractNumId="5" w15:restartNumberingAfterBreak="0">
+  <w:abstractNum w:abstractNumId="6">
     <w:nsid w:val="23942139"/>
     <w:multiLevelType w:val="hybridMultilevel"/>
     <w:tmpl w:val="25EEA04C"/>
@@ -5842,7 +6501,7 @@
       </w:rPr>
     </w:lvl>
   </w:abstractNum>
-  <w:abstractNum w:abstractNumId="6" w15:restartNumberingAfterBreak="0">
+  <w:abstractNum w:abstractNumId="7">
     <w:nsid w:val="291C47D4"/>
     <w:multiLevelType w:val="hybridMultilevel"/>
     <w:tmpl w:val="8710EC7E"/>
@@ -5955,7 +6614,120 @@
       </w:rPr>
     </w:lvl>
   </w:abstractNum>
-  <w:abstractNum w:abstractNumId="7" w15:restartNumberingAfterBreak="0">
+  <w:abstractNum w:abstractNumId="8">
+    <w:nsid w:val="2D567BBF"/>
+    <w:multiLevelType w:val="hybridMultilevel"/>
+    <w:tmpl w:val="1D4C5870"/>
+    <w:lvl w:ilvl="0" w:tplc="040C0005">
+      <w:start w:val="1"/>
+      <w:numFmt w:val="bullet"/>
+      <w:lvlText w:val=""/>
+      <w:lvlJc w:val="left"/>
+      <w:pPr>
+        <w:ind w:left="1788" w:hanging="360"/>
+      </w:pPr>
+      <w:rPr>
+        <w:rFonts w:ascii="Wingdings" w:hAnsi="Wingdings" w:hint="default"/>
+      </w:rPr>
+    </w:lvl>
+    <w:lvl w:ilvl="1" w:tplc="040C0003" w:tentative="1">
+      <w:start w:val="1"/>
+      <w:numFmt w:val="bullet"/>
+      <w:lvlText w:val="o"/>
+      <w:lvlJc w:val="left"/>
+      <w:pPr>
+        <w:ind w:left="2508" w:hanging="360"/>
+      </w:pPr>
+      <w:rPr>
+        <w:rFonts w:ascii="Courier New" w:hAnsi="Courier New" w:cs="Courier New" w:hint="default"/>
+      </w:rPr>
+    </w:lvl>
+    <w:lvl w:ilvl="2" w:tplc="040C0005" w:tentative="1">
+      <w:start w:val="1"/>
+      <w:numFmt w:val="bullet"/>
+      <w:lvlText w:val=""/>
+      <w:lvlJc w:val="left"/>
+      <w:pPr>
+        <w:ind w:left="3228" w:hanging="360"/>
+      </w:pPr>
+      <w:rPr>
+        <w:rFonts w:ascii="Wingdings" w:hAnsi="Wingdings" w:hint="default"/>
+      </w:rPr>
+    </w:lvl>
+    <w:lvl w:ilvl="3" w:tplc="040C0001" w:tentative="1">
+      <w:start w:val="1"/>
+      <w:numFmt w:val="bullet"/>
+      <w:lvlText w:val=""/>
+      <w:lvlJc w:val="left"/>
+      <w:pPr>
+        <w:ind w:left="3948" w:hanging="360"/>
+      </w:pPr>
+      <w:rPr>
+        <w:rFonts w:ascii="Symbol" w:hAnsi="Symbol" w:hint="default"/>
+      </w:rPr>
+    </w:lvl>
+    <w:lvl w:ilvl="4" w:tplc="040C0003" w:tentative="1">
+      <w:start w:val="1"/>
+      <w:numFmt w:val="bullet"/>
+      <w:lvlText w:val="o"/>
+      <w:lvlJc w:val="left"/>
+      <w:pPr>
+        <w:ind w:left="4668" w:hanging="360"/>
+      </w:pPr>
+      <w:rPr>
+        <w:rFonts w:ascii="Courier New" w:hAnsi="Courier New" w:cs="Courier New" w:hint="default"/>
+      </w:rPr>
+    </w:lvl>
+    <w:lvl w:ilvl="5" w:tplc="040C0005" w:tentative="1">
+      <w:start w:val="1"/>
+      <w:numFmt w:val="bullet"/>
+      <w:lvlText w:val=""/>
+      <w:lvlJc w:val="left"/>
+      <w:pPr>
+        <w:ind w:left="5388" w:hanging="360"/>
+      </w:pPr>
+      <w:rPr>
+        <w:rFonts w:ascii="Wingdings" w:hAnsi="Wingdings" w:hint="default"/>
+      </w:rPr>
+    </w:lvl>
+    <w:lvl w:ilvl="6" w:tplc="040C0001" w:tentative="1">
+      <w:start w:val="1"/>
+      <w:numFmt w:val="bullet"/>
+      <w:lvlText w:val=""/>
+      <w:lvlJc w:val="left"/>
+      <w:pPr>
+        <w:ind w:left="6108" w:hanging="360"/>
+      </w:pPr>
+      <w:rPr>
+        <w:rFonts w:ascii="Symbol" w:hAnsi="Symbol" w:hint="default"/>
+      </w:rPr>
+    </w:lvl>
+    <w:lvl w:ilvl="7" w:tplc="040C0003" w:tentative="1">
+      <w:start w:val="1"/>
+      <w:numFmt w:val="bullet"/>
+      <w:lvlText w:val="o"/>
+      <w:lvlJc w:val="left"/>
+      <w:pPr>
+        <w:ind w:left="6828" w:hanging="360"/>
+      </w:pPr>
+      <w:rPr>
+        <w:rFonts w:ascii="Courier New" w:hAnsi="Courier New" w:cs="Courier New" w:hint="default"/>
+      </w:rPr>
+    </w:lvl>
+    <w:lvl w:ilvl="8" w:tplc="040C0005" w:tentative="1">
+      <w:start w:val="1"/>
+      <w:numFmt w:val="bullet"/>
+      <w:lvlText w:val=""/>
+      <w:lvlJc w:val="left"/>
+      <w:pPr>
+        <w:ind w:left="7548" w:hanging="360"/>
+      </w:pPr>
+      <w:rPr>
+        <w:rFonts w:ascii="Wingdings" w:hAnsi="Wingdings" w:hint="default"/>
+      </w:rPr>
+    </w:lvl>
+  </w:abstractNum>
+  <w:abstractNum w:abstractNumId="9">
     <w:nsid w:val="3557777A"/>
     <w:multiLevelType w:val="hybridMultilevel"/>
     <w:tmpl w:val="6C5EBFD4"/>
@@ -6068,7 +6840,7 @@
       </w:rPr>
     </w:lvl>
   </w:abstractNum>
-  <w:abstractNum w:abstractNumId="8" w15:restartNumberingAfterBreak="0">
+  <w:abstractNum w:abstractNumId="10">
     <w:nsid w:val="365C36D7"/>
     <w:multiLevelType w:val="hybridMultilevel"/>
     <w:tmpl w:val="36C2FB48"/>
@@ -6181,7 +6953,7 @@
       </w:rPr>
     </w:lvl>
   </w:abstractNum>
-  <w:abstractNum w:abstractNumId="9" w15:restartNumberingAfterBreak="0">
+  <w:abstractNum w:abstractNumId="11">
     <w:nsid w:val="3F846BE1"/>
     <w:multiLevelType w:val="hybridMultilevel"/>
     <w:tmpl w:val="372E5BA0"/>
@@ -6294,7 +7066,120 @@
       </w:rPr>
     </w:lvl>
   </w:abstractNum>
-  <w:abstractNum w:abstractNumId="10" w15:restartNumberingAfterBreak="0">
+  <w:abstractNum w:abstractNumId="12">
+    <w:nsid w:val="403038B2"/>
+    <w:multiLevelType w:val="hybridMultilevel"/>
+    <w:tmpl w:val="7BC0178C"/>
+    <w:lvl w:ilvl="0" w:tplc="040C000B">
+      <w:start w:val="1"/>
+      <w:numFmt w:val="bullet"/>
+      <w:lvlText w:val=""/>
+      <w:lvlJc w:val="left"/>
+      <w:pPr>
+        <w:ind w:left="1068" w:hanging="360"/>
+      </w:pPr>
+      <w:rPr>
+        <w:rFonts w:ascii="Wingdings" w:hAnsi="Wingdings" w:hint="default"/>
+      </w:rPr>
+    </w:lvl>
+    <w:lvl w:ilvl="1" w:tplc="040C0003" w:tentative="1">
+      <w:start w:val="1"/>
+      <w:numFmt w:val="bullet"/>
+      <w:lvlText w:val="o"/>
+      <w:lvlJc w:val="left"/>
+      <w:pPr>
+        <w:ind w:left="1788" w:hanging="360"/>
+      </w:pPr>
+      <w:rPr>
+        <w:rFonts w:ascii="Courier New" w:hAnsi="Courier New" w:cs="Courier New" w:hint="default"/>
+      </w:rPr>
+    </w:lvl>
+    <w:lvl w:ilvl="2" w:tplc="040C0005" w:tentative="1">
+      <w:start w:val="1"/>
+      <w:numFmt w:val="bullet"/>
+      <w:lvlText w:val=""/>
+      <w:lvlJc w:val="left"/>
+      <w:pPr>
+        <w:ind w:left="2508" w:hanging="360"/>
+      </w:pPr>
+      <w:rPr>
+        <w:rFonts w:ascii="Wingdings" w:hAnsi="Wingdings" w:hint="default"/>
+      </w:rPr>
+    </w:lvl>
+    <w:lvl w:ilvl="3" w:tplc="040C0001" w:tentative="1">
+      <w:start w:val="1"/>
+      <w:numFmt w:val="bullet"/>
+      <w:lvlText w:val=""/>
+      <w:lvlJc w:val="left"/>
+      <w:pPr>
+        <w:ind w:left="3228" w:hanging="360"/>
+      </w:pPr>
+      <w:rPr>
+        <w:rFonts w:ascii="Symbol" w:hAnsi="Symbol" w:hint="default"/>
+      </w:rPr>
+    </w:lvl>
+    <w:lvl w:ilvl="4" w:tplc="040C0003" w:tentative="1">
+      <w:start w:val="1"/>
+      <w:numFmt w:val="bullet"/>
+      <w:lvlText w:val="o"/>
+      <w:lvlJc w:val="left"/>
+      <w:pPr>
+        <w:ind w:left="3948" w:hanging="360"/>
+      </w:pPr>
+      <w:rPr>
+        <w:rFonts w:ascii="Courier New" w:hAnsi="Courier New" w:cs="Courier New" w:hint="default"/>
+      </w:rPr>
+    </w:lvl>
+    <w:lvl w:ilvl="5" w:tplc="040C0005" w:tentative="1">
+      <w:start w:val="1"/>
+      <w:numFmt w:val="bullet"/>
+      <w:lvlText w:val=""/>
+      <w:lvlJc w:val="left"/>
+      <w:pPr>
+        <w:ind w:left="4668" w:hanging="360"/>
+      </w:pPr>
+      <w:rPr>
+        <w:rFonts w:ascii="Wingdings" w:hAnsi="Wingdings" w:hint="default"/>
+      </w:rPr>
+    </w:lvl>
+    <w:lvl w:ilvl="6" w:tplc="040C0001" w:tentative="1">
+      <w:start w:val="1"/>
+      <w:numFmt w:val="bullet"/>
+      <w:lvlText w:val=""/>
+      <w:lvlJc w:val="left"/>
+      <w:pPr>
+        <w:ind w:left="5388" w:hanging="360"/>
+      </w:pPr>
+      <w:rPr>
+        <w:rFonts w:ascii="Symbol" w:hAnsi="Symbol" w:hint="default"/>
+      </w:rPr>
+    </w:lvl>
+    <w:lvl w:ilvl="7" w:tplc="040C0003" w:tentative="1">
+      <w:start w:val="1"/>
+      <w:numFmt w:val="bullet"/>
+      <w:lvlText w:val="o"/>
+      <w:lvlJc w:val="left"/>
+      <w:pPr>
+        <w:ind w:left="6108" w:hanging="360"/>
+      </w:pPr>
+      <w:rPr>
+        <w:rFonts w:ascii="Courier New" w:hAnsi="Courier New" w:cs="Courier New" w:hint="default"/>
+      </w:rPr>
+    </w:lvl>
+    <w:lvl w:ilvl="8" w:tplc="040C0005" w:tentative="1">
+      <w:start w:val="1"/>
+      <w:numFmt w:val="bullet"/>
+      <w:lvlText w:val=""/>
+      <w:lvlJc w:val="left"/>
+      <w:pPr>
+        <w:ind w:left="6828" w:hanging="360"/>
+      </w:pPr>
+      <w:rPr>
+        <w:rFonts w:ascii="Wingdings" w:hAnsi="Wingdings" w:hint="default"/>
+      </w:rPr>
+    </w:lvl>
+  </w:abstractNum>
+  <w:abstractNum w:abstractNumId="13">
     <w:nsid w:val="408269F2"/>
     <w:multiLevelType w:val="hybridMultilevel"/>
     <w:tmpl w:val="754ED224"/>
@@ -6407,7 +7292,7 @@
       </w:rPr>
     </w:lvl>
   </w:abstractNum>
-  <w:abstractNum w:abstractNumId="11" w15:restartNumberingAfterBreak="0">
+  <w:abstractNum w:abstractNumId="14">
     <w:nsid w:val="433F0016"/>
     <w:multiLevelType w:val="hybridMultilevel"/>
     <w:tmpl w:val="D1486CE6"/>
@@ -6520,7 +7405,7 @@
       </w:rPr>
     </w:lvl>
   </w:abstractNum>
-  <w:abstractNum w:abstractNumId="12" w15:restartNumberingAfterBreak="0">
+  <w:abstractNum w:abstractNumId="15">
     <w:nsid w:val="47485765"/>
     <w:multiLevelType w:val="multilevel"/>
     <w:tmpl w:val="E7261D5E"/>
@@ -6609,7 +7494,7 @@
       </w:pPr>
     </w:lvl>
   </w:abstractNum>
-  <w:abstractNum w:abstractNumId="13" w15:restartNumberingAfterBreak="0">
+  <w:abstractNum w:abstractNumId="16">
     <w:nsid w:val="52CA57A9"/>
     <w:multiLevelType w:val="hybridMultilevel"/>
     <w:tmpl w:val="396E9380"/>
@@ -6722,7 +7607,7 @@
       </w:rPr>
     </w:lvl>
   </w:abstractNum>
-  <w:abstractNum w:abstractNumId="14" w15:restartNumberingAfterBreak="0">
+  <w:abstractNum w:abstractNumId="17">
     <w:nsid w:val="552D5506"/>
     <w:multiLevelType w:val="hybridMultilevel"/>
     <w:tmpl w:val="69B01406"/>
@@ -6834,7 +7719,7 @@
       </w:rPr>
     </w:lvl>
   </w:abstractNum>
-  <w:abstractNum w:abstractNumId="15" w15:restartNumberingAfterBreak="0">
+  <w:abstractNum w:abstractNumId="18">
     <w:nsid w:val="582F51AC"/>
     <w:multiLevelType w:val="hybridMultilevel"/>
     <w:tmpl w:val="FA8EE17C"/>
@@ -6947,7 +7832,7 @@
       </w:rPr>
     </w:lvl>
   </w:abstractNum>
-  <w:abstractNum w:abstractNumId="16" w15:restartNumberingAfterBreak="0">
+  <w:abstractNum w:abstractNumId="19">
     <w:nsid w:val="5AA35772"/>
     <w:multiLevelType w:val="hybridMultilevel"/>
     <w:tmpl w:val="FD704770"/>
@@ -7060,7 +7945,7 @@
       </w:rPr>
     </w:lvl>
   </w:abstractNum>
-  <w:abstractNum w:abstractNumId="17" w15:restartNumberingAfterBreak="0">
+  <w:abstractNum w:abstractNumId="20">
     <w:nsid w:val="60B96FDC"/>
     <w:multiLevelType w:val="hybridMultilevel"/>
     <w:tmpl w:val="74E273D8"/>
@@ -7173,7 +8058,7 @@
       </w:rPr>
     </w:lvl>
   </w:abstractNum>
-  <w:abstractNum w:abstractNumId="18" w15:restartNumberingAfterBreak="0">
+  <w:abstractNum w:abstractNumId="21">
     <w:nsid w:val="62466FF1"/>
     <w:multiLevelType w:val="hybridMultilevel"/>
     <w:tmpl w:val="60A895CE"/>
@@ -7286,7 +8171,7 @@
       </w:rPr>
     </w:lvl>
   </w:abstractNum>
-  <w:abstractNum w:abstractNumId="19" w15:restartNumberingAfterBreak="0">
+  <w:abstractNum w:abstractNumId="22">
     <w:nsid w:val="64974BE7"/>
     <w:multiLevelType w:val="hybridMultilevel"/>
     <w:tmpl w:val="4C060CFE"/>
@@ -7399,7 +8284,7 @@
       </w:rPr>
     </w:lvl>
   </w:abstractNum>
-  <w:abstractNum w:abstractNumId="20" w15:restartNumberingAfterBreak="0">
+  <w:abstractNum w:abstractNumId="23">
     <w:nsid w:val="66F47C06"/>
     <w:multiLevelType w:val="multilevel"/>
     <w:tmpl w:val="040C0025"/>
@@ -7494,7 +8379,7 @@
       </w:pPr>
     </w:lvl>
   </w:abstractNum>
-  <w:abstractNum w:abstractNumId="21" w15:restartNumberingAfterBreak="0">
+  <w:abstractNum w:abstractNumId="24">
     <w:nsid w:val="6DAA6391"/>
     <w:multiLevelType w:val="multilevel"/>
     <w:tmpl w:val="DFFAF35C"/>
@@ -7607,7 +8492,7 @@
       </w:rPr>
     </w:lvl>
   </w:abstractNum>
-  <w:abstractNum w:abstractNumId="22" w15:restartNumberingAfterBreak="0">
+  <w:abstractNum w:abstractNumId="25">
     <w:nsid w:val="6F130444"/>
     <w:multiLevelType w:val="hybridMultilevel"/>
     <w:tmpl w:val="8280F0F0"/>
@@ -7720,7 +8605,7 @@
       </w:rPr>
     </w:lvl>
   </w:abstractNum>
-  <w:abstractNum w:abstractNumId="23" w15:restartNumberingAfterBreak="0">
+  <w:abstractNum w:abstractNumId="26">
     <w:nsid w:val="7689430A"/>
     <w:multiLevelType w:val="hybridMultilevel"/>
     <w:tmpl w:val="1D12843C"/>
@@ -7834,61 +8719,61 @@
     </w:lvl>
   </w:abstractNum>
   <w:num w:numId="1">
+    <w:abstractNumId w:val="23"/>
+  </w:num>
+  <w:num w:numId="2">
+    <w:abstractNumId w:val="25"/>
+  </w:num>
+  <w:num w:numId="3">
+    <w:abstractNumId w:val="16"/>
+  </w:num>
+  <w:num w:numId="4">
+    <w:abstractNumId w:val="3"/>
+  </w:num>
+  <w:num w:numId="5">
+    <w:abstractNumId w:val="4"/>
+  </w:num>
+  <w:num w:numId="6">
+    <w:abstractNumId w:val="22"/>
+  </w:num>
+  <w:num w:numId="7">
+    <w:abstractNumId w:val="5"/>
+  </w:num>
+  <w:num w:numId="8">
     <w:abstractNumId w:val="20"/>
   </w:num>
-  <w:num w:numId="2">
-    <w:abstractNumId w:val="22"/>
+  <w:num w:numId="9">
+    <w:abstractNumId w:val="21"/>
   </w:num>
-  <w:num w:numId="3">
-    <w:abstractNumId w:val="13"/>
+  <w:num w:numId="10">
+    <w:abstractNumId w:val="23"/>
   </w:num>
-  <w:num w:numId="4">
-    <w:abstractNumId w:val="2"/>
+  <w:num w:numId="11">
+    <w:abstractNumId w:val="9"/>
   </w:num>
-  <w:num w:numId="5">
-    <w:abstractNumId w:val="3"/>
+  <w:num w:numId="12">
+    <w:abstractNumId w:val="11"/>
   </w:num>
-  <w:num w:numId="6">
-    <w:abstractNumId w:val="19"/>
-  </w:num>
-  <w:num w:numId="7">
-    <w:abstractNumId w:val="4"/>
-  </w:num>
-  <w:num w:numId="8">
+  <w:num w:numId="13">
     <w:abstractNumId w:val="17"/>
   </w:num>
-  <w:num w:numId="9">
-    <w:abstractNumId w:val="18"/>
-  </w:num>
-  <w:num w:numId="10">
-    <w:abstractNumId w:val="20"/>
-  </w:num>
-  <w:num w:numId="11">
-    <w:abstractNumId w:val="7"/>
-  </w:num>
-  <w:num w:numId="12">
-    <w:abstractNumId w:val="9"/>
-  </w:num>
-  <w:num w:numId="13">
-    <w:abstractNumId w:val="14"/>
-  </w:num>
   <w:num w:numId="14">
-    <w:abstractNumId w:val="5"/>
+    <w:abstractNumId w:val="6"/>
   </w:num>
   <w:num w:numId="15">
-    <w:abstractNumId w:val="20"/>
+    <w:abstractNumId w:val="23"/>
   </w:num>
   <w:num w:numId="16">
-    <w:abstractNumId w:val="12"/>
+    <w:abstractNumId w:val="15"/>
   </w:num>
   <w:num w:numId="17">
-    <w:abstractNumId w:val="8"/>
+    <w:abstractNumId w:val="10"/>
   </w:num>
   <w:num w:numId="18">
-    <w:abstractNumId w:val="20"/>
+    <w:abstractNumId w:val="23"/>
   </w:num>
   <w:num w:numId="19">
-    <w:abstractNumId w:val="20"/>
+    <w:abstractNumId w:val="23"/>
     <w:lvlOverride w:ilvl="0">
       <w:startOverride w:val="2"/>
     </w:lvlOverride>
@@ -7900,37 +8785,46 @@
     </w:lvlOverride>
   </w:num>
   <w:num w:numId="20">
-    <w:abstractNumId w:val="21"/>
+    <w:abstractNumId w:val="24"/>
   </w:num>
   <w:num w:numId="21">
-    <w:abstractNumId w:val="15"/>
+    <w:abstractNumId w:val="18"/>
   </w:num>
   <w:num w:numId="22">
-    <w:abstractNumId w:val="10"/>
+    <w:abstractNumId w:val="13"/>
   </w:num>
   <w:num w:numId="23">
+    <w:abstractNumId w:val="1"/>
+  </w:num>
+  <w:num w:numId="24">
+    <w:abstractNumId w:val="26"/>
+  </w:num>
+  <w:num w:numId="25">
+    <w:abstractNumId w:val="7"/>
+  </w:num>
+  <w:num w:numId="26">
+    <w:abstractNumId w:val="2"/>
+  </w:num>
+  <w:num w:numId="27">
+    <w:abstractNumId w:val="14"/>
+  </w:num>
+  <w:num w:numId="28">
+    <w:abstractNumId w:val="19"/>
+  </w:num>
+  <w:num w:numId="29">
     <w:abstractNumId w:val="0"/>
   </w:num>
-  <w:num w:numId="24">
-    <w:abstractNumId w:val="23"/>
+  <w:num w:numId="30">
+    <w:abstractNumId w:val="12"/>
   </w:num>
-  <w:num w:numId="25">
-    <w:abstractNumId w:val="6"/>
-  </w:num>
-  <w:num w:numId="26">
-    <w:abstractNumId w:val="1"/>
-  </w:num>
-  <w:num w:numId="27">
-    <w:abstractNumId w:val="11"/>
-  </w:num>
-  <w:num w:numId="28">
-    <w:abstractNumId w:val="16"/>
+  <w:num w:numId="31">
+    <w:abstractNumId w:val="8"/>
   </w:num>
 </w:numbering>
 </file>
 
 <file path=word/styles.xml><?xml version="1.0" encoding="utf-8"?>
-<w:styles xmlns:mc="http://schemas.openxmlformats.org/markup-compatibility/2006" xmlns:r="http://schemas.openxmlformats.org/officeDocument/2006/relationships" xmlns:w="http://schemas.openxmlformats.org/wordprocessingml/2006/main" xmlns:w14="http://schemas.microsoft.com/office/word/2010/wordml" xmlns:w15="http://schemas.microsoft.com/office/word/2012/wordml" mc:Ignorable="w14 w15">
+<w:styles xmlns:mc="http://schemas.openxmlformats.org/markup-compatibility/2006" xmlns:r="http://schemas.openxmlformats.org/officeDocument/2006/relationships" xmlns:w="http://schemas.openxmlformats.org/wordprocessingml/2006/main" xmlns:w14="http://schemas.microsoft.com/office/word/2010/wordml" mc:Ignorable="w14">
   <w:docDefaults>
     <w:rPrDefault>
       <w:rPr>
@@ -7946,378 +8840,144 @@
       </w:pPr>
     </w:pPrDefault>
   </w:docDefaults>
-  <w:latentStyles w:defLockedState="0" w:defUIPriority="99" w:defSemiHidden="0" w:defUnhideWhenUsed="0" w:defQFormat="0" w:count="371">
-    <w:lsdException w:name="Normal" w:uiPriority="0" w:qFormat="1"/>
-    <w:lsdException w:name="heading 1" w:uiPriority="9" w:qFormat="1"/>
-    <w:lsdException w:name="heading 2" w:semiHidden="1" w:uiPriority="9" w:unhideWhenUsed="1" w:qFormat="1"/>
-    <w:lsdException w:name="heading 3" w:semiHidden="1" w:uiPriority="9" w:unhideWhenUsed="1" w:qFormat="1"/>
-    <w:lsdException w:name="heading 4" w:semiHidden="1" w:uiPriority="9" w:unhideWhenUsed="1" w:qFormat="1"/>
-    <w:lsdException w:name="heading 5" w:semiHidden="1" w:uiPriority="9" w:unhideWhenUsed="1" w:qFormat="1"/>
-    <w:lsdException w:name="heading 6" w:semiHidden="1" w:uiPriority="9" w:unhideWhenUsed="1" w:qFormat="1"/>
-    <w:lsdException w:name="heading 7" w:semiHidden="1" w:uiPriority="9" w:unhideWhenUsed="1" w:qFormat="1"/>
-    <w:lsdException w:name="heading 8" w:semiHidden="1" w:uiPriority="9" w:unhideWhenUsed="1" w:qFormat="1"/>
-    <w:lsdException w:name="heading 9" w:semiHidden="1" w:uiPriority="9" w:unhideWhenUsed="1" w:qFormat="1"/>
-    <w:lsdException w:name="index 1" w:semiHidden="1" w:unhideWhenUsed="1"/>
-    <w:lsdException w:name="index 2" w:semiHidden="1" w:unhideWhenUsed="1"/>
-    <w:lsdException w:name="index 3" w:semiHidden="1" w:unhideWhenUsed="1"/>
-    <w:lsdException w:name="index 4" w:semiHidden="1" w:unhideWhenUsed="1"/>
-    <w:lsdException w:name="index 5" w:semiHidden="1" w:unhideWhenUsed="1"/>
-    <w:lsdException w:name="index 6" w:semiHidden="1" w:unhideWhenUsed="1"/>
-    <w:lsdException w:name="index 7" w:semiHidden="1" w:unhideWhenUsed="1"/>
-    <w:lsdException w:name="index 8" w:semiHidden="1" w:unhideWhenUsed="1"/>
-    <w:lsdException w:name="index 9" w:semiHidden="1" w:unhideWhenUsed="1"/>
-    <w:lsdException w:name="toc 1" w:semiHidden="1" w:uiPriority="39" w:unhideWhenUsed="1"/>
-    <w:lsdException w:name="toc 2" w:semiHidden="1" w:uiPriority="39" w:unhideWhenUsed="1"/>
-    <w:lsdException w:name="toc 3" w:semiHidden="1" w:uiPriority="39" w:unhideWhenUsed="1"/>
-    <w:lsdException w:name="toc 4" w:semiHidden="1" w:uiPriority="39" w:unhideWhenUsed="1"/>
-    <w:lsdException w:name="toc 5" w:semiHidden="1" w:uiPriority="39" w:unhideWhenUsed="1"/>
-    <w:lsdException w:name="toc 6" w:semiHidden="1" w:uiPriority="39" w:unhideWhenUsed="1"/>
-    <w:lsdException w:name="toc 7" w:semiHidden="1" w:uiPriority="39" w:unhideWhenUsed="1"/>
-    <w:lsdException w:name="toc 8" w:semiHidden="1" w:uiPriority="39" w:unhideWhenUsed="1"/>
-    <w:lsdException w:name="toc 9" w:semiHidden="1" w:uiPriority="39" w:unhideWhenUsed="1"/>
-    <w:lsdException w:name="Normal Indent" w:semiHidden="1" w:unhideWhenUsed="1"/>
-    <w:lsdException w:name="footnote text" w:semiHidden="1" w:unhideWhenUsed="1"/>
-    <w:lsdException w:name="annotation text" w:semiHidden="1" w:unhideWhenUsed="1"/>
-    <w:lsdException w:name="header" w:semiHidden="1" w:unhideWhenUsed="1"/>
-    <w:lsdException w:name="footer" w:semiHidden="1" w:unhideWhenUsed="1"/>
-    <w:lsdException w:name="index heading" w:semiHidden="1" w:unhideWhenUsed="1"/>
-    <w:lsdException w:name="caption" w:semiHidden="1" w:uiPriority="35" w:unhideWhenUsed="1" w:qFormat="1"/>
-    <w:lsdException w:name="table of figures" w:semiHidden="1" w:unhideWhenUsed="1"/>
-    <w:lsdException w:name="envelope address" w:semiHidden="1" w:unhideWhenUsed="1"/>
-    <w:lsdException w:name="envelope return" w:semiHidden="1" w:unhideWhenUsed="1"/>
-    <w:lsdException w:name="footnote reference" w:semiHidden="1" w:unhideWhenUsed="1"/>
-    <w:lsdException w:name="annotation reference" w:semiHidden="1" w:unhideWhenUsed="1"/>
-    <w:lsdException w:name="line number" w:semiHidden="1" w:unhideWhenUsed="1"/>
-    <w:lsdException w:name="page number" w:semiHidden="1" w:unhideWhenUsed="1"/>
-    <w:lsdException w:name="endnote reference" w:semiHidden="1" w:unhideWhenUsed="1"/>
-    <w:lsdException w:name="endnote text" w:semiHidden="1" w:unhideWhenUsed="1"/>
-    <w:lsdException w:name="table of authorities" w:semiHidden="1" w:unhideWhenUsed="1"/>
-    <w:lsdException w:name="macro" w:semiHidden="1" w:unhideWhenUsed="1"/>
-    <w:lsdException w:name="toa heading" w:semiHidden="1" w:unhideWhenUsed="1"/>
-    <w:lsdException w:name="List" w:semiHidden="1" w:unhideWhenUsed="1"/>
-    <w:lsdException w:name="List Bullet" w:semiHidden="1" w:unhideWhenUsed="1"/>
-    <w:lsdException w:name="List Number" w:semiHidden="1" w:unhideWhenUsed="1"/>
-    <w:lsdException w:name="List 2" w:semiHidden="1" w:unhideWhenUsed="1"/>
-    <w:lsdException w:name="List 3" w:semiHidden="1" w:unhideWhenUsed="1"/>
-    <w:lsdException w:name="List 4" w:semiHidden="1" w:unhideWhenUsed="1"/>
-    <w:lsdException w:name="List 5" w:semiHidden="1" w:unhideWhenUsed="1"/>
-    <w:lsdException w:name="List Bullet 2" w:semiHidden="1" w:unhideWhenUsed="1"/>
-    <w:lsdException w:name="List Bullet 3" w:semiHidden="1" w:unhideWhenUsed="1"/>
-    <w:lsdException w:name="List Bullet 4" w:semiHidden="1" w:unhideWhenUsed="1"/>
-    <w:lsdException w:name="List Bullet 5" w:semiHidden="1" w:unhideWhenUsed="1"/>
-    <w:lsdException w:name="List Number 2" w:semiHidden="1" w:unhideWhenUsed="1"/>
-    <w:lsdException w:name="List Number 3" w:semiHidden="1" w:unhideWhenUsed="1"/>
-    <w:lsdException w:name="List Number 4" w:semiHidden="1" w:unhideWhenUsed="1"/>
-    <w:lsdException w:name="List Number 5" w:semiHidden="1" w:unhideWhenUsed="1"/>
-    <w:lsdException w:name="Title" w:uiPriority="10" w:qFormat="1"/>
-    <w:lsdException w:name="Closing" w:semiHidden="1" w:unhideWhenUsed="1"/>
-    <w:lsdException w:name="Signature" w:semiHidden="1" w:unhideWhenUsed="1"/>
-    <w:lsdException w:name="Default Paragraph Font" w:semiHidden="1" w:uiPriority="1" w:unhideWhenUsed="1"/>
-    <w:lsdException w:name="Body Text" w:semiHidden="1" w:unhideWhenUsed="1"/>
-    <w:lsdException w:name="Body Text Indent" w:semiHidden="1" w:unhideWhenUsed="1"/>
-    <w:lsdException w:name="List Continue" w:semiHidden="1" w:unhideWhenUsed="1"/>
-    <w:lsdException w:name="List Continue 2" w:semiHidden="1" w:unhideWhenUsed="1"/>
-    <w:lsdException w:name="List Continue 3" w:semiHidden="1" w:unhideWhenUsed="1"/>
-    <w:lsdException w:name="List Continue 4" w:semiHidden="1" w:unhideWhenUsed="1"/>
-    <w:lsdException w:name="List Continue 5" w:semiHidden="1" w:unhideWhenUsed="1"/>
-    <w:lsdException w:name="Message Header" w:semiHidden="1" w:unhideWhenUsed="1"/>
-    <w:lsdException w:name="Subtitle" w:uiPriority="11" w:qFormat="1"/>
-    <w:lsdException w:name="Salutation" w:semiHidden="1" w:unhideWhenUsed="1"/>
-    <w:lsdException w:name="Date" w:semiHidden="1" w:unhideWhenUsed="1"/>
-    <w:lsdException w:name="Body Text First Indent" w:semiHidden="1" w:unhideWhenUsed="1"/>
-    <w:lsdException w:name="Body Text First Indent 2" w:semiHidden="1" w:unhideWhenUsed="1"/>
-    <w:lsdException w:name="Note Heading" w:semiHidden="1" w:unhideWhenUsed="1"/>
-    <w:lsdException w:name="Body Text 2" w:semiHidden="1" w:unhideWhenUsed="1"/>
-    <w:lsdException w:name="Body Text 3" w:semiHidden="1" w:unhideWhenUsed="1"/>
-    <w:lsdException w:name="Body Text Indent 2" w:semiHidden="1" w:unhideWhenUsed="1"/>
-    <w:lsdException w:name="Body Text Indent 3" w:semiHidden="1" w:unhideWhenUsed="1"/>
-    <w:lsdException w:name="Block Text" w:semiHidden="1" w:unhideWhenUsed="1"/>
-    <w:lsdException w:name="Hyperlink" w:semiHidden="1" w:unhideWhenUsed="1"/>
-    <w:lsdException w:name="FollowedHyperlink" w:semiHidden="1" w:unhideWhenUsed="1"/>
-    <w:lsdException w:name="Strong" w:uiPriority="22" w:qFormat="1"/>
-    <w:lsdException w:name="Emphasis" w:uiPriority="20" w:qFormat="1"/>
-    <w:lsdException w:name="Document Map" w:semiHidden="1" w:unhideWhenUsed="1"/>
-    <w:lsdException w:name="Plain Text" w:semiHidden="1" w:unhideWhenUsed="1"/>
-    <w:lsdException w:name="E-mail Signature" w:semiHidden="1" w:unhideWhenUsed="1"/>
-    <w:lsdException w:name="HTML Top of Form" w:semiHidden="1" w:unhideWhenUsed="1"/>
-    <w:lsdException w:name="HTML Bottom of Form" w:semiHidden="1" w:unhideWhenUsed="1"/>
-    <w:lsdException w:name="Normal (Web)" w:semiHidden="1" w:unhideWhenUsed="1"/>
-    <w:lsdException w:name="HTML Acronym" w:semiHidden="1" w:unhideWhenUsed="1"/>
-    <w:lsdException w:name="HTML Address" w:semiHidden="1" w:unhideWhenUsed="1"/>
-    <w:lsdException w:name="HTML Cite" w:semiHidden="1" w:unhideWhenUsed="1"/>
-    <w:lsdException w:name="HTML Code" w:semiHidden="1" w:unhideWhenUsed="1"/>
-    <w:lsdException w:name="HTML Definition" w:semiHidden="1" w:unhideWhenUsed="1"/>
-    <w:lsdException w:name="HTML Keyboard" w:semiHidden="1" w:unhideWhenUsed="1"/>
-    <w:lsdException w:name="HTML Preformatted" w:semiHidden="1" w:unhideWhenUsed="1"/>
-    <w:lsdException w:name="HTML Sample" w:semiHidden="1" w:unhideWhenUsed="1"/>
-    <w:lsdException w:name="HTML Typewriter" w:semiHidden="1" w:unhideWhenUsed="1"/>
-    <w:lsdException w:name="HTML Variable" w:semiHidden="1" w:unhideWhenUsed="1"/>
-    <w:lsdException w:name="Normal Table" w:semiHidden="1" w:unhideWhenUsed="1"/>
-    <w:lsdException w:name="annotation subject" w:semiHidden="1" w:unhideWhenUsed="1"/>
-    <w:lsdException w:name="No List" w:semiHidden="1" w:unhideWhenUsed="1"/>
-    <w:lsdException w:name="Outline List 1" w:semiHidden="1" w:unhideWhenUsed="1"/>
-    <w:lsdException w:name="Outline List 2" w:semiHidden="1" w:unhideWhenUsed="1"/>
-    <w:lsdException w:name="Outline List 3" w:semiHidden="1" w:unhideWhenUsed="1"/>
-    <w:lsdException w:name="Table Simple 1" w:semiHidden="1" w:unhideWhenUsed="1"/>
-    <w:lsdException w:name="Table Simple 2" w:semiHidden="1" w:unhideWhenUsed="1"/>
-    <w:lsdException w:name="Table Simple 3" w:semiHidden="1" w:unhideWhenUsed="1"/>
-    <w:lsdException w:name="Table Classic 1" w:semiHidden="1" w:unhideWhenUsed="1"/>
-    <w:lsdException w:name="Table Classic 2" w:semiHidden="1" w:unhideWhenUsed="1"/>
-    <w:lsdException w:name="Table Classic 3" w:semiHidden="1" w:unhideWhenUsed="1"/>
-    <w:lsdException w:name="Table Classic 4" w:semiHidden="1" w:unhideWhenUsed="1"/>
-    <w:lsdException w:name="Table Colorful 1" w:semiHidden="1" w:unhideWhenUsed="1"/>
-    <w:lsdException w:name="Table Colorful 2" w:semiHidden="1" w:unhideWhenUsed="1"/>
-    <w:lsdException w:name="Table Colorful 3" w:semiHidden="1" w:unhideWhenUsed="1"/>
-    <w:lsdException w:name="Table Columns 1" w:semiHidden="1" w:unhideWhenUsed="1"/>
-    <w:lsdException w:name="Table Columns 2" w:semiHidden="1" w:unhideWhenUsed="1"/>
-    <w:lsdException w:name="Table Columns 3" w:semiHidden="1" w:unhideWhenUsed="1"/>
-    <w:lsdException w:name="Table Columns 4" w:semiHidden="1" w:unhideWhenUsed="1"/>
-    <w:lsdException w:name="Table Columns 5" w:semiHidden="1" w:unhideWhenUsed="1"/>
-    <w:lsdException w:name="Table Grid 1" w:semiHidden="1" w:unhideWhenUsed="1"/>
-    <w:lsdException w:name="Table Grid 2" w:semiHidden="1" w:unhideWhenUsed="1"/>
-    <w:lsdException w:name="Table Grid 3" w:semiHidden="1" w:unhideWhenUsed="1"/>
-    <w:lsdException w:name="Table Grid 4" w:semiHidden="1" w:unhideWhenUsed="1"/>
-    <w:lsdException w:name="Table Grid 5" w:semiHidden="1" w:unhideWhenUsed="1"/>
-    <w:lsdException w:name="Table Grid 6" w:semiHidden="1" w:unhideWhenUsed="1"/>
-    <w:lsdException w:name="Table Grid 7" w:semiHidden="1" w:unhideWhenUsed="1"/>
-    <w:lsdException w:name="Table Grid 8" w:semiHidden="1" w:unhideWhenUsed="1"/>
-    <w:lsdException w:name="Table List 1" w:semiHidden="1" w:unhideWhenUsed="1"/>
-    <w:lsdException w:name="Table List 2" w:semiHidden="1" w:unhideWhenUsed="1"/>
-    <w:lsdException w:name="Table List 3" w:semiHidden="1" w:unhideWhenUsed="1"/>
-    <w:lsdException w:name="Table List 4" w:semiHidden="1" w:unhideWhenUsed="1"/>
-    <w:lsdException w:name="Table List 5" w:semiHidden="1" w:unhideWhenUsed="1"/>
-    <w:lsdException w:name="Table List 6" w:semiHidden="1" w:unhideWhenUsed="1"/>
-    <w:lsdException w:name="Table List 7" w:semiHidden="1" w:unhideWhenUsed="1"/>
-    <w:lsdException w:name="Table List 8" w:semiHidden="1" w:unhideWhenUsed="1"/>
-    <w:lsdException w:name="Table 3D effects 1" w:semiHidden="1" w:unhideWhenUsed="1"/>
-    <w:lsdException w:name="Table 3D effects 2" w:semiHidden="1" w:unhideWhenUsed="1"/>
-    <w:lsdException w:name="Table 3D effects 3" w:semiHidden="1" w:unhideWhenUsed="1"/>
-    <w:lsdException w:name="Table Contemporary" w:semiHidden="1" w:unhideWhenUsed="1"/>
-    <w:lsdException w:name="Table Elegant" w:semiHidden="1" w:unhideWhenUsed="1"/>
-    <w:lsdException w:name="Table Professional" w:semiHidden="1" w:unhideWhenUsed="1"/>
-    <w:lsdException w:name="Table Subtle 1" w:semiHidden="1" w:unhideWhenUsed="1"/>
-    <w:lsdException w:name="Table Subtle 2" w:semiHidden="1" w:unhideWhenUsed="1"/>
-    <w:lsdException w:name="Table Web 1" w:semiHidden="1" w:unhideWhenUsed="1"/>
-    <w:lsdException w:name="Table Web 2" w:semiHidden="1" w:unhideWhenUsed="1"/>
-    <w:lsdException w:name="Table Web 3" w:semiHidden="1" w:unhideWhenUsed="1"/>
-    <w:lsdException w:name="Balloon Text" w:semiHidden="1" w:unhideWhenUsed="1"/>
-    <w:lsdException w:name="Table Grid" w:uiPriority="39"/>
-    <w:lsdException w:name="Table Theme" w:semiHidden="1" w:unhideWhenUsed="1"/>
-    <w:lsdException w:name="Placeholder Text" w:semiHidden="1"/>
-    <w:lsdException w:name="No Spacing" w:uiPriority="1" w:qFormat="1"/>
-    <w:lsdException w:name="Light Shading" w:uiPriority="60"/>
-    <w:lsdException w:name="Light List" w:uiPriority="61"/>
-    <w:lsdException w:name="Light Grid" w:uiPriority="62"/>
-    <w:lsdException w:name="Medium Shading 1" w:uiPriority="63"/>
-    <w:lsdException w:name="Medium Shading 2" w:uiPriority="64"/>
-    <w:lsdException w:name="Medium List 1" w:uiPriority="65"/>
-    <w:lsdException w:name="Medium List 2" w:uiPriority="66"/>
-    <w:lsdException w:name="Medium Grid 1" w:uiPriority="67"/>
-    <w:lsdException w:name="Medium Grid 2" w:uiPriority="68"/>
-    <w:lsdException w:name="Medium Grid 3" w:uiPriority="69"/>
-    <w:lsdException w:name="Dark List" w:uiPriority="70"/>
-    <w:lsdException w:name="Colorful Shading" w:uiPriority="71"/>
-    <w:lsdException w:name="Colorful List" w:uiPriority="72"/>
-    <w:lsdException w:name="Colorful Grid" w:uiPriority="73"/>
-    <w:lsdException w:name="Light Shading Accent 1" w:uiPriority="60"/>
-    <w:lsdException w:name="Light List Accent 1" w:uiPriority="61"/>
-    <w:lsdException w:name="Light Grid Accent 1" w:uiPriority="62"/>
-    <w:lsdException w:name="Medium Shading 1 Accent 1" w:uiPriority="63"/>
-    <w:lsdException w:name="Medium Shading 2 Accent 1" w:uiPriority="64"/>
-    <w:lsdException w:name="Medium List 1 Accent 1" w:uiPriority="65"/>
-    <w:lsdException w:name="Revision" w:semiHidden="1"/>
-    <w:lsdException w:name="List Paragraph" w:uiPriority="34" w:qFormat="1"/>
-    <w:lsdException w:name="Quote" w:uiPriority="29" w:qFormat="1"/>
-    <w:lsdException w:name="Intense Quote" w:uiPriority="30" w:qFormat="1"/>
-    <w:lsdException w:name="Medium List 2 Accent 1" w:uiPriority="66"/>
-    <w:lsdException w:name="Medium Grid 1 Accent 1" w:uiPriority="67"/>
-    <w:lsdException w:name="Medium Grid 2 Accent 1" w:uiPriority="68"/>
-    <w:lsdException w:name="Medium Grid 3 Accent 1" w:uiPriority="69"/>
-    <w:lsdException w:name="Dark List Accent 1" w:uiPriority="70"/>
-    <w:lsdException w:name="Colorful Shading Accent 1" w:uiPriority="71"/>
-    <w:lsdException w:name="Colorful List Accent 1" w:uiPriority="72"/>
-    <w:lsdException w:name="Colorful Grid Accent 1" w:uiPriority="73"/>
-    <w:lsdException w:name="Light Shading Accent 2" w:uiPriority="60"/>
-    <w:lsdException w:name="Light List Accent 2" w:uiPriority="61"/>
-    <w:lsdException w:name="Light Grid Accent 2" w:uiPriority="62"/>
-    <w:lsdException w:name="Medium Shading 1 Accent 2" w:uiPriority="63"/>
-    <w:lsdException w:name="Medium Shading 2 Accent 2" w:uiPriority="64"/>
-    <w:lsdException w:name="Medium List 1 Accent 2" w:uiPriority="65"/>
-    <w:lsdException w:name="Medium List 2 Accent 2" w:uiPriority="66"/>
-    <w:lsdException w:name="Medium Grid 1 Accent 2" w:uiPriority="67"/>
-    <w:lsdException w:name="Medium Grid 2 Accent 2" w:uiPriority="68"/>
-    <w:lsdException w:name="Medium Grid 3 Accent 2" w:uiPriority="69"/>
-    <w:lsdException w:name="Dark List Accent 2" w:uiPriority="70"/>
-    <w:lsdException w:name="Colorful Shading Accent 2" w:uiPriority="71"/>
-    <w:lsdException w:name="Colorful List Accent 2" w:uiPriority="72"/>
-    <w:lsdException w:name="Colorful Grid Accent 2" w:uiPriority="73"/>
-    <w:lsdException w:name="Light Shading Accent 3" w:uiPriority="60"/>
-    <w:lsdException w:name="Light List Accent 3" w:uiPriority="61"/>
-    <w:lsdException w:name="Light Grid Accent 3" w:uiPriority="62"/>
-    <w:lsdException w:name="Medium Shading 1 Accent 3" w:uiPriority="63"/>
-    <w:lsdException w:name="Medium Shading 2 Accent 3" w:uiPriority="64"/>
-    <w:lsdException w:name="Medium List 1 Accent 3" w:uiPriority="65"/>
-    <w:lsdException w:name="Medium List 2 Accent 3" w:uiPriority="66"/>
-    <w:lsdException w:name="Medium Grid 1 Accent 3" w:uiPriority="67"/>
-    <w:lsdException w:name="Medium Grid 2 Accent 3" w:uiPriority="68"/>
-    <w:lsdException w:name="Medium Grid 3 Accent 3" w:uiPriority="69"/>
-    <w:lsdException w:name="Dark List Accent 3" w:uiPriority="70"/>
-    <w:lsdException w:name="Colorful Shading Accent 3" w:uiPriority="71"/>
-    <w:lsdException w:name="Colorful List Accent 3" w:uiPriority="72"/>
-    <w:lsdException w:name="Colorful Grid Accent 3" w:uiPriority="73"/>
-    <w:lsdException w:name="Light Shading Accent 4" w:uiPriority="60"/>
-    <w:lsdException w:name="Light List Accent 4" w:uiPriority="61"/>
-    <w:lsdException w:name="Light Grid Accent 4" w:uiPriority="62"/>
-    <w:lsdException w:name="Medium Shading 1 Accent 4" w:uiPriority="63"/>
-    <w:lsdException w:name="Medium Shading 2 Accent 4" w:uiPriority="64"/>
-    <w:lsdException w:name="Medium List 1 Accent 4" w:uiPriority="65"/>
-    <w:lsdException w:name="Medium List 2 Accent 4" w:uiPriority="66"/>
-    <w:lsdException w:name="Medium Grid 1 Accent 4" w:uiPriority="67"/>
-    <w:lsdException w:name="Medium Grid 2 Accent 4" w:uiPriority="68"/>
-    <w:lsdException w:name="Medium Grid 3 Accent 4" w:uiPriority="69"/>
-    <w:lsdException w:name="Dark List Accent 4" w:uiPriority="70"/>
-    <w:lsdException w:name="Colorful Shading Accent 4" w:uiPriority="71"/>
-    <w:lsdException w:name="Colorful List Accent 4" w:uiPriority="72"/>
-    <w:lsdException w:name="Colorful Grid Accent 4" w:uiPriority="73"/>
-    <w:lsdException w:name="Light Shading Accent 5" w:uiPriority="60"/>
-    <w:lsdException w:name="Light List Accent 5" w:uiPriority="61"/>
-    <w:lsdException w:name="Light Grid Accent 5" w:uiPriority="62"/>
-    <w:lsdException w:name="Medium Shading 1 Accent 5" w:uiPriority="63"/>
-    <w:lsdException w:name="Medium Shading 2 Accent 5" w:uiPriority="64"/>
-    <w:lsdException w:name="Medium List 1 Accent 5" w:uiPriority="65"/>
-    <w:lsdException w:name="Medium List 2 Accent 5" w:uiPriority="66"/>
-    <w:lsdException w:name="Medium Grid 1 Accent 5" w:uiPriority="67"/>
-    <w:lsdException w:name="Medium Grid 2 Accent 5" w:uiPriority="68"/>
-    <w:lsdException w:name="Medium Grid 3 Accent 5" w:uiPriority="69"/>
-    <w:lsdException w:name="Dark List Accent 5" w:uiPriority="70"/>
-    <w:lsdException w:name="Colorful Shading Accent 5" w:uiPriority="71"/>
-    <w:lsdException w:name="Colorful List Accent 5" w:uiPriority="72"/>
-    <w:lsdException w:name="Colorful Grid Accent 5" w:uiPriority="73"/>
-    <w:lsdException w:name="Light Shading Accent 6" w:uiPriority="60"/>
-    <w:lsdException w:name="Light List Accent 6" w:uiPriority="61"/>
-    <w:lsdException w:name="Light Grid Accent 6" w:uiPriority="62"/>
-    <w:lsdException w:name="Medium Shading 1 Accent 6" w:uiPriority="63"/>
-    <w:lsdException w:name="Medium Shading 2 Accent 6" w:uiPriority="64"/>
-    <w:lsdException w:name="Medium List 1 Accent 6" w:uiPriority="65"/>
-    <w:lsdException w:name="Medium List 2 Accent 6" w:uiPriority="66"/>
-    <w:lsdException w:name="Medium Grid 1 Accent 6" w:uiPriority="67"/>
-    <w:lsdException w:name="Medium Grid 2 Accent 6" w:uiPriority="68"/>
-    <w:lsdException w:name="Medium Grid 3 Accent 6" w:uiPriority="69"/>
-    <w:lsdException w:name="Dark List Accent 6" w:uiPriority="70"/>
-    <w:lsdException w:name="Colorful Shading Accent 6" w:uiPriority="71"/>
-    <w:lsdException w:name="Colorful List Accent 6" w:uiPriority="72"/>
-    <w:lsdException w:name="Colorful Grid Accent 6" w:uiPriority="73"/>
-    <w:lsdException w:name="Subtle Emphasis" w:uiPriority="19" w:qFormat="1"/>
-    <w:lsdException w:name="Intense Emphasis" w:uiPriority="21" w:qFormat="1"/>
-    <w:lsdException w:name="Subtle Reference" w:uiPriority="31" w:qFormat="1"/>
-    <w:lsdException w:name="Intense Reference" w:uiPriority="32" w:qFormat="1"/>
-    <w:lsdException w:name="Book Title" w:uiPriority="33" w:qFormat="1"/>
-    <w:lsdException w:name="Bibliography" w:semiHidden="1" w:uiPriority="37" w:unhideWhenUsed="1"/>
-    <w:lsdException w:name="TOC Heading" w:semiHidden="1" w:uiPriority="39" w:unhideWhenUsed="1" w:qFormat="1"/>
-    <w:lsdException w:name="Plain Table 1" w:uiPriority="41"/>
-    <w:lsdException w:name="Plain Table 2" w:uiPriority="42"/>
-    <w:lsdException w:name="Plain Table 3" w:uiPriority="43"/>
-    <w:lsdException w:name="Plain Table 4" w:uiPriority="44"/>
-    <w:lsdException w:name="Plain Table 5" w:uiPriority="45"/>
-    <w:lsdException w:name="Grid Table Light" w:uiPriority="40"/>
-    <w:lsdException w:name="Grid Table 1 Light" w:uiPriority="46"/>
-    <w:lsdException w:name="Grid Table 2" w:uiPriority="47"/>
-    <w:lsdException w:name="Grid Table 3" w:uiPriority="48"/>
-    <w:lsdException w:name="Grid Table 4" w:uiPriority="49"/>
-    <w:lsdException w:name="Grid Table 5 Dark" w:uiPriority="50"/>
-    <w:lsdException w:name="Grid Table 6 Colorful" w:uiPriority="51"/>
-    <w:lsdException w:name="Grid Table 7 Colorful" w:uiPriority="52"/>
-    <w:lsdException w:name="Grid Table 1 Light Accent 1" w:uiPriority="46"/>
-    <w:lsdException w:name="Grid Table 2 Accent 1" w:uiPriority="47"/>
-    <w:lsdException w:name="Grid Table 3 Accent 1" w:uiPriority="48"/>
-    <w:lsdException w:name="Grid Table 4 Accent 1" w:uiPriority="49"/>
-    <w:lsdException w:name="Grid Table 5 Dark Accent 1" w:uiPriority="50"/>
-    <w:lsdException w:name="Grid Table 6 Colorful Accent 1" w:uiPriority="51"/>
-    <w:lsdException w:name="Grid Table 7 Colorful Accent 1" w:uiPriority="52"/>
-    <w:lsdException w:name="Grid Table 1 Light Accent 2" w:uiPriority="46"/>
-    <w:lsdException w:name="Grid Table 2 Accent 2" w:uiPriority="47"/>
-    <w:lsdException w:name="Grid Table 3 Accent 2" w:uiPriority="48"/>
-    <w:lsdException w:name="Grid Table 4 Accent 2" w:uiPriority="49"/>
-    <w:lsdException w:name="Grid Table 5 Dark Accent 2" w:uiPriority="50"/>
-    <w:lsdException w:name="Grid Table 6 Colorful Accent 2" w:uiPriority="51"/>
-    <w:lsdException w:name="Grid Table 7 Colorful Accent 2" w:uiPriority="52"/>
-    <w:lsdException w:name="Grid Table 1 Light Accent 3" w:uiPriority="46"/>
-    <w:lsdException w:name="Grid Table 2 Accent 3" w:uiPriority="47"/>
-    <w:lsdException w:name="Grid Table 3 Accent 3" w:uiPriority="48"/>
-    <w:lsdException w:name="Grid Table 4 Accent 3" w:uiPriority="49"/>
-    <w:lsdException w:name="Grid Table 5 Dark Accent 3" w:uiPriority="50"/>
-    <w:lsdException w:name="Grid Table 6 Colorful Accent 3" w:uiPriority="51"/>
-    <w:lsdException w:name="Grid Table 7 Colorful Accent 3" w:uiPriority="52"/>
-    <w:lsdException w:name="Grid Table 1 Light Accent 4" w:uiPriority="46"/>
-    <w:lsdException w:name="Grid Table 2 Accent 4" w:uiPriority="47"/>
-    <w:lsdException w:name="Grid Table 3 Accent 4" w:uiPriority="48"/>
-    <w:lsdException w:name="Grid Table 4 Accent 4" w:uiPriority="49"/>
-    <w:lsdException w:name="Grid Table 5 Dark Accent 4" w:uiPriority="50"/>
-    <w:lsdException w:name="Grid Table 6 Colorful Accent 4" w:uiPriority="51"/>
-    <w:lsdException w:name="Grid Table 7 Colorful Accent 4" w:uiPriority="52"/>
-    <w:lsdException w:name="Grid Table 1 Light Accent 5" w:uiPriority="46"/>
-    <w:lsdException w:name="Grid Table 2 Accent 5" w:uiPriority="47"/>
-    <w:lsdException w:name="Grid Table 3 Accent 5" w:uiPriority="48"/>
-    <w:lsdException w:name="Grid Table 4 Accent 5" w:uiPriority="49"/>
-    <w:lsdException w:name="Grid Table 5 Dark Accent 5" w:uiPriority="50"/>
-    <w:lsdException w:name="Grid Table 6 Colorful Accent 5" w:uiPriority="51"/>
-    <w:lsdException w:name="Grid Table 7 Colorful Accent 5" w:uiPriority="52"/>
-    <w:lsdException w:name="Grid Table 1 Light Accent 6" w:uiPriority="46"/>
-    <w:lsdException w:name="Grid Table 2 Accent 6" w:uiPriority="47"/>
-    <w:lsdException w:name="Grid Table 3 Accent 6" w:uiPriority="48"/>
-    <w:lsdException w:name="Grid Table 4 Accent 6" w:uiPriority="49"/>
-    <w:lsdException w:name="Grid Table 5 Dark Accent 6" w:uiPriority="50"/>
-    <w:lsdException w:name="Grid Table 6 Colorful Accent 6" w:uiPriority="51"/>
-    <w:lsdException w:name="Grid Table 7 Colorful Accent 6" w:uiPriority="52"/>
-    <w:lsdException w:name="List Table 1 Light" w:uiPriority="46"/>
-    <w:lsdException w:name="List Table 2" w:uiPriority="47"/>
-    <w:lsdException w:name="List Table 3" w:uiPriority="48"/>
-    <w:lsdException w:name="List Table 4" w:uiPriority="49"/>
-    <w:lsdException w:name="List Table 5 Dark" w:uiPriority="50"/>
-    <w:lsdException w:name="List Table 6 Colorful" w:uiPriority="51"/>
-    <w:lsdException w:name="List Table 7 Colorful" w:uiPriority="52"/>
-    <w:lsdException w:name="List Table 1 Light Accent 1" w:uiPriority="46"/>
-    <w:lsdException w:name="List Table 2 Accent 1" w:uiPriority="47"/>
-    <w:lsdException w:name="List Table 3 Accent 1" w:uiPriority="48"/>
-    <w:lsdException w:name="List Table 4 Accent 1" w:uiPriority="49"/>
-    <w:lsdException w:name="List Table 5 Dark Accent 1" w:uiPriority="50"/>
-    <w:lsdException w:name="List Table 6 Colorful Accent 1" w:uiPriority="51"/>
-    <w:lsdException w:name="List Table 7 Colorful Accent 1" w:uiPriority="52"/>
-    <w:lsdException w:name="List Table 1 Light Accent 2" w:uiPriority="46"/>
-    <w:lsdException w:name="List Table 2 Accent 2" w:uiPriority="47"/>
-    <w:lsdException w:name="List Table 3 Accent 2" w:uiPriority="48"/>
-    <w:lsdException w:name="List Table 4 Accent 2" w:uiPriority="49"/>
-    <w:lsdException w:name="List Table 5 Dark Accent 2" w:uiPriority="50"/>
-    <w:lsdException w:name="List Table 6 Colorful Accent 2" w:uiPriority="51"/>
-    <w:lsdException w:name="List Table 7 Colorful Accent 2" w:uiPriority="52"/>
-    <w:lsdException w:name="List Table 1 Light Accent 3" w:uiPriority="46"/>
-    <w:lsdException w:name="List Table 2 Accent 3" w:uiPriority="47"/>
-    <w:lsdException w:name="List Table 3 Accent 3" w:uiPriority="48"/>
-    <w:lsdException w:name="List Table 4 Accent 3" w:uiPriority="49"/>
-    <w:lsdException w:name="List Table 5 Dark Accent 3" w:uiPriority="50"/>
-    <w:lsdException w:name="List Table 6 Colorful Accent 3" w:uiPriority="51"/>
-    <w:lsdException w:name="List Table 7 Colorful Accent 3" w:uiPriority="52"/>
-    <w:lsdException w:name="List Table 1 Light Accent 4" w:uiPriority="46"/>
-    <w:lsdException w:name="List Table 2 Accent 4" w:uiPriority="47"/>
-    <w:lsdException w:name="List Table 3 Accent 4" w:uiPriority="48"/>
-    <w:lsdException w:name="List Table 4 Accent 4" w:uiPriority="49"/>
-    <w:lsdException w:name="List Table 5 Dark Accent 4" w:uiPriority="50"/>
-    <w:lsdException w:name="List Table 6 Colorful Accent 4" w:uiPriority="51"/>
-    <w:lsdException w:name="List Table 7 Colorful Accent 4" w:uiPriority="52"/>
-    <w:lsdException w:name="List Table 1 Light Accent 5" w:uiPriority="46"/>
-    <w:lsdException w:name="List Table 2 Accent 5" w:uiPriority="47"/>
-    <w:lsdException w:name="List Table 3 Accent 5" w:uiPriority="48"/>
-    <w:lsdException w:name="List Table 4 Accent 5" w:uiPriority="49"/>
-    <w:lsdException w:name="List Table 5 Dark Accent 5" w:uiPriority="50"/>
-    <w:lsdException w:name="List Table 6 Colorful Accent 5" w:uiPriority="51"/>
-    <w:lsdException w:name="List Table 7 Colorful Accent 5" w:uiPriority="52"/>
-    <w:lsdException w:name="List Table 1 Light Accent 6" w:uiPriority="46"/>
-    <w:lsdException w:name="List Table 2 Accent 6" w:uiPriority="47"/>
-    <w:lsdException w:name="List Table 3 Accent 6" w:uiPriority="48"/>
-    <w:lsdException w:name="List Table 4 Accent 6" w:uiPriority="49"/>
-    <w:lsdException w:name="List Table 5 Dark Accent 6" w:uiPriority="50"/>
-    <w:lsdException w:name="List Table 6 Colorful Accent 6" w:uiPriority="51"/>
-    <w:lsdException w:name="List Table 7 Colorful Accent 6" w:uiPriority="52"/>
+  <w:latentStyles w:defLockedState="0" w:defUIPriority="99" w:defSemiHidden="1" w:defUnhideWhenUsed="1" w:defQFormat="0" w:count="267">
+    <w:lsdException w:name="Normal" w:semiHidden="0" w:uiPriority="0" w:unhideWhenUsed="0" w:qFormat="1"/>
+    <w:lsdException w:name="heading 1" w:semiHidden="0" w:uiPriority="9" w:unhideWhenUsed="0" w:qFormat="1"/>
+    <w:lsdException w:name="heading 2" w:uiPriority="9" w:qFormat="1"/>
+    <w:lsdException w:name="heading 3" w:uiPriority="9" w:qFormat="1"/>
+    <w:lsdException w:name="heading 4" w:uiPriority="9" w:qFormat="1"/>
+    <w:lsdException w:name="heading 5" w:uiPriority="9" w:qFormat="1"/>
+    <w:lsdException w:name="heading 6" w:uiPriority="9" w:qFormat="1"/>
+    <w:lsdException w:name="heading 7" w:uiPriority="9" w:qFormat="1"/>
+    <w:lsdException w:name="heading 8" w:uiPriority="9" w:qFormat="1"/>
+    <w:lsdException w:name="heading 9" w:uiPriority="9" w:qFormat="1"/>
+    <w:lsdException w:name="toc 1" w:uiPriority="39"/>
+    <w:lsdException w:name="toc 2" w:uiPriority="39"/>
+    <w:lsdException w:name="toc 3" w:uiPriority="39"/>
+    <w:lsdException w:name="toc 4" w:uiPriority="39"/>
+    <w:lsdException w:name="toc 5" w:uiPriority="39"/>
+    <w:lsdException w:name="toc 6" w:uiPriority="39"/>
+    <w:lsdException w:name="toc 7" w:uiPriority="39"/>
+    <w:lsdException w:name="toc 8" w:uiPriority="39"/>
+    <w:lsdException w:name="toc 9" w:uiPriority="39"/>
+    <w:lsdException w:name="caption" w:uiPriority="35" w:qFormat="1"/>
+    <w:lsdException w:name="Title" w:semiHidden="0" w:uiPriority="10" w:unhideWhenUsed="0" w:qFormat="1"/>
+    <w:lsdException w:name="Default Paragraph Font" w:uiPriority="1"/>
+    <w:lsdException w:name="Subtitle" w:semiHidden="0" w:uiPriority="11" w:unhideWhenUsed="0" w:qFormat="1"/>
+    <w:lsdException w:name="Strong" w:semiHidden="0" w:uiPriority="22" w:unhideWhenUsed="0" w:qFormat="1"/>
+    <w:lsdException w:name="Emphasis" w:semiHidden="0" w:uiPriority="20" w:unhideWhenUsed="0" w:qFormat="1"/>
+    <w:lsdException w:name="Table Grid" w:semiHidden="0" w:uiPriority="39" w:unhideWhenUsed="0"/>
+    <w:lsdException w:name="Placeholder Text" w:unhideWhenUsed="0"/>
+    <w:lsdException w:name="No Spacing" w:semiHidden="0" w:uiPriority="1" w:unhideWhenUsed="0" w:qFormat="1"/>
+    <w:lsdException w:name="Light Shading" w:semiHidden="0" w:uiPriority="60" w:unhideWhenUsed="0"/>
+    <w:lsdException w:name="Light List" w:semiHidden="0" w:uiPriority="61" w:unhideWhenUsed="0"/>
+    <w:lsdException w:name="Light Grid" w:semiHidden="0" w:uiPriority="62" w:unhideWhenUsed="0"/>
+    <w:lsdException w:name="Medium Shading 1" w:semiHidden="0" w:uiPriority="63" w:unhideWhenUsed="0"/>
+    <w:lsdException w:name="Medium Shading 2" w:semiHidden="0" w:uiPriority="64" w:unhideWhenUsed="0"/>
+    <w:lsdException w:name="Medium List 1" w:semiHidden="0" w:uiPriority="65" w:unhideWhenUsed="0"/>
+    <w:lsdException w:name="Medium List 2" w:semiHidden="0" w:uiPriority="66" w:unhideWhenUsed="0"/>
+    <w:lsdException w:name="Medium Grid 1" w:semiHidden="0" w:uiPriority="67" w:unhideWhenUsed="0"/>
+    <w:lsdException w:name="Medium Grid 2" w:semiHidden="0" w:uiPriority="68" w:unhideWhenUsed="0"/>
+    <w:lsdException w:name="Medium Grid 3" w:semiHidden="0" w:uiPriority="69" w:unhideWhenUsed="0"/>
+    <w:lsdException w:name="Dark List" w:semiHidden="0" w:uiPriority="70" w:unhideWhenUsed="0"/>
+    <w:lsdException w:name="Colorful Shading" w:semiHidden="0" w:uiPriority="71" w:unhideWhenUsed="0"/>
+    <w:lsdException w:name="Colorful List" w:semiHidden="0" w:uiPriority="72" w:unhideWhenUsed="0"/>
+    <w:lsdException w:name="Colorful Grid" w:semiHidden="0" w:uiPriority="73" w:unhideWhenUsed="0"/>
+    <w:lsdException w:name="Light Shading Accent 1" w:semiHidden="0" w:uiPriority="60" w:unhideWhenUsed="0"/>
+    <w:lsdException w:name="Light List Accent 1" w:semiHidden="0" w:uiPriority="61" w:unhideWhenUsed="0"/>
+    <w:lsdException w:name="Light Grid Accent 1" w:semiHidden="0" w:uiPriority="62" w:unhideWhenUsed="0"/>
+    <w:lsdException w:name="Medium Shading 1 Accent 1" w:semiHidden="0" w:uiPriority="63" w:unhideWhenUsed="0"/>
+    <w:lsdException w:name="Medium Shading 2 Accent 1" w:semiHidden="0" w:uiPriority="64" w:unhideWhenUsed="0"/>
+    <w:lsdException w:name="Medium List 1 Accent 1" w:semiHidden="0" w:uiPriority="65" w:unhideWhenUsed="0"/>
+    <w:lsdException w:name="Revision" w:unhideWhenUsed="0"/>
+    <w:lsdException w:name="List Paragraph" w:semiHidden="0" w:uiPriority="34" w:unhideWhenUsed="0" w:qFormat="1"/>
+    <w:lsdException w:name="Quote" w:semiHidden="0" w:uiPriority="29" w:unhideWhenUsed="0" w:qFormat="1"/>
+    <w:lsdException w:name="Intense Quote" w:semiHidden="0" w:uiPriority="30" w:unhideWhenUsed="0" w:qFormat="1"/>
+    <w:lsdException w:name="Medium List 2 Accent 1" w:semiHidden="0" w:uiPriority="66" w:unhideWhenUsed="0"/>
+    <w:lsdException w:name="Medium Grid 1 Accent 1" w:semiHidden="0" w:uiPriority="67" w:unhideWhenUsed="0"/>
+    <w:lsdException w:name="Medium Grid 2 Accent 1" w:semiHidden="0" w:uiPriority="68" w:unhideWhenUsed="0"/>
+    <w:lsdException w:name="Medium Grid 3 Accent 1" w:semiHidden="0" w:uiPriority="69" w:unhideWhenUsed="0"/>
+    <w:lsdException w:name="Dark List Accent 1" w:semiHidden="0" w:uiPriority="70" w:unhideWhenUsed="0"/>
+    <w:lsdException w:name="Colorful Shading Accent 1" w:semiHidden="0" w:uiPriority="71" w:unhideWhenUsed="0"/>
+    <w:lsdException w:name="Colorful List Accent 1" w:semiHidden="0" w:uiPriority="72" w:unhideWhenUsed="0"/>
+    <w:lsdException w:name="Colorful Grid Accent 1" w:semiHidden="0" w:uiPriority="73" w:unhideWhenUsed="0"/>
+    <w:lsdException w:name="Light Shading Accent 2" w:semiHidden="0" w:uiPriority="60" w:unhideWhenUsed="0"/>
+    <w:lsdException w:name="Light List Accent 2" w:semiHidden="0" w:uiPriority="61" w:unhideWhenUsed="0"/>
+    <w:lsdException w:name="Light Grid Accent 2" w:semiHidden="0" w:uiPriority="62" w:unhideWhenUsed="0"/>
+    <w:lsdException w:name="Medium Shading 1 Accent 2" w:semiHidden="0" w:uiPriority="63" w:unhideWhenUsed="0"/>
+    <w:lsdException w:name="Medium Shading 2 Accent 2" w:semiHidden="0" w:uiPriority="64" w:unhideWhenUsed="0"/>
+    <w:lsdException w:name="Medium List 1 Accent 2" w:semiHidden="0" w:uiPriority="65" w:unhideWhenUsed="0"/>
+    <w:lsdException w:name="Medium List 2 Accent 2" w:semiHidden="0" w:uiPriority="66" w:unhideWhenUsed="0"/>
+    <w:lsdException w:name="Medium Grid 1 Accent 2" w:semiHidden="0" w:uiPriority="67" w:unhideWhenUsed="0"/>
+    <w:lsdException w:name="Medium Grid 2 Accent 2" w:semiHidden="0" w:uiPriority="68" w:unhideWhenUsed="0"/>
+    <w:lsdException w:name="Medium Grid 3 Accent 2" w:semiHidden="0" w:uiPriority="69" w:unhideWhenUsed="0"/>
+    <w:lsdException w:name="Dark List Accent 2" w:semiHidden="0" w:uiPriority="70" w:unhideWhenUsed="0"/>
+    <w:lsdException w:name="Colorful Shading Accent 2" w:semiHidden="0" w:uiPriority="71" w:unhideWhenUsed="0"/>
+    <w:lsdException w:name="Colorful List Accent 2" w:semiHidden="0" w:uiPriority="72" w:unhideWhenUsed="0"/>
+    <w:lsdException w:name="Colorful Grid Accent 2" w:semiHidden="0" w:uiPriority="73" w:unhideWhenUsed="0"/>
+    <w:lsdException w:name="Light Shading Accent 3" w:semiHidden="0" w:uiPriority="60" w:unhideWhenUsed="0"/>
+    <w:lsdException w:name="Light List Accent 3" w:semiHidden="0" w:uiPriority="61" w:unhideWhenUsed="0"/>
+    <w:lsdException w:name="Light Grid Accent 3" w:semiHidden="0" w:uiPriority="62" w:unhideWhenUsed="0"/>
+    <w:lsdException w:name="Medium Shading 1 Accent 3" w:semiHidden="0" w:uiPriority="63" w:unhideWhenUsed="0"/>
+    <w:lsdException w:name="Medium Shading 2 Accent 3" w:semiHidden="0" w:uiPriority="64" w:unhideWhenUsed="0"/>
+    <w:lsdException w:name="Medium List 1 Accent 3" w:semiHidden="0" w:uiPriority="65" w:unhideWhenUsed="0"/>
+    <w:lsdException w:name="Medium List 2 Accent 3" w:semiHidden="0" w:uiPriority="66" w:unhideWhenUsed="0"/>
+    <w:lsdException w:name="Medium Grid 1 Accent 3" w:semiHidden="0" w:uiPriority="67" w:unhideWhenUsed="0"/>
+    <w:lsdException w:name="Medium Grid 2 Accent 3" w:semiHidden="0" w:uiPriority="68" w:unhideWhenUsed="0"/>
+    <w:lsdException w:name="Medium Grid 3 Accent 3" w:semiHidden="0" w:uiPriority="69" w:unhideWhenUsed="0"/>
+    <w:lsdException w:name="Dark List Accent 3" w:semiHidden="0" w:uiPriority="70" w:unhideWhenUsed="0"/>
+    <w:lsdException w:name="Colorful Shading Accent 3" w:semiHidden="0" w:uiPriority="71" w:unhideWhenUsed="0"/>
+    <w:lsdException w:name="Colorful List Accent 3" w:semiHidden="0" w:uiPriority="72" w:unhideWhenUsed="0"/>
+    <w:lsdException w:name="Colorful Grid Accent 3" w:semiHidden="0" w:uiPriority="73" w:unhideWhenUsed="0"/>
+    <w:lsdException w:name="Light Shading Accent 4" w:semiHidden="0" w:uiPriority="60" w:unhideWhenUsed="0"/>
+    <w:lsdException w:name="Light List Accent 4" w:semiHidden="0" w:uiPriority="61" w:unhideWhenUsed="0"/>
+    <w:lsdException w:name="Light Grid Accent 4" w:semiHidden="0" w:uiPriority="62" w:unhideWhenUsed="0"/>
+    <w:lsdException w:name="Medium Shading 1 Accent 4" w:semiHidden="0" w:uiPriority="63" w:unhideWhenUsed="0"/>
+    <w:lsdException w:name="Medium Shading 2 Accent 4" w:semiHidden="0" w:uiPriority="64" w:unhideWhenUsed="0"/>
+    <w:lsdException w:name="Medium List 1 Accent 4" w:semiHidden="0" w:uiPriority="65" w:unhideWhenUsed="0"/>
+    <w:lsdException w:name="Medium List 2 Accent 4" w:semiHidden="0" w:uiPriority="66" w:unhideWhenUsed="0"/>
+    <w:lsdException w:name="Medium Grid 1 Accent 4" w:semiHidden="0" w:uiPriority="67" w:unhideWhenUsed="0"/>
+    <w:lsdException w:name="Medium Grid 2 Accent 4" w:semiHidden="0" w:uiPriority="68" w:unhideWhenUsed="0"/>
+    <w:lsdException w:name="Medium Grid 3 Accent 4" w:semiHidden="0" w:uiPriority="69" w:unhideWhenUsed="0"/>
+    <w:lsdException w:name="Dark List Accent 4" w:semiHidden="0" w:uiPriority="70" w:unhideWhenUsed="0"/>
+    <w:lsdException w:name="Colorful Shading Accent 4" w:semiHidden="0" w:uiPriority="71" w:unhideWhenUsed="0"/>
+    <w:lsdException w:name="Colorful List Accent 4" w:semiHidden="0" w:uiPriority="72" w:unhideWhenUsed="0"/>
+    <w:lsdException w:name="Colorful Grid Accent 4" w:semiHidden="0" w:uiPriority="73" w:unhideWhenUsed="0"/>
+    <w:lsdException w:name="Light Shading Accent 5" w:semiHidden="0" w:uiPriority="60" w:unhideWhenUsed="0"/>
+    <w:lsdException w:name="Light List Accent 5" w:semiHidden="0" w:uiPriority="61" w:unhideWhenUsed="0"/>
+    <w:lsdException w:name="Light Grid Accent 5" w:semiHidden="0" w:uiPriority="62" w:unhideWhenUsed="0"/>
+    <w:lsdException w:name="Medium Shading 1 Accent 5" w:semiHidden="0" w:uiPriority="63" w:unhideWhenUsed="0"/>
+    <w:lsdException w:name="Medium Shading 2 Accent 5" w:semiHidden="0" w:uiPriority="64" w:unhideWhenUsed="0"/>
+    <w:lsdException w:name="Medium List 1 Accent 5" w:semiHidden="0" w:uiPriority="65" w:unhideWhenUsed="0"/>
+    <w:lsdException w:name="Medium List 2 Accent 5" w:semiHidden="0" w:uiPriority="66" w:unhideWhenUsed="0"/>
+    <w:lsdException w:name="Medium Grid 1 Accent 5" w:semiHidden="0" w:uiPriority="67" w:unhideWhenUsed="0"/>
+    <w:lsdException w:name="Medium Grid 2 Accent 5" w:semiHidden="0" w:uiPriority="68" w:unhideWhenUsed="0"/>
+    <w:lsdException w:name="Medium Grid 3 Accent 5" w:semiHidden="0" w:uiPriority="69" w:unhideWhenUsed="0"/>
+    <w:lsdException w:name="Dark List Accent 5" w:semiHidden="0" w:uiPriority="70" w:unhideWhenUsed="0"/>
+    <w:lsdException w:name="Colorful Shading Accent 5" w:semiHidden="0" w:uiPriority="71" w:unhideWhenUsed="0"/>
+    <w:lsdException w:name="Colorful List Accent 5" w:semiHidden="0" w:uiPriority="72" w:unhideWhenUsed="0"/>
+    <w:lsdException w:name="Colorful Grid Accent 5" w:semiHidden="0" w:uiPriority="73" w:unhideWhenUsed="0"/>
+    <w:lsdException w:name="Light Shading Accent 6" w:semiHidden="0" w:uiPriority="60" w:unhideWhenUsed="0"/>
+    <w:lsdException w:name="Light List Accent 6" w:semiHidden="0" w:uiPriority="61" w:unhideWhenUsed="0"/>
+    <w:lsdException w:name="Light Grid Accent 6" w:semiHidden="0" w:uiPriority="62" w:unhideWhenUsed="0"/>
+    <w:lsdException w:name="Medium Shading 1 Accent 6" w:semiHidden="0" w:uiPriority="63" w:unhideWhenUsed="0"/>
+    <w:lsdException w:name="Medium Shading 2 Accent 6" w:semiHidden="0" w:uiPriority="64" w:unhideWhenUsed="0"/>
+    <w:lsdException w:name="Medium List 1 Accent 6" w:semiHidden="0" w:uiPriority="65" w:unhideWhenUsed="0"/>
+    <w:lsdException w:name="Medium List 2 Accent 6" w:semiHidden="0" w:uiPriority="66" w:unhideWhenUsed="0"/>
+    <w:lsdException w:name="Medium Grid 1 Accent 6" w:semiHidden="0" w:uiPriority="67" w:unhideWhenUsed="0"/>
+    <w:lsdException w:name="Medium Grid 2 Accent 6" w:semiHidden="0" w:uiPriority="68" w:unhideWhenUsed="0"/>
+    <w:lsdException w:name="Medium Grid 3 Accent 6" w:semiHidden="0" w:uiPriority="69" w:unhideWhenUsed="0"/>
+    <w:lsdException w:name="Dark List Accent 6" w:semiHidden="0" w:uiPriority="70" w:unhideWhenUsed="0"/>
+    <w:lsdException w:name="Colorful Shading Accent 6" w:semiHidden="0" w:uiPriority="71" w:unhideWhenUsed="0"/>
+    <w:lsdException w:name="Colorful List Accent 6" w:semiHidden="0" w:uiPriority="72" w:unhideWhenUsed="0"/>
+    <w:lsdException w:name="Colorful Grid Accent 6" w:semiHidden="0" w:uiPriority="73" w:unhideWhenUsed="0"/>
+    <w:lsdException w:name="Subtle Emphasis" w:semiHidden="0" w:uiPriority="19" w:unhideWhenUsed="0" w:qFormat="1"/>
+    <w:lsdException w:name="Intense Emphasis" w:semiHidden="0" w:uiPriority="21" w:unhideWhenUsed="0" w:qFormat="1"/>
+    <w:lsdException w:name="Subtle Reference" w:semiHidden="0" w:uiPriority="31" w:unhideWhenUsed="0" w:qFormat="1"/>
+    <w:lsdException w:name="Intense Reference" w:semiHidden="0" w:uiPriority="32" w:unhideWhenUsed="0" w:qFormat="1"/>
+    <w:lsdException w:name="Book Title" w:semiHidden="0" w:uiPriority="33" w:unhideWhenUsed="0" w:qFormat="1"/>
+    <w:lsdException w:name="Bibliography" w:uiPriority="37"/>
+    <w:lsdException w:name="TOC Heading" w:uiPriority="39" w:qFormat="1"/>
   </w:latentStyles>
   <w:style w:type="paragraph" w:default="1" w:styleId="Normal">
     <w:name w:val="Normal"/>
@@ -8560,6 +9220,715 @@
   <w:style w:type="character" w:default="1" w:styleId="Policepardfaut">
     <w:name w:val="Default Paragraph Font"/>
     <w:uiPriority w:val="1"/>
+    <w:semiHidden/>
+    <w:unhideWhenUsed/>
+  </w:style>
+  <w:style w:type="table" w:default="1" w:styleId="TableauNormal">
+    <w:name w:val="Normal Table"/>
+    <w:uiPriority w:val="99"/>
+    <w:semiHidden/>
+    <w:unhideWhenUsed/>
+    <w:tblPr>
+      <w:tblInd w:w="0" w:type="dxa"/>
+      <w:tblCellMar>
+        <w:top w:w="0" w:type="dxa"/>
+        <w:left w:w="108" w:type="dxa"/>
+        <w:bottom w:w="0" w:type="dxa"/>
+        <w:right w:w="108" w:type="dxa"/>
+      </w:tblCellMar>
+    </w:tblPr>
+  </w:style>
+  <w:style w:type="numbering" w:default="1" w:styleId="Aucuneliste">
+    <w:name w:val="No List"/>
+    <w:uiPriority w:val="99"/>
+    <w:semiHidden/>
+    <w:unhideWhenUsed/>
+  </w:style>
+  <w:style w:type="paragraph" w:styleId="Titre">
+    <w:name w:val="Title"/>
+    <w:basedOn w:val="Normal"/>
+    <w:next w:val="Normal"/>
+    <w:link w:val="TitreCar"/>
+    <w:uiPriority w:val="10"/>
+    <w:qFormat/>
+    <w:rsid w:val="00EF2199"/>
+    <w:pPr>
+      <w:spacing w:after="0" w:line="240" w:lineRule="auto"/>
+      <w:contextualSpacing/>
+    </w:pPr>
+    <w:rPr>
+      <w:rFonts w:asciiTheme="majorHAnsi" w:eastAsiaTheme="majorEastAsia" w:hAnsiTheme="majorHAnsi" w:cstheme="majorBidi"/>
+      <w:spacing w:val="-10"/>
+      <w:kern w:val="28"/>
+      <w:sz w:val="56"/>
+      <w:szCs w:val="56"/>
+    </w:rPr>
+  </w:style>
+  <w:style w:type="character" w:customStyle="1" w:styleId="TitreCar">
+    <w:name w:val="Titre Car"/>
+    <w:basedOn w:val="Policepardfaut"/>
+    <w:link w:val="Titre"/>
+    <w:uiPriority w:val="10"/>
+    <w:rsid w:val="00EF2199"/>
+    <w:rPr>
+      <w:rFonts w:asciiTheme="majorHAnsi" w:eastAsiaTheme="majorEastAsia" w:hAnsiTheme="majorHAnsi" w:cstheme="majorBidi"/>
+      <w:spacing w:val="-10"/>
+      <w:kern w:val="28"/>
+      <w:sz w:val="56"/>
+      <w:szCs w:val="56"/>
+    </w:rPr>
+  </w:style>
+  <w:style w:type="character" w:customStyle="1" w:styleId="Titre1Car">
+    <w:name w:val="Titre 1 Car"/>
+    <w:basedOn w:val="Policepardfaut"/>
+    <w:link w:val="Titre1"/>
+    <w:uiPriority w:val="9"/>
+    <w:rsid w:val="00B242B0"/>
+    <w:rPr>
+      <w:rFonts w:asciiTheme="majorHAnsi" w:eastAsiaTheme="majorEastAsia" w:hAnsiTheme="majorHAnsi" w:cstheme="majorBidi"/>
+      <w:color w:val="2E74B5" w:themeColor="accent1" w:themeShade="BF"/>
+      <w:sz w:val="32"/>
+      <w:szCs w:val="32"/>
+    </w:rPr>
+  </w:style>
+  <w:style w:type="character" w:customStyle="1" w:styleId="Titre2Car">
+    <w:name w:val="Titre 2 Car"/>
+    <w:basedOn w:val="Policepardfaut"/>
+    <w:link w:val="Titre2"/>
+    <w:uiPriority w:val="9"/>
+    <w:rsid w:val="00B242B0"/>
+    <w:rPr>
+      <w:rFonts w:asciiTheme="majorHAnsi" w:eastAsiaTheme="majorEastAsia" w:hAnsiTheme="majorHAnsi" w:cstheme="majorBidi"/>
+      <w:color w:val="2E74B5" w:themeColor="accent1" w:themeShade="BF"/>
+      <w:sz w:val="26"/>
+      <w:szCs w:val="26"/>
+    </w:rPr>
+  </w:style>
+  <w:style w:type="character" w:customStyle="1" w:styleId="Titre3Car">
+    <w:name w:val="Titre 3 Car"/>
+    <w:basedOn w:val="Policepardfaut"/>
+    <w:link w:val="Titre3"/>
+    <w:uiPriority w:val="9"/>
+    <w:rsid w:val="00B242B0"/>
+    <w:rPr>
+      <w:rFonts w:asciiTheme="majorHAnsi" w:eastAsiaTheme="majorEastAsia" w:hAnsiTheme="majorHAnsi" w:cstheme="majorBidi"/>
+      <w:color w:val="1F4D78" w:themeColor="accent1" w:themeShade="7F"/>
+      <w:sz w:val="24"/>
+      <w:szCs w:val="24"/>
+    </w:rPr>
+  </w:style>
+  <w:style w:type="character" w:customStyle="1" w:styleId="Titre4Car">
+    <w:name w:val="Titre 4 Car"/>
+    <w:basedOn w:val="Policepardfaut"/>
+    <w:link w:val="Titre4"/>
+    <w:uiPriority w:val="9"/>
+    <w:rsid w:val="00B242B0"/>
+    <w:rPr>
+      <w:rFonts w:asciiTheme="majorHAnsi" w:eastAsiaTheme="majorEastAsia" w:hAnsiTheme="majorHAnsi" w:cstheme="majorBidi"/>
+      <w:i/>
+      <w:iCs/>
+      <w:color w:val="2E74B5" w:themeColor="accent1" w:themeShade="BF"/>
+    </w:rPr>
+  </w:style>
+  <w:style w:type="character" w:customStyle="1" w:styleId="Titre5Car">
+    <w:name w:val="Titre 5 Car"/>
+    <w:basedOn w:val="Policepardfaut"/>
+    <w:link w:val="Titre5"/>
+    <w:uiPriority w:val="9"/>
+    <w:rsid w:val="00B242B0"/>
+    <w:rPr>
+      <w:rFonts w:asciiTheme="majorHAnsi" w:eastAsiaTheme="majorEastAsia" w:hAnsiTheme="majorHAnsi" w:cstheme="majorBidi"/>
+      <w:color w:val="2E74B5" w:themeColor="accent1" w:themeShade="BF"/>
+    </w:rPr>
+  </w:style>
+  <w:style w:type="character" w:customStyle="1" w:styleId="Titre6Car">
+    <w:name w:val="Titre 6 Car"/>
+    <w:basedOn w:val="Policepardfaut"/>
+    <w:link w:val="Titre6"/>
+    <w:uiPriority w:val="9"/>
+    <w:rsid w:val="00B242B0"/>
+    <w:rPr>
+      <w:rFonts w:asciiTheme="majorHAnsi" w:eastAsiaTheme="majorEastAsia" w:hAnsiTheme="majorHAnsi" w:cstheme="majorBidi"/>
+      <w:color w:val="1F4D78" w:themeColor="accent1" w:themeShade="7F"/>
+    </w:rPr>
+  </w:style>
+  <w:style w:type="character" w:customStyle="1" w:styleId="Titre7Car">
+    <w:name w:val="Titre 7 Car"/>
+    <w:basedOn w:val="Policepardfaut"/>
+    <w:link w:val="Titre7"/>
+    <w:uiPriority w:val="9"/>
+    <w:semiHidden/>
+    <w:rsid w:val="00B242B0"/>
+    <w:rPr>
+      <w:rFonts w:asciiTheme="majorHAnsi" w:eastAsiaTheme="majorEastAsia" w:hAnsiTheme="majorHAnsi" w:cstheme="majorBidi"/>
+      <w:i/>
+      <w:iCs/>
+      <w:color w:val="1F4D78" w:themeColor="accent1" w:themeShade="7F"/>
+    </w:rPr>
+  </w:style>
+  <w:style w:type="character" w:customStyle="1" w:styleId="Titre8Car">
+    <w:name w:val="Titre 8 Car"/>
+    <w:basedOn w:val="Policepardfaut"/>
+    <w:link w:val="Titre8"/>
+    <w:uiPriority w:val="9"/>
+    <w:semiHidden/>
+    <w:rsid w:val="00B242B0"/>
+    <w:rPr>
+      <w:rFonts w:asciiTheme="majorHAnsi" w:eastAsiaTheme="majorEastAsia" w:hAnsiTheme="majorHAnsi" w:cstheme="majorBidi"/>
+      <w:color w:val="272727" w:themeColor="text1" w:themeTint="D8"/>
+      <w:sz w:val="21"/>
+      <w:szCs w:val="21"/>
+    </w:rPr>
+  </w:style>
+  <w:style w:type="character" w:customStyle="1" w:styleId="Titre9Car">
+    <w:name w:val="Titre 9 Car"/>
+    <w:basedOn w:val="Policepardfaut"/>
+    <w:link w:val="Titre9"/>
+    <w:uiPriority w:val="9"/>
+    <w:semiHidden/>
+    <w:rsid w:val="00B242B0"/>
+    <w:rPr>
+      <w:rFonts w:asciiTheme="majorHAnsi" w:eastAsiaTheme="majorEastAsia" w:hAnsiTheme="majorHAnsi" w:cstheme="majorBidi"/>
+      <w:i/>
+      <w:iCs/>
+      <w:color w:val="272727" w:themeColor="text1" w:themeTint="D8"/>
+      <w:sz w:val="21"/>
+      <w:szCs w:val="21"/>
+    </w:rPr>
+  </w:style>
+  <w:style w:type="paragraph" w:styleId="Paragraphedeliste">
+    <w:name w:val="List Paragraph"/>
+    <w:basedOn w:val="Normal"/>
+    <w:uiPriority w:val="34"/>
+    <w:qFormat/>
+    <w:rsid w:val="00B242B0"/>
+    <w:pPr>
+      <w:ind w:left="720"/>
+      <w:contextualSpacing/>
+    </w:pPr>
+  </w:style>
+  <w:style w:type="paragraph" w:styleId="En-ttedetabledesmatires">
+    <w:name w:val="TOC Heading"/>
+    <w:basedOn w:val="Titre1"/>
+    <w:next w:val="Normal"/>
+    <w:uiPriority w:val="39"/>
+    <w:unhideWhenUsed/>
+    <w:qFormat/>
+    <w:rsid w:val="00B242B0"/>
+    <w:pPr>
+      <w:numPr>
+        <w:numId w:val="0"/>
+      </w:numPr>
+      <w:outlineLvl w:val="9"/>
+    </w:pPr>
+    <w:rPr>
+      <w:lang w:eastAsia="fr-FR"/>
+    </w:rPr>
+  </w:style>
+  <w:style w:type="paragraph" w:styleId="TM1">
+    <w:name w:val="toc 1"/>
+    <w:basedOn w:val="Normal"/>
+    <w:next w:val="Normal"/>
+    <w:autoRedefine/>
+    <w:uiPriority w:val="39"/>
+    <w:unhideWhenUsed/>
+    <w:rsid w:val="00B242B0"/>
+    <w:pPr>
+      <w:spacing w:after="100"/>
+    </w:pPr>
+  </w:style>
+  <w:style w:type="character" w:styleId="Lienhypertexte">
+    <w:name w:val="Hyperlink"/>
+    <w:basedOn w:val="Policepardfaut"/>
+    <w:uiPriority w:val="99"/>
+    <w:unhideWhenUsed/>
+    <w:rsid w:val="00B242B0"/>
+    <w:rPr>
+      <w:color w:val="0563C1" w:themeColor="hyperlink"/>
+      <w:u w:val="single"/>
+    </w:rPr>
+  </w:style>
+  <w:style w:type="paragraph" w:styleId="TM2">
+    <w:name w:val="toc 2"/>
+    <w:basedOn w:val="Normal"/>
+    <w:next w:val="Normal"/>
+    <w:autoRedefine/>
+    <w:uiPriority w:val="39"/>
+    <w:unhideWhenUsed/>
+    <w:rsid w:val="00C1452C"/>
+    <w:pPr>
+      <w:spacing w:after="100"/>
+      <w:ind w:left="220"/>
+    </w:pPr>
+  </w:style>
+  <w:style w:type="table" w:styleId="Grilledutableau">
+    <w:name w:val="Table Grid"/>
+    <w:basedOn w:val="TableauNormal"/>
+    <w:uiPriority w:val="39"/>
+    <w:rsid w:val="00C55BC5"/>
+    <w:pPr>
+      <w:spacing w:after="0" w:line="240" w:lineRule="auto"/>
+    </w:pPr>
+    <w:tblPr>
+      <w:tblBorders>
+        <w:top w:val="single" w:sz="4" w:space="0" w:color="auto"/>
+        <w:left w:val="single" w:sz="4" w:space="0" w:color="auto"/>
+        <w:bottom w:val="single" w:sz="4" w:space="0" w:color="auto"/>
+        <w:right w:val="single" w:sz="4" w:space="0" w:color="auto"/>
+        <w:insideH w:val="single" w:sz="4" w:space="0" w:color="auto"/>
+        <w:insideV w:val="single" w:sz="4" w:space="0" w:color="auto"/>
+      </w:tblBorders>
+    </w:tblPr>
+  </w:style>
+  <w:style w:type="paragraph" w:styleId="TM3">
+    <w:name w:val="toc 3"/>
+    <w:basedOn w:val="Normal"/>
+    <w:next w:val="Normal"/>
+    <w:autoRedefine/>
+    <w:uiPriority w:val="39"/>
+    <w:unhideWhenUsed/>
+    <w:rsid w:val="000D3188"/>
+    <w:pPr>
+      <w:spacing w:after="100"/>
+      <w:ind w:left="440"/>
+    </w:pPr>
+  </w:style>
+  <w:style w:type="character" w:customStyle="1" w:styleId="name">
+    <w:name w:val="name"/>
+    <w:basedOn w:val="Policepardfaut"/>
+    <w:rsid w:val="00024633"/>
+  </w:style>
+  <w:style w:type="paragraph" w:styleId="Textedebulles">
+    <w:name w:val="Balloon Text"/>
+    <w:basedOn w:val="Normal"/>
+    <w:link w:val="TextedebullesCar"/>
+    <w:uiPriority w:val="99"/>
+    <w:semiHidden/>
+    <w:unhideWhenUsed/>
+    <w:rsid w:val="001C5D86"/>
+    <w:pPr>
+      <w:spacing w:after="0" w:line="240" w:lineRule="auto"/>
+    </w:pPr>
+    <w:rPr>
+      <w:rFonts w:ascii="Tahoma" w:hAnsi="Tahoma" w:cs="Tahoma"/>
+      <w:sz w:val="16"/>
+      <w:szCs w:val="16"/>
+    </w:rPr>
+  </w:style>
+  <w:style w:type="character" w:customStyle="1" w:styleId="TextedebullesCar">
+    <w:name w:val="Texte de bulles Car"/>
+    <w:basedOn w:val="Policepardfaut"/>
+    <w:link w:val="Textedebulles"/>
+    <w:uiPriority w:val="99"/>
+    <w:semiHidden/>
+    <w:rsid w:val="001C5D86"/>
+    <w:rPr>
+      <w:rFonts w:ascii="Tahoma" w:hAnsi="Tahoma" w:cs="Tahoma"/>
+      <w:sz w:val="16"/>
+      <w:szCs w:val="16"/>
+    </w:rPr>
+  </w:style>
+</w:styles>
+</file>
+
+<file path=word/stylesWithEffects.xml><?xml version="1.0" encoding="utf-8"?>
+<w:styles xmlns:wpc="http://schemas.microsoft.com/office/word/2010/wordprocessingCanvas" xmlns:mc="http://schemas.openxmlformats.org/markup-compatibility/2006" xmlns:o="urn:schemas-microsoft-com:office:office" xmlns:r="http://schemas.openxmlformats.org/officeDocument/2006/relationships" xmlns:m="http://schemas.openxmlformats.org/officeDocument/2006/math" xmlns:v="urn:schemas-microsoft-com:vml" xmlns:wp14="http://schemas.microsoft.com/office/word/2010/wordprocessingDrawing" xmlns:wp="http://schemas.openxmlformats.org/drawingml/2006/wordprocessingDrawing" xmlns:w10="urn:schemas-microsoft-com:office:word" xmlns:w="http://schemas.openxmlformats.org/wordprocessingml/2006/main" xmlns:w14="http://schemas.microsoft.com/office/word/2010/wordml" xmlns:wpg="http://schemas.microsoft.com/office/word/2010/wordprocessingGroup" xmlns:wpi="http://schemas.microsoft.com/office/word/2010/wordprocessingInk" xmlns:wne="http://schemas.microsoft.com/office/word/2006/wordml" xmlns:wps="http://schemas.microsoft.com/office/word/2010/wordprocessingShape" mc:Ignorable="w14 wp14">
+  <w:docDefaults>
+    <w:rPrDefault>
+      <w:rPr>
+        <w:rFonts w:asciiTheme="minorHAnsi" w:eastAsiaTheme="minorHAnsi" w:hAnsiTheme="minorHAnsi" w:cstheme="minorBidi"/>
+        <w:sz w:val="22"/>
+        <w:szCs w:val="22"/>
+        <w:lang w:val="fr-FR" w:eastAsia="en-US" w:bidi="ar-SA"/>
+      </w:rPr>
+    </w:rPrDefault>
+    <w:pPrDefault>
+      <w:pPr>
+        <w:spacing w:after="160" w:line="259" w:lineRule="auto"/>
+      </w:pPr>
+    </w:pPrDefault>
+  </w:docDefaults>
+  <w:latentStyles w:defLockedState="0" w:defUIPriority="99" w:defSemiHidden="1" w:defUnhideWhenUsed="1" w:defQFormat="0" w:count="267">
+    <w:lsdException w:name="Normal" w:semiHidden="0" w:uiPriority="0" w:unhideWhenUsed="0" w:qFormat="1"/>
+    <w:lsdException w:name="heading 1" w:semiHidden="0" w:uiPriority="9" w:unhideWhenUsed="0" w:qFormat="1"/>
+    <w:lsdException w:name="heading 2" w:uiPriority="9" w:qFormat="1"/>
+    <w:lsdException w:name="heading 3" w:uiPriority="9" w:qFormat="1"/>
+    <w:lsdException w:name="heading 4" w:uiPriority="9" w:qFormat="1"/>
+    <w:lsdException w:name="heading 5" w:uiPriority="9" w:qFormat="1"/>
+    <w:lsdException w:name="heading 6" w:uiPriority="9" w:qFormat="1"/>
+    <w:lsdException w:name="heading 7" w:uiPriority="9" w:qFormat="1"/>
+    <w:lsdException w:name="heading 8" w:uiPriority="9" w:qFormat="1"/>
+    <w:lsdException w:name="heading 9" w:uiPriority="9" w:qFormat="1"/>
+    <w:lsdException w:name="toc 1" w:uiPriority="39"/>
+    <w:lsdException w:name="toc 2" w:uiPriority="39"/>
+    <w:lsdException w:name="toc 3" w:uiPriority="39"/>
+    <w:lsdException w:name="toc 4" w:uiPriority="39"/>
+    <w:lsdException w:name="toc 5" w:uiPriority="39"/>
+    <w:lsdException w:name="toc 6" w:uiPriority="39"/>
+    <w:lsdException w:name="toc 7" w:uiPriority="39"/>
+    <w:lsdException w:name="toc 8" w:uiPriority="39"/>
+    <w:lsdException w:name="toc 9" w:uiPriority="39"/>
+    <w:lsdException w:name="caption" w:uiPriority="35" w:qFormat="1"/>
+    <w:lsdException w:name="Title" w:semiHidden="0" w:uiPriority="10" w:unhideWhenUsed="0" w:qFormat="1"/>
+    <w:lsdException w:name="Default Paragraph Font" w:uiPriority="1"/>
+    <w:lsdException w:name="Subtitle" w:semiHidden="0" w:uiPriority="11" w:unhideWhenUsed="0" w:qFormat="1"/>
+    <w:lsdException w:name="Strong" w:semiHidden="0" w:uiPriority="22" w:unhideWhenUsed="0" w:qFormat="1"/>
+    <w:lsdException w:name="Emphasis" w:semiHidden="0" w:uiPriority="20" w:unhideWhenUsed="0" w:qFormat="1"/>
+    <w:lsdException w:name="Table Grid" w:semiHidden="0" w:uiPriority="39" w:unhideWhenUsed="0"/>
+    <w:lsdException w:name="Placeholder Text" w:unhideWhenUsed="0"/>
+    <w:lsdException w:name="No Spacing" w:semiHidden="0" w:uiPriority="1" w:unhideWhenUsed="0" w:qFormat="1"/>
+    <w:lsdException w:name="Light Shading" w:semiHidden="0" w:uiPriority="60" w:unhideWhenUsed="0"/>
+    <w:lsdException w:name="Light List" w:semiHidden="0" w:uiPriority="61" w:unhideWhenUsed="0"/>
+    <w:lsdException w:name="Light Grid" w:semiHidden="0" w:uiPriority="62" w:unhideWhenUsed="0"/>
+    <w:lsdException w:name="Medium Shading 1" w:semiHidden="0" w:uiPriority="63" w:unhideWhenUsed="0"/>
+    <w:lsdException w:name="Medium Shading 2" w:semiHidden="0" w:uiPriority="64" w:unhideWhenUsed="0"/>
+    <w:lsdException w:name="Medium List 1" w:semiHidden="0" w:uiPriority="65" w:unhideWhenUsed="0"/>
+    <w:lsdException w:name="Medium List 2" w:semiHidden="0" w:uiPriority="66" w:unhideWhenUsed="0"/>
+    <w:lsdException w:name="Medium Grid 1" w:semiHidden="0" w:uiPriority="67" w:unhideWhenUsed="0"/>
+    <w:lsdException w:name="Medium Grid 2" w:semiHidden="0" w:uiPriority="68" w:unhideWhenUsed="0"/>
+    <w:lsdException w:name="Medium Grid 3" w:semiHidden="0" w:uiPriority="69" w:unhideWhenUsed="0"/>
+    <w:lsdException w:name="Dark List" w:semiHidden="0" w:uiPriority="70" w:unhideWhenUsed="0"/>
+    <w:lsdException w:name="Colorful Shading" w:semiHidden="0" w:uiPriority="71" w:unhideWhenUsed="0"/>
+    <w:lsdException w:name="Colorful List" w:semiHidden="0" w:uiPriority="72" w:unhideWhenUsed="0"/>
+    <w:lsdException w:name="Colorful Grid" w:semiHidden="0" w:uiPriority="73" w:unhideWhenUsed="0"/>
+    <w:lsdException w:name="Light Shading Accent 1" w:semiHidden="0" w:uiPriority="60" w:unhideWhenUsed="0"/>
+    <w:lsdException w:name="Light List Accent 1" w:semiHidden="0" w:uiPriority="61" w:unhideWhenUsed="0"/>
+    <w:lsdException w:name="Light Grid Accent 1" w:semiHidden="0" w:uiPriority="62" w:unhideWhenUsed="0"/>
+    <w:lsdException w:name="Medium Shading 1 Accent 1" w:semiHidden="0" w:uiPriority="63" w:unhideWhenUsed="0"/>
+    <w:lsdException w:name="Medium Shading 2 Accent 1" w:semiHidden="0" w:uiPriority="64" w:unhideWhenUsed="0"/>
+    <w:lsdException w:name="Medium List 1 Accent 1" w:semiHidden="0" w:uiPriority="65" w:unhideWhenUsed="0"/>
+    <w:lsdException w:name="Revision" w:unhideWhenUsed="0"/>
+    <w:lsdException w:name="List Paragraph" w:semiHidden="0" w:uiPriority="34" w:unhideWhenUsed="0" w:qFormat="1"/>
+    <w:lsdException w:name="Quote" w:semiHidden="0" w:uiPriority="29" w:unhideWhenUsed="0" w:qFormat="1"/>
+    <w:lsdException w:name="Intense Quote" w:semiHidden="0" w:uiPriority="30" w:unhideWhenUsed="0" w:qFormat="1"/>
+    <w:lsdException w:name="Medium List 2 Accent 1" w:semiHidden="0" w:uiPriority="66" w:unhideWhenUsed="0"/>
+    <w:lsdException w:name="Medium Grid 1 Accent 1" w:semiHidden="0" w:uiPriority="67" w:unhideWhenUsed="0"/>
+    <w:lsdException w:name="Medium Grid 2 Accent 1" w:semiHidden="0" w:uiPriority="68" w:unhideWhenUsed="0"/>
+    <w:lsdException w:name="Medium Grid 3 Accent 1" w:semiHidden="0" w:uiPriority="69" w:unhideWhenUsed="0"/>
+    <w:lsdException w:name="Dark List Accent 1" w:semiHidden="0" w:uiPriority="70" w:unhideWhenUsed="0"/>
+    <w:lsdException w:name="Colorful Shading Accent 1" w:semiHidden="0" w:uiPriority="71" w:unhideWhenUsed="0"/>
+    <w:lsdException w:name="Colorful List Accent 1" w:semiHidden="0" w:uiPriority="72" w:unhideWhenUsed="0"/>
+    <w:lsdException w:name="Colorful Grid Accent 1" w:semiHidden="0" w:uiPriority="73" w:unhideWhenUsed="0"/>
+    <w:lsdException w:name="Light Shading Accent 2" w:semiHidden="0" w:uiPriority="60" w:unhideWhenUsed="0"/>
+    <w:lsdException w:name="Light List Accent 2" w:semiHidden="0" w:uiPriority="61" w:unhideWhenUsed="0"/>
+    <w:lsdException w:name="Light Grid Accent 2" w:semiHidden="0" w:uiPriority="62" w:unhideWhenUsed="0"/>
+    <w:lsdException w:name="Medium Shading 1 Accent 2" w:semiHidden="0" w:uiPriority="63" w:unhideWhenUsed="0"/>
+    <w:lsdException w:name="Medium Shading 2 Accent 2" w:semiHidden="0" w:uiPriority="64" w:unhideWhenUsed="0"/>
+    <w:lsdException w:name="Medium List 1 Accent 2" w:semiHidden="0" w:uiPriority="65" w:unhideWhenUsed="0"/>
+    <w:lsdException w:name="Medium List 2 Accent 2" w:semiHidden="0" w:uiPriority="66" w:unhideWhenUsed="0"/>
+    <w:lsdException w:name="Medium Grid 1 Accent 2" w:semiHidden="0" w:uiPriority="67" w:unhideWhenUsed="0"/>
+    <w:lsdException w:name="Medium Grid 2 Accent 2" w:semiHidden="0" w:uiPriority="68" w:unhideWhenUsed="0"/>
+    <w:lsdException w:name="Medium Grid 3 Accent 2" w:semiHidden="0" w:uiPriority="69" w:unhideWhenUsed="0"/>
+    <w:lsdException w:name="Dark List Accent 2" w:semiHidden="0" w:uiPriority="70" w:unhideWhenUsed="0"/>
+    <w:lsdException w:name="Colorful Shading Accent 2" w:semiHidden="0" w:uiPriority="71" w:unhideWhenUsed="0"/>
+    <w:lsdException w:name="Colorful List Accent 2" w:semiHidden="0" w:uiPriority="72" w:unhideWhenUsed="0"/>
+    <w:lsdException w:name="Colorful Grid Accent 2" w:semiHidden="0" w:uiPriority="73" w:unhideWhenUsed="0"/>
+    <w:lsdException w:name="Light Shading Accent 3" w:semiHidden="0" w:uiPriority="60" w:unhideWhenUsed="0"/>
+    <w:lsdException w:name="Light List Accent 3" w:semiHidden="0" w:uiPriority="61" w:unhideWhenUsed="0"/>
+    <w:lsdException w:name="Light Grid Accent 3" w:semiHidden="0" w:uiPriority="62" w:unhideWhenUsed="0"/>
+    <w:lsdException w:name="Medium Shading 1 Accent 3" w:semiHidden="0" w:uiPriority="63" w:unhideWhenUsed="0"/>
+    <w:lsdException w:name="Medium Shading 2 Accent 3" w:semiHidden="0" w:uiPriority="64" w:unhideWhenUsed="0"/>
+    <w:lsdException w:name="Medium List 1 Accent 3" w:semiHidden="0" w:uiPriority="65" w:unhideWhenUsed="0"/>
+    <w:lsdException w:name="Medium List 2 Accent 3" w:semiHidden="0" w:uiPriority="66" w:unhideWhenUsed="0"/>
+    <w:lsdException w:name="Medium Grid 1 Accent 3" w:semiHidden="0" w:uiPriority="67" w:unhideWhenUsed="0"/>
+    <w:lsdException w:name="Medium Grid 2 Accent 3" w:semiHidden="0" w:uiPriority="68" w:unhideWhenUsed="0"/>
+    <w:lsdException w:name="Medium Grid 3 Accent 3" w:semiHidden="0" w:uiPriority="69" w:unhideWhenUsed="0"/>
+    <w:lsdException w:name="Dark List Accent 3" w:semiHidden="0" w:uiPriority="70" w:unhideWhenUsed="0"/>
+    <w:lsdException w:name="Colorful Shading Accent 3" w:semiHidden="0" w:uiPriority="71" w:unhideWhenUsed="0"/>
+    <w:lsdException w:name="Colorful List Accent 3" w:semiHidden="0" w:uiPriority="72" w:unhideWhenUsed="0"/>
+    <w:lsdException w:name="Colorful Grid Accent 3" w:semiHidden="0" w:uiPriority="73" w:unhideWhenUsed="0"/>
+    <w:lsdException w:name="Light Shading Accent 4" w:semiHidden="0" w:uiPriority="60" w:unhideWhenUsed="0"/>
+    <w:lsdException w:name="Light List Accent 4" w:semiHidden="0" w:uiPriority="61" w:unhideWhenUsed="0"/>
+    <w:lsdException w:name="Light Grid Accent 4" w:semiHidden="0" w:uiPriority="62" w:unhideWhenUsed="0"/>
+    <w:lsdException w:name="Medium Shading 1 Accent 4" w:semiHidden="0" w:uiPriority="63" w:unhideWhenUsed="0"/>
+    <w:lsdException w:name="Medium Shading 2 Accent 4" w:semiHidden="0" w:uiPriority="64" w:unhideWhenUsed="0"/>
+    <w:lsdException w:name="Medium List 1 Accent 4" w:semiHidden="0" w:uiPriority="65" w:unhideWhenUsed="0"/>
+    <w:lsdException w:name="Medium List 2 Accent 4" w:semiHidden="0" w:uiPriority="66" w:unhideWhenUsed="0"/>
+    <w:lsdException w:name="Medium Grid 1 Accent 4" w:semiHidden="0" w:uiPriority="67" w:unhideWhenUsed="0"/>
+    <w:lsdException w:name="Medium Grid 2 Accent 4" w:semiHidden="0" w:uiPriority="68" w:unhideWhenUsed="0"/>
+    <w:lsdException w:name="Medium Grid 3 Accent 4" w:semiHidden="0" w:uiPriority="69" w:unhideWhenUsed="0"/>
+    <w:lsdException w:name="Dark List Accent 4" w:semiHidden="0" w:uiPriority="70" w:unhideWhenUsed="0"/>
+    <w:lsdException w:name="Colorful Shading Accent 4" w:semiHidden="0" w:uiPriority="71" w:unhideWhenUsed="0"/>
+    <w:lsdException w:name="Colorful List Accent 4" w:semiHidden="0" w:uiPriority="72" w:unhideWhenUsed="0"/>
+    <w:lsdException w:name="Colorful Grid Accent 4" w:semiHidden="0" w:uiPriority="73" w:unhideWhenUsed="0"/>
+    <w:lsdException w:name="Light Shading Accent 5" w:semiHidden="0" w:uiPriority="60" w:unhideWhenUsed="0"/>
+    <w:lsdException w:name="Light List Accent 5" w:semiHidden="0" w:uiPriority="61" w:unhideWhenUsed="0"/>
+    <w:lsdException w:name="Light Grid Accent 5" w:semiHidden="0" w:uiPriority="62" w:unhideWhenUsed="0"/>
+    <w:lsdException w:name="Medium Shading 1 Accent 5" w:semiHidden="0" w:uiPriority="63" w:unhideWhenUsed="0"/>
+    <w:lsdException w:name="Medium Shading 2 Accent 5" w:semiHidden="0" w:uiPriority="64" w:unhideWhenUsed="0"/>
+    <w:lsdException w:name="Medium List 1 Accent 5" w:semiHidden="0" w:uiPriority="65" w:unhideWhenUsed="0"/>
+    <w:lsdException w:name="Medium List 2 Accent 5" w:semiHidden="0" w:uiPriority="66" w:unhideWhenUsed="0"/>
+    <w:lsdException w:name="Medium Grid 1 Accent 5" w:semiHidden="0" w:uiPriority="67" w:unhideWhenUsed="0"/>
+    <w:lsdException w:name="Medium Grid 2 Accent 5" w:semiHidden="0" w:uiPriority="68" w:unhideWhenUsed="0"/>
+    <w:lsdException w:name="Medium Grid 3 Accent 5" w:semiHidden="0" w:uiPriority="69" w:unhideWhenUsed="0"/>
+    <w:lsdException w:name="Dark List Accent 5" w:semiHidden="0" w:uiPriority="70" w:unhideWhenUsed="0"/>
+    <w:lsdException w:name="Colorful Shading Accent 5" w:semiHidden="0" w:uiPriority="71" w:unhideWhenUsed="0"/>
+    <w:lsdException w:name="Colorful List Accent 5" w:semiHidden="0" w:uiPriority="72" w:unhideWhenUsed="0"/>
+    <w:lsdException w:name="Colorful Grid Accent 5" w:semiHidden="0" w:uiPriority="73" w:unhideWhenUsed="0"/>
+    <w:lsdException w:name="Light Shading Accent 6" w:semiHidden="0" w:uiPriority="60" w:unhideWhenUsed="0"/>
+    <w:lsdException w:name="Light List Accent 6" w:semiHidden="0" w:uiPriority="61" w:unhideWhenUsed="0"/>
+    <w:lsdException w:name="Light Grid Accent 6" w:semiHidden="0" w:uiPriority="62" w:unhideWhenUsed="0"/>
+    <w:lsdException w:name="Medium Shading 1 Accent 6" w:semiHidden="0" w:uiPriority="63" w:unhideWhenUsed="0"/>
+    <w:lsdException w:name="Medium Shading 2 Accent 6" w:semiHidden="0" w:uiPriority="64" w:unhideWhenUsed="0"/>
+    <w:lsdException w:name="Medium List 1 Accent 6" w:semiHidden="0" w:uiPriority="65" w:unhideWhenUsed="0"/>
+    <w:lsdException w:name="Medium List 2 Accent 6" w:semiHidden="0" w:uiPriority="66" w:unhideWhenUsed="0"/>
+    <w:lsdException w:name="Medium Grid 1 Accent 6" w:semiHidden="0" w:uiPriority="67" w:unhideWhenUsed="0"/>
+    <w:lsdException w:name="Medium Grid 2 Accent 6" w:semiHidden="0" w:uiPriority="68" w:unhideWhenUsed="0"/>
+    <w:lsdException w:name="Medium Grid 3 Accent 6" w:semiHidden="0" w:uiPriority="69" w:unhideWhenUsed="0"/>
+    <w:lsdException w:name="Dark List Accent 6" w:semiHidden="0" w:uiPriority="70" w:unhideWhenUsed="0"/>
+    <w:lsdException w:name="Colorful Shading Accent 6" w:semiHidden="0" w:uiPriority="71" w:unhideWhenUsed="0"/>
+    <w:lsdException w:name="Colorful List Accent 6" w:semiHidden="0" w:uiPriority="72" w:unhideWhenUsed="0"/>
+    <w:lsdException w:name="Colorful Grid Accent 6" w:semiHidden="0" w:uiPriority="73" w:unhideWhenUsed="0"/>
+    <w:lsdException w:name="Subtle Emphasis" w:semiHidden="0" w:uiPriority="19" w:unhideWhenUsed="0" w:qFormat="1"/>
+    <w:lsdException w:name="Intense Emphasis" w:semiHidden="0" w:uiPriority="21" w:unhideWhenUsed="0" w:qFormat="1"/>
+    <w:lsdException w:name="Subtle Reference" w:semiHidden="0" w:uiPriority="31" w:unhideWhenUsed="0" w:qFormat="1"/>
+    <w:lsdException w:name="Intense Reference" w:semiHidden="0" w:uiPriority="32" w:unhideWhenUsed="0" w:qFormat="1"/>
+    <w:lsdException w:name="Book Title" w:semiHidden="0" w:uiPriority="33" w:unhideWhenUsed="0" w:qFormat="1"/>
+    <w:lsdException w:name="Bibliography" w:uiPriority="37"/>
+    <w:lsdException w:name="TOC Heading" w:uiPriority="39" w:qFormat="1"/>
+  </w:latentStyles>
+  <w:style w:type="paragraph" w:default="1" w:styleId="Normal">
+    <w:name w:val="Normal"/>
+    <w:qFormat/>
+    <w:rsid w:val="00FE5AD2"/>
+  </w:style>
+  <w:style w:type="paragraph" w:styleId="Titre1">
+    <w:name w:val="heading 1"/>
+    <w:basedOn w:val="Normal"/>
+    <w:next w:val="Normal"/>
+    <w:link w:val="Titre1Car"/>
+    <w:uiPriority w:val="9"/>
+    <w:qFormat/>
+    <w:rsid w:val="00B242B0"/>
+    <w:pPr>
+      <w:keepNext/>
+      <w:keepLines/>
+      <w:numPr>
+        <w:numId w:val="1"/>
+      </w:numPr>
+      <w:spacing w:before="240" w:after="0"/>
+      <w:outlineLvl w:val="0"/>
+    </w:pPr>
+    <w:rPr>
+      <w:rFonts w:asciiTheme="majorHAnsi" w:eastAsiaTheme="majorEastAsia" w:hAnsiTheme="majorHAnsi" w:cstheme="majorBidi"/>
+      <w:color w:val="2E74B5" w:themeColor="accent1" w:themeShade="BF"/>
+      <w:sz w:val="32"/>
+      <w:szCs w:val="32"/>
+    </w:rPr>
+  </w:style>
+  <w:style w:type="paragraph" w:styleId="Titre2">
+    <w:name w:val="heading 2"/>
+    <w:basedOn w:val="Normal"/>
+    <w:next w:val="Normal"/>
+    <w:link w:val="Titre2Car"/>
+    <w:uiPriority w:val="9"/>
+    <w:unhideWhenUsed/>
+    <w:qFormat/>
+    <w:rsid w:val="00B242B0"/>
+    <w:pPr>
+      <w:keepNext/>
+      <w:keepLines/>
+      <w:numPr>
+        <w:ilvl w:val="1"/>
+        <w:numId w:val="1"/>
+      </w:numPr>
+      <w:spacing w:before="40" w:after="0"/>
+      <w:outlineLvl w:val="1"/>
+    </w:pPr>
+    <w:rPr>
+      <w:rFonts w:asciiTheme="majorHAnsi" w:eastAsiaTheme="majorEastAsia" w:hAnsiTheme="majorHAnsi" w:cstheme="majorBidi"/>
+      <w:color w:val="2E74B5" w:themeColor="accent1" w:themeShade="BF"/>
+      <w:sz w:val="26"/>
+      <w:szCs w:val="26"/>
+    </w:rPr>
+  </w:style>
+  <w:style w:type="paragraph" w:styleId="Titre3">
+    <w:name w:val="heading 3"/>
+    <w:basedOn w:val="Normal"/>
+    <w:next w:val="Normal"/>
+    <w:link w:val="Titre3Car"/>
+    <w:uiPriority w:val="9"/>
+    <w:unhideWhenUsed/>
+    <w:qFormat/>
+    <w:rsid w:val="00B242B0"/>
+    <w:pPr>
+      <w:keepNext/>
+      <w:keepLines/>
+      <w:numPr>
+        <w:ilvl w:val="2"/>
+        <w:numId w:val="1"/>
+      </w:numPr>
+      <w:spacing w:before="40" w:after="0"/>
+      <w:outlineLvl w:val="2"/>
+    </w:pPr>
+    <w:rPr>
+      <w:rFonts w:asciiTheme="majorHAnsi" w:eastAsiaTheme="majorEastAsia" w:hAnsiTheme="majorHAnsi" w:cstheme="majorBidi"/>
+      <w:color w:val="1F4D78" w:themeColor="accent1" w:themeShade="7F"/>
+      <w:sz w:val="24"/>
+      <w:szCs w:val="24"/>
+    </w:rPr>
+  </w:style>
+  <w:style w:type="paragraph" w:styleId="Titre4">
+    <w:name w:val="heading 4"/>
+    <w:basedOn w:val="Normal"/>
+    <w:next w:val="Normal"/>
+    <w:link w:val="Titre4Car"/>
+    <w:uiPriority w:val="9"/>
+    <w:unhideWhenUsed/>
+    <w:qFormat/>
+    <w:rsid w:val="00B242B0"/>
+    <w:pPr>
+      <w:keepNext/>
+      <w:keepLines/>
+      <w:numPr>
+        <w:ilvl w:val="3"/>
+        <w:numId w:val="1"/>
+      </w:numPr>
+      <w:spacing w:before="40" w:after="0"/>
+      <w:outlineLvl w:val="3"/>
+    </w:pPr>
+    <w:rPr>
+      <w:rFonts w:asciiTheme="majorHAnsi" w:eastAsiaTheme="majorEastAsia" w:hAnsiTheme="majorHAnsi" w:cstheme="majorBidi"/>
+      <w:i/>
+      <w:iCs/>
+      <w:color w:val="2E74B5" w:themeColor="accent1" w:themeShade="BF"/>
+    </w:rPr>
+  </w:style>
+  <w:style w:type="paragraph" w:styleId="Titre5">
+    <w:name w:val="heading 5"/>
+    <w:basedOn w:val="Normal"/>
+    <w:next w:val="Normal"/>
+    <w:link w:val="Titre5Car"/>
+    <w:uiPriority w:val="9"/>
+    <w:unhideWhenUsed/>
+    <w:qFormat/>
+    <w:rsid w:val="00B242B0"/>
+    <w:pPr>
+      <w:keepNext/>
+      <w:keepLines/>
+      <w:numPr>
+        <w:ilvl w:val="4"/>
+        <w:numId w:val="1"/>
+      </w:numPr>
+      <w:spacing w:before="40" w:after="0"/>
+      <w:outlineLvl w:val="4"/>
+    </w:pPr>
+    <w:rPr>
+      <w:rFonts w:asciiTheme="majorHAnsi" w:eastAsiaTheme="majorEastAsia" w:hAnsiTheme="majorHAnsi" w:cstheme="majorBidi"/>
+      <w:color w:val="2E74B5" w:themeColor="accent1" w:themeShade="BF"/>
+    </w:rPr>
+  </w:style>
+  <w:style w:type="paragraph" w:styleId="Titre6">
+    <w:name w:val="heading 6"/>
+    <w:basedOn w:val="Normal"/>
+    <w:next w:val="Normal"/>
+    <w:link w:val="Titre6Car"/>
+    <w:uiPriority w:val="9"/>
+    <w:unhideWhenUsed/>
+    <w:qFormat/>
+    <w:rsid w:val="00B242B0"/>
+    <w:pPr>
+      <w:keepNext/>
+      <w:keepLines/>
+      <w:numPr>
+        <w:ilvl w:val="5"/>
+        <w:numId w:val="1"/>
+      </w:numPr>
+      <w:spacing w:before="40" w:after="0"/>
+      <w:outlineLvl w:val="5"/>
+    </w:pPr>
+    <w:rPr>
+      <w:rFonts w:asciiTheme="majorHAnsi" w:eastAsiaTheme="majorEastAsia" w:hAnsiTheme="majorHAnsi" w:cstheme="majorBidi"/>
+      <w:color w:val="1F4D78" w:themeColor="accent1" w:themeShade="7F"/>
+    </w:rPr>
+  </w:style>
+  <w:style w:type="paragraph" w:styleId="Titre7">
+    <w:name w:val="heading 7"/>
+    <w:basedOn w:val="Normal"/>
+    <w:next w:val="Normal"/>
+    <w:link w:val="Titre7Car"/>
+    <w:uiPriority w:val="9"/>
+    <w:semiHidden/>
+    <w:unhideWhenUsed/>
+    <w:qFormat/>
+    <w:rsid w:val="00B242B0"/>
+    <w:pPr>
+      <w:keepNext/>
+      <w:keepLines/>
+      <w:numPr>
+        <w:ilvl w:val="6"/>
+        <w:numId w:val="1"/>
+      </w:numPr>
+      <w:spacing w:before="40" w:after="0"/>
+      <w:outlineLvl w:val="6"/>
+    </w:pPr>
+    <w:rPr>
+      <w:rFonts w:asciiTheme="majorHAnsi" w:eastAsiaTheme="majorEastAsia" w:hAnsiTheme="majorHAnsi" w:cstheme="majorBidi"/>
+      <w:i/>
+      <w:iCs/>
+      <w:color w:val="1F4D78" w:themeColor="accent1" w:themeShade="7F"/>
+    </w:rPr>
+  </w:style>
+  <w:style w:type="paragraph" w:styleId="Titre8">
+    <w:name w:val="heading 8"/>
+    <w:basedOn w:val="Normal"/>
+    <w:next w:val="Normal"/>
+    <w:link w:val="Titre8Car"/>
+    <w:uiPriority w:val="9"/>
+    <w:semiHidden/>
+    <w:unhideWhenUsed/>
+    <w:qFormat/>
+    <w:rsid w:val="00B242B0"/>
+    <w:pPr>
+      <w:keepNext/>
+      <w:keepLines/>
+      <w:numPr>
+        <w:ilvl w:val="7"/>
+        <w:numId w:val="1"/>
+      </w:numPr>
+      <w:spacing w:before="40" w:after="0"/>
+      <w:outlineLvl w:val="7"/>
+    </w:pPr>
+    <w:rPr>
+      <w:rFonts w:asciiTheme="majorHAnsi" w:eastAsiaTheme="majorEastAsia" w:hAnsiTheme="majorHAnsi" w:cstheme="majorBidi"/>
+      <w:color w:val="272727" w:themeColor="text1" w:themeTint="D8"/>
+      <w:sz w:val="21"/>
+      <w:szCs w:val="21"/>
+    </w:rPr>
+  </w:style>
+  <w:style w:type="paragraph" w:styleId="Titre9">
+    <w:name w:val="heading 9"/>
+    <w:basedOn w:val="Normal"/>
+    <w:next w:val="Normal"/>
+    <w:link w:val="Titre9Car"/>
+    <w:uiPriority w:val="9"/>
+    <w:semiHidden/>
+    <w:unhideWhenUsed/>
+    <w:qFormat/>
+    <w:rsid w:val="00B242B0"/>
+    <w:pPr>
+      <w:keepNext/>
+      <w:keepLines/>
+      <w:numPr>
+        <w:ilvl w:val="8"/>
+        <w:numId w:val="1"/>
+      </w:numPr>
+      <w:spacing w:before="40" w:after="0"/>
+      <w:outlineLvl w:val="8"/>
+    </w:pPr>
+    <w:rPr>
+      <w:rFonts w:asciiTheme="majorHAnsi" w:eastAsiaTheme="majorEastAsia" w:hAnsiTheme="majorHAnsi" w:cstheme="majorBidi"/>
+      <w:i/>
+      <w:iCs/>
+      <w:color w:val="272727" w:themeColor="text1" w:themeTint="D8"/>
+      <w:sz w:val="21"/>
+      <w:szCs w:val="21"/>
+    </w:rPr>
+  </w:style>
+  <w:style w:type="character" w:default="1" w:styleId="Policepardfaut">
+    <w:name w:val="Default Paragraph Font"/>
+    <w:uiPriority w:val="1"/>
+    <w:semiHidden/>
     <w:unhideWhenUsed/>
   </w:style>
   <w:style w:type="table" w:default="1" w:styleId="TableauNormal">
@@ -9125,7 +10494,7 @@
   <a:extraClrSchemeLst/>
   <a:extLst>
     <a:ext uri="{05A4C25C-085E-4340-85A3-A5531E510DB2}">
-      <thm15:themeFamily xmlns:thm15="http://schemas.microsoft.com/office/thememl/2012/main" name="Office Theme" id="{62F939B6-93AF-4DB8-9C6B-D6C7DFDC589F}" vid="{4A3C46E8-61CC-4603-A589-7422A47A8E4A}"/>
+      <thm15:themeFamily xmlns:thm15="http://schemas.microsoft.com/office/thememl/2012/main" xmlns="" name="Office Theme" id="{62F939B6-93AF-4DB8-9C6B-D6C7DFDC589F}" vid="{4A3C46E8-61CC-4603-A589-7422A47A8E4A}"/>
     </a:ext>
   </a:extLst>
 </a:theme>
@@ -9136,7 +10505,7 @@
 </file>
 
 <file path=customXml/itemProps1.xml><?xml version="1.0" encoding="utf-8"?>
-<ds:datastoreItem xmlns:ds="http://schemas.openxmlformats.org/officeDocument/2006/customXml" ds:itemID="{897B287B-D9A4-4111-8E91-192B0ECCC4D2}">
+<ds:datastoreItem xmlns:ds="http://schemas.openxmlformats.org/officeDocument/2006/customXml" ds:itemID="{D66E4D05-604E-45FA-9591-385E22A1DD5A}">
   <ds:schemaRefs>
     <ds:schemaRef ds:uri="http://schemas.openxmlformats.org/officeDocument/2006/bibliography"/>
   </ds:schemaRefs>

</xml_diff>

<commit_message>
specification of UIDs anonymization
</commit_message>
<xml_diff>
--- a/docs/Shanoir-NG_Import.docx
+++ b/docs/Shanoir-NG_Import.docx
@@ -1,6 +1,6 @@
 
 <file path=word/document.xml><?xml version="1.0" encoding="utf-8"?>
-<w:document xmlns:wpc="http://schemas.microsoft.com/office/word/2010/wordprocessingCanvas" xmlns:mc="http://schemas.openxmlformats.org/markup-compatibility/2006" xmlns:o="urn:schemas-microsoft-com:office:office" xmlns:r="http://schemas.openxmlformats.org/officeDocument/2006/relationships" xmlns:m="http://schemas.openxmlformats.org/officeDocument/2006/math" xmlns:v="urn:schemas-microsoft-com:vml" xmlns:wp14="http://schemas.microsoft.com/office/word/2010/wordprocessingDrawing" xmlns:wp="http://schemas.openxmlformats.org/drawingml/2006/wordprocessingDrawing" xmlns:w10="urn:schemas-microsoft-com:office:word" xmlns:w="http://schemas.openxmlformats.org/wordprocessingml/2006/main" xmlns:w14="http://schemas.microsoft.com/office/word/2010/wordml" xmlns:wpg="http://schemas.microsoft.com/office/word/2010/wordprocessingGroup" xmlns:wpi="http://schemas.microsoft.com/office/word/2010/wordprocessingInk" xmlns:wne="http://schemas.microsoft.com/office/word/2006/wordml" xmlns:wps="http://schemas.microsoft.com/office/word/2010/wordprocessingShape" mc:Ignorable="w14 wp14">
+<w:document xmlns:wpc="http://schemas.microsoft.com/office/word/2010/wordprocessingCanvas" xmlns:mc="http://schemas.openxmlformats.org/markup-compatibility/2006" xmlns:o="urn:schemas-microsoft-com:office:office" xmlns:r="http://schemas.openxmlformats.org/officeDocument/2006/relationships" xmlns:m="http://schemas.openxmlformats.org/officeDocument/2006/math" xmlns:v="urn:schemas-microsoft-com:vml" xmlns:wp14="http://schemas.microsoft.com/office/word/2010/wordprocessingDrawing" xmlns:wp="http://schemas.openxmlformats.org/drawingml/2006/wordprocessingDrawing" xmlns:w10="urn:schemas-microsoft-com:office:word" xmlns:w="http://schemas.openxmlformats.org/wordprocessingml/2006/main" xmlns:w14="http://schemas.microsoft.com/office/word/2010/wordml" xmlns:w15="http://schemas.microsoft.com/office/word/2012/wordml" xmlns:wpg="http://schemas.microsoft.com/office/word/2010/wordprocessingGroup" xmlns:wpi="http://schemas.microsoft.com/office/word/2010/wordprocessingInk" xmlns:wne="http://schemas.microsoft.com/office/word/2006/wordml" xmlns:wps="http://schemas.microsoft.com/office/word/2010/wordprocessingShape" mc:Ignorable="w14 w15 wp14">
   <w:body>
     <w:p>
       <w:pPr>
@@ -2178,13 +2178,27 @@
         <w:rPr>
           <w:lang w:val="en-US"/>
         </w:rPr>
-        <w:t xml:space="preserve">This microservice is a part of the Shanoir-NG application and is </w:t>
-      </w:r>
-      <w:r>
-        <w:rPr>
-          <w:lang w:val="en-US"/>
-        </w:rPr>
-        <w:t>used to import</w:t>
+        <w:t xml:space="preserve">This microservice is a part of the Shanoir-NG application and </w:t>
+      </w:r>
+      <w:proofErr w:type="gramStart"/>
+      <w:r>
+        <w:rPr>
+          <w:lang w:val="en-US"/>
+        </w:rPr>
+        <w:t xml:space="preserve">is </w:t>
+      </w:r>
+      <w:r>
+        <w:rPr>
+          <w:lang w:val="en-US"/>
+        </w:rPr>
+        <w:t>used</w:t>
+      </w:r>
+      <w:proofErr w:type="gramEnd"/>
+      <w:r>
+        <w:rPr>
+          <w:lang w:val="en-US"/>
+        </w:rPr>
+        <w:t xml:space="preserve"> to import</w:t>
       </w:r>
       <w:r>
         <w:rPr>
@@ -3048,7 +3062,21 @@
         <w:rPr>
           <w:lang w:val="en-US"/>
         </w:rPr>
-        <w:t>Import from files allows to upload:</w:t>
+        <w:t xml:space="preserve">Import from files allows </w:t>
+      </w:r>
+      <w:proofErr w:type="gramStart"/>
+      <w:r>
+        <w:rPr>
+          <w:lang w:val="en-US"/>
+        </w:rPr>
+        <w:t>to upload</w:t>
+      </w:r>
+      <w:proofErr w:type="gramEnd"/>
+      <w:r>
+        <w:rPr>
+          <w:lang w:val="en-US"/>
+        </w:rPr>
+        <w:t>:</w:t>
       </w:r>
     </w:p>
     <w:p>
@@ -3406,7 +3434,21 @@
         <w:rPr>
           <w:lang w:val="en-US"/>
         </w:rPr>
-        <w:t>A tree is displayed here to let users select series. Here is the structure of the tree:</w:t>
+        <w:t xml:space="preserve">A tree </w:t>
+      </w:r>
+      <w:proofErr w:type="gramStart"/>
+      <w:r>
+        <w:rPr>
+          <w:lang w:val="en-US"/>
+        </w:rPr>
+        <w:t>is displayed</w:t>
+      </w:r>
+      <w:proofErr w:type="gramEnd"/>
+      <w:r>
+        <w:rPr>
+          <w:lang w:val="en-US"/>
+        </w:rPr>
+        <w:t xml:space="preserve"> here to let users select series. Here is the structure of the tree:</w:t>
       </w:r>
     </w:p>
     <w:p>
@@ -3533,7 +3575,21 @@
         <w:rPr>
           <w:lang w:val="en-US"/>
         </w:rPr>
-        <w:t xml:space="preserve">The tree is an response from the upload MS and is a </w:t>
+        <w:t xml:space="preserve">The tree is </w:t>
+      </w:r>
+      <w:proofErr w:type="gramStart"/>
+      <w:r>
+        <w:rPr>
+          <w:lang w:val="en-US"/>
+        </w:rPr>
+        <w:t>an</w:t>
+      </w:r>
+      <w:proofErr w:type="gramEnd"/>
+      <w:r>
+        <w:rPr>
+          <w:lang w:val="en-US"/>
+        </w:rPr>
+        <w:t xml:space="preserve"> response from the upload MS and is a </w:t>
       </w:r>
       <w:proofErr w:type="spellStart"/>
       <w:r>
@@ -3573,49 +3629,21 @@
         <w:rPr>
           <w:lang w:val="en-US"/>
         </w:rPr>
-        <w:t>“patient”: {</w:t>
-      </w:r>
-    </w:p>
-    <w:p>
-      <w:pPr>
-        <w:rPr>
-          <w:lang w:val="en-US"/>
-        </w:rPr>
-      </w:pPr>
-      <w:r>
-        <w:rPr>
-          <w:lang w:val="en-US"/>
-        </w:rPr>
-        <w:tab/>
-        <w:t>“id”: string,</w:t>
-      </w:r>
-    </w:p>
-    <w:p>
-      <w:pPr>
-        <w:ind w:firstLine="708"/>
-        <w:rPr>
-          <w:lang w:val="en-US"/>
-        </w:rPr>
-      </w:pPr>
-      <w:r>
-        <w:rPr>
-          <w:lang w:val="en-US"/>
-        </w:rPr>
-        <w:t>“sex”: string,</w:t>
-      </w:r>
-    </w:p>
-    <w:p>
-      <w:pPr>
-        <w:rPr>
-          <w:lang w:val="en-US"/>
-        </w:rPr>
-      </w:pPr>
-      <w:r>
-        <w:rPr>
-          <w:lang w:val="en-US"/>
-        </w:rPr>
-        <w:tab/>
-        <w:t>“name”: string,</w:t>
+        <w:t>“</w:t>
+      </w:r>
+      <w:proofErr w:type="gramStart"/>
+      <w:r>
+        <w:rPr>
+          <w:lang w:val="en-US"/>
+        </w:rPr>
+        <w:t>patient</w:t>
+      </w:r>
+      <w:proofErr w:type="gramEnd"/>
+      <w:r>
+        <w:rPr>
+          <w:lang w:val="en-US"/>
+        </w:rPr>
+        <w:t>”: {</w:t>
       </w:r>
     </w:p>
     <w:p>
@@ -3631,7 +3659,92 @@
         <w:tab/>
         <w:t>“</w:t>
       </w:r>
+      <w:proofErr w:type="gramStart"/>
+      <w:r>
+        <w:rPr>
+          <w:lang w:val="en-US"/>
+        </w:rPr>
+        <w:t>id</w:t>
+      </w:r>
+      <w:proofErr w:type="gramEnd"/>
+      <w:r>
+        <w:rPr>
+          <w:lang w:val="en-US"/>
+        </w:rPr>
+        <w:t>”: string,</w:t>
+      </w:r>
+    </w:p>
+    <w:p>
+      <w:pPr>
+        <w:ind w:firstLine="708"/>
+        <w:rPr>
+          <w:lang w:val="en-US"/>
+        </w:rPr>
+      </w:pPr>
+      <w:r>
+        <w:rPr>
+          <w:lang w:val="en-US"/>
+        </w:rPr>
+        <w:t>“</w:t>
+      </w:r>
+      <w:proofErr w:type="gramStart"/>
+      <w:r>
+        <w:rPr>
+          <w:lang w:val="en-US"/>
+        </w:rPr>
+        <w:t>sex</w:t>
+      </w:r>
+      <w:proofErr w:type="gramEnd"/>
+      <w:r>
+        <w:rPr>
+          <w:lang w:val="en-US"/>
+        </w:rPr>
+        <w:t>”: string,</w:t>
+      </w:r>
+    </w:p>
+    <w:p>
+      <w:pPr>
+        <w:rPr>
+          <w:lang w:val="en-US"/>
+        </w:rPr>
+      </w:pPr>
+      <w:r>
+        <w:rPr>
+          <w:lang w:val="en-US"/>
+        </w:rPr>
+        <w:tab/>
+        <w:t>“</w:t>
+      </w:r>
+      <w:proofErr w:type="gramStart"/>
+      <w:r>
+        <w:rPr>
+          <w:lang w:val="en-US"/>
+        </w:rPr>
+        <w:t>name</w:t>
+      </w:r>
+      <w:proofErr w:type="gramEnd"/>
+      <w:r>
+        <w:rPr>
+          <w:lang w:val="en-US"/>
+        </w:rPr>
+        <w:t>”: string,</w:t>
+      </w:r>
+    </w:p>
+    <w:p>
+      <w:pPr>
+        <w:rPr>
+          <w:lang w:val="en-US"/>
+        </w:rPr>
+      </w:pPr>
+      <w:r>
+        <w:rPr>
+          <w:lang w:val="en-US"/>
+        </w:rPr>
+        <w:tab/>
+        <w:t>“</w:t>
+      </w:r>
       <w:proofErr w:type="spellStart"/>
+      <w:proofErr w:type="gramStart"/>
       <w:r>
         <w:rPr>
           <w:lang w:val="en-US"/>
@@ -3639,6 +3752,7 @@
         <w:t>birthDate</w:t>
       </w:r>
       <w:proofErr w:type="spellEnd"/>
+      <w:proofErr w:type="gramEnd"/>
       <w:r>
         <w:rPr>
           <w:lang w:val="en-US"/>
@@ -3675,12 +3789,21 @@
           <w:lang w:val="en-US"/>
         </w:rPr>
         <w:tab/>
-      </w:r>
-      <w:r>
-        <w:rPr>
-          <w:lang w:val="en-US"/>
-        </w:rPr>
-        <w:t>“study”: {</w:t>
+        <w:t>“</w:t>
+      </w:r>
+      <w:proofErr w:type="gramStart"/>
+      <w:r>
+        <w:rPr>
+          <w:lang w:val="en-US"/>
+        </w:rPr>
+        <w:t>study</w:t>
+      </w:r>
+      <w:proofErr w:type="gramEnd"/>
+      <w:r>
+        <w:rPr>
+          <w:lang w:val="en-US"/>
+        </w:rPr>
+        <w:t>”: {</w:t>
       </w:r>
     </w:p>
     <w:p>
@@ -3694,7 +3817,21 @@
         <w:rPr>
           <w:lang w:val="en-US"/>
         </w:rPr>
-        <w:t>“name”: string</w:t>
+        <w:t>“</w:t>
+      </w:r>
+      <w:proofErr w:type="gramStart"/>
+      <w:r>
+        <w:rPr>
+          <w:lang w:val="en-US"/>
+        </w:rPr>
+        <w:t>name</w:t>
+      </w:r>
+      <w:proofErr w:type="gramEnd"/>
+      <w:r>
+        <w:rPr>
+          <w:lang w:val="en-US"/>
+        </w:rPr>
+        <w:t>”: string</w:t>
       </w:r>
     </w:p>
     <w:p>
@@ -3710,8 +3847,6 @@
         </w:rPr>
         <w:t>},</w:t>
       </w:r>
-      <w:bookmarkStart w:id="16" w:name="_GoBack"/>
-      <w:bookmarkEnd w:id="16"/>
     </w:p>
     <w:p>
       <w:pPr>
@@ -3724,14 +3859,10 @@
           <w:lang w:val="en-US"/>
         </w:rPr>
         <w:tab/>
-      </w:r>
-      <w:r>
-        <w:rPr>
-          <w:lang w:val="en-US"/>
-        </w:rPr>
         <w:t>“</w:t>
       </w:r>
       <w:proofErr w:type="spellStart"/>
+      <w:proofErr w:type="gramStart"/>
       <w:r>
         <w:rPr>
           <w:lang w:val="en-US"/>
@@ -3739,6 +3870,7 @@
         <w:t>serie</w:t>
       </w:r>
       <w:proofErr w:type="spellEnd"/>
+      <w:proofErr w:type="gramEnd"/>
       <w:r>
         <w:rPr>
           <w:lang w:val="en-US"/>
@@ -3755,13 +3887,7 @@
         <w:rPr>
           <w:lang w:val="en-US"/>
         </w:rPr>
-        <w:t>[</w:t>
-      </w:r>
-      <w:r>
-        <w:rPr>
-          <w:lang w:val="en-US"/>
-        </w:rPr>
-        <w:t>{</w:t>
+        <w:t>[{</w:t>
       </w:r>
     </w:p>
     <w:p>
@@ -3781,12 +3907,21 @@
           <w:lang w:val="en-US"/>
         </w:rPr>
         <w:tab/>
-      </w:r>
-      <w:r>
-        <w:rPr>
-          <w:lang w:val="en-US"/>
-        </w:rPr>
-        <w:t>“id”: string,</w:t>
+        <w:t>“</w:t>
+      </w:r>
+      <w:proofErr w:type="gramStart"/>
+      <w:r>
+        <w:rPr>
+          <w:lang w:val="en-US"/>
+        </w:rPr>
+        <w:t>id</w:t>
+      </w:r>
+      <w:proofErr w:type="gramEnd"/>
+      <w:r>
+        <w:rPr>
+          <w:lang w:val="en-US"/>
+        </w:rPr>
+        <w:t>”: string,</w:t>
       </w:r>
     </w:p>
     <w:p>
@@ -3800,7 +3935,21 @@
         <w:rPr>
           <w:lang w:val="en-US"/>
         </w:rPr>
-        <w:t>“protocol”: string,</w:t>
+        <w:t>“</w:t>
+      </w:r>
+      <w:proofErr w:type="gramStart"/>
+      <w:r>
+        <w:rPr>
+          <w:lang w:val="en-US"/>
+        </w:rPr>
+        <w:t>protocol</w:t>
+      </w:r>
+      <w:proofErr w:type="gramEnd"/>
+      <w:r>
+        <w:rPr>
+          <w:lang w:val="en-US"/>
+        </w:rPr>
+        <w:t>”: string,</w:t>
       </w:r>
     </w:p>
     <w:p>
@@ -3820,12 +3969,21 @@
           <w:lang w:val="en-US"/>
         </w:rPr>
         <w:tab/>
-      </w:r>
-      <w:r>
-        <w:rPr>
-          <w:lang w:val="en-US"/>
-        </w:rPr>
-        <w:t>“description”: string,</w:t>
+        <w:t>“</w:t>
+      </w:r>
+      <w:proofErr w:type="gramStart"/>
+      <w:r>
+        <w:rPr>
+          <w:lang w:val="en-US"/>
+        </w:rPr>
+        <w:t>description</w:t>
+      </w:r>
+      <w:proofErr w:type="gramEnd"/>
+      <w:r>
+        <w:rPr>
+          <w:lang w:val="en-US"/>
+        </w:rPr>
+        <w:t>”: string,</w:t>
       </w:r>
     </w:p>
     <w:p>
@@ -3845,14 +4003,10 @@
           <w:lang w:val="en-US"/>
         </w:rPr>
         <w:tab/>
-      </w:r>
-      <w:r>
-        <w:rPr>
-          <w:lang w:val="en-US"/>
-        </w:rPr>
         <w:t>“</w:t>
       </w:r>
       <w:proofErr w:type="spellStart"/>
+      <w:proofErr w:type="gramStart"/>
       <w:r>
         <w:rPr>
           <w:lang w:val="en-US"/>
@@ -3860,6 +4014,7 @@
         <w:t>seriesDate</w:t>
       </w:r>
       <w:proofErr w:type="spellEnd"/>
+      <w:proofErr w:type="gramEnd"/>
       <w:r>
         <w:rPr>
           <w:lang w:val="en-US"/>
@@ -3884,14 +4039,10 @@
           <w:lang w:val="en-US"/>
         </w:rPr>
         <w:tab/>
-      </w:r>
-      <w:r>
-        <w:rPr>
-          <w:lang w:val="en-US"/>
-        </w:rPr>
         <w:t>“</w:t>
       </w:r>
       <w:proofErr w:type="spellStart"/>
+      <w:proofErr w:type="gramStart"/>
       <w:r>
         <w:rPr>
           <w:lang w:val="en-US"/>
@@ -3899,6 +4050,7 @@
         <w:t>seriesNumber</w:t>
       </w:r>
       <w:proofErr w:type="spellEnd"/>
+      <w:proofErr w:type="gramEnd"/>
       <w:r>
         <w:rPr>
           <w:lang w:val="en-US"/>
@@ -3924,14 +4076,10 @@
           <w:lang w:val="en-US"/>
         </w:rPr>
         <w:tab/>
-      </w:r>
-      <w:r>
-        <w:rPr>
-          <w:lang w:val="en-US"/>
-        </w:rPr>
         <w:t>“</w:t>
       </w:r>
       <w:proofErr w:type="spellStart"/>
+      <w:proofErr w:type="gramStart"/>
       <w:r>
         <w:rPr>
           <w:lang w:val="en-US"/>
@@ -3939,6 +4087,7 @@
         <w:t>numberOfImages</w:t>
       </w:r>
       <w:proofErr w:type="spellEnd"/>
+      <w:proofErr w:type="gramEnd"/>
       <w:r>
         <w:rPr>
           <w:lang w:val="en-US"/>
@@ -3958,91 +4107,6 @@
         </w:rPr>
         <w:tab/>
       </w:r>
-      <w:r>
-        <w:rPr>
-          <w:lang w:val="en-US"/>
-        </w:rPr>
-        <w:tab/>
-      </w:r>
-      <w:r>
-        <w:rPr>
-          <w:lang w:val="en-US"/>
-        </w:rPr>
-        <w:t>“m</w:t>
-      </w:r>
-      <w:r>
-        <w:rPr>
-          <w:lang w:val="en-US"/>
-        </w:rPr>
-        <w:t>odality</w:t>
-      </w:r>
-      <w:r>
-        <w:rPr>
-          <w:lang w:val="en-US"/>
-        </w:rPr>
-        <w:t>”: string,</w:t>
-      </w:r>
-    </w:p>
-    <w:p>
-      <w:pPr>
-        <w:rPr>
-          <w:lang w:val="en-US"/>
-        </w:rPr>
-      </w:pPr>
-      <w:r>
-        <w:rPr>
-          <w:lang w:val="en-US"/>
-        </w:rPr>
-        <w:tab/>
-      </w:r>
-      <w:r>
-        <w:rPr>
-          <w:lang w:val="en-US"/>
-        </w:rPr>
-        <w:tab/>
-      </w:r>
-      <w:r>
-        <w:rPr>
-          <w:lang w:val="en-US"/>
-        </w:rPr>
-        <w:t>“</w:t>
-      </w:r>
-      <w:proofErr w:type="spellStart"/>
-      <w:r>
-        <w:rPr>
-          <w:lang w:val="en-US"/>
-        </w:rPr>
-        <w:t>numberOfNonImageObjects</w:t>
-      </w:r>
-      <w:proofErr w:type="spellEnd"/>
-      <w:r>
-        <w:rPr>
-          <w:lang w:val="en-US"/>
-        </w:rPr>
-        <w:t>”: number,</w:t>
-      </w:r>
-    </w:p>
-    <w:p>
-      <w:pPr>
-        <w:ind w:left="708" w:firstLine="708"/>
-        <w:rPr>
-          <w:lang w:val="en-US"/>
-        </w:rPr>
-      </w:pPr>
-      <w:r>
-        <w:rPr>
-          <w:lang w:val="en-US"/>
-        </w:rPr>
-        <w:t>“images”: [{</w:t>
-      </w:r>
-    </w:p>
-    <w:p>
-      <w:pPr>
-        <w:ind w:left="708" w:firstLine="708"/>
-        <w:rPr>
-          <w:lang w:val="en-US"/>
-        </w:rPr>
-      </w:pPr>
       <w:r>
         <w:rPr>
           <w:lang w:val="en-US"/>
@@ -4050,28 +4114,39 @@
         <w:tab/>
         <w:t>“</w:t>
       </w:r>
-      <w:proofErr w:type="spellStart"/>
-      <w:r>
-        <w:rPr>
-          <w:lang w:val="en-US"/>
-        </w:rPr>
-        <w:t>imageId</w:t>
-      </w:r>
-      <w:proofErr w:type="spellEnd"/>
-      <w:r>
-        <w:rPr>
-          <w:lang w:val="en-US"/>
-        </w:rPr>
-        <w:t>”: number,</w:t>
-      </w:r>
-    </w:p>
-    <w:p>
-      <w:pPr>
-        <w:ind w:left="708" w:firstLine="708"/>
-        <w:rPr>
-          <w:lang w:val="en-US"/>
-        </w:rPr>
-      </w:pPr>
+      <w:proofErr w:type="gramStart"/>
+      <w:r>
+        <w:rPr>
+          <w:lang w:val="en-US"/>
+        </w:rPr>
+        <w:t>m</w:t>
+      </w:r>
+      <w:r>
+        <w:rPr>
+          <w:lang w:val="en-US"/>
+        </w:rPr>
+        <w:t>odality</w:t>
+      </w:r>
+      <w:proofErr w:type="gramEnd"/>
+      <w:r>
+        <w:rPr>
+          <w:lang w:val="en-US"/>
+        </w:rPr>
+        <w:t>”: string,</w:t>
+      </w:r>
+    </w:p>
+    <w:p>
+      <w:pPr>
+        <w:rPr>
+          <w:lang w:val="en-US"/>
+        </w:rPr>
+      </w:pPr>
+      <w:r>
+        <w:rPr>
+          <w:lang w:val="en-US"/>
+        </w:rPr>
+        <w:tab/>
+      </w:r>
       <w:r>
         <w:rPr>
           <w:lang w:val="en-US"/>
@@ -4080,6 +4155,97 @@
         <w:t>“</w:t>
       </w:r>
       <w:proofErr w:type="spellStart"/>
+      <w:proofErr w:type="gramStart"/>
+      <w:r>
+        <w:rPr>
+          <w:lang w:val="en-US"/>
+        </w:rPr>
+        <w:t>numberOfNonImageObjects</w:t>
+      </w:r>
+      <w:proofErr w:type="spellEnd"/>
+      <w:proofErr w:type="gramEnd"/>
+      <w:r>
+        <w:rPr>
+          <w:lang w:val="en-US"/>
+        </w:rPr>
+        <w:t>”: number,</w:t>
+      </w:r>
+    </w:p>
+    <w:p>
+      <w:pPr>
+        <w:ind w:left="708" w:firstLine="708"/>
+        <w:rPr>
+          <w:lang w:val="en-US"/>
+        </w:rPr>
+      </w:pPr>
+      <w:r>
+        <w:rPr>
+          <w:lang w:val="en-US"/>
+        </w:rPr>
+        <w:t>“</w:t>
+      </w:r>
+      <w:proofErr w:type="gramStart"/>
+      <w:r>
+        <w:rPr>
+          <w:lang w:val="en-US"/>
+        </w:rPr>
+        <w:t>images</w:t>
+      </w:r>
+      <w:proofErr w:type="gramEnd"/>
+      <w:r>
+        <w:rPr>
+          <w:lang w:val="en-US"/>
+        </w:rPr>
+        <w:t>”: [{</w:t>
+      </w:r>
+    </w:p>
+    <w:p>
+      <w:pPr>
+        <w:ind w:left="708" w:firstLine="708"/>
+        <w:rPr>
+          <w:lang w:val="en-US"/>
+        </w:rPr>
+      </w:pPr>
+      <w:r>
+        <w:rPr>
+          <w:lang w:val="en-US"/>
+        </w:rPr>
+        <w:tab/>
+        <w:t>“</w:t>
+      </w:r>
+      <w:proofErr w:type="spellStart"/>
+      <w:proofErr w:type="gramStart"/>
+      <w:r>
+        <w:rPr>
+          <w:lang w:val="en-US"/>
+        </w:rPr>
+        <w:t>imageId</w:t>
+      </w:r>
+      <w:proofErr w:type="spellEnd"/>
+      <w:proofErr w:type="gramEnd"/>
+      <w:r>
+        <w:rPr>
+          <w:lang w:val="en-US"/>
+        </w:rPr>
+        <w:t>”: number,</w:t>
+      </w:r>
+    </w:p>
+    <w:p>
+      <w:pPr>
+        <w:ind w:left="708" w:firstLine="708"/>
+        <w:rPr>
+          <w:lang w:val="en-US"/>
+        </w:rPr>
+      </w:pPr>
+      <w:r>
+        <w:rPr>
+          <w:lang w:val="en-US"/>
+        </w:rPr>
+        <w:tab/>
+        <w:t>“</w:t>
+      </w:r>
+      <w:proofErr w:type="spellStart"/>
+      <w:proofErr w:type="gramStart"/>
       <w:r>
         <w:rPr>
           <w:lang w:val="en-US"/>
@@ -4087,6 +4253,7 @@
         <w:t>imageUrl</w:t>
       </w:r>
       <w:proofErr w:type="spellEnd"/>
+      <w:proofErr w:type="gramEnd"/>
       <w:r>
         <w:rPr>
           <w:lang w:val="en-US"/>
@@ -4119,13 +4286,7 @@
         <w:rPr>
           <w:lang w:val="en-US"/>
         </w:rPr>
-        <w:t>}</w:t>
-      </w:r>
-      <w:r>
-        <w:rPr>
-          <w:lang w:val="en-US"/>
-        </w:rPr>
-        <w:t>]</w:t>
+        <w:t>}]</w:t>
       </w:r>
     </w:p>
     <w:p>
@@ -4155,7 +4316,7 @@
         </w:rPr>
         <w:t xml:space="preserve"> </w:t>
       </w:r>
-      <w:bookmarkStart w:id="17" w:name="_Toc486500185"/>
+      <w:bookmarkStart w:id="16" w:name="_Toc486500185"/>
       <w:r>
         <w:rPr>
           <w:lang w:val="en-US"/>
@@ -4168,7 +4329,7 @@
         </w:rPr>
         <w:t>clinical context</w:t>
       </w:r>
-      <w:bookmarkEnd w:id="17"/>
+      <w:bookmarkEnd w:id="16"/>
     </w:p>
     <w:p>
       <w:pPr>
@@ -4185,14 +4346,14 @@
           <w:lang w:val="en-US"/>
         </w:rPr>
       </w:pPr>
-      <w:bookmarkStart w:id="18" w:name="_Toc486500186"/>
+      <w:bookmarkStart w:id="17" w:name="_Toc486500186"/>
       <w:r>
         <w:rPr>
           <w:lang w:val="en-US"/>
         </w:rPr>
         <w:t>Describe dataset</w:t>
       </w:r>
-      <w:bookmarkEnd w:id="18"/>
+      <w:bookmarkEnd w:id="17"/>
     </w:p>
     <w:p>
       <w:pPr>
@@ -4209,14 +4370,14 @@
           <w:lang w:val="en-US"/>
         </w:rPr>
       </w:pPr>
-      <w:bookmarkStart w:id="19" w:name="_Toc486500187"/>
+      <w:bookmarkStart w:id="18" w:name="_Toc486500187"/>
       <w:r>
         <w:rPr>
           <w:lang w:val="en-US"/>
         </w:rPr>
         <w:t>Select/create data processing</w:t>
       </w:r>
-      <w:bookmarkEnd w:id="19"/>
+      <w:bookmarkEnd w:id="18"/>
     </w:p>
     <w:p>
       <w:pPr>
@@ -4233,14 +4394,14 @@
           <w:lang w:val="en-US"/>
         </w:rPr>
       </w:pPr>
-      <w:bookmarkStart w:id="20" w:name="_Toc486500188"/>
+      <w:bookmarkStart w:id="19" w:name="_Toc486500188"/>
       <w:r>
         <w:rPr>
           <w:lang w:val="en-US"/>
         </w:rPr>
         <w:t>Anonymization</w:t>
       </w:r>
-      <w:bookmarkEnd w:id="20"/>
+      <w:bookmarkEnd w:id="19"/>
     </w:p>
     <w:p>
       <w:pPr>
@@ -4257,14 +4418,14 @@
           <w:lang w:val="en-US"/>
         </w:rPr>
       </w:pPr>
-      <w:bookmarkStart w:id="21" w:name="_Toc486500189"/>
+      <w:bookmarkStart w:id="20" w:name="_Toc486500189"/>
       <w:r>
         <w:rPr>
           <w:lang w:val="en-US"/>
         </w:rPr>
         <w:t>Nifti conversion</w:t>
       </w:r>
-      <w:bookmarkEnd w:id="21"/>
+      <w:bookmarkEnd w:id="20"/>
     </w:p>
     <w:p>
       <w:pPr>
@@ -4281,7 +4442,7 @@
           <w:lang w:val="en-US"/>
         </w:rPr>
       </w:pPr>
-      <w:bookmarkStart w:id="22" w:name="_Toc486500190"/>
+      <w:bookmarkStart w:id="21" w:name="_Toc486500190"/>
       <w:r>
         <w:rPr>
           <w:lang w:val="en-US"/>
@@ -4294,7 +4455,7 @@
         </w:rPr>
         <w:t>settings for research study</w:t>
       </w:r>
-      <w:bookmarkEnd w:id="22"/>
+      <w:bookmarkEnd w:id="21"/>
     </w:p>
     <w:p>
       <w:pPr>
@@ -4311,7 +4472,7 @@
           <w:lang w:val="en-US"/>
         </w:rPr>
       </w:pPr>
-      <w:bookmarkStart w:id="23" w:name="_Toc486500191"/>
+      <w:bookmarkStart w:id="22" w:name="_Toc486500191"/>
       <w:r>
         <w:rPr>
           <w:lang w:val="en-US"/>
@@ -4324,7 +4485,7 @@
         </w:rPr>
         <w:t>Architecture</w:t>
       </w:r>
-      <w:bookmarkEnd w:id="23"/>
+      <w:bookmarkEnd w:id="22"/>
     </w:p>
     <w:p>
       <w:pPr>
@@ -4334,14 +4495,14 @@
           <w:lang w:val="en-US"/>
         </w:rPr>
       </w:pPr>
-      <w:bookmarkStart w:id="24" w:name="_Toc486500192"/>
+      <w:bookmarkStart w:id="23" w:name="_Toc486500192"/>
       <w:r>
         <w:rPr>
           <w:lang w:val="en-US"/>
         </w:rPr>
         <w:t>Anonymization</w:t>
       </w:r>
-      <w:bookmarkEnd w:id="24"/>
+      <w:bookmarkEnd w:id="23"/>
     </w:p>
     <w:p>
       <w:pPr>
@@ -4355,7 +4516,14 @@
         <w:rPr>
           <w:lang w:val="en-US"/>
         </w:rPr>
-        <w:t xml:space="preserve">Anonymized fields </w:t>
+        <w:t xml:space="preserve">Anonymized </w:t>
+      </w:r>
+      <w:proofErr w:type="gramStart"/>
+      <w:r>
+        <w:rPr>
+          <w:lang w:val="en-US"/>
+        </w:rPr>
+        <w:t xml:space="preserve">fields </w:t>
       </w:r>
       <w:r>
         <w:rPr>
@@ -4363,6 +4531,7 @@
         </w:rPr>
         <w:t>:</w:t>
       </w:r>
+      <w:proofErr w:type="gramEnd"/>
     </w:p>
     <w:p>
       <w:pPr>
@@ -4709,8 +4878,16 @@
         <w:rPr>
           <w:lang w:val="en-US"/>
         </w:rPr>
-        <w:t>” part is odd should be anonymized</w:t>
-      </w:r>
+        <w:t xml:space="preserve">” part is odd </w:t>
+      </w:r>
+      <w:proofErr w:type="gramStart"/>
+      <w:r>
+        <w:rPr>
+          <w:lang w:val="en-US"/>
+        </w:rPr>
+        <w:t>should be anonymized</w:t>
+      </w:r>
+      <w:proofErr w:type="gramEnd"/>
       <w:r>
         <w:rPr>
           <w:lang w:val="en-US"/>
@@ -4740,7 +4917,21 @@
         <w:rPr>
           <w:lang w:val="en-US"/>
         </w:rPr>
-        <w:t xml:space="preserve">Treats public tags: public tags specified in the excel file have to be anonymized. </w:t>
+        <w:t xml:space="preserve">Treats public tags: public tags specified in the excel file have to </w:t>
+      </w:r>
+      <w:proofErr w:type="gramStart"/>
+      <w:r>
+        <w:rPr>
+          <w:lang w:val="en-US"/>
+        </w:rPr>
+        <w:t>be anonymized</w:t>
+      </w:r>
+      <w:proofErr w:type="gramEnd"/>
+      <w:r>
+        <w:rPr>
+          <w:lang w:val="en-US"/>
+        </w:rPr>
+        <w:t xml:space="preserve">. </w:t>
       </w:r>
       <w:r>
         <w:rPr>
@@ -4789,6 +4980,7 @@
         <w:t xml:space="preserve">that </w:t>
       </w:r>
       <w:proofErr w:type="spellStart"/>
+      <w:proofErr w:type="gramStart"/>
       <w:r>
         <w:rPr>
           <w:lang w:val="en-US"/>
@@ -4796,6 +4988,7 @@
         <w:t>can not</w:t>
       </w:r>
       <w:proofErr w:type="spellEnd"/>
+      <w:proofErr w:type="gramEnd"/>
       <w:r>
         <w:rPr>
           <w:lang w:val="en-US"/>
@@ -4889,7 +5082,21 @@
         <w:rPr>
           <w:lang w:val="en-US"/>
         </w:rPr>
-        <w:t xml:space="preserve">some tags belonging to the same interval have to be anonymized the same way. </w:t>
+        <w:t xml:space="preserve">some tags belonging to the same interval have to </w:t>
+      </w:r>
+      <w:proofErr w:type="gramStart"/>
+      <w:r>
+        <w:rPr>
+          <w:lang w:val="en-US"/>
+        </w:rPr>
+        <w:t>be anonymized</w:t>
+      </w:r>
+      <w:proofErr w:type="gramEnd"/>
+      <w:r>
+        <w:rPr>
+          <w:lang w:val="en-US"/>
+        </w:rPr>
+        <w:t xml:space="preserve"> the same way. </w:t>
       </w:r>
       <w:r>
         <w:rPr>
@@ -4907,13 +5114,41 @@
         <w:rPr>
           <w:lang w:val="en-US"/>
         </w:rPr>
-        <w:t xml:space="preserve">” should be </w:t>
-      </w:r>
-      <w:r>
-        <w:rPr>
-          <w:lang w:val="en-US"/>
-        </w:rPr>
-        <w:t>removed. Thus all tags (50xx,xxxx) should be removed</w:t>
+        <w:t xml:space="preserve">” </w:t>
+      </w:r>
+      <w:proofErr w:type="gramStart"/>
+      <w:r>
+        <w:rPr>
+          <w:lang w:val="en-US"/>
+        </w:rPr>
+        <w:t xml:space="preserve">should be </w:t>
+      </w:r>
+      <w:r>
+        <w:rPr>
+          <w:lang w:val="en-US"/>
+        </w:rPr>
+        <w:t>removed</w:t>
+      </w:r>
+      <w:proofErr w:type="gramEnd"/>
+      <w:r>
+        <w:rPr>
+          <w:lang w:val="en-US"/>
+        </w:rPr>
+        <w:t>. Thus all tags (50xx</w:t>
+      </w:r>
+      <w:proofErr w:type="gramStart"/>
+      <w:r>
+        <w:rPr>
+          <w:lang w:val="en-US"/>
+        </w:rPr>
+        <w:t>,xxxx</w:t>
+      </w:r>
+      <w:proofErr w:type="gramEnd"/>
+      <w:r>
+        <w:rPr>
+          <w:lang w:val="en-US"/>
+        </w:rPr>
+        <w:t>) should be removed</w:t>
       </w:r>
       <w:r>
         <w:rPr>
@@ -4964,7 +5199,21 @@
         <w:rPr>
           <w:lang w:val="en-US"/>
         </w:rPr>
-        <w:t>(50xx,xxxx)</w:t>
+        <w:t>(50xx</w:t>
+      </w:r>
+      <w:proofErr w:type="gramStart"/>
+      <w:r>
+        <w:rPr>
+          <w:lang w:val="en-US"/>
+        </w:rPr>
+        <w:t>,xxxx</w:t>
+      </w:r>
+      <w:proofErr w:type="gramEnd"/>
+      <w:r>
+        <w:rPr>
+          <w:lang w:val="en-US"/>
+        </w:rPr>
+        <w:t>)</w:t>
       </w:r>
       <w:r>
         <w:rPr>
@@ -5053,6 +5302,7 @@
         <w:t xml:space="preserve"> …</w:t>
       </w:r>
       <w:proofErr w:type="spellStart"/>
+      <w:proofErr w:type="gramStart"/>
       <w:r>
         <w:rPr>
           <w:lang w:val="en-US"/>
@@ -5064,7 +5314,14 @@
         <w:rPr>
           <w:lang w:val="en-US"/>
         </w:rPr>
-        <w:t xml:space="preserve"> . </w:t>
+        <w:t xml:space="preserve"> .</w:t>
+      </w:r>
+      <w:proofErr w:type="gramEnd"/>
+      <w:r>
+        <w:rPr>
+          <w:lang w:val="en-US"/>
+        </w:rPr>
+        <w:t xml:space="preserve"> </w:t>
       </w:r>
       <w:r>
         <w:rPr>
@@ -5144,7 +5401,21 @@
         <w:rPr>
           <w:lang w:val="en-US"/>
         </w:rPr>
-        <w:t xml:space="preserve"> anonymization process is described by figure 1</w:t>
+        <w:t xml:space="preserve"> anonymization process </w:t>
+      </w:r>
+      <w:proofErr w:type="gramStart"/>
+      <w:r>
+        <w:rPr>
+          <w:lang w:val="en-US"/>
+        </w:rPr>
+        <w:t>is described</w:t>
+      </w:r>
+      <w:proofErr w:type="gramEnd"/>
+      <w:r>
+        <w:rPr>
+          <w:lang w:val="en-US"/>
+        </w:rPr>
+        <w:t xml:space="preserve"> by figure 1</w:t>
       </w:r>
       <w:r>
         <w:rPr>
@@ -5162,7 +5433,7 @@
       <w:r>
         <w:rPr>
           <w:noProof/>
-          <w:lang w:eastAsia="zh-CN"/>
+          <w:lang w:eastAsia="fr-FR"/>
         </w:rPr>
         <w:lastRenderedPageBreak/>
         <w:drawing>
@@ -5181,7 +5452,7 @@
                     <pic:cNvPicPr/>
                   </pic:nvPicPr>
                   <pic:blipFill>
-                    <a:blip r:embed="rId7">
+                    <a:blip r:embed="rId6">
                       <a:extLst>
                         <a:ext uri="{28A0092B-C50C-407E-A947-70E740481C1C}">
                           <a14:useLocalDpi xmlns:a14="http://schemas.microsoft.com/office/drawing/2010/main" val="0"/>
@@ -5248,7 +5519,7 @@
       <w:r>
         <w:rPr>
           <w:noProof/>
-          <w:lang w:eastAsia="zh-CN"/>
+          <w:lang w:eastAsia="fr-FR"/>
         </w:rPr>
         <w:drawing>
           <wp:inline distT="0" distB="0" distL="0" distR="0">
@@ -5266,7 +5537,7 @@
                     <pic:cNvPicPr/>
                   </pic:nvPicPr>
                   <pic:blipFill>
-                    <a:blip r:embed="rId8">
+                    <a:blip r:embed="rId7">
                       <a:extLst>
                         <a:ext uri="{28A0092B-C50C-407E-A947-70E740481C1C}">
                           <a14:useLocalDpi xmlns:a14="http://schemas.microsoft.com/office/drawing/2010/main" val="0"/>
@@ -5375,7 +5646,7 @@
       <w:r>
         <w:rPr>
           <w:noProof/>
-          <w:lang w:eastAsia="zh-CN"/>
+          <w:lang w:eastAsia="fr-FR"/>
         </w:rPr>
         <w:lastRenderedPageBreak/>
         <w:drawing>
@@ -5394,7 +5665,7 @@
                     <pic:cNvPicPr/>
                   </pic:nvPicPr>
                   <pic:blipFill>
-                    <a:blip r:embed="rId9">
+                    <a:blip r:embed="rId8">
                       <a:extLst>
                         <a:ext uri="{28A0092B-C50C-407E-A947-70E740481C1C}">
                           <a14:useLocalDpi xmlns:a14="http://schemas.microsoft.com/office/drawing/2010/main" val="0"/>
@@ -5461,7 +5732,7 @@
       <w:r>
         <w:rPr>
           <w:noProof/>
-          <w:lang w:eastAsia="zh-CN"/>
+          <w:lang w:eastAsia="fr-FR"/>
         </w:rPr>
         <w:drawing>
           <wp:inline distT="0" distB="0" distL="0" distR="0">
@@ -5479,7 +5750,7 @@
                     <pic:cNvPicPr/>
                   </pic:nvPicPr>
                   <pic:blipFill>
-                    <a:blip r:embed="rId10">
+                    <a:blip r:embed="rId9">
                       <a:extLst>
                         <a:ext uri="{28A0092B-C50C-407E-A947-70E740481C1C}">
                           <a14:useLocalDpi xmlns:a14="http://schemas.microsoft.com/office/drawing/2010/main" val="0"/>
@@ -5561,57 +5832,1348 @@
       <w:pPr>
         <w:jc w:val="center"/>
         <w:rPr>
-          <w:lang w:val="en-US"/>
-        </w:rPr>
-      </w:pPr>
+          <w:rFonts w:asciiTheme="majorHAnsi" w:hAnsiTheme="majorHAnsi"/>
+          <w:lang w:val="en-US"/>
+        </w:rPr>
+      </w:pPr>
+    </w:p>
+    <w:p>
+      <w:pPr>
+        <w:pStyle w:val="Titre4"/>
+        <w:ind w:left="851" w:hanging="851"/>
+        <w:rPr>
+          <w:lang w:val="en-US"/>
+        </w:rPr>
+      </w:pPr>
+      <w:r>
+        <w:rPr>
+          <w:lang w:val="en-US"/>
+        </w:rPr>
+        <w:t>UIDs anonymization</w:t>
+      </w:r>
+    </w:p>
+    <w:p>
+      <w:pPr>
+        <w:pStyle w:val="Titre5"/>
+        <w:jc w:val="both"/>
+        <w:rPr>
+          <w:lang w:val="en-US"/>
+        </w:rPr>
+      </w:pPr>
+      <w:r>
+        <w:rPr>
+          <w:lang w:val="en-US"/>
+        </w:rPr>
+        <w:t>UID</w:t>
+      </w:r>
+      <w:r>
+        <w:rPr>
+          <w:lang w:val="en-US"/>
+        </w:rPr>
+        <w:t>s</w:t>
+      </w:r>
+      <w:r>
+        <w:rPr>
+          <w:lang w:val="en-US"/>
+        </w:rPr>
+        <w:t xml:space="preserve"> rules</w:t>
+      </w:r>
+    </w:p>
+    <w:p>
+      <w:pPr>
+        <w:jc w:val="both"/>
+        <w:rPr>
+          <w:lang w:val="en-US"/>
+        </w:rPr>
+      </w:pPr>
+      <w:r>
+        <w:rPr>
+          <w:lang w:val="en-US"/>
+        </w:rPr>
+        <w:t xml:space="preserve">To anonymize UIDs, </w:t>
+      </w:r>
+      <w:r>
+        <w:rPr>
+          <w:lang w:val="en-US"/>
+        </w:rPr>
+        <w:t xml:space="preserve">they </w:t>
+      </w:r>
+      <w:proofErr w:type="gramStart"/>
+      <w:r>
+        <w:rPr>
+          <w:lang w:val="en-US"/>
+        </w:rPr>
+        <w:t xml:space="preserve">should be </w:t>
+      </w:r>
+      <w:r>
+        <w:rPr>
+          <w:lang w:val="en-US"/>
+        </w:rPr>
+        <w:t>replace</w:t>
+      </w:r>
+      <w:r>
+        <w:rPr>
+          <w:lang w:val="en-US"/>
+        </w:rPr>
+        <w:t>d</w:t>
+      </w:r>
+      <w:proofErr w:type="gramEnd"/>
+      <w:r>
+        <w:rPr>
+          <w:lang w:val="en-US"/>
+        </w:rPr>
+        <w:t xml:space="preserve"> </w:t>
+      </w:r>
+      <w:r>
+        <w:rPr>
+          <w:lang w:val="en-US"/>
+        </w:rPr>
+        <w:t>by</w:t>
+      </w:r>
+      <w:r>
+        <w:rPr>
+          <w:lang w:val="en-US"/>
+        </w:rPr>
+        <w:t xml:space="preserve"> non-zero length UID</w:t>
+      </w:r>
+      <w:r>
+        <w:rPr>
+          <w:lang w:val="en-US"/>
+        </w:rPr>
+        <w:t>s</w:t>
+      </w:r>
+      <w:r>
+        <w:rPr>
+          <w:lang w:val="en-US"/>
+        </w:rPr>
+        <w:t xml:space="preserve"> that </w:t>
+      </w:r>
+      <w:r>
+        <w:rPr>
+          <w:lang w:val="en-US"/>
+        </w:rPr>
+        <w:t>are</w:t>
+      </w:r>
+      <w:r>
+        <w:rPr>
+          <w:lang w:val="en-US"/>
+        </w:rPr>
+        <w:t xml:space="preserve"> internally consistent within a set of Instances</w:t>
+      </w:r>
+      <w:r>
+        <w:rPr>
+          <w:lang w:val="en-US"/>
+        </w:rPr>
+        <w:t xml:space="preserve">. </w:t>
+      </w:r>
+    </w:p>
+    <w:p>
+      <w:pPr>
+        <w:jc w:val="both"/>
+        <w:rPr>
+          <w:lang w:val="en-US"/>
+        </w:rPr>
+      </w:pPr>
+      <w:r>
+        <w:rPr>
+          <w:lang w:val="en-US"/>
+        </w:rPr>
+        <w:t xml:space="preserve">There are several rules to </w:t>
+      </w:r>
+      <w:proofErr w:type="gramStart"/>
+      <w:r>
+        <w:rPr>
+          <w:lang w:val="en-US"/>
+        </w:rPr>
+        <w:t>be followed</w:t>
+      </w:r>
+      <w:proofErr w:type="gramEnd"/>
+      <w:r>
+        <w:rPr>
+          <w:lang w:val="en-US"/>
+        </w:rPr>
+        <w:t xml:space="preserve"> when making UIDs</w:t>
+      </w:r>
+      <w:r>
+        <w:rPr>
+          <w:lang w:val="en-US"/>
+        </w:rPr>
+        <w:t>:</w:t>
+      </w:r>
+    </w:p>
+    <w:p>
+      <w:pPr>
+        <w:numPr>
+          <w:ilvl w:val="0"/>
+          <w:numId w:val="33"/>
+        </w:numPr>
+        <w:jc w:val="both"/>
+        <w:rPr>
+          <w:lang w:val="en-US"/>
+        </w:rPr>
+      </w:pPr>
+      <w:r>
+        <w:rPr>
+          <w:lang w:val="en-US"/>
+        </w:rPr>
+        <w:t>Total length must be &lt;= 64 characters, including the stops</w:t>
+      </w:r>
+    </w:p>
+    <w:p>
+      <w:pPr>
+        <w:numPr>
+          <w:ilvl w:val="0"/>
+          <w:numId w:val="33"/>
+        </w:numPr>
+        <w:jc w:val="both"/>
+        <w:rPr>
+          <w:lang w:val="en-US"/>
+        </w:rPr>
+      </w:pPr>
+      <w:r>
+        <w:rPr>
+          <w:lang w:val="en-US"/>
+        </w:rPr>
+        <w:t>Must contain </w:t>
+      </w:r>
+      <w:r>
+        <w:rPr>
+          <w:b/>
+          <w:bCs/>
+          <w:lang w:val="en-US"/>
+        </w:rPr>
+        <w:t>only</w:t>
+      </w:r>
+      <w:r>
+        <w:rPr>
+          <w:lang w:val="en-US"/>
+        </w:rPr>
+        <w:t> digits 0-9 and full stops</w:t>
+      </w:r>
+    </w:p>
+    <w:p>
+      <w:pPr>
+        <w:numPr>
+          <w:ilvl w:val="0"/>
+          <w:numId w:val="33"/>
+        </w:numPr>
+        <w:jc w:val="both"/>
+        <w:rPr>
+          <w:lang w:val="en-US"/>
+        </w:rPr>
+      </w:pPr>
+      <w:r>
+        <w:rPr>
+          <w:lang w:val="en-US"/>
+        </w:rPr>
+        <w:t>Each numeric "component" (between stops) must be a valid and unambiguous integer number, and so must </w:t>
+      </w:r>
+      <w:r>
+        <w:rPr>
+          <w:b/>
+          <w:bCs/>
+          <w:lang w:val="en-US"/>
+        </w:rPr>
+        <w:t>not</w:t>
+      </w:r>
+      <w:r>
+        <w:rPr>
+          <w:lang w:val="en-US"/>
+        </w:rPr>
+        <w:t> have a leading zero (unless the whole component is zero)</w:t>
+      </w:r>
+    </w:p>
+    <w:p>
+      <w:pPr>
+        <w:numPr>
+          <w:ilvl w:val="0"/>
+          <w:numId w:val="33"/>
+        </w:numPr>
+        <w:jc w:val="both"/>
+        <w:rPr>
+          <w:lang w:val="en-US"/>
+        </w:rPr>
+      </w:pPr>
+      <w:r>
+        <w:rPr>
+          <w:lang w:val="en-US"/>
+        </w:rPr>
+        <w:t>Must be guaranteed to be unique - this means:</w:t>
+      </w:r>
+    </w:p>
+    <w:p>
+      <w:pPr>
+        <w:numPr>
+          <w:ilvl w:val="1"/>
+          <w:numId w:val="33"/>
+        </w:numPr>
+        <w:jc w:val="both"/>
+        <w:rPr>
+          <w:lang w:val="en-US"/>
+        </w:rPr>
+      </w:pPr>
+      <w:r>
+        <w:rPr>
+          <w:lang w:val="en-US"/>
+        </w:rPr>
+        <w:t xml:space="preserve">It </w:t>
+      </w:r>
+      <w:proofErr w:type="gramStart"/>
+      <w:r>
+        <w:rPr>
+          <w:lang w:val="en-US"/>
+        </w:rPr>
+        <w:t>must be derived</w:t>
+      </w:r>
+      <w:proofErr w:type="gramEnd"/>
+      <w:r>
+        <w:rPr>
+          <w:lang w:val="en-US"/>
+        </w:rPr>
+        <w:t xml:space="preserve"> from a proper official root under </w:t>
+      </w:r>
+      <w:r>
+        <w:rPr>
+          <w:b/>
+          <w:bCs/>
+          <w:lang w:val="en-US"/>
+        </w:rPr>
+        <w:t>your</w:t>
+      </w:r>
+      <w:r>
+        <w:rPr>
+          <w:lang w:val="en-US"/>
+        </w:rPr>
+        <w:t xml:space="preserve"> sole control. </w:t>
+      </w:r>
+    </w:p>
+    <w:p>
+      <w:pPr>
+        <w:numPr>
+          <w:ilvl w:val="1"/>
+          <w:numId w:val="33"/>
+        </w:numPr>
+        <w:jc w:val="both"/>
+        <w:rPr>
+          <w:lang w:val="en-US"/>
+        </w:rPr>
+      </w:pPr>
+      <w:r>
+        <w:rPr>
+          <w:lang w:val="en-US"/>
+        </w:rPr>
+        <w:t xml:space="preserve">It </w:t>
+      </w:r>
+      <w:proofErr w:type="gramStart"/>
+      <w:r>
+        <w:rPr>
+          <w:lang w:val="en-US"/>
+        </w:rPr>
+        <w:t>must </w:t>
+      </w:r>
+      <w:r>
+        <w:rPr>
+          <w:b/>
+          <w:bCs/>
+          <w:lang w:val="en-US"/>
+        </w:rPr>
+        <w:t>not</w:t>
+      </w:r>
+      <w:r>
+        <w:rPr>
+          <w:lang w:val="en-US"/>
+        </w:rPr>
+        <w:t> be created</w:t>
+      </w:r>
+      <w:proofErr w:type="gramEnd"/>
+      <w:r>
+        <w:rPr>
+          <w:lang w:val="en-US"/>
+        </w:rPr>
+        <w:t xml:space="preserve"> by appending digits (however special you consider the combination!) to </w:t>
+      </w:r>
+      <w:r>
+        <w:rPr>
+          <w:b/>
+          <w:bCs/>
+          <w:lang w:val="en-US"/>
+        </w:rPr>
+        <w:t>someone else's</w:t>
+      </w:r>
+      <w:r>
+        <w:rPr>
+          <w:lang w:val="en-US"/>
+        </w:rPr>
+        <w:t> UID.</w:t>
+      </w:r>
+    </w:p>
+    <w:p>
+      <w:pPr>
+        <w:numPr>
+          <w:ilvl w:val="1"/>
+          <w:numId w:val="33"/>
+        </w:numPr>
+        <w:jc w:val="both"/>
+        <w:rPr>
+          <w:lang w:val="en-US"/>
+        </w:rPr>
+      </w:pPr>
+      <w:r>
+        <w:rPr>
+          <w:lang w:val="en-US"/>
+        </w:rPr>
+        <w:t xml:space="preserve">In particular, series UIDs for secondary capture images, KIN objects etc. </w:t>
+      </w:r>
+      <w:proofErr w:type="gramStart"/>
+      <w:r>
+        <w:rPr>
+          <w:lang w:val="en-US"/>
+        </w:rPr>
+        <w:t>must </w:t>
+      </w:r>
+      <w:r>
+        <w:rPr>
+          <w:b/>
+          <w:bCs/>
+          <w:lang w:val="en-US"/>
+        </w:rPr>
+        <w:t>not</w:t>
+      </w:r>
+      <w:r>
+        <w:rPr>
+          <w:lang w:val="en-US"/>
+        </w:rPr>
+        <w:t> be created</w:t>
+      </w:r>
+      <w:proofErr w:type="gramEnd"/>
+      <w:r>
+        <w:rPr>
+          <w:lang w:val="en-US"/>
+        </w:rPr>
+        <w:t xml:space="preserve"> as derivatives of the Study UID (unless you own that root!)</w:t>
+      </w:r>
+    </w:p>
+    <w:p>
+      <w:pPr>
+        <w:numPr>
+          <w:ilvl w:val="0"/>
+          <w:numId w:val="33"/>
+        </w:numPr>
+        <w:jc w:val="both"/>
+        <w:rPr>
+          <w:lang w:val="en-US"/>
+        </w:rPr>
+      </w:pPr>
+      <w:r>
+        <w:rPr>
+          <w:lang w:val="en-US"/>
+        </w:rPr>
+        <w:t>Related to the above, there is </w:t>
+      </w:r>
+      <w:r>
+        <w:rPr>
+          <w:b/>
+          <w:bCs/>
+          <w:lang w:val="en-US"/>
+        </w:rPr>
+        <w:t>no</w:t>
+      </w:r>
+      <w:r>
+        <w:rPr>
+          <w:lang w:val="en-US"/>
+        </w:rPr>
+        <w:t> expectation or requirement that the Study UID, Series UID and Instance UID for images should be derived from the same root (though in practice, Series UID and Instance UID normally are, as both must be generated internally by the equipment which generates the images)</w:t>
+      </w:r>
+    </w:p>
+    <w:p>
+      <w:pPr>
+        <w:numPr>
+          <w:ilvl w:val="0"/>
+          <w:numId w:val="33"/>
+        </w:numPr>
+        <w:jc w:val="both"/>
+        <w:rPr>
+          <w:lang w:val="en-US"/>
+        </w:rPr>
+      </w:pPr>
+      <w:r>
+        <w:rPr>
+          <w:lang w:val="en-US"/>
+        </w:rPr>
+        <w:t>Date and Time are useful for generating UIDs, but only if:</w:t>
+      </w:r>
+    </w:p>
+    <w:p>
+      <w:pPr>
+        <w:numPr>
+          <w:ilvl w:val="1"/>
+          <w:numId w:val="33"/>
+        </w:numPr>
+        <w:jc w:val="both"/>
+        <w:rPr>
+          <w:lang w:val="en-US"/>
+        </w:rPr>
+      </w:pPr>
+      <w:r>
+        <w:rPr>
+          <w:lang w:val="en-US"/>
+        </w:rPr>
+        <w:lastRenderedPageBreak/>
+        <w:t>Each machine has a unique root (normally your company UID root + a machine specific suffix such as a serial number</w:t>
+      </w:r>
+    </w:p>
+    <w:p>
+      <w:pPr>
+        <w:numPr>
+          <w:ilvl w:val="1"/>
+          <w:numId w:val="33"/>
+        </w:numPr>
+        <w:jc w:val="both"/>
+        <w:rPr>
+          <w:lang w:val="en-US"/>
+        </w:rPr>
+      </w:pPr>
+      <w:r>
+        <w:rPr>
+          <w:lang w:val="en-US"/>
+        </w:rPr>
+        <w:t>If it is possible for UIDs to be generated at &gt; 1 per second, then a sequential counter should also be used</w:t>
+      </w:r>
+    </w:p>
+    <w:p>
+      <w:pPr>
+        <w:numPr>
+          <w:ilvl w:val="1"/>
+          <w:numId w:val="33"/>
+        </w:numPr>
+        <w:jc w:val="both"/>
+        <w:rPr>
+          <w:lang w:val="en-US"/>
+        </w:rPr>
+      </w:pPr>
+      <w:proofErr w:type="gramStart"/>
+      <w:r>
+        <w:rPr>
+          <w:lang w:val="en-US"/>
+        </w:rPr>
+        <w:t>if</w:t>
+      </w:r>
+      <w:proofErr w:type="gramEnd"/>
+      <w:r>
+        <w:rPr>
+          <w:lang w:val="en-US"/>
+        </w:rPr>
+        <w:t xml:space="preserve"> on a multi-threaded machine, then the thread ID or a properly interlocked counter are needed to prevent 2 applications or 2 threads in the same application from generating identical UIDs simultaneously.</w:t>
+      </w:r>
+    </w:p>
+    <w:p>
+      <w:pPr>
+        <w:numPr>
+          <w:ilvl w:val="1"/>
+          <w:numId w:val="33"/>
+        </w:numPr>
+        <w:jc w:val="both"/>
+        <w:rPr>
+          <w:lang w:val="en-US"/>
+        </w:rPr>
+      </w:pPr>
+      <w:r>
+        <w:rPr>
+          <w:lang w:val="en-US"/>
+        </w:rPr>
+        <w:t>Do not use time on its own - it is too easy to end up with a leading zero 0 - e.g. 20060724.093017 use instead 20060724093017</w:t>
+      </w:r>
+    </w:p>
+    <w:p>
+      <w:pPr>
+        <w:pStyle w:val="Titre5"/>
+        <w:jc w:val="both"/>
+        <w:rPr>
+          <w:lang w:val="en-US"/>
+        </w:rPr>
+      </w:pPr>
+      <w:r>
+        <w:rPr>
+          <w:lang w:val="en-US"/>
+        </w:rPr>
+        <w:t>New UIDs generation</w:t>
+      </w:r>
+    </w:p>
+    <w:p>
+      <w:pPr>
+        <w:jc w:val="both"/>
+        <w:rPr>
+          <w:lang w:val="en-US"/>
+        </w:rPr>
+      </w:pPr>
+      <w:r>
+        <w:rPr>
+          <w:lang w:val="en-US"/>
+        </w:rPr>
+        <w:t xml:space="preserve">The </w:t>
+      </w:r>
+      <w:r>
+        <w:rPr>
+          <w:lang w:val="en-US"/>
+        </w:rPr>
+        <w:t>anonymized</w:t>
+      </w:r>
+      <w:r>
+        <w:rPr>
+          <w:lang w:val="en-US"/>
+        </w:rPr>
+        <w:t xml:space="preserve"> UID</w:t>
+      </w:r>
+      <w:r>
+        <w:rPr>
+          <w:lang w:val="en-US"/>
+        </w:rPr>
+        <w:t>s</w:t>
+      </w:r>
+      <w:r>
+        <w:rPr>
+          <w:lang w:val="en-US"/>
+        </w:rPr>
+        <w:t xml:space="preserve"> </w:t>
+      </w:r>
+      <w:proofErr w:type="gramStart"/>
+      <w:r>
+        <w:rPr>
+          <w:lang w:val="en-US"/>
+        </w:rPr>
+        <w:t xml:space="preserve">are </w:t>
+      </w:r>
+      <w:r>
+        <w:rPr>
+          <w:lang w:val="en-US"/>
+        </w:rPr>
+        <w:t>gener</w:t>
+      </w:r>
+      <w:r>
+        <w:rPr>
+          <w:lang w:val="en-US"/>
+        </w:rPr>
+        <w:t>ated</w:t>
+      </w:r>
+      <w:proofErr w:type="gramEnd"/>
+      <w:r>
+        <w:rPr>
+          <w:lang w:val="en-US"/>
+        </w:rPr>
+        <w:t xml:space="preserve"> </w:t>
+      </w:r>
+      <w:r>
+        <w:rPr>
+          <w:lang w:val="en-US"/>
+        </w:rPr>
+        <w:t>using the java source code of</w:t>
+      </w:r>
+      <w:r>
+        <w:rPr>
+          <w:lang w:val="en-US"/>
+        </w:rPr>
+        <w:t xml:space="preserve"> </w:t>
+      </w:r>
+      <w:proofErr w:type="spellStart"/>
+      <w:r>
+        <w:rPr>
+          <w:lang w:val="en-US"/>
+        </w:rPr>
+        <w:t>Pix</w:t>
+      </w:r>
+      <w:r>
+        <w:rPr>
+          <w:lang w:val="en-US"/>
+        </w:rPr>
+        <w:t>elMed</w:t>
+      </w:r>
+      <w:proofErr w:type="spellEnd"/>
+      <w:r>
+        <w:rPr>
+          <w:lang w:val="en-US"/>
+        </w:rPr>
+        <w:t xml:space="preserve"> Toolkit.</w:t>
+      </w:r>
+    </w:p>
+    <w:p>
+      <w:pPr>
+        <w:jc w:val="both"/>
+        <w:rPr>
+          <w:lang w:val="en-US"/>
+        </w:rPr>
+      </w:pPr>
+      <w:proofErr w:type="spellStart"/>
+      <w:r>
+        <w:rPr>
+          <w:lang w:val="en-US"/>
+        </w:rPr>
+        <w:t>PixelMed</w:t>
+      </w:r>
+      <w:proofErr w:type="spellEnd"/>
+      <w:r>
+        <w:rPr>
+          <w:lang w:val="en-US"/>
+        </w:rPr>
+        <w:t xml:space="preserve"> toolkit</w:t>
+      </w:r>
+      <w:r>
+        <w:rPr>
+          <w:lang w:val="en-US"/>
+        </w:rPr>
+        <w:t xml:space="preserve"> is a stand-alone DICOM toolkit that implements code for reading and creating DICOM data, DICOM network and file support, a database of DICOM objects, support for display of directories, images, reports and spectra, and DICOM object validation.</w:t>
+      </w:r>
+    </w:p>
+    <w:p>
+      <w:pPr>
+        <w:pStyle w:val="NormalWeb"/>
+        <w:shd w:val="clear" w:color="auto" w:fill="FFFFFF"/>
+        <w:rPr>
+          <w:rFonts w:asciiTheme="minorHAnsi" w:eastAsiaTheme="minorHAnsi" w:hAnsiTheme="minorHAnsi" w:cstheme="minorBidi"/>
+          <w:sz w:val="22"/>
+          <w:szCs w:val="22"/>
+          <w:lang w:val="en-US" w:eastAsia="en-US"/>
+        </w:rPr>
+      </w:pPr>
+      <w:r>
+        <w:rPr>
+          <w:rFonts w:asciiTheme="minorHAnsi" w:eastAsiaTheme="minorHAnsi" w:hAnsiTheme="minorHAnsi" w:cstheme="minorBidi"/>
+          <w:sz w:val="22"/>
+          <w:szCs w:val="22"/>
+          <w:lang w:val="en-US" w:eastAsia="en-US"/>
+        </w:rPr>
+        <w:t xml:space="preserve">The toolkit is a completely new implementation, which does not depend on any other DICOM tools, commercial or free. It does make use of other freely available </w:t>
+      </w:r>
+      <w:proofErr w:type="gramStart"/>
+      <w:r>
+        <w:rPr>
+          <w:rFonts w:asciiTheme="minorHAnsi" w:eastAsiaTheme="minorHAnsi" w:hAnsiTheme="minorHAnsi" w:cstheme="minorBidi"/>
+          <w:sz w:val="22"/>
+          <w:szCs w:val="22"/>
+          <w:lang w:val="en-US" w:eastAsia="en-US"/>
+        </w:rPr>
+        <w:t>pure</w:t>
+      </w:r>
+      <w:proofErr w:type="gramEnd"/>
+      <w:r>
+        <w:rPr>
+          <w:rFonts w:asciiTheme="minorHAnsi" w:eastAsiaTheme="minorHAnsi" w:hAnsiTheme="minorHAnsi" w:cstheme="minorBidi"/>
+          <w:sz w:val="22"/>
+          <w:szCs w:val="22"/>
+          <w:lang w:val="en-US" w:eastAsia="en-US"/>
+        </w:rPr>
+        <w:t xml:space="preserve"> Java tools for compression and XML and database support.</w:t>
+      </w:r>
+    </w:p>
+    <w:p>
+      <w:pPr>
+        <w:pStyle w:val="NormalWeb"/>
+        <w:shd w:val="clear" w:color="auto" w:fill="FFFFFF"/>
+        <w:jc w:val="both"/>
+        <w:rPr>
+          <w:rFonts w:asciiTheme="minorHAnsi" w:eastAsiaTheme="minorHAnsi" w:hAnsiTheme="minorHAnsi" w:cstheme="minorBidi"/>
+          <w:sz w:val="22"/>
+          <w:szCs w:val="22"/>
+          <w:lang w:val="en-US" w:eastAsia="en-US"/>
+        </w:rPr>
+      </w:pPr>
+      <w:r>
+        <w:rPr>
+          <w:rFonts w:asciiTheme="minorHAnsi" w:eastAsiaTheme="minorHAnsi" w:hAnsiTheme="minorHAnsi" w:cstheme="minorBidi"/>
+          <w:sz w:val="22"/>
+          <w:szCs w:val="22"/>
+          <w:lang w:val="en-US" w:eastAsia="en-US"/>
+        </w:rPr>
+        <w:t>The toolkit is open source and made freely available for both non-commercial and commercial use, under </w:t>
+      </w:r>
+      <w:hyperlink r:id="rId10" w:history="1">
+        <w:r>
+          <w:rPr>
+            <w:rFonts w:asciiTheme="minorHAnsi" w:eastAsiaTheme="minorHAnsi" w:hAnsiTheme="minorHAnsi" w:cstheme="minorBidi"/>
+            <w:sz w:val="22"/>
+            <w:szCs w:val="22"/>
+            <w:lang w:val="en-US" w:eastAsia="en-US"/>
+          </w:rPr>
+          <w:t>BSD License</w:t>
+        </w:r>
+      </w:hyperlink>
+      <w:r>
+        <w:rPr>
+          <w:rFonts w:asciiTheme="minorHAnsi" w:eastAsiaTheme="minorHAnsi" w:hAnsiTheme="minorHAnsi" w:cstheme="minorBidi"/>
+          <w:sz w:val="22"/>
+          <w:szCs w:val="22"/>
+          <w:lang w:val="en-US" w:eastAsia="en-US"/>
+        </w:rPr>
+        <w:t> terms.</w:t>
+      </w:r>
+    </w:p>
+    <w:p>
+      <w:pPr>
+        <w:pStyle w:val="Titre5"/>
+        <w:jc w:val="both"/>
+        <w:rPr>
+          <w:lang w:val="en-US"/>
+        </w:rPr>
+      </w:pPr>
+      <w:r>
+        <w:rPr>
+          <w:lang w:val="en-US"/>
+        </w:rPr>
+        <w:t>DCM4CHEE constraints to correctly store DICOM data</w:t>
+      </w:r>
+    </w:p>
+    <w:p>
+      <w:pPr>
+        <w:pStyle w:val="Titre6"/>
+        <w:jc w:val="both"/>
+        <w:rPr>
+          <w:lang w:val="en-US"/>
+        </w:rPr>
+      </w:pPr>
+      <w:r>
+        <w:rPr>
+          <w:lang w:val="en-US"/>
+        </w:rPr>
+        <w:t>DCM4CHEE constraints</w:t>
+      </w:r>
+      <w:r>
+        <w:rPr>
+          <w:lang w:val="en-US"/>
+        </w:rPr>
+        <w:t xml:space="preserve"> </w:t>
+      </w:r>
+      <w:r>
+        <w:rPr>
+          <w:lang w:val="en-US"/>
+        </w:rPr>
+        <w:t>t</w:t>
+      </w:r>
+      <w:r>
+        <w:rPr>
+          <w:lang w:val="en-US"/>
+        </w:rPr>
+        <w:t>o accept to store data</w:t>
+      </w:r>
+    </w:p>
+    <w:p>
+      <w:pPr>
+        <w:jc w:val="both"/>
+        <w:rPr>
+          <w:lang w:val="en-US"/>
+        </w:rPr>
+      </w:pPr>
+      <w:proofErr w:type="spellStart"/>
+      <w:r>
+        <w:rPr>
+          <w:lang w:val="en-US"/>
+        </w:rPr>
+        <w:t>SOPInstanceUID</w:t>
+      </w:r>
+      <w:proofErr w:type="spellEnd"/>
+      <w:r>
+        <w:rPr>
+          <w:lang w:val="en-US"/>
+        </w:rPr>
+        <w:t xml:space="preserve"> is a unique identifier for the DICOM dataset.</w:t>
+      </w:r>
+      <w:r>
+        <w:rPr>
+          <w:lang w:val="en-US"/>
+        </w:rPr>
+        <w:t xml:space="preserve"> </w:t>
+      </w:r>
+      <w:proofErr w:type="spellStart"/>
+      <w:r>
+        <w:rPr>
+          <w:b/>
+          <w:lang w:val="en-US"/>
+        </w:rPr>
+        <w:t>MediaStorageSOPInstanceUID</w:t>
+      </w:r>
+      <w:proofErr w:type="spellEnd"/>
+      <w:r>
+        <w:rPr>
+          <w:b/>
+          <w:lang w:val="en-US"/>
+        </w:rPr>
+        <w:t xml:space="preserve"> should have the same value as in the </w:t>
+      </w:r>
+      <w:proofErr w:type="spellStart"/>
+      <w:r>
+        <w:rPr>
+          <w:b/>
+          <w:lang w:val="en-US"/>
+        </w:rPr>
+        <w:t>SOPInstanceUID</w:t>
+      </w:r>
+      <w:proofErr w:type="spellEnd"/>
+      <w:r>
+        <w:rPr>
+          <w:lang w:val="en-US"/>
+        </w:rPr>
+        <w:t xml:space="preserve">. The only difference is that </w:t>
+      </w:r>
+      <w:proofErr w:type="spellStart"/>
+      <w:r>
+        <w:rPr>
+          <w:lang w:val="en-US"/>
+        </w:rPr>
+        <w:t>MediaStorageSOPInstanceUID</w:t>
+      </w:r>
+      <w:proofErr w:type="spellEnd"/>
+      <w:r>
+        <w:rPr>
+          <w:lang w:val="en-US"/>
+        </w:rPr>
+        <w:t xml:space="preserve"> is stored in the meta-information header of the DICOM file so that it becomes easy to read and fast to access while the </w:t>
+      </w:r>
+      <w:proofErr w:type="spellStart"/>
+      <w:r>
+        <w:rPr>
+          <w:lang w:val="en-US"/>
+        </w:rPr>
+        <w:t>SOPInstanceUID</w:t>
+      </w:r>
+      <w:proofErr w:type="spellEnd"/>
+      <w:r>
+        <w:rPr>
+          <w:lang w:val="en-US"/>
+        </w:rPr>
+        <w:t xml:space="preserve"> is stored in the dataset.</w:t>
+      </w:r>
+    </w:p>
+    <w:p>
+      <w:pPr>
+        <w:pStyle w:val="Titre6"/>
+        <w:jc w:val="both"/>
+        <w:rPr>
+          <w:lang w:val="en-US"/>
+        </w:rPr>
+      </w:pPr>
+      <w:r>
+        <w:rPr>
+          <w:lang w:val="en-US"/>
+        </w:rPr>
+        <w:t>DCM4CHEE constraints</w:t>
+      </w:r>
+      <w:r>
+        <w:rPr>
+          <w:lang w:val="en-US"/>
+        </w:rPr>
+        <w:t xml:space="preserve"> to correctly visualize data</w:t>
+      </w:r>
+    </w:p>
+    <w:p>
+      <w:pPr>
+        <w:jc w:val="both"/>
+        <w:rPr>
+          <w:b/>
+        </w:rPr>
+      </w:pPr>
+      <w:r>
+        <w:rPr>
+          <w:b/>
+          <w:lang w:val="en-US"/>
+        </w:rPr>
+        <w:t xml:space="preserve">Patient </w:t>
+      </w:r>
+      <w:r>
+        <w:rPr>
+          <w:b/>
+        </w:rPr>
+        <w:t>Identification </w:t>
+      </w:r>
+    </w:p>
+    <w:p>
+      <w:pPr>
+        <w:jc w:val="both"/>
+        <w:rPr>
+          <w:lang w:val="en-US"/>
+        </w:rPr>
+      </w:pPr>
+      <w:r>
+        <w:rPr>
+          <w:lang w:val="en-US"/>
+        </w:rPr>
+        <w:t>I</w:t>
+      </w:r>
+      <w:r>
+        <w:rPr>
+          <w:lang w:val="en-US"/>
+        </w:rPr>
+        <w:t xml:space="preserve">f the issuer of patient id is null, dcm4chee attempts to identify the patient by </w:t>
+      </w:r>
+      <w:proofErr w:type="spellStart"/>
+      <w:r>
+        <w:rPr>
+          <w:lang w:val="en-US"/>
+        </w:rPr>
+        <w:t>name+id+</w:t>
+      </w:r>
+      <w:proofErr w:type="gramStart"/>
+      <w:r>
+        <w:rPr>
+          <w:lang w:val="en-US"/>
+        </w:rPr>
+        <w:t>dob</w:t>
+      </w:r>
+      <w:proofErr w:type="spellEnd"/>
+      <w:proofErr w:type="gramEnd"/>
+      <w:r>
+        <w:rPr>
+          <w:lang w:val="en-US"/>
+        </w:rPr>
+        <w:t>.</w:t>
+      </w:r>
+    </w:p>
+    <w:p>
+      <w:pPr>
+        <w:jc w:val="both"/>
+        <w:rPr>
+          <w:lang w:val="en-US"/>
+        </w:rPr>
+      </w:pPr>
+      <w:proofErr w:type="spellStart"/>
+      <w:proofErr w:type="gramStart"/>
+      <w:r>
+        <w:rPr>
+          <w:lang w:val="en-US"/>
+        </w:rPr>
+        <w:t>d</w:t>
+      </w:r>
+      <w:r>
+        <w:rPr>
+          <w:lang w:val="en-US"/>
+        </w:rPr>
+        <w:t>ob</w:t>
+      </w:r>
+      <w:proofErr w:type="spellEnd"/>
+      <w:proofErr w:type="gramEnd"/>
+      <w:r>
+        <w:rPr>
+          <w:lang w:val="en-US"/>
+        </w:rPr>
+        <w:t>: date of birth</w:t>
+      </w:r>
+    </w:p>
+    <w:p>
+      <w:pPr>
+        <w:jc w:val="both"/>
+        <w:rPr>
+          <w:lang w:val="en-US"/>
+        </w:rPr>
+      </w:pPr>
+      <w:r>
+        <w:rPr>
+          <w:lang w:val="en-US"/>
+        </w:rPr>
+        <w:t>The Patient Matching code has problem</w:t>
+      </w:r>
+      <w:r>
+        <w:rPr>
+          <w:lang w:val="en-US"/>
+        </w:rPr>
+        <w:t xml:space="preserve">  </w:t>
+      </w:r>
+      <w:r>
+        <w:rPr>
+          <w:lang w:val="en-US"/>
+        </w:rPr>
+        <w:t xml:space="preserve">in </w:t>
+      </w:r>
+      <w:proofErr w:type="spellStart"/>
+      <w:r>
+        <w:rPr>
+          <w:lang w:val="en-US"/>
+        </w:rPr>
+        <w:t>StoreScp</w:t>
+      </w:r>
+      <w:proofErr w:type="spellEnd"/>
+      <w:r>
+        <w:rPr>
+          <w:lang w:val="en-US"/>
+        </w:rPr>
+        <w:t xml:space="preserve"> if the patient name in the database is incomplete and is "truncated", e.g. the patient has no middle name and the patient name in the database is 'SURNAME^GIVEN_NAME' rather than 'SURNAME^GIVEN_NAME^^^'.</w:t>
+      </w:r>
+    </w:p>
+    <w:p>
+      <w:pPr>
+        <w:jc w:val="both"/>
+        <w:rPr>
+          <w:lang w:val="en-US"/>
+        </w:rPr>
+      </w:pPr>
+      <w:r>
+        <w:rPr>
+          <w:b/>
+          <w:lang w:val="en-US"/>
+        </w:rPr>
+        <w:t>Study/</w:t>
+      </w:r>
+      <w:proofErr w:type="spellStart"/>
+      <w:r>
+        <w:rPr>
+          <w:b/>
+          <w:lang w:val="en-US"/>
+        </w:rPr>
+        <w:t>S</w:t>
+      </w:r>
+      <w:r>
+        <w:rPr>
+          <w:b/>
+          <w:lang w:val="en-US"/>
+        </w:rPr>
+        <w:t>erie</w:t>
+      </w:r>
+      <w:proofErr w:type="spellEnd"/>
+      <w:r>
+        <w:rPr>
+          <w:lang w:val="en-US"/>
+        </w:rPr>
+        <w:t xml:space="preserve"> </w:t>
+      </w:r>
+      <w:r>
+        <w:rPr>
+          <w:b/>
+          <w:lang w:val="en-US"/>
+        </w:rPr>
+        <w:t>Identification </w:t>
+      </w:r>
+    </w:p>
+    <w:p>
+      <w:pPr>
+        <w:jc w:val="both"/>
+        <w:rPr>
+          <w:lang w:val="en-US"/>
+        </w:rPr>
+      </w:pPr>
+      <w:r>
+        <w:rPr>
+          <w:lang w:val="en-US"/>
+        </w:rPr>
+        <w:t>Study Instance UID Attribute</w:t>
+      </w:r>
+      <w:r>
+        <w:rPr>
+          <w:lang w:val="en-US"/>
+        </w:rPr>
+        <w:t xml:space="preserve"> is a unique identifier for study, so all images acquired </w:t>
+      </w:r>
+      <w:r>
+        <w:rPr>
+          <w:lang w:val="en-US"/>
+        </w:rPr>
+        <w:t>for</w:t>
+      </w:r>
+      <w:r>
+        <w:rPr>
+          <w:lang w:val="en-US"/>
+        </w:rPr>
+        <w:t xml:space="preserve"> the same study should have the s</w:t>
+      </w:r>
+      <w:bookmarkStart w:id="24" w:name="_GoBack"/>
+      <w:bookmarkEnd w:id="24"/>
+      <w:r>
+        <w:rPr>
+          <w:lang w:val="en-US"/>
+        </w:rPr>
+        <w:t xml:space="preserve">ame </w:t>
+      </w:r>
+      <w:r>
+        <w:rPr>
+          <w:lang w:val="en-US"/>
+        </w:rPr>
+        <w:t>Study Instance UID</w:t>
+      </w:r>
+      <w:r>
+        <w:rPr>
+          <w:lang w:val="en-US"/>
+        </w:rPr>
+        <w:t>.</w:t>
+      </w:r>
+    </w:p>
+    <w:p>
+      <w:pPr>
+        <w:jc w:val="both"/>
+        <w:rPr>
+          <w:lang w:val="en-US"/>
+        </w:rPr>
+      </w:pPr>
+      <w:r>
+        <w:rPr>
+          <w:lang w:val="en-US"/>
+        </w:rPr>
+        <w:t xml:space="preserve">Series </w:t>
+      </w:r>
+      <w:r>
+        <w:rPr>
+          <w:lang w:val="en-US"/>
+        </w:rPr>
+        <w:t>Instance UID Attribute</w:t>
+      </w:r>
+      <w:r>
+        <w:rPr>
+          <w:lang w:val="en-US"/>
+        </w:rPr>
+        <w:t xml:space="preserve"> is a </w:t>
+      </w:r>
+      <w:r>
+        <w:rPr>
+          <w:lang w:val="en-US"/>
+        </w:rPr>
+        <w:t>u</w:t>
+      </w:r>
+      <w:r>
+        <w:rPr>
+          <w:lang w:val="en-US"/>
+        </w:rPr>
+        <w:t>nique identifier for the Series that is part of the Study identified in Study Instance UID (0020</w:t>
+      </w:r>
+      <w:proofErr w:type="gramStart"/>
+      <w:r>
+        <w:rPr>
+          <w:lang w:val="en-US"/>
+        </w:rPr>
+        <w:t>,000D</w:t>
+      </w:r>
+      <w:proofErr w:type="gramEnd"/>
+      <w:r>
+        <w:rPr>
+          <w:lang w:val="en-US"/>
+        </w:rPr>
+        <w:t>)</w:t>
+      </w:r>
+      <w:r>
+        <w:rPr>
+          <w:lang w:val="en-US"/>
+        </w:rPr>
+        <w:t>. S</w:t>
+      </w:r>
+      <w:r>
+        <w:rPr>
+          <w:lang w:val="en-US"/>
+        </w:rPr>
+        <w:t>o all images acquired f</w:t>
+      </w:r>
+      <w:r>
+        <w:rPr>
+          <w:lang w:val="en-US"/>
+        </w:rPr>
+        <w:t>or</w:t>
+      </w:r>
+      <w:r>
+        <w:rPr>
+          <w:lang w:val="en-US"/>
+        </w:rPr>
+        <w:t xml:space="preserve"> the same </w:t>
+      </w:r>
+      <w:r>
+        <w:rPr>
+          <w:lang w:val="en-US"/>
+        </w:rPr>
+        <w:t>serie</w:t>
+      </w:r>
+      <w:r>
+        <w:rPr>
+          <w:lang w:val="en-US"/>
+        </w:rPr>
+        <w:t>s</w:t>
+      </w:r>
+      <w:r>
+        <w:rPr>
+          <w:lang w:val="en-US"/>
+        </w:rPr>
+        <w:t xml:space="preserve"> should have the same </w:t>
+      </w:r>
+      <w:r>
+        <w:rPr>
+          <w:lang w:val="en-US"/>
+        </w:rPr>
+        <w:t xml:space="preserve">Series </w:t>
+      </w:r>
+      <w:r>
+        <w:rPr>
+          <w:lang w:val="en-US"/>
+        </w:rPr>
+        <w:t>Instance UID</w:t>
+      </w:r>
+      <w:r>
+        <w:rPr>
+          <w:lang w:val="en-US"/>
+        </w:rPr>
+        <w:t>.</w:t>
+      </w:r>
+    </w:p>
+    <w:p>
+      <w:pPr>
+        <w:pStyle w:val="Titre3"/>
+        <w:numPr>
+          <w:ilvl w:val="0"/>
+          <w:numId w:val="0"/>
+        </w:numPr>
+        <w:ind w:left="1418"/>
+        <w:jc w:val="both"/>
+        <w:rPr>
+          <w:lang w:val="en-US"/>
+        </w:rPr>
+      </w:pPr>
+      <w:r>
+        <w:rPr>
+          <w:lang w:val="en-US"/>
+        </w:rPr>
+        <w:t>Email</w:t>
+      </w:r>
+    </w:p>
+    <w:p>
+      <w:pPr>
+        <w:jc w:val="both"/>
+        <w:rPr>
+          <w:lang w:val="en-US"/>
+        </w:rPr>
+      </w:pPr>
+      <w:r>
+        <w:rPr>
+          <w:highlight w:val="yellow"/>
+          <w:lang w:val="en-US"/>
+        </w:rPr>
+        <w:t>Send email</w:t>
+      </w:r>
+    </w:p>
+    <w:p>
+      <w:pPr>
+        <w:jc w:val="both"/>
+        <w:rPr>
+          <w:lang w:val="en-US"/>
+        </w:rPr>
+      </w:pPr>
+      <w:r>
+        <w:rPr>
+          <w:highlight w:val="yellow"/>
+          <w:lang w:val="en-US"/>
+        </w:rPr>
+        <w:t xml:space="preserve">Define email content and when it </w:t>
+      </w:r>
+      <w:proofErr w:type="gramStart"/>
+      <w:r>
+        <w:rPr>
+          <w:highlight w:val="yellow"/>
+          <w:lang w:val="en-US"/>
+        </w:rPr>
+        <w:t>is sent</w:t>
+      </w:r>
+      <w:proofErr w:type="gramEnd"/>
+      <w:r>
+        <w:rPr>
+          <w:highlight w:val="yellow"/>
+          <w:lang w:val="en-US"/>
+        </w:rPr>
+        <w:t>.</w:t>
+      </w:r>
     </w:p>
     <w:p>
       <w:pPr>
         <w:pStyle w:val="Titre3"/>
         <w:ind w:left="1418"/>
-        <w:rPr>
-          <w:lang w:val="en-US"/>
-        </w:rPr>
-      </w:pPr>
-      <w:r>
-        <w:rPr>
-          <w:lang w:val="en-US"/>
-        </w:rPr>
-        <w:t>Email</w:t>
-      </w:r>
-    </w:p>
-    <w:p>
-      <w:pPr>
-        <w:rPr>
-          <w:lang w:val="en-US"/>
-        </w:rPr>
-      </w:pPr>
-      <w:r>
-        <w:rPr>
-          <w:highlight w:val="yellow"/>
-          <w:lang w:val="en-US"/>
-        </w:rPr>
-        <w:t>Send email</w:t>
-      </w:r>
-    </w:p>
-    <w:p>
-      <w:pPr>
-        <w:rPr>
-          <w:lang w:val="en-US"/>
-        </w:rPr>
-      </w:pPr>
-      <w:r>
-        <w:rPr>
-          <w:highlight w:val="yellow"/>
-          <w:lang w:val="en-US"/>
-        </w:rPr>
-        <w:t>Define email content and when it is sent.</w:t>
-      </w:r>
-    </w:p>
-    <w:p>
-      <w:pPr>
-        <w:pStyle w:val="Titre3"/>
-        <w:ind w:left="1418"/>
+        <w:jc w:val="both"/>
         <w:rPr>
           <w:lang w:val="en-US"/>
         </w:rPr>
@@ -5625,6 +7187,7 @@
     </w:p>
     <w:p>
       <w:pPr>
+        <w:jc w:val="both"/>
         <w:rPr>
           <w:lang w:val="en-US"/>
         </w:rPr>
@@ -5655,8 +7218,8 @@
 </file>
 
 <file path=word/numbering.xml><?xml version="1.0" encoding="utf-8"?>
-<w:numbering xmlns:wpc="http://schemas.microsoft.com/office/word/2010/wordprocessingCanvas" xmlns:mc="http://schemas.openxmlformats.org/markup-compatibility/2006" xmlns:o="urn:schemas-microsoft-com:office:office" xmlns:r="http://schemas.openxmlformats.org/officeDocument/2006/relationships" xmlns:m="http://schemas.openxmlformats.org/officeDocument/2006/math" xmlns:v="urn:schemas-microsoft-com:vml" xmlns:wp14="http://schemas.microsoft.com/office/word/2010/wordprocessingDrawing" xmlns:wp="http://schemas.openxmlformats.org/drawingml/2006/wordprocessingDrawing" xmlns:w10="urn:schemas-microsoft-com:office:word" xmlns:w="http://schemas.openxmlformats.org/wordprocessingml/2006/main" xmlns:w14="http://schemas.microsoft.com/office/word/2010/wordml" xmlns:wpg="http://schemas.microsoft.com/office/word/2010/wordprocessingGroup" xmlns:wpi="http://schemas.microsoft.com/office/word/2010/wordprocessingInk" xmlns:wne="http://schemas.microsoft.com/office/word/2006/wordml" xmlns:wps="http://schemas.microsoft.com/office/word/2010/wordprocessingShape" mc:Ignorable="w14 wp14">
-  <w:abstractNum w:abstractNumId="0">
+<w:numbering xmlns:wpc="http://schemas.microsoft.com/office/word/2010/wordprocessingCanvas" xmlns:mc="http://schemas.openxmlformats.org/markup-compatibility/2006" xmlns:o="urn:schemas-microsoft-com:office:office" xmlns:r="http://schemas.openxmlformats.org/officeDocument/2006/relationships" xmlns:m="http://schemas.openxmlformats.org/officeDocument/2006/math" xmlns:v="urn:schemas-microsoft-com:vml" xmlns:wp14="http://schemas.microsoft.com/office/word/2010/wordprocessingDrawing" xmlns:wp="http://schemas.openxmlformats.org/drawingml/2006/wordprocessingDrawing" xmlns:w10="urn:schemas-microsoft-com:office:word" xmlns:w="http://schemas.openxmlformats.org/wordprocessingml/2006/main" xmlns:w14="http://schemas.microsoft.com/office/word/2010/wordml" xmlns:w15="http://schemas.microsoft.com/office/word/2012/wordml" xmlns:wpg="http://schemas.microsoft.com/office/word/2010/wordprocessingGroup" xmlns:wpi="http://schemas.microsoft.com/office/word/2010/wordprocessingInk" xmlns:wne="http://schemas.microsoft.com/office/word/2006/wordml" xmlns:wps="http://schemas.microsoft.com/office/word/2010/wordprocessingShape" mc:Ignorable="w14 w15 wp14">
+  <w:abstractNum w:abstractNumId="0" w15:restartNumberingAfterBreak="0">
     <w:nsid w:val="0A93480E"/>
     <w:multiLevelType w:val="hybridMultilevel"/>
     <w:tmpl w:val="0FCA03B2"/>
@@ -5769,7 +7332,7 @@
       </w:rPr>
     </w:lvl>
   </w:abstractNum>
-  <w:abstractNum w:abstractNumId="1">
+  <w:abstractNum w:abstractNumId="1" w15:restartNumberingAfterBreak="0">
     <w:nsid w:val="12FB62EB"/>
     <w:multiLevelType w:val="hybridMultilevel"/>
     <w:tmpl w:val="4CAE439C"/>
@@ -5882,7 +7445,7 @@
       </w:rPr>
     </w:lvl>
   </w:abstractNum>
-  <w:abstractNum w:abstractNumId="2">
+  <w:abstractNum w:abstractNumId="2" w15:restartNumberingAfterBreak="0">
     <w:nsid w:val="161A0D0A"/>
     <w:multiLevelType w:val="hybridMultilevel"/>
     <w:tmpl w:val="F3D0131C"/>
@@ -5995,7 +7558,7 @@
       </w:rPr>
     </w:lvl>
   </w:abstractNum>
-  <w:abstractNum w:abstractNumId="3">
+  <w:abstractNum w:abstractNumId="3" w15:restartNumberingAfterBreak="0">
     <w:nsid w:val="1C0B09A3"/>
     <w:multiLevelType w:val="hybridMultilevel"/>
     <w:tmpl w:val="CCA4364C"/>
@@ -6108,7 +7671,7 @@
       </w:rPr>
     </w:lvl>
   </w:abstractNum>
-  <w:abstractNum w:abstractNumId="4">
+  <w:abstractNum w:abstractNumId="4" w15:restartNumberingAfterBreak="0">
     <w:nsid w:val="1D377F34"/>
     <w:multiLevelType w:val="hybridMultilevel"/>
     <w:tmpl w:val="8EA23EF2"/>
@@ -6221,7 +7784,7 @@
       </w:rPr>
     </w:lvl>
   </w:abstractNum>
-  <w:abstractNum w:abstractNumId="5">
+  <w:abstractNum w:abstractNumId="5" w15:restartNumberingAfterBreak="0">
     <w:nsid w:val="22D577E6"/>
     <w:multiLevelType w:val="hybridMultilevel"/>
     <w:tmpl w:val="0D18A16A"/>
@@ -6334,7 +7897,7 @@
       </w:rPr>
     </w:lvl>
   </w:abstractNum>
-  <w:abstractNum w:abstractNumId="6">
+  <w:abstractNum w:abstractNumId="6" w15:restartNumberingAfterBreak="0">
     <w:nsid w:val="23942139"/>
     <w:multiLevelType w:val="hybridMultilevel"/>
     <w:tmpl w:val="25EEA04C"/>
@@ -6446,7 +8009,7 @@
       </w:rPr>
     </w:lvl>
   </w:abstractNum>
-  <w:abstractNum w:abstractNumId="7">
+  <w:abstractNum w:abstractNumId="7" w15:restartNumberingAfterBreak="0">
     <w:nsid w:val="291C47D4"/>
     <w:multiLevelType w:val="hybridMultilevel"/>
     <w:tmpl w:val="8710EC7E"/>
@@ -6559,7 +8122,7 @@
       </w:rPr>
     </w:lvl>
   </w:abstractNum>
-  <w:abstractNum w:abstractNumId="8">
+  <w:abstractNum w:abstractNumId="8" w15:restartNumberingAfterBreak="0">
     <w:nsid w:val="2D567BBF"/>
     <w:multiLevelType w:val="hybridMultilevel"/>
     <w:tmpl w:val="1D4C5870"/>
@@ -6672,7 +8235,7 @@
       </w:rPr>
     </w:lvl>
   </w:abstractNum>
-  <w:abstractNum w:abstractNumId="9">
+  <w:abstractNum w:abstractNumId="9" w15:restartNumberingAfterBreak="0">
     <w:nsid w:val="3557777A"/>
     <w:multiLevelType w:val="hybridMultilevel"/>
     <w:tmpl w:val="6C5EBFD4"/>
@@ -6785,7 +8348,7 @@
       </w:rPr>
     </w:lvl>
   </w:abstractNum>
-  <w:abstractNum w:abstractNumId="10">
+  <w:abstractNum w:abstractNumId="10" w15:restartNumberingAfterBreak="0">
     <w:nsid w:val="365C36D7"/>
     <w:multiLevelType w:val="hybridMultilevel"/>
     <w:tmpl w:val="36C2FB48"/>
@@ -6898,7 +8461,7 @@
       </w:rPr>
     </w:lvl>
   </w:abstractNum>
-  <w:abstractNum w:abstractNumId="11">
+  <w:abstractNum w:abstractNumId="11" w15:restartNumberingAfterBreak="0">
     <w:nsid w:val="3F846BE1"/>
     <w:multiLevelType w:val="hybridMultilevel"/>
     <w:tmpl w:val="372E5BA0"/>
@@ -7011,7 +8574,7 @@
       </w:rPr>
     </w:lvl>
   </w:abstractNum>
-  <w:abstractNum w:abstractNumId="12">
+  <w:abstractNum w:abstractNumId="12" w15:restartNumberingAfterBreak="0">
     <w:nsid w:val="403038B2"/>
     <w:multiLevelType w:val="hybridMultilevel"/>
     <w:tmpl w:val="7BC0178C"/>
@@ -7124,7 +8687,7 @@
       </w:rPr>
     </w:lvl>
   </w:abstractNum>
-  <w:abstractNum w:abstractNumId="13">
+  <w:abstractNum w:abstractNumId="13" w15:restartNumberingAfterBreak="0">
     <w:nsid w:val="408269F2"/>
     <w:multiLevelType w:val="hybridMultilevel"/>
     <w:tmpl w:val="754ED224"/>
@@ -7237,7 +8800,7 @@
       </w:rPr>
     </w:lvl>
   </w:abstractNum>
-  <w:abstractNum w:abstractNumId="14">
+  <w:abstractNum w:abstractNumId="14" w15:restartNumberingAfterBreak="0">
     <w:nsid w:val="433F0016"/>
     <w:multiLevelType w:val="hybridMultilevel"/>
     <w:tmpl w:val="D1486CE6"/>
@@ -7350,7 +8913,7 @@
       </w:rPr>
     </w:lvl>
   </w:abstractNum>
-  <w:abstractNum w:abstractNumId="15">
+  <w:abstractNum w:abstractNumId="15" w15:restartNumberingAfterBreak="0">
     <w:nsid w:val="47485765"/>
     <w:multiLevelType w:val="multilevel"/>
     <w:tmpl w:val="E7261D5E"/>
@@ -7439,7 +9002,7 @@
       </w:pPr>
     </w:lvl>
   </w:abstractNum>
-  <w:abstractNum w:abstractNumId="16">
+  <w:abstractNum w:abstractNumId="16" w15:restartNumberingAfterBreak="0">
     <w:nsid w:val="52CA57A9"/>
     <w:multiLevelType w:val="hybridMultilevel"/>
     <w:tmpl w:val="396E9380"/>
@@ -7552,7 +9115,7 @@
       </w:rPr>
     </w:lvl>
   </w:abstractNum>
-  <w:abstractNum w:abstractNumId="17">
+  <w:abstractNum w:abstractNumId="17" w15:restartNumberingAfterBreak="0">
     <w:nsid w:val="552D5506"/>
     <w:multiLevelType w:val="hybridMultilevel"/>
     <w:tmpl w:val="69B01406"/>
@@ -7664,7 +9227,7 @@
       </w:rPr>
     </w:lvl>
   </w:abstractNum>
-  <w:abstractNum w:abstractNumId="18">
+  <w:abstractNum w:abstractNumId="18" w15:restartNumberingAfterBreak="0">
     <w:nsid w:val="582F51AC"/>
     <w:multiLevelType w:val="hybridMultilevel"/>
     <w:tmpl w:val="FA8EE17C"/>
@@ -7777,7 +9340,7 @@
       </w:rPr>
     </w:lvl>
   </w:abstractNum>
-  <w:abstractNum w:abstractNumId="19">
+  <w:abstractNum w:abstractNumId="19" w15:restartNumberingAfterBreak="0">
     <w:nsid w:val="5AA35772"/>
     <w:multiLevelType w:val="hybridMultilevel"/>
     <w:tmpl w:val="FD704770"/>
@@ -7890,7 +9453,7 @@
       </w:rPr>
     </w:lvl>
   </w:abstractNum>
-  <w:abstractNum w:abstractNumId="20">
+  <w:abstractNum w:abstractNumId="20" w15:restartNumberingAfterBreak="0">
     <w:nsid w:val="60B96FDC"/>
     <w:multiLevelType w:val="hybridMultilevel"/>
     <w:tmpl w:val="74E273D8"/>
@@ -8003,7 +9566,7 @@
       </w:rPr>
     </w:lvl>
   </w:abstractNum>
-  <w:abstractNum w:abstractNumId="21">
+  <w:abstractNum w:abstractNumId="21" w15:restartNumberingAfterBreak="0">
     <w:nsid w:val="62466FF1"/>
     <w:multiLevelType w:val="hybridMultilevel"/>
     <w:tmpl w:val="60A895CE"/>
@@ -8116,7 +9679,7 @@
       </w:rPr>
     </w:lvl>
   </w:abstractNum>
-  <w:abstractNum w:abstractNumId="22">
+  <w:abstractNum w:abstractNumId="22" w15:restartNumberingAfterBreak="0">
     <w:nsid w:val="64974BE7"/>
     <w:multiLevelType w:val="hybridMultilevel"/>
     <w:tmpl w:val="4C060CFE"/>
@@ -8229,7 +9792,156 @@
       </w:rPr>
     </w:lvl>
   </w:abstractNum>
-  <w:abstractNum w:abstractNumId="23">
+  <w:abstractNum w:abstractNumId="23" w15:restartNumberingAfterBreak="0">
+    <w:nsid w:val="66C855CD"/>
+    <w:multiLevelType w:val="multilevel"/>
+    <w:tmpl w:val="C4FC9AAA"/>
+    <w:lvl w:ilvl="0">
+      <w:start w:val="1"/>
+      <w:numFmt w:val="bullet"/>
+      <w:lvlText w:val=""/>
+      <w:lvlJc w:val="left"/>
+      <w:pPr>
+        <w:tabs>
+          <w:tab w:val="num" w:pos="720"/>
+        </w:tabs>
+        <w:ind w:left="720" w:hanging="360"/>
+      </w:pPr>
+      <w:rPr>
+        <w:rFonts w:ascii="Symbol" w:hAnsi="Symbol" w:hint="default"/>
+        <w:sz w:val="20"/>
+      </w:rPr>
+    </w:lvl>
+    <w:lvl w:ilvl="1">
+      <w:start w:val="1"/>
+      <w:numFmt w:val="bullet"/>
+      <w:lvlText w:val="o"/>
+      <w:lvlJc w:val="left"/>
+      <w:pPr>
+        <w:tabs>
+          <w:tab w:val="num" w:pos="1440"/>
+        </w:tabs>
+        <w:ind w:left="1440" w:hanging="360"/>
+      </w:pPr>
+      <w:rPr>
+        <w:rFonts w:ascii="Courier New" w:hAnsi="Courier New" w:hint="default"/>
+        <w:sz w:val="20"/>
+      </w:rPr>
+    </w:lvl>
+    <w:lvl w:ilvl="2" w:tentative="1">
+      <w:start w:val="1"/>
+      <w:numFmt w:val="bullet"/>
+      <w:lvlText w:val=""/>
+      <w:lvlJc w:val="left"/>
+      <w:pPr>
+        <w:tabs>
+          <w:tab w:val="num" w:pos="2160"/>
+        </w:tabs>
+        <w:ind w:left="2160" w:hanging="360"/>
+      </w:pPr>
+      <w:rPr>
+        <w:rFonts w:ascii="Wingdings" w:hAnsi="Wingdings" w:hint="default"/>
+        <w:sz w:val="20"/>
+      </w:rPr>
+    </w:lvl>
+    <w:lvl w:ilvl="3" w:tentative="1">
+      <w:start w:val="1"/>
+      <w:numFmt w:val="bullet"/>
+      <w:lvlText w:val=""/>
+      <w:lvlJc w:val="left"/>
+      <w:pPr>
+        <w:tabs>
+          <w:tab w:val="num" w:pos="2880"/>
+        </w:tabs>
+        <w:ind w:left="2880" w:hanging="360"/>
+      </w:pPr>
+      <w:rPr>
+        <w:rFonts w:ascii="Wingdings" w:hAnsi="Wingdings" w:hint="default"/>
+        <w:sz w:val="20"/>
+      </w:rPr>
+    </w:lvl>
+    <w:lvl w:ilvl="4" w:tentative="1">
+      <w:start w:val="1"/>
+      <w:numFmt w:val="bullet"/>
+      <w:lvlText w:val=""/>
+      <w:lvlJc w:val="left"/>
+      <w:pPr>
+        <w:tabs>
+          <w:tab w:val="num" w:pos="3600"/>
+        </w:tabs>
+        <w:ind w:left="3600" w:hanging="360"/>
+      </w:pPr>
+      <w:rPr>
+        <w:rFonts w:ascii="Wingdings" w:hAnsi="Wingdings" w:hint="default"/>
+        <w:sz w:val="20"/>
+      </w:rPr>
+    </w:lvl>
+    <w:lvl w:ilvl="5" w:tentative="1">
+      <w:start w:val="1"/>
+      <w:numFmt w:val="bullet"/>
+      <w:lvlText w:val=""/>
+      <w:lvlJc w:val="left"/>
+      <w:pPr>
+        <w:tabs>
+          <w:tab w:val="num" w:pos="4320"/>
+        </w:tabs>
+        <w:ind w:left="4320" w:hanging="360"/>
+      </w:pPr>
+      <w:rPr>
+        <w:rFonts w:ascii="Wingdings" w:hAnsi="Wingdings" w:hint="default"/>
+        <w:sz w:val="20"/>
+      </w:rPr>
+    </w:lvl>
+    <w:lvl w:ilvl="6" w:tentative="1">
+      <w:start w:val="1"/>
+      <w:numFmt w:val="bullet"/>
+      <w:lvlText w:val=""/>
+      <w:lvlJc w:val="left"/>
+      <w:pPr>
+        <w:tabs>
+          <w:tab w:val="num" w:pos="5040"/>
+        </w:tabs>
+        <w:ind w:left="5040" w:hanging="360"/>
+      </w:pPr>
+      <w:rPr>
+        <w:rFonts w:ascii="Wingdings" w:hAnsi="Wingdings" w:hint="default"/>
+        <w:sz w:val="20"/>
+      </w:rPr>
+    </w:lvl>
+    <w:lvl w:ilvl="7" w:tentative="1">
+      <w:start w:val="1"/>
+      <w:numFmt w:val="bullet"/>
+      <w:lvlText w:val=""/>
+      <w:lvlJc w:val="left"/>
+      <w:pPr>
+        <w:tabs>
+          <w:tab w:val="num" w:pos="5760"/>
+        </w:tabs>
+        <w:ind w:left="5760" w:hanging="360"/>
+      </w:pPr>
+      <w:rPr>
+        <w:rFonts w:ascii="Wingdings" w:hAnsi="Wingdings" w:hint="default"/>
+        <w:sz w:val="20"/>
+      </w:rPr>
+    </w:lvl>
+    <w:lvl w:ilvl="8" w:tentative="1">
+      <w:start w:val="1"/>
+      <w:numFmt w:val="bullet"/>
+      <w:lvlText w:val=""/>
+      <w:lvlJc w:val="left"/>
+      <w:pPr>
+        <w:tabs>
+          <w:tab w:val="num" w:pos="6480"/>
+        </w:tabs>
+        <w:ind w:left="6480" w:hanging="360"/>
+      </w:pPr>
+      <w:rPr>
+        <w:rFonts w:ascii="Wingdings" w:hAnsi="Wingdings" w:hint="default"/>
+        <w:sz w:val="20"/>
+      </w:rPr>
+    </w:lvl>
+  </w:abstractNum>
+  <w:abstractNum w:abstractNumId="24" w15:restartNumberingAfterBreak="0">
     <w:nsid w:val="66F47C06"/>
     <w:multiLevelType w:val="multilevel"/>
     <w:tmpl w:val="040C0025"/>
@@ -8260,7 +9972,7 @@
       <w:lvlText w:val="%1.%2.%3"/>
       <w:lvlJc w:val="left"/>
       <w:pPr>
-        <w:ind w:left="3130" w:hanging="720"/>
+        <w:ind w:left="4123" w:hanging="720"/>
       </w:pPr>
     </w:lvl>
     <w:lvl w:ilvl="3">
@@ -8270,7 +9982,7 @@
       <w:lvlText w:val="%1.%2.%3.%4"/>
       <w:lvlJc w:val="left"/>
       <w:pPr>
-        <w:ind w:left="864" w:hanging="864"/>
+        <w:ind w:left="3841" w:hanging="864"/>
       </w:pPr>
     </w:lvl>
     <w:lvl w:ilvl="4">
@@ -8324,7 +10036,7 @@
       </w:pPr>
     </w:lvl>
   </w:abstractNum>
-  <w:abstractNum w:abstractNumId="24">
+  <w:abstractNum w:abstractNumId="25" w15:restartNumberingAfterBreak="0">
     <w:nsid w:val="6DAA6391"/>
     <w:multiLevelType w:val="multilevel"/>
     <w:tmpl w:val="DFFAF35C"/>
@@ -8437,7 +10149,7 @@
       </w:rPr>
     </w:lvl>
   </w:abstractNum>
-  <w:abstractNum w:abstractNumId="25">
+  <w:abstractNum w:abstractNumId="26" w15:restartNumberingAfterBreak="0">
     <w:nsid w:val="6F130444"/>
     <w:multiLevelType w:val="hybridMultilevel"/>
     <w:tmpl w:val="8280F0F0"/>
@@ -8550,7 +10262,7 @@
       </w:rPr>
     </w:lvl>
   </w:abstractNum>
-  <w:abstractNum w:abstractNumId="26">
+  <w:abstractNum w:abstractNumId="27" w15:restartNumberingAfterBreak="0">
     <w:nsid w:val="7689430A"/>
     <w:multiLevelType w:val="hybridMultilevel"/>
     <w:tmpl w:val="1D12843C"/>
@@ -8664,10 +10376,10 @@
     </w:lvl>
   </w:abstractNum>
   <w:num w:numId="1">
-    <w:abstractNumId w:val="23"/>
+    <w:abstractNumId w:val="24"/>
   </w:num>
   <w:num w:numId="2">
-    <w:abstractNumId w:val="25"/>
+    <w:abstractNumId w:val="26"/>
   </w:num>
   <w:num w:numId="3">
     <w:abstractNumId w:val="16"/>
@@ -8691,7 +10403,7 @@
     <w:abstractNumId w:val="21"/>
   </w:num>
   <w:num w:numId="10">
-    <w:abstractNumId w:val="23"/>
+    <w:abstractNumId w:val="24"/>
   </w:num>
   <w:num w:numId="11">
     <w:abstractNumId w:val="9"/>
@@ -8706,7 +10418,7 @@
     <w:abstractNumId w:val="6"/>
   </w:num>
   <w:num w:numId="15">
-    <w:abstractNumId w:val="23"/>
+    <w:abstractNumId w:val="24"/>
   </w:num>
   <w:num w:numId="16">
     <w:abstractNumId w:val="15"/>
@@ -8715,10 +10427,10 @@
     <w:abstractNumId w:val="10"/>
   </w:num>
   <w:num w:numId="18">
-    <w:abstractNumId w:val="23"/>
+    <w:abstractNumId w:val="24"/>
   </w:num>
   <w:num w:numId="19">
-    <w:abstractNumId w:val="23"/>
+    <w:abstractNumId w:val="24"/>
     <w:lvlOverride w:ilvl="0">
       <w:startOverride w:val="2"/>
     </w:lvlOverride>
@@ -8730,7 +10442,7 @@
     </w:lvlOverride>
   </w:num>
   <w:num w:numId="20">
-    <w:abstractNumId w:val="24"/>
+    <w:abstractNumId w:val="25"/>
   </w:num>
   <w:num w:numId="21">
     <w:abstractNumId w:val="18"/>
@@ -8742,7 +10454,7 @@
     <w:abstractNumId w:val="1"/>
   </w:num>
   <w:num w:numId="24">
-    <w:abstractNumId w:val="26"/>
+    <w:abstractNumId w:val="27"/>
   </w:num>
   <w:num w:numId="25">
     <w:abstractNumId w:val="7"/>
@@ -8766,13 +10478,16 @@
     <w:abstractNumId w:val="8"/>
   </w:num>
   <w:num w:numId="32">
+    <w:abstractNumId w:val="24"/>
+  </w:num>
+  <w:num w:numId="33">
     <w:abstractNumId w:val="23"/>
   </w:num>
 </w:numbering>
 </file>
 
 <file path=word/styles.xml><?xml version="1.0" encoding="utf-8"?>
-<w:styles xmlns:mc="http://schemas.openxmlformats.org/markup-compatibility/2006" xmlns:r="http://schemas.openxmlformats.org/officeDocument/2006/relationships" xmlns:w="http://schemas.openxmlformats.org/wordprocessingml/2006/main" xmlns:w14="http://schemas.microsoft.com/office/word/2010/wordml" mc:Ignorable="w14">
+<w:styles xmlns:mc="http://schemas.openxmlformats.org/markup-compatibility/2006" xmlns:r="http://schemas.openxmlformats.org/officeDocument/2006/relationships" xmlns:w="http://schemas.openxmlformats.org/wordprocessingml/2006/main" xmlns:w14="http://schemas.microsoft.com/office/word/2010/wordml" xmlns:w15="http://schemas.microsoft.com/office/word/2012/wordml" mc:Ignorable="w14 w15">
   <w:docDefaults>
     <w:rPrDefault>
       <w:rPr>
@@ -8788,144 +10503,378 @@
       </w:pPr>
     </w:pPrDefault>
   </w:docDefaults>
-  <w:latentStyles w:defLockedState="0" w:defUIPriority="99" w:defSemiHidden="1" w:defUnhideWhenUsed="1" w:defQFormat="0" w:count="267">
-    <w:lsdException w:name="Normal" w:semiHidden="0" w:uiPriority="0" w:unhideWhenUsed="0" w:qFormat="1"/>
-    <w:lsdException w:name="heading 1" w:semiHidden="0" w:uiPriority="9" w:unhideWhenUsed="0" w:qFormat="1"/>
-    <w:lsdException w:name="heading 2" w:uiPriority="9" w:qFormat="1"/>
-    <w:lsdException w:name="heading 3" w:uiPriority="9" w:qFormat="1"/>
-    <w:lsdException w:name="heading 4" w:uiPriority="9" w:qFormat="1"/>
-    <w:lsdException w:name="heading 5" w:uiPriority="9" w:qFormat="1"/>
-    <w:lsdException w:name="heading 6" w:uiPriority="9" w:qFormat="1"/>
-    <w:lsdException w:name="heading 7" w:uiPriority="9" w:qFormat="1"/>
-    <w:lsdException w:name="heading 8" w:uiPriority="9" w:qFormat="1"/>
-    <w:lsdException w:name="heading 9" w:uiPriority="9" w:qFormat="1"/>
-    <w:lsdException w:name="toc 1" w:uiPriority="39"/>
-    <w:lsdException w:name="toc 2" w:uiPriority="39"/>
-    <w:lsdException w:name="toc 3" w:uiPriority="39"/>
-    <w:lsdException w:name="toc 4" w:uiPriority="39"/>
-    <w:lsdException w:name="toc 5" w:uiPriority="39"/>
-    <w:lsdException w:name="toc 6" w:uiPriority="39"/>
-    <w:lsdException w:name="toc 7" w:uiPriority="39"/>
-    <w:lsdException w:name="toc 8" w:uiPriority="39"/>
-    <w:lsdException w:name="toc 9" w:uiPriority="39"/>
-    <w:lsdException w:name="caption" w:uiPriority="35" w:qFormat="1"/>
-    <w:lsdException w:name="Title" w:semiHidden="0" w:uiPriority="10" w:unhideWhenUsed="0" w:qFormat="1"/>
-    <w:lsdException w:name="Default Paragraph Font" w:uiPriority="1"/>
-    <w:lsdException w:name="Subtitle" w:semiHidden="0" w:uiPriority="11" w:unhideWhenUsed="0" w:qFormat="1"/>
-    <w:lsdException w:name="Strong" w:semiHidden="0" w:uiPriority="22" w:unhideWhenUsed="0" w:qFormat="1"/>
-    <w:lsdException w:name="Emphasis" w:semiHidden="0" w:uiPriority="20" w:unhideWhenUsed="0" w:qFormat="1"/>
-    <w:lsdException w:name="Table Grid" w:semiHidden="0" w:uiPriority="39" w:unhideWhenUsed="0"/>
-    <w:lsdException w:name="Placeholder Text" w:unhideWhenUsed="0"/>
-    <w:lsdException w:name="No Spacing" w:semiHidden="0" w:uiPriority="1" w:unhideWhenUsed="0" w:qFormat="1"/>
-    <w:lsdException w:name="Light Shading" w:semiHidden="0" w:uiPriority="60" w:unhideWhenUsed="0"/>
-    <w:lsdException w:name="Light List" w:semiHidden="0" w:uiPriority="61" w:unhideWhenUsed="0"/>
-    <w:lsdException w:name="Light Grid" w:semiHidden="0" w:uiPriority="62" w:unhideWhenUsed="0"/>
-    <w:lsdException w:name="Medium Shading 1" w:semiHidden="0" w:uiPriority="63" w:unhideWhenUsed="0"/>
-    <w:lsdException w:name="Medium Shading 2" w:semiHidden="0" w:uiPriority="64" w:unhideWhenUsed="0"/>
-    <w:lsdException w:name="Medium List 1" w:semiHidden="0" w:uiPriority="65" w:unhideWhenUsed="0"/>
-    <w:lsdException w:name="Medium List 2" w:semiHidden="0" w:uiPriority="66" w:unhideWhenUsed="0"/>
-    <w:lsdException w:name="Medium Grid 1" w:semiHidden="0" w:uiPriority="67" w:unhideWhenUsed="0"/>
-    <w:lsdException w:name="Medium Grid 2" w:semiHidden="0" w:uiPriority="68" w:unhideWhenUsed="0"/>
-    <w:lsdException w:name="Medium Grid 3" w:semiHidden="0" w:uiPriority="69" w:unhideWhenUsed="0"/>
-    <w:lsdException w:name="Dark List" w:semiHidden="0" w:uiPriority="70" w:unhideWhenUsed="0"/>
-    <w:lsdException w:name="Colorful Shading" w:semiHidden="0" w:uiPriority="71" w:unhideWhenUsed="0"/>
-    <w:lsdException w:name="Colorful List" w:semiHidden="0" w:uiPriority="72" w:unhideWhenUsed="0"/>
-    <w:lsdException w:name="Colorful Grid" w:semiHidden="0" w:uiPriority="73" w:unhideWhenUsed="0"/>
-    <w:lsdException w:name="Light Shading Accent 1" w:semiHidden="0" w:uiPriority="60" w:unhideWhenUsed="0"/>
-    <w:lsdException w:name="Light List Accent 1" w:semiHidden="0" w:uiPriority="61" w:unhideWhenUsed="0"/>
-    <w:lsdException w:name="Light Grid Accent 1" w:semiHidden="0" w:uiPriority="62" w:unhideWhenUsed="0"/>
-    <w:lsdException w:name="Medium Shading 1 Accent 1" w:semiHidden="0" w:uiPriority="63" w:unhideWhenUsed="0"/>
-    <w:lsdException w:name="Medium Shading 2 Accent 1" w:semiHidden="0" w:uiPriority="64" w:unhideWhenUsed="0"/>
-    <w:lsdException w:name="Medium List 1 Accent 1" w:semiHidden="0" w:uiPriority="65" w:unhideWhenUsed="0"/>
-    <w:lsdException w:name="Revision" w:unhideWhenUsed="0"/>
-    <w:lsdException w:name="List Paragraph" w:semiHidden="0" w:uiPriority="34" w:unhideWhenUsed="0" w:qFormat="1"/>
-    <w:lsdException w:name="Quote" w:semiHidden="0" w:uiPriority="29" w:unhideWhenUsed="0" w:qFormat="1"/>
-    <w:lsdException w:name="Intense Quote" w:semiHidden="0" w:uiPriority="30" w:unhideWhenUsed="0" w:qFormat="1"/>
-    <w:lsdException w:name="Medium List 2 Accent 1" w:semiHidden="0" w:uiPriority="66" w:unhideWhenUsed="0"/>
-    <w:lsdException w:name="Medium Grid 1 Accent 1" w:semiHidden="0" w:uiPriority="67" w:unhideWhenUsed="0"/>
-    <w:lsdException w:name="Medium Grid 2 Accent 1" w:semiHidden="0" w:uiPriority="68" w:unhideWhenUsed="0"/>
-    <w:lsdException w:name="Medium Grid 3 Accent 1" w:semiHidden="0" w:uiPriority="69" w:unhideWhenUsed="0"/>
-    <w:lsdException w:name="Dark List Accent 1" w:semiHidden="0" w:uiPriority="70" w:unhideWhenUsed="0"/>
-    <w:lsdException w:name="Colorful Shading Accent 1" w:semiHidden="0" w:uiPriority="71" w:unhideWhenUsed="0"/>
-    <w:lsdException w:name="Colorful List Accent 1" w:semiHidden="0" w:uiPriority="72" w:unhideWhenUsed="0"/>
-    <w:lsdException w:name="Colorful Grid Accent 1" w:semiHidden="0" w:uiPriority="73" w:unhideWhenUsed="0"/>
-    <w:lsdException w:name="Light Shading Accent 2" w:semiHidden="0" w:uiPriority="60" w:unhideWhenUsed="0"/>
-    <w:lsdException w:name="Light List Accent 2" w:semiHidden="0" w:uiPriority="61" w:unhideWhenUsed="0"/>
-    <w:lsdException w:name="Light Grid Accent 2" w:semiHidden="0" w:uiPriority="62" w:unhideWhenUsed="0"/>
-    <w:lsdException w:name="Medium Shading 1 Accent 2" w:semiHidden="0" w:uiPriority="63" w:unhideWhenUsed="0"/>
-    <w:lsdException w:name="Medium Shading 2 Accent 2" w:semiHidden="0" w:uiPriority="64" w:unhideWhenUsed="0"/>
-    <w:lsdException w:name="Medium List 1 Accent 2" w:semiHidden="0" w:uiPriority="65" w:unhideWhenUsed="0"/>
-    <w:lsdException w:name="Medium List 2 Accent 2" w:semiHidden="0" w:uiPriority="66" w:unhideWhenUsed="0"/>
-    <w:lsdException w:name="Medium Grid 1 Accent 2" w:semiHidden="0" w:uiPriority="67" w:unhideWhenUsed="0"/>
-    <w:lsdException w:name="Medium Grid 2 Accent 2" w:semiHidden="0" w:uiPriority="68" w:unhideWhenUsed="0"/>
-    <w:lsdException w:name="Medium Grid 3 Accent 2" w:semiHidden="0" w:uiPriority="69" w:unhideWhenUsed="0"/>
-    <w:lsdException w:name="Dark List Accent 2" w:semiHidden="0" w:uiPriority="70" w:unhideWhenUsed="0"/>
-    <w:lsdException w:name="Colorful Shading Accent 2" w:semiHidden="0" w:uiPriority="71" w:unhideWhenUsed="0"/>
-    <w:lsdException w:name="Colorful List Accent 2" w:semiHidden="0" w:uiPriority="72" w:unhideWhenUsed="0"/>
-    <w:lsdException w:name="Colorful Grid Accent 2" w:semiHidden="0" w:uiPriority="73" w:unhideWhenUsed="0"/>
-    <w:lsdException w:name="Light Shading Accent 3" w:semiHidden="0" w:uiPriority="60" w:unhideWhenUsed="0"/>
-    <w:lsdException w:name="Light List Accent 3" w:semiHidden="0" w:uiPriority="61" w:unhideWhenUsed="0"/>
-    <w:lsdException w:name="Light Grid Accent 3" w:semiHidden="0" w:uiPriority="62" w:unhideWhenUsed="0"/>
-    <w:lsdException w:name="Medium Shading 1 Accent 3" w:semiHidden="0" w:uiPriority="63" w:unhideWhenUsed="0"/>
-    <w:lsdException w:name="Medium Shading 2 Accent 3" w:semiHidden="0" w:uiPriority="64" w:unhideWhenUsed="0"/>
-    <w:lsdException w:name="Medium List 1 Accent 3" w:semiHidden="0" w:uiPriority="65" w:unhideWhenUsed="0"/>
-    <w:lsdException w:name="Medium List 2 Accent 3" w:semiHidden="0" w:uiPriority="66" w:unhideWhenUsed="0"/>
-    <w:lsdException w:name="Medium Grid 1 Accent 3" w:semiHidden="0" w:uiPriority="67" w:unhideWhenUsed="0"/>
-    <w:lsdException w:name="Medium Grid 2 Accent 3" w:semiHidden="0" w:uiPriority="68" w:unhideWhenUsed="0"/>
-    <w:lsdException w:name="Medium Grid 3 Accent 3" w:semiHidden="0" w:uiPriority="69" w:unhideWhenUsed="0"/>
-    <w:lsdException w:name="Dark List Accent 3" w:semiHidden="0" w:uiPriority="70" w:unhideWhenUsed="0"/>
-    <w:lsdException w:name="Colorful Shading Accent 3" w:semiHidden="0" w:uiPriority="71" w:unhideWhenUsed="0"/>
-    <w:lsdException w:name="Colorful List Accent 3" w:semiHidden="0" w:uiPriority="72" w:unhideWhenUsed="0"/>
-    <w:lsdException w:name="Colorful Grid Accent 3" w:semiHidden="0" w:uiPriority="73" w:unhideWhenUsed="0"/>
-    <w:lsdException w:name="Light Shading Accent 4" w:semiHidden="0" w:uiPriority="60" w:unhideWhenUsed="0"/>
-    <w:lsdException w:name="Light List Accent 4" w:semiHidden="0" w:uiPriority="61" w:unhideWhenUsed="0"/>
-    <w:lsdException w:name="Light Grid Accent 4" w:semiHidden="0" w:uiPriority="62" w:unhideWhenUsed="0"/>
-    <w:lsdException w:name="Medium Shading 1 Accent 4" w:semiHidden="0" w:uiPriority="63" w:unhideWhenUsed="0"/>
-    <w:lsdException w:name="Medium Shading 2 Accent 4" w:semiHidden="0" w:uiPriority="64" w:unhideWhenUsed="0"/>
-    <w:lsdException w:name="Medium List 1 Accent 4" w:semiHidden="0" w:uiPriority="65" w:unhideWhenUsed="0"/>
-    <w:lsdException w:name="Medium List 2 Accent 4" w:semiHidden="0" w:uiPriority="66" w:unhideWhenUsed="0"/>
-    <w:lsdException w:name="Medium Grid 1 Accent 4" w:semiHidden="0" w:uiPriority="67" w:unhideWhenUsed="0"/>
-    <w:lsdException w:name="Medium Grid 2 Accent 4" w:semiHidden="0" w:uiPriority="68" w:unhideWhenUsed="0"/>
-    <w:lsdException w:name="Medium Grid 3 Accent 4" w:semiHidden="0" w:uiPriority="69" w:unhideWhenUsed="0"/>
-    <w:lsdException w:name="Dark List Accent 4" w:semiHidden="0" w:uiPriority="70" w:unhideWhenUsed="0"/>
-    <w:lsdException w:name="Colorful Shading Accent 4" w:semiHidden="0" w:uiPriority="71" w:unhideWhenUsed="0"/>
-    <w:lsdException w:name="Colorful List Accent 4" w:semiHidden="0" w:uiPriority="72" w:unhideWhenUsed="0"/>
-    <w:lsdException w:name="Colorful Grid Accent 4" w:semiHidden="0" w:uiPriority="73" w:unhideWhenUsed="0"/>
-    <w:lsdException w:name="Light Shading Accent 5" w:semiHidden="0" w:uiPriority="60" w:unhideWhenUsed="0"/>
-    <w:lsdException w:name="Light List Accent 5" w:semiHidden="0" w:uiPriority="61" w:unhideWhenUsed="0"/>
-    <w:lsdException w:name="Light Grid Accent 5" w:semiHidden="0" w:uiPriority="62" w:unhideWhenUsed="0"/>
-    <w:lsdException w:name="Medium Shading 1 Accent 5" w:semiHidden="0" w:uiPriority="63" w:unhideWhenUsed="0"/>
-    <w:lsdException w:name="Medium Shading 2 Accent 5" w:semiHidden="0" w:uiPriority="64" w:unhideWhenUsed="0"/>
-    <w:lsdException w:name="Medium List 1 Accent 5" w:semiHidden="0" w:uiPriority="65" w:unhideWhenUsed="0"/>
-    <w:lsdException w:name="Medium List 2 Accent 5" w:semiHidden="0" w:uiPriority="66" w:unhideWhenUsed="0"/>
-    <w:lsdException w:name="Medium Grid 1 Accent 5" w:semiHidden="0" w:uiPriority="67" w:unhideWhenUsed="0"/>
-    <w:lsdException w:name="Medium Grid 2 Accent 5" w:semiHidden="0" w:uiPriority="68" w:unhideWhenUsed="0"/>
-    <w:lsdException w:name="Medium Grid 3 Accent 5" w:semiHidden="0" w:uiPriority="69" w:unhideWhenUsed="0"/>
-    <w:lsdException w:name="Dark List Accent 5" w:semiHidden="0" w:uiPriority="70" w:unhideWhenUsed="0"/>
-    <w:lsdException w:name="Colorful Shading Accent 5" w:semiHidden="0" w:uiPriority="71" w:unhideWhenUsed="0"/>
-    <w:lsdException w:name="Colorful List Accent 5" w:semiHidden="0" w:uiPriority="72" w:unhideWhenUsed="0"/>
-    <w:lsdException w:name="Colorful Grid Accent 5" w:semiHidden="0" w:uiPriority="73" w:unhideWhenUsed="0"/>
-    <w:lsdException w:name="Light Shading Accent 6" w:semiHidden="0" w:uiPriority="60" w:unhideWhenUsed="0"/>
-    <w:lsdException w:name="Light List Accent 6" w:semiHidden="0" w:uiPriority="61" w:unhideWhenUsed="0"/>
-    <w:lsdException w:name="Light Grid Accent 6" w:semiHidden="0" w:uiPriority="62" w:unhideWhenUsed="0"/>
-    <w:lsdException w:name="Medium Shading 1 Accent 6" w:semiHidden="0" w:uiPriority="63" w:unhideWhenUsed="0"/>
-    <w:lsdException w:name="Medium Shading 2 Accent 6" w:semiHidden="0" w:uiPriority="64" w:unhideWhenUsed="0"/>
-    <w:lsdException w:name="Medium List 1 Accent 6" w:semiHidden="0" w:uiPriority="65" w:unhideWhenUsed="0"/>
-    <w:lsdException w:name="Medium List 2 Accent 6" w:semiHidden="0" w:uiPriority="66" w:unhideWhenUsed="0"/>
-    <w:lsdException w:name="Medium Grid 1 Accent 6" w:semiHidden="0" w:uiPriority="67" w:unhideWhenUsed="0"/>
-    <w:lsdException w:name="Medium Grid 2 Accent 6" w:semiHidden="0" w:uiPriority="68" w:unhideWhenUsed="0"/>
-    <w:lsdException w:name="Medium Grid 3 Accent 6" w:semiHidden="0" w:uiPriority="69" w:unhideWhenUsed="0"/>
-    <w:lsdException w:name="Dark List Accent 6" w:semiHidden="0" w:uiPriority="70" w:unhideWhenUsed="0"/>
-    <w:lsdException w:name="Colorful Shading Accent 6" w:semiHidden="0" w:uiPriority="71" w:unhideWhenUsed="0"/>
-    <w:lsdException w:name="Colorful List Accent 6" w:semiHidden="0" w:uiPriority="72" w:unhideWhenUsed="0"/>
-    <w:lsdException w:name="Colorful Grid Accent 6" w:semiHidden="0" w:uiPriority="73" w:unhideWhenUsed="0"/>
-    <w:lsdException w:name="Subtle Emphasis" w:semiHidden="0" w:uiPriority="19" w:unhideWhenUsed="0" w:qFormat="1"/>
-    <w:lsdException w:name="Intense Emphasis" w:semiHidden="0" w:uiPriority="21" w:unhideWhenUsed="0" w:qFormat="1"/>
-    <w:lsdException w:name="Subtle Reference" w:semiHidden="0" w:uiPriority="31" w:unhideWhenUsed="0" w:qFormat="1"/>
-    <w:lsdException w:name="Intense Reference" w:semiHidden="0" w:uiPriority="32" w:unhideWhenUsed="0" w:qFormat="1"/>
-    <w:lsdException w:name="Book Title" w:semiHidden="0" w:uiPriority="33" w:unhideWhenUsed="0" w:qFormat="1"/>
-    <w:lsdException w:name="Bibliography" w:uiPriority="37"/>
-    <w:lsdException w:name="TOC Heading" w:uiPriority="39" w:qFormat="1"/>
+  <w:latentStyles w:defLockedState="0" w:defUIPriority="99" w:defSemiHidden="0" w:defUnhideWhenUsed="0" w:defQFormat="0" w:count="371">
+    <w:lsdException w:name="Normal" w:uiPriority="0" w:qFormat="1"/>
+    <w:lsdException w:name="heading 1" w:uiPriority="9" w:qFormat="1"/>
+    <w:lsdException w:name="heading 2" w:semiHidden="1" w:uiPriority="9" w:unhideWhenUsed="1" w:qFormat="1"/>
+    <w:lsdException w:name="heading 3" w:semiHidden="1" w:uiPriority="9" w:unhideWhenUsed="1" w:qFormat="1"/>
+    <w:lsdException w:name="heading 4" w:semiHidden="1" w:uiPriority="9" w:unhideWhenUsed="1" w:qFormat="1"/>
+    <w:lsdException w:name="heading 5" w:semiHidden="1" w:uiPriority="9" w:unhideWhenUsed="1" w:qFormat="1"/>
+    <w:lsdException w:name="heading 6" w:semiHidden="1" w:uiPriority="9" w:unhideWhenUsed="1" w:qFormat="1"/>
+    <w:lsdException w:name="heading 7" w:semiHidden="1" w:uiPriority="9" w:unhideWhenUsed="1" w:qFormat="1"/>
+    <w:lsdException w:name="heading 8" w:semiHidden="1" w:uiPriority="9" w:unhideWhenUsed="1" w:qFormat="1"/>
+    <w:lsdException w:name="heading 9" w:semiHidden="1" w:uiPriority="9" w:unhideWhenUsed="1" w:qFormat="1"/>
+    <w:lsdException w:name="index 1" w:semiHidden="1" w:unhideWhenUsed="1"/>
+    <w:lsdException w:name="index 2" w:semiHidden="1" w:unhideWhenUsed="1"/>
+    <w:lsdException w:name="index 3" w:semiHidden="1" w:unhideWhenUsed="1"/>
+    <w:lsdException w:name="index 4" w:semiHidden="1" w:unhideWhenUsed="1"/>
+    <w:lsdException w:name="index 5" w:semiHidden="1" w:unhideWhenUsed="1"/>
+    <w:lsdException w:name="index 6" w:semiHidden="1" w:unhideWhenUsed="1"/>
+    <w:lsdException w:name="index 7" w:semiHidden="1" w:unhideWhenUsed="1"/>
+    <w:lsdException w:name="index 8" w:semiHidden="1" w:unhideWhenUsed="1"/>
+    <w:lsdException w:name="index 9" w:semiHidden="1" w:unhideWhenUsed="1"/>
+    <w:lsdException w:name="toc 1" w:semiHidden="1" w:uiPriority="39" w:unhideWhenUsed="1"/>
+    <w:lsdException w:name="toc 2" w:semiHidden="1" w:uiPriority="39" w:unhideWhenUsed="1"/>
+    <w:lsdException w:name="toc 3" w:semiHidden="1" w:uiPriority="39" w:unhideWhenUsed="1"/>
+    <w:lsdException w:name="toc 4" w:semiHidden="1" w:uiPriority="39" w:unhideWhenUsed="1"/>
+    <w:lsdException w:name="toc 5" w:semiHidden="1" w:uiPriority="39" w:unhideWhenUsed="1"/>
+    <w:lsdException w:name="toc 6" w:semiHidden="1" w:uiPriority="39" w:unhideWhenUsed="1"/>
+    <w:lsdException w:name="toc 7" w:semiHidden="1" w:uiPriority="39" w:unhideWhenUsed="1"/>
+    <w:lsdException w:name="toc 8" w:semiHidden="1" w:uiPriority="39" w:unhideWhenUsed="1"/>
+    <w:lsdException w:name="toc 9" w:semiHidden="1" w:uiPriority="39" w:unhideWhenUsed="1"/>
+    <w:lsdException w:name="Normal Indent" w:semiHidden="1" w:unhideWhenUsed="1"/>
+    <w:lsdException w:name="footnote text" w:semiHidden="1" w:unhideWhenUsed="1"/>
+    <w:lsdException w:name="annotation text" w:semiHidden="1" w:unhideWhenUsed="1"/>
+    <w:lsdException w:name="header" w:semiHidden="1" w:unhideWhenUsed="1"/>
+    <w:lsdException w:name="footer" w:semiHidden="1" w:unhideWhenUsed="1"/>
+    <w:lsdException w:name="index heading" w:semiHidden="1" w:unhideWhenUsed="1"/>
+    <w:lsdException w:name="caption" w:semiHidden="1" w:uiPriority="35" w:unhideWhenUsed="1" w:qFormat="1"/>
+    <w:lsdException w:name="table of figures" w:semiHidden="1" w:unhideWhenUsed="1"/>
+    <w:lsdException w:name="envelope address" w:semiHidden="1" w:unhideWhenUsed="1"/>
+    <w:lsdException w:name="envelope return" w:semiHidden="1" w:unhideWhenUsed="1"/>
+    <w:lsdException w:name="footnote reference" w:semiHidden="1" w:unhideWhenUsed="1"/>
+    <w:lsdException w:name="annotation reference" w:semiHidden="1" w:unhideWhenUsed="1"/>
+    <w:lsdException w:name="line number" w:semiHidden="1" w:unhideWhenUsed="1"/>
+    <w:lsdException w:name="page number" w:semiHidden="1" w:unhideWhenUsed="1"/>
+    <w:lsdException w:name="endnote reference" w:semiHidden="1" w:unhideWhenUsed="1"/>
+    <w:lsdException w:name="endnote text" w:semiHidden="1" w:unhideWhenUsed="1"/>
+    <w:lsdException w:name="table of authorities" w:semiHidden="1" w:unhideWhenUsed="1"/>
+    <w:lsdException w:name="macro" w:semiHidden="1" w:unhideWhenUsed="1"/>
+    <w:lsdException w:name="toa heading" w:semiHidden="1" w:unhideWhenUsed="1"/>
+    <w:lsdException w:name="List" w:semiHidden="1" w:unhideWhenUsed="1"/>
+    <w:lsdException w:name="List Bullet" w:semiHidden="1" w:unhideWhenUsed="1"/>
+    <w:lsdException w:name="List Number" w:semiHidden="1" w:unhideWhenUsed="1"/>
+    <w:lsdException w:name="List 2" w:semiHidden="1" w:unhideWhenUsed="1"/>
+    <w:lsdException w:name="List 3" w:semiHidden="1" w:unhideWhenUsed="1"/>
+    <w:lsdException w:name="List 4" w:semiHidden="1" w:unhideWhenUsed="1"/>
+    <w:lsdException w:name="List 5" w:semiHidden="1" w:unhideWhenUsed="1"/>
+    <w:lsdException w:name="List Bullet 2" w:semiHidden="1" w:unhideWhenUsed="1"/>
+    <w:lsdException w:name="List Bullet 3" w:semiHidden="1" w:unhideWhenUsed="1"/>
+    <w:lsdException w:name="List Bullet 4" w:semiHidden="1" w:unhideWhenUsed="1"/>
+    <w:lsdException w:name="List Bullet 5" w:semiHidden="1" w:unhideWhenUsed="1"/>
+    <w:lsdException w:name="List Number 2" w:semiHidden="1" w:unhideWhenUsed="1"/>
+    <w:lsdException w:name="List Number 3" w:semiHidden="1" w:unhideWhenUsed="1"/>
+    <w:lsdException w:name="List Number 4" w:semiHidden="1" w:unhideWhenUsed="1"/>
+    <w:lsdException w:name="List Number 5" w:semiHidden="1" w:unhideWhenUsed="1"/>
+    <w:lsdException w:name="Title" w:uiPriority="10" w:qFormat="1"/>
+    <w:lsdException w:name="Closing" w:semiHidden="1" w:unhideWhenUsed="1"/>
+    <w:lsdException w:name="Signature" w:semiHidden="1" w:unhideWhenUsed="1"/>
+    <w:lsdException w:name="Default Paragraph Font" w:semiHidden="1" w:uiPriority="1" w:unhideWhenUsed="1"/>
+    <w:lsdException w:name="Body Text" w:semiHidden="1" w:unhideWhenUsed="1"/>
+    <w:lsdException w:name="Body Text Indent" w:semiHidden="1" w:unhideWhenUsed="1"/>
+    <w:lsdException w:name="List Continue" w:semiHidden="1" w:unhideWhenUsed="1"/>
+    <w:lsdException w:name="List Continue 2" w:semiHidden="1" w:unhideWhenUsed="1"/>
+    <w:lsdException w:name="List Continue 3" w:semiHidden="1" w:unhideWhenUsed="1"/>
+    <w:lsdException w:name="List Continue 4" w:semiHidden="1" w:unhideWhenUsed="1"/>
+    <w:lsdException w:name="List Continue 5" w:semiHidden="1" w:unhideWhenUsed="1"/>
+    <w:lsdException w:name="Message Header" w:semiHidden="1" w:unhideWhenUsed="1"/>
+    <w:lsdException w:name="Subtitle" w:uiPriority="11" w:qFormat="1"/>
+    <w:lsdException w:name="Salutation" w:semiHidden="1" w:unhideWhenUsed="1"/>
+    <w:lsdException w:name="Date" w:semiHidden="1" w:unhideWhenUsed="1"/>
+    <w:lsdException w:name="Body Text First Indent" w:semiHidden="1" w:unhideWhenUsed="1"/>
+    <w:lsdException w:name="Body Text First Indent 2" w:semiHidden="1" w:unhideWhenUsed="1"/>
+    <w:lsdException w:name="Note Heading" w:semiHidden="1" w:unhideWhenUsed="1"/>
+    <w:lsdException w:name="Body Text 2" w:semiHidden="1" w:unhideWhenUsed="1"/>
+    <w:lsdException w:name="Body Text 3" w:semiHidden="1" w:unhideWhenUsed="1"/>
+    <w:lsdException w:name="Body Text Indent 2" w:semiHidden="1" w:unhideWhenUsed="1"/>
+    <w:lsdException w:name="Body Text Indent 3" w:semiHidden="1" w:unhideWhenUsed="1"/>
+    <w:lsdException w:name="Block Text" w:semiHidden="1" w:unhideWhenUsed="1"/>
+    <w:lsdException w:name="Hyperlink" w:semiHidden="1" w:unhideWhenUsed="1"/>
+    <w:lsdException w:name="FollowedHyperlink" w:semiHidden="1" w:unhideWhenUsed="1"/>
+    <w:lsdException w:name="Strong" w:uiPriority="22" w:qFormat="1"/>
+    <w:lsdException w:name="Emphasis" w:uiPriority="20" w:qFormat="1"/>
+    <w:lsdException w:name="Document Map" w:semiHidden="1" w:unhideWhenUsed="1"/>
+    <w:lsdException w:name="Plain Text" w:semiHidden="1" w:unhideWhenUsed="1"/>
+    <w:lsdException w:name="E-mail Signature" w:semiHidden="1" w:unhideWhenUsed="1"/>
+    <w:lsdException w:name="HTML Top of Form" w:semiHidden="1" w:unhideWhenUsed="1"/>
+    <w:lsdException w:name="HTML Bottom of Form" w:semiHidden="1" w:unhideWhenUsed="1"/>
+    <w:lsdException w:name="Normal (Web)" w:semiHidden="1" w:unhideWhenUsed="1"/>
+    <w:lsdException w:name="HTML Acronym" w:semiHidden="1" w:unhideWhenUsed="1"/>
+    <w:lsdException w:name="HTML Address" w:semiHidden="1" w:unhideWhenUsed="1"/>
+    <w:lsdException w:name="HTML Cite" w:semiHidden="1" w:unhideWhenUsed="1"/>
+    <w:lsdException w:name="HTML Code" w:semiHidden="1" w:unhideWhenUsed="1"/>
+    <w:lsdException w:name="HTML Definition" w:semiHidden="1" w:unhideWhenUsed="1"/>
+    <w:lsdException w:name="HTML Keyboard" w:semiHidden="1" w:unhideWhenUsed="1"/>
+    <w:lsdException w:name="HTML Preformatted" w:semiHidden="1" w:unhideWhenUsed="1"/>
+    <w:lsdException w:name="HTML Sample" w:semiHidden="1" w:unhideWhenUsed="1"/>
+    <w:lsdException w:name="HTML Typewriter" w:semiHidden="1" w:unhideWhenUsed="1"/>
+    <w:lsdException w:name="HTML Variable" w:semiHidden="1" w:unhideWhenUsed="1"/>
+    <w:lsdException w:name="Normal Table" w:semiHidden="1" w:unhideWhenUsed="1"/>
+    <w:lsdException w:name="annotation subject" w:semiHidden="1" w:unhideWhenUsed="1"/>
+    <w:lsdException w:name="No List" w:semiHidden="1" w:unhideWhenUsed="1"/>
+    <w:lsdException w:name="Outline List 1" w:semiHidden="1" w:unhideWhenUsed="1"/>
+    <w:lsdException w:name="Outline List 2" w:semiHidden="1" w:unhideWhenUsed="1"/>
+    <w:lsdException w:name="Outline List 3" w:semiHidden="1" w:unhideWhenUsed="1"/>
+    <w:lsdException w:name="Table Simple 1" w:semiHidden="1" w:unhideWhenUsed="1"/>
+    <w:lsdException w:name="Table Simple 2" w:semiHidden="1" w:unhideWhenUsed="1"/>
+    <w:lsdException w:name="Table Simple 3" w:semiHidden="1" w:unhideWhenUsed="1"/>
+    <w:lsdException w:name="Table Classic 1" w:semiHidden="1" w:unhideWhenUsed="1"/>
+    <w:lsdException w:name="Table Classic 2" w:semiHidden="1" w:unhideWhenUsed="1"/>
+    <w:lsdException w:name="Table Classic 3" w:semiHidden="1" w:unhideWhenUsed="1"/>
+    <w:lsdException w:name="Table Classic 4" w:semiHidden="1" w:unhideWhenUsed="1"/>
+    <w:lsdException w:name="Table Colorful 1" w:semiHidden="1" w:unhideWhenUsed="1"/>
+    <w:lsdException w:name="Table Colorful 2" w:semiHidden="1" w:unhideWhenUsed="1"/>
+    <w:lsdException w:name="Table Colorful 3" w:semiHidden="1" w:unhideWhenUsed="1"/>
+    <w:lsdException w:name="Table Columns 1" w:semiHidden="1" w:unhideWhenUsed="1"/>
+    <w:lsdException w:name="Table Columns 2" w:semiHidden="1" w:unhideWhenUsed="1"/>
+    <w:lsdException w:name="Table Columns 3" w:semiHidden="1" w:unhideWhenUsed="1"/>
+    <w:lsdException w:name="Table Columns 4" w:semiHidden="1" w:unhideWhenUsed="1"/>
+    <w:lsdException w:name="Table Columns 5" w:semiHidden="1" w:unhideWhenUsed="1"/>
+    <w:lsdException w:name="Table Grid 1" w:semiHidden="1" w:unhideWhenUsed="1"/>
+    <w:lsdException w:name="Table Grid 2" w:semiHidden="1" w:unhideWhenUsed="1"/>
+    <w:lsdException w:name="Table Grid 3" w:semiHidden="1" w:unhideWhenUsed="1"/>
+    <w:lsdException w:name="Table Grid 4" w:semiHidden="1" w:unhideWhenUsed="1"/>
+    <w:lsdException w:name="Table Grid 5" w:semiHidden="1" w:unhideWhenUsed="1"/>
+    <w:lsdException w:name="Table Grid 6" w:semiHidden="1" w:unhideWhenUsed="1"/>
+    <w:lsdException w:name="Table Grid 7" w:semiHidden="1" w:unhideWhenUsed="1"/>
+    <w:lsdException w:name="Table Grid 8" w:semiHidden="1" w:unhideWhenUsed="1"/>
+    <w:lsdException w:name="Table List 1" w:semiHidden="1" w:unhideWhenUsed="1"/>
+    <w:lsdException w:name="Table List 2" w:semiHidden="1" w:unhideWhenUsed="1"/>
+    <w:lsdException w:name="Table List 3" w:semiHidden="1" w:unhideWhenUsed="1"/>
+    <w:lsdException w:name="Table List 4" w:semiHidden="1" w:unhideWhenUsed="1"/>
+    <w:lsdException w:name="Table List 5" w:semiHidden="1" w:unhideWhenUsed="1"/>
+    <w:lsdException w:name="Table List 6" w:semiHidden="1" w:unhideWhenUsed="1"/>
+    <w:lsdException w:name="Table List 7" w:semiHidden="1" w:unhideWhenUsed="1"/>
+    <w:lsdException w:name="Table List 8" w:semiHidden="1" w:unhideWhenUsed="1"/>
+    <w:lsdException w:name="Table 3D effects 1" w:semiHidden="1" w:unhideWhenUsed="1"/>
+    <w:lsdException w:name="Table 3D effects 2" w:semiHidden="1" w:unhideWhenUsed="1"/>
+    <w:lsdException w:name="Table 3D effects 3" w:semiHidden="1" w:unhideWhenUsed="1"/>
+    <w:lsdException w:name="Table Contemporary" w:semiHidden="1" w:unhideWhenUsed="1"/>
+    <w:lsdException w:name="Table Elegant" w:semiHidden="1" w:unhideWhenUsed="1"/>
+    <w:lsdException w:name="Table Professional" w:semiHidden="1" w:unhideWhenUsed="1"/>
+    <w:lsdException w:name="Table Subtle 1" w:semiHidden="1" w:unhideWhenUsed="1"/>
+    <w:lsdException w:name="Table Subtle 2" w:semiHidden="1" w:unhideWhenUsed="1"/>
+    <w:lsdException w:name="Table Web 1" w:semiHidden="1" w:unhideWhenUsed="1"/>
+    <w:lsdException w:name="Table Web 2" w:semiHidden="1" w:unhideWhenUsed="1"/>
+    <w:lsdException w:name="Table Web 3" w:semiHidden="1" w:unhideWhenUsed="1"/>
+    <w:lsdException w:name="Balloon Text" w:semiHidden="1" w:unhideWhenUsed="1"/>
+    <w:lsdException w:name="Table Grid" w:uiPriority="39"/>
+    <w:lsdException w:name="Table Theme" w:semiHidden="1" w:unhideWhenUsed="1"/>
+    <w:lsdException w:name="Placeholder Text" w:semiHidden="1"/>
+    <w:lsdException w:name="No Spacing" w:uiPriority="1" w:qFormat="1"/>
+    <w:lsdException w:name="Light Shading" w:uiPriority="60"/>
+    <w:lsdException w:name="Light List" w:uiPriority="61"/>
+    <w:lsdException w:name="Light Grid" w:uiPriority="62"/>
+    <w:lsdException w:name="Medium Shading 1" w:uiPriority="63"/>
+    <w:lsdException w:name="Medium Shading 2" w:uiPriority="64"/>
+    <w:lsdException w:name="Medium List 1" w:uiPriority="65"/>
+    <w:lsdException w:name="Medium List 2" w:uiPriority="66"/>
+    <w:lsdException w:name="Medium Grid 1" w:uiPriority="67"/>
+    <w:lsdException w:name="Medium Grid 2" w:uiPriority="68"/>
+    <w:lsdException w:name="Medium Grid 3" w:uiPriority="69"/>
+    <w:lsdException w:name="Dark List" w:uiPriority="70"/>
+    <w:lsdException w:name="Colorful Shading" w:uiPriority="71"/>
+    <w:lsdException w:name="Colorful List" w:uiPriority="72"/>
+    <w:lsdException w:name="Colorful Grid" w:uiPriority="73"/>
+    <w:lsdException w:name="Light Shading Accent 1" w:uiPriority="60"/>
+    <w:lsdException w:name="Light List Accent 1" w:uiPriority="61"/>
+    <w:lsdException w:name="Light Grid Accent 1" w:uiPriority="62"/>
+    <w:lsdException w:name="Medium Shading 1 Accent 1" w:uiPriority="63"/>
+    <w:lsdException w:name="Medium Shading 2 Accent 1" w:uiPriority="64"/>
+    <w:lsdException w:name="Medium List 1 Accent 1" w:uiPriority="65"/>
+    <w:lsdException w:name="Revision" w:semiHidden="1"/>
+    <w:lsdException w:name="List Paragraph" w:uiPriority="34" w:qFormat="1"/>
+    <w:lsdException w:name="Quote" w:uiPriority="29" w:qFormat="1"/>
+    <w:lsdException w:name="Intense Quote" w:uiPriority="30" w:qFormat="1"/>
+    <w:lsdException w:name="Medium List 2 Accent 1" w:uiPriority="66"/>
+    <w:lsdException w:name="Medium Grid 1 Accent 1" w:uiPriority="67"/>
+    <w:lsdException w:name="Medium Grid 2 Accent 1" w:uiPriority="68"/>
+    <w:lsdException w:name="Medium Grid 3 Accent 1" w:uiPriority="69"/>
+    <w:lsdException w:name="Dark List Accent 1" w:uiPriority="70"/>
+    <w:lsdException w:name="Colorful Shading Accent 1" w:uiPriority="71"/>
+    <w:lsdException w:name="Colorful List Accent 1" w:uiPriority="72"/>
+    <w:lsdException w:name="Colorful Grid Accent 1" w:uiPriority="73"/>
+    <w:lsdException w:name="Light Shading Accent 2" w:uiPriority="60"/>
+    <w:lsdException w:name="Light List Accent 2" w:uiPriority="61"/>
+    <w:lsdException w:name="Light Grid Accent 2" w:uiPriority="62"/>
+    <w:lsdException w:name="Medium Shading 1 Accent 2" w:uiPriority="63"/>
+    <w:lsdException w:name="Medium Shading 2 Accent 2" w:uiPriority="64"/>
+    <w:lsdException w:name="Medium List 1 Accent 2" w:uiPriority="65"/>
+    <w:lsdException w:name="Medium List 2 Accent 2" w:uiPriority="66"/>
+    <w:lsdException w:name="Medium Grid 1 Accent 2" w:uiPriority="67"/>
+    <w:lsdException w:name="Medium Grid 2 Accent 2" w:uiPriority="68"/>
+    <w:lsdException w:name="Medium Grid 3 Accent 2" w:uiPriority="69"/>
+    <w:lsdException w:name="Dark List Accent 2" w:uiPriority="70"/>
+    <w:lsdException w:name="Colorful Shading Accent 2" w:uiPriority="71"/>
+    <w:lsdException w:name="Colorful List Accent 2" w:uiPriority="72"/>
+    <w:lsdException w:name="Colorful Grid Accent 2" w:uiPriority="73"/>
+    <w:lsdException w:name="Light Shading Accent 3" w:uiPriority="60"/>
+    <w:lsdException w:name="Light List Accent 3" w:uiPriority="61"/>
+    <w:lsdException w:name="Light Grid Accent 3" w:uiPriority="62"/>
+    <w:lsdException w:name="Medium Shading 1 Accent 3" w:uiPriority="63"/>
+    <w:lsdException w:name="Medium Shading 2 Accent 3" w:uiPriority="64"/>
+    <w:lsdException w:name="Medium List 1 Accent 3" w:uiPriority="65"/>
+    <w:lsdException w:name="Medium List 2 Accent 3" w:uiPriority="66"/>
+    <w:lsdException w:name="Medium Grid 1 Accent 3" w:uiPriority="67"/>
+    <w:lsdException w:name="Medium Grid 2 Accent 3" w:uiPriority="68"/>
+    <w:lsdException w:name="Medium Grid 3 Accent 3" w:uiPriority="69"/>
+    <w:lsdException w:name="Dark List Accent 3" w:uiPriority="70"/>
+    <w:lsdException w:name="Colorful Shading Accent 3" w:uiPriority="71"/>
+    <w:lsdException w:name="Colorful List Accent 3" w:uiPriority="72"/>
+    <w:lsdException w:name="Colorful Grid Accent 3" w:uiPriority="73"/>
+    <w:lsdException w:name="Light Shading Accent 4" w:uiPriority="60"/>
+    <w:lsdException w:name="Light List Accent 4" w:uiPriority="61"/>
+    <w:lsdException w:name="Light Grid Accent 4" w:uiPriority="62"/>
+    <w:lsdException w:name="Medium Shading 1 Accent 4" w:uiPriority="63"/>
+    <w:lsdException w:name="Medium Shading 2 Accent 4" w:uiPriority="64"/>
+    <w:lsdException w:name="Medium List 1 Accent 4" w:uiPriority="65"/>
+    <w:lsdException w:name="Medium List 2 Accent 4" w:uiPriority="66"/>
+    <w:lsdException w:name="Medium Grid 1 Accent 4" w:uiPriority="67"/>
+    <w:lsdException w:name="Medium Grid 2 Accent 4" w:uiPriority="68"/>
+    <w:lsdException w:name="Medium Grid 3 Accent 4" w:uiPriority="69"/>
+    <w:lsdException w:name="Dark List Accent 4" w:uiPriority="70"/>
+    <w:lsdException w:name="Colorful Shading Accent 4" w:uiPriority="71"/>
+    <w:lsdException w:name="Colorful List Accent 4" w:uiPriority="72"/>
+    <w:lsdException w:name="Colorful Grid Accent 4" w:uiPriority="73"/>
+    <w:lsdException w:name="Light Shading Accent 5" w:uiPriority="60"/>
+    <w:lsdException w:name="Light List Accent 5" w:uiPriority="61"/>
+    <w:lsdException w:name="Light Grid Accent 5" w:uiPriority="62"/>
+    <w:lsdException w:name="Medium Shading 1 Accent 5" w:uiPriority="63"/>
+    <w:lsdException w:name="Medium Shading 2 Accent 5" w:uiPriority="64"/>
+    <w:lsdException w:name="Medium List 1 Accent 5" w:uiPriority="65"/>
+    <w:lsdException w:name="Medium List 2 Accent 5" w:uiPriority="66"/>
+    <w:lsdException w:name="Medium Grid 1 Accent 5" w:uiPriority="67"/>
+    <w:lsdException w:name="Medium Grid 2 Accent 5" w:uiPriority="68"/>
+    <w:lsdException w:name="Medium Grid 3 Accent 5" w:uiPriority="69"/>
+    <w:lsdException w:name="Dark List Accent 5" w:uiPriority="70"/>
+    <w:lsdException w:name="Colorful Shading Accent 5" w:uiPriority="71"/>
+    <w:lsdException w:name="Colorful List Accent 5" w:uiPriority="72"/>
+    <w:lsdException w:name="Colorful Grid Accent 5" w:uiPriority="73"/>
+    <w:lsdException w:name="Light Shading Accent 6" w:uiPriority="60"/>
+    <w:lsdException w:name="Light List Accent 6" w:uiPriority="61"/>
+    <w:lsdException w:name="Light Grid Accent 6" w:uiPriority="62"/>
+    <w:lsdException w:name="Medium Shading 1 Accent 6" w:uiPriority="63"/>
+    <w:lsdException w:name="Medium Shading 2 Accent 6" w:uiPriority="64"/>
+    <w:lsdException w:name="Medium List 1 Accent 6" w:uiPriority="65"/>
+    <w:lsdException w:name="Medium List 2 Accent 6" w:uiPriority="66"/>
+    <w:lsdException w:name="Medium Grid 1 Accent 6" w:uiPriority="67"/>
+    <w:lsdException w:name="Medium Grid 2 Accent 6" w:uiPriority="68"/>
+    <w:lsdException w:name="Medium Grid 3 Accent 6" w:uiPriority="69"/>
+    <w:lsdException w:name="Dark List Accent 6" w:uiPriority="70"/>
+    <w:lsdException w:name="Colorful Shading Accent 6" w:uiPriority="71"/>
+    <w:lsdException w:name="Colorful List Accent 6" w:uiPriority="72"/>
+    <w:lsdException w:name="Colorful Grid Accent 6" w:uiPriority="73"/>
+    <w:lsdException w:name="Subtle Emphasis" w:uiPriority="19" w:qFormat="1"/>
+    <w:lsdException w:name="Intense Emphasis" w:uiPriority="21" w:qFormat="1"/>
+    <w:lsdException w:name="Subtle Reference" w:uiPriority="31" w:qFormat="1"/>
+    <w:lsdException w:name="Intense Reference" w:uiPriority="32" w:qFormat="1"/>
+    <w:lsdException w:name="Book Title" w:uiPriority="33" w:qFormat="1"/>
+    <w:lsdException w:name="Bibliography" w:semiHidden="1" w:uiPriority="37" w:unhideWhenUsed="1"/>
+    <w:lsdException w:name="TOC Heading" w:semiHidden="1" w:uiPriority="39" w:unhideWhenUsed="1" w:qFormat="1"/>
+    <w:lsdException w:name="Plain Table 1" w:uiPriority="41"/>
+    <w:lsdException w:name="Plain Table 2" w:uiPriority="42"/>
+    <w:lsdException w:name="Plain Table 3" w:uiPriority="43"/>
+    <w:lsdException w:name="Plain Table 4" w:uiPriority="44"/>
+    <w:lsdException w:name="Plain Table 5" w:uiPriority="45"/>
+    <w:lsdException w:name="Grid Table Light" w:uiPriority="40"/>
+    <w:lsdException w:name="Grid Table 1 Light" w:uiPriority="46"/>
+    <w:lsdException w:name="Grid Table 2" w:uiPriority="47"/>
+    <w:lsdException w:name="Grid Table 3" w:uiPriority="48"/>
+    <w:lsdException w:name="Grid Table 4" w:uiPriority="49"/>
+    <w:lsdException w:name="Grid Table 5 Dark" w:uiPriority="50"/>
+    <w:lsdException w:name="Grid Table 6 Colorful" w:uiPriority="51"/>
+    <w:lsdException w:name="Grid Table 7 Colorful" w:uiPriority="52"/>
+    <w:lsdException w:name="Grid Table 1 Light Accent 1" w:uiPriority="46"/>
+    <w:lsdException w:name="Grid Table 2 Accent 1" w:uiPriority="47"/>
+    <w:lsdException w:name="Grid Table 3 Accent 1" w:uiPriority="48"/>
+    <w:lsdException w:name="Grid Table 4 Accent 1" w:uiPriority="49"/>
+    <w:lsdException w:name="Grid Table 5 Dark Accent 1" w:uiPriority="50"/>
+    <w:lsdException w:name="Grid Table 6 Colorful Accent 1" w:uiPriority="51"/>
+    <w:lsdException w:name="Grid Table 7 Colorful Accent 1" w:uiPriority="52"/>
+    <w:lsdException w:name="Grid Table 1 Light Accent 2" w:uiPriority="46"/>
+    <w:lsdException w:name="Grid Table 2 Accent 2" w:uiPriority="47"/>
+    <w:lsdException w:name="Grid Table 3 Accent 2" w:uiPriority="48"/>
+    <w:lsdException w:name="Grid Table 4 Accent 2" w:uiPriority="49"/>
+    <w:lsdException w:name="Grid Table 5 Dark Accent 2" w:uiPriority="50"/>
+    <w:lsdException w:name="Grid Table 6 Colorful Accent 2" w:uiPriority="51"/>
+    <w:lsdException w:name="Grid Table 7 Colorful Accent 2" w:uiPriority="52"/>
+    <w:lsdException w:name="Grid Table 1 Light Accent 3" w:uiPriority="46"/>
+    <w:lsdException w:name="Grid Table 2 Accent 3" w:uiPriority="47"/>
+    <w:lsdException w:name="Grid Table 3 Accent 3" w:uiPriority="48"/>
+    <w:lsdException w:name="Grid Table 4 Accent 3" w:uiPriority="49"/>
+    <w:lsdException w:name="Grid Table 5 Dark Accent 3" w:uiPriority="50"/>
+    <w:lsdException w:name="Grid Table 6 Colorful Accent 3" w:uiPriority="51"/>
+    <w:lsdException w:name="Grid Table 7 Colorful Accent 3" w:uiPriority="52"/>
+    <w:lsdException w:name="Grid Table 1 Light Accent 4" w:uiPriority="46"/>
+    <w:lsdException w:name="Grid Table 2 Accent 4" w:uiPriority="47"/>
+    <w:lsdException w:name="Grid Table 3 Accent 4" w:uiPriority="48"/>
+    <w:lsdException w:name="Grid Table 4 Accent 4" w:uiPriority="49"/>
+    <w:lsdException w:name="Grid Table 5 Dark Accent 4" w:uiPriority="50"/>
+    <w:lsdException w:name="Grid Table 6 Colorful Accent 4" w:uiPriority="51"/>
+    <w:lsdException w:name="Grid Table 7 Colorful Accent 4" w:uiPriority="52"/>
+    <w:lsdException w:name="Grid Table 1 Light Accent 5" w:uiPriority="46"/>
+    <w:lsdException w:name="Grid Table 2 Accent 5" w:uiPriority="47"/>
+    <w:lsdException w:name="Grid Table 3 Accent 5" w:uiPriority="48"/>
+    <w:lsdException w:name="Grid Table 4 Accent 5" w:uiPriority="49"/>
+    <w:lsdException w:name="Grid Table 5 Dark Accent 5" w:uiPriority="50"/>
+    <w:lsdException w:name="Grid Table 6 Colorful Accent 5" w:uiPriority="51"/>
+    <w:lsdException w:name="Grid Table 7 Colorful Accent 5" w:uiPriority="52"/>
+    <w:lsdException w:name="Grid Table 1 Light Accent 6" w:uiPriority="46"/>
+    <w:lsdException w:name="Grid Table 2 Accent 6" w:uiPriority="47"/>
+    <w:lsdException w:name="Grid Table 3 Accent 6" w:uiPriority="48"/>
+    <w:lsdException w:name="Grid Table 4 Accent 6" w:uiPriority="49"/>
+    <w:lsdException w:name="Grid Table 5 Dark Accent 6" w:uiPriority="50"/>
+    <w:lsdException w:name="Grid Table 6 Colorful Accent 6" w:uiPriority="51"/>
+    <w:lsdException w:name="Grid Table 7 Colorful Accent 6" w:uiPriority="52"/>
+    <w:lsdException w:name="List Table 1 Light" w:uiPriority="46"/>
+    <w:lsdException w:name="List Table 2" w:uiPriority="47"/>
+    <w:lsdException w:name="List Table 3" w:uiPriority="48"/>
+    <w:lsdException w:name="List Table 4" w:uiPriority="49"/>
+    <w:lsdException w:name="List Table 5 Dark" w:uiPriority="50"/>
+    <w:lsdException w:name="List Table 6 Colorful" w:uiPriority="51"/>
+    <w:lsdException w:name="List Table 7 Colorful" w:uiPriority="52"/>
+    <w:lsdException w:name="List Table 1 Light Accent 1" w:uiPriority="46"/>
+    <w:lsdException w:name="List Table 2 Accent 1" w:uiPriority="47"/>
+    <w:lsdException w:name="List Table 3 Accent 1" w:uiPriority="48"/>
+    <w:lsdException w:name="List Table 4 Accent 1" w:uiPriority="49"/>
+    <w:lsdException w:name="List Table 5 Dark Accent 1" w:uiPriority="50"/>
+    <w:lsdException w:name="List Table 6 Colorful Accent 1" w:uiPriority="51"/>
+    <w:lsdException w:name="List Table 7 Colorful Accent 1" w:uiPriority="52"/>
+    <w:lsdException w:name="List Table 1 Light Accent 2" w:uiPriority="46"/>
+    <w:lsdException w:name="List Table 2 Accent 2" w:uiPriority="47"/>
+    <w:lsdException w:name="List Table 3 Accent 2" w:uiPriority="48"/>
+    <w:lsdException w:name="List Table 4 Accent 2" w:uiPriority="49"/>
+    <w:lsdException w:name="List Table 5 Dark Accent 2" w:uiPriority="50"/>
+    <w:lsdException w:name="List Table 6 Colorful Accent 2" w:uiPriority="51"/>
+    <w:lsdException w:name="List Table 7 Colorful Accent 2" w:uiPriority="52"/>
+    <w:lsdException w:name="List Table 1 Light Accent 3" w:uiPriority="46"/>
+    <w:lsdException w:name="List Table 2 Accent 3" w:uiPriority="47"/>
+    <w:lsdException w:name="List Table 3 Accent 3" w:uiPriority="48"/>
+    <w:lsdException w:name="List Table 4 Accent 3" w:uiPriority="49"/>
+    <w:lsdException w:name="List Table 5 Dark Accent 3" w:uiPriority="50"/>
+    <w:lsdException w:name="List Table 6 Colorful Accent 3" w:uiPriority="51"/>
+    <w:lsdException w:name="List Table 7 Colorful Accent 3" w:uiPriority="52"/>
+    <w:lsdException w:name="List Table 1 Light Accent 4" w:uiPriority="46"/>
+    <w:lsdException w:name="List Table 2 Accent 4" w:uiPriority="47"/>
+    <w:lsdException w:name="List Table 3 Accent 4" w:uiPriority="48"/>
+    <w:lsdException w:name="List Table 4 Accent 4" w:uiPriority="49"/>
+    <w:lsdException w:name="List Table 5 Dark Accent 4" w:uiPriority="50"/>
+    <w:lsdException w:name="List Table 6 Colorful Accent 4" w:uiPriority="51"/>
+    <w:lsdException w:name="List Table 7 Colorful Accent 4" w:uiPriority="52"/>
+    <w:lsdException w:name="List Table 1 Light Accent 5" w:uiPriority="46"/>
+    <w:lsdException w:name="List Table 2 Accent 5" w:uiPriority="47"/>
+    <w:lsdException w:name="List Table 3 Accent 5" w:uiPriority="48"/>
+    <w:lsdException w:name="List Table 4 Accent 5" w:uiPriority="49"/>
+    <w:lsdException w:name="List Table 5 Dark Accent 5" w:uiPriority="50"/>
+    <w:lsdException w:name="List Table 6 Colorful Accent 5" w:uiPriority="51"/>
+    <w:lsdException w:name="List Table 7 Colorful Accent 5" w:uiPriority="52"/>
+    <w:lsdException w:name="List Table 1 Light Accent 6" w:uiPriority="46"/>
+    <w:lsdException w:name="List Table 2 Accent 6" w:uiPriority="47"/>
+    <w:lsdException w:name="List Table 3 Accent 6" w:uiPriority="48"/>
+    <w:lsdException w:name="List Table 4 Accent 6" w:uiPriority="49"/>
+    <w:lsdException w:name="List Table 5 Dark Accent 6" w:uiPriority="50"/>
+    <w:lsdException w:name="List Table 6 Colorful Accent 6" w:uiPriority="51"/>
+    <w:lsdException w:name="List Table 7 Colorful Accent 6" w:uiPriority="52"/>
   </w:latentStyles>
   <w:style w:type="paragraph" w:default="1" w:styleId="Normal">
     <w:name w:val="Normal"/>
@@ -9168,7 +11117,6 @@
   <w:style w:type="character" w:default="1" w:styleId="Policepardfaut">
     <w:name w:val="Default Paragraph Font"/>
     <w:uiPriority w:val="1"/>
-    <w:semiHidden/>
     <w:unhideWhenUsed/>
   </w:style>
   <w:style w:type="table" w:default="1" w:styleId="TableauNormal">
@@ -9476,712 +11424,20 @@
       <w:szCs w:val="16"/>
     </w:rPr>
   </w:style>
-</w:styles>
-</file>
-
-<file path=word/stylesWithEffects.xml><?xml version="1.0" encoding="utf-8"?>
-<w:styles xmlns:wpc="http://schemas.microsoft.com/office/word/2010/wordprocessingCanvas" xmlns:mc="http://schemas.openxmlformats.org/markup-compatibility/2006" xmlns:o="urn:schemas-microsoft-com:office:office" xmlns:r="http://schemas.openxmlformats.org/officeDocument/2006/relationships" xmlns:m="http://schemas.openxmlformats.org/officeDocument/2006/math" xmlns:v="urn:schemas-microsoft-com:vml" xmlns:wp14="http://schemas.microsoft.com/office/word/2010/wordprocessingDrawing" xmlns:wp="http://schemas.openxmlformats.org/drawingml/2006/wordprocessingDrawing" xmlns:w10="urn:schemas-microsoft-com:office:word" xmlns:w="http://schemas.openxmlformats.org/wordprocessingml/2006/main" xmlns:w14="http://schemas.microsoft.com/office/word/2010/wordml" xmlns:wpg="http://schemas.microsoft.com/office/word/2010/wordprocessingGroup" xmlns:wpi="http://schemas.microsoft.com/office/word/2010/wordprocessingInk" xmlns:wne="http://schemas.microsoft.com/office/word/2006/wordml" xmlns:wps="http://schemas.microsoft.com/office/word/2010/wordprocessingShape" mc:Ignorable="w14 wp14">
-  <w:docDefaults>
-    <w:rPrDefault>
-      <w:rPr>
-        <w:rFonts w:asciiTheme="minorHAnsi" w:eastAsiaTheme="minorHAnsi" w:hAnsiTheme="minorHAnsi" w:cstheme="minorBidi"/>
-        <w:sz w:val="22"/>
-        <w:szCs w:val="22"/>
-        <w:lang w:val="fr-FR" w:eastAsia="en-US" w:bidi="ar-SA"/>
-      </w:rPr>
-    </w:rPrDefault>
-    <w:pPrDefault>
-      <w:pPr>
-        <w:spacing w:after="160" w:line="259" w:lineRule="auto"/>
-      </w:pPr>
-    </w:pPrDefault>
-  </w:docDefaults>
-  <w:latentStyles w:defLockedState="0" w:defUIPriority="99" w:defSemiHidden="1" w:defUnhideWhenUsed="1" w:defQFormat="0" w:count="267">
-    <w:lsdException w:name="Normal" w:semiHidden="0" w:uiPriority="0" w:unhideWhenUsed="0" w:qFormat="1"/>
-    <w:lsdException w:name="heading 1" w:semiHidden="0" w:uiPriority="9" w:unhideWhenUsed="0" w:qFormat="1"/>
-    <w:lsdException w:name="heading 2" w:uiPriority="9" w:qFormat="1"/>
-    <w:lsdException w:name="heading 3" w:uiPriority="9" w:qFormat="1"/>
-    <w:lsdException w:name="heading 4" w:uiPriority="9" w:qFormat="1"/>
-    <w:lsdException w:name="heading 5" w:uiPriority="9" w:qFormat="1"/>
-    <w:lsdException w:name="heading 6" w:uiPriority="9" w:qFormat="1"/>
-    <w:lsdException w:name="heading 7" w:uiPriority="9" w:qFormat="1"/>
-    <w:lsdException w:name="heading 8" w:uiPriority="9" w:qFormat="1"/>
-    <w:lsdException w:name="heading 9" w:uiPriority="9" w:qFormat="1"/>
-    <w:lsdException w:name="toc 1" w:uiPriority="39"/>
-    <w:lsdException w:name="toc 2" w:uiPriority="39"/>
-    <w:lsdException w:name="toc 3" w:uiPriority="39"/>
-    <w:lsdException w:name="toc 4" w:uiPriority="39"/>
-    <w:lsdException w:name="toc 5" w:uiPriority="39"/>
-    <w:lsdException w:name="toc 6" w:uiPriority="39"/>
-    <w:lsdException w:name="toc 7" w:uiPriority="39"/>
-    <w:lsdException w:name="toc 8" w:uiPriority="39"/>
-    <w:lsdException w:name="toc 9" w:uiPriority="39"/>
-    <w:lsdException w:name="caption" w:uiPriority="35" w:qFormat="1"/>
-    <w:lsdException w:name="Title" w:semiHidden="0" w:uiPriority="10" w:unhideWhenUsed="0" w:qFormat="1"/>
-    <w:lsdException w:name="Default Paragraph Font" w:uiPriority="1"/>
-    <w:lsdException w:name="Subtitle" w:semiHidden="0" w:uiPriority="11" w:unhideWhenUsed="0" w:qFormat="1"/>
-    <w:lsdException w:name="Strong" w:semiHidden="0" w:uiPriority="22" w:unhideWhenUsed="0" w:qFormat="1"/>
-    <w:lsdException w:name="Emphasis" w:semiHidden="0" w:uiPriority="20" w:unhideWhenUsed="0" w:qFormat="1"/>
-    <w:lsdException w:name="Table Grid" w:semiHidden="0" w:uiPriority="39" w:unhideWhenUsed="0"/>
-    <w:lsdException w:name="Placeholder Text" w:unhideWhenUsed="0"/>
-    <w:lsdException w:name="No Spacing" w:semiHidden="0" w:uiPriority="1" w:unhideWhenUsed="0" w:qFormat="1"/>
-    <w:lsdException w:name="Light Shading" w:semiHidden="0" w:uiPriority="60" w:unhideWhenUsed="0"/>
-    <w:lsdException w:name="Light List" w:semiHidden="0" w:uiPriority="61" w:unhideWhenUsed="0"/>
-    <w:lsdException w:name="Light Grid" w:semiHidden="0" w:uiPriority="62" w:unhideWhenUsed="0"/>
-    <w:lsdException w:name="Medium Shading 1" w:semiHidden="0" w:uiPriority="63" w:unhideWhenUsed="0"/>
-    <w:lsdException w:name="Medium Shading 2" w:semiHidden="0" w:uiPriority="64" w:unhideWhenUsed="0"/>
-    <w:lsdException w:name="Medium List 1" w:semiHidden="0" w:uiPriority="65" w:unhideWhenUsed="0"/>
-    <w:lsdException w:name="Medium List 2" w:semiHidden="0" w:uiPriority="66" w:unhideWhenUsed="0"/>
-    <w:lsdException w:name="Medium Grid 1" w:semiHidden="0" w:uiPriority="67" w:unhideWhenUsed="0"/>
-    <w:lsdException w:name="Medium Grid 2" w:semiHidden="0" w:uiPriority="68" w:unhideWhenUsed="0"/>
-    <w:lsdException w:name="Medium Grid 3" w:semiHidden="0" w:uiPriority="69" w:unhideWhenUsed="0"/>
-    <w:lsdException w:name="Dark List" w:semiHidden="0" w:uiPriority="70" w:unhideWhenUsed="0"/>
-    <w:lsdException w:name="Colorful Shading" w:semiHidden="0" w:uiPriority="71" w:unhideWhenUsed="0"/>
-    <w:lsdException w:name="Colorful List" w:semiHidden="0" w:uiPriority="72" w:unhideWhenUsed="0"/>
-    <w:lsdException w:name="Colorful Grid" w:semiHidden="0" w:uiPriority="73" w:unhideWhenUsed="0"/>
-    <w:lsdException w:name="Light Shading Accent 1" w:semiHidden="0" w:uiPriority="60" w:unhideWhenUsed="0"/>
-    <w:lsdException w:name="Light List Accent 1" w:semiHidden="0" w:uiPriority="61" w:unhideWhenUsed="0"/>
-    <w:lsdException w:name="Light Grid Accent 1" w:semiHidden="0" w:uiPriority="62" w:unhideWhenUsed="0"/>
-    <w:lsdException w:name="Medium Shading 1 Accent 1" w:semiHidden="0" w:uiPriority="63" w:unhideWhenUsed="0"/>
-    <w:lsdException w:name="Medium Shading 2 Accent 1" w:semiHidden="0" w:uiPriority="64" w:unhideWhenUsed="0"/>
-    <w:lsdException w:name="Medium List 1 Accent 1" w:semiHidden="0" w:uiPriority="65" w:unhideWhenUsed="0"/>
-    <w:lsdException w:name="Revision" w:unhideWhenUsed="0"/>
-    <w:lsdException w:name="List Paragraph" w:semiHidden="0" w:uiPriority="34" w:unhideWhenUsed="0" w:qFormat="1"/>
-    <w:lsdException w:name="Quote" w:semiHidden="0" w:uiPriority="29" w:unhideWhenUsed="0" w:qFormat="1"/>
-    <w:lsdException w:name="Intense Quote" w:semiHidden="0" w:uiPriority="30" w:unhideWhenUsed="0" w:qFormat="1"/>
-    <w:lsdException w:name="Medium List 2 Accent 1" w:semiHidden="0" w:uiPriority="66" w:unhideWhenUsed="0"/>
-    <w:lsdException w:name="Medium Grid 1 Accent 1" w:semiHidden="0" w:uiPriority="67" w:unhideWhenUsed="0"/>
-    <w:lsdException w:name="Medium Grid 2 Accent 1" w:semiHidden="0" w:uiPriority="68" w:unhideWhenUsed="0"/>
-    <w:lsdException w:name="Medium Grid 3 Accent 1" w:semiHidden="0" w:uiPriority="69" w:unhideWhenUsed="0"/>
-    <w:lsdException w:name="Dark List Accent 1" w:semiHidden="0" w:uiPriority="70" w:unhideWhenUsed="0"/>
-    <w:lsdException w:name="Colorful Shading Accent 1" w:semiHidden="0" w:uiPriority="71" w:unhideWhenUsed="0"/>
-    <w:lsdException w:name="Colorful List Accent 1" w:semiHidden="0" w:uiPriority="72" w:unhideWhenUsed="0"/>
-    <w:lsdException w:name="Colorful Grid Accent 1" w:semiHidden="0" w:uiPriority="73" w:unhideWhenUsed="0"/>
-    <w:lsdException w:name="Light Shading Accent 2" w:semiHidden="0" w:uiPriority="60" w:unhideWhenUsed="0"/>
-    <w:lsdException w:name="Light List Accent 2" w:semiHidden="0" w:uiPriority="61" w:unhideWhenUsed="0"/>
-    <w:lsdException w:name="Light Grid Accent 2" w:semiHidden="0" w:uiPriority="62" w:unhideWhenUsed="0"/>
-    <w:lsdException w:name="Medium Shading 1 Accent 2" w:semiHidden="0" w:uiPriority="63" w:unhideWhenUsed="0"/>
-    <w:lsdException w:name="Medium Shading 2 Accent 2" w:semiHidden="0" w:uiPriority="64" w:unhideWhenUsed="0"/>
-    <w:lsdException w:name="Medium List 1 Accent 2" w:semiHidden="0" w:uiPriority="65" w:unhideWhenUsed="0"/>
-    <w:lsdException w:name="Medium List 2 Accent 2" w:semiHidden="0" w:uiPriority="66" w:unhideWhenUsed="0"/>
-    <w:lsdException w:name="Medium Grid 1 Accent 2" w:semiHidden="0" w:uiPriority="67" w:unhideWhenUsed="0"/>
-    <w:lsdException w:name="Medium Grid 2 Accent 2" w:semiHidden="0" w:uiPriority="68" w:unhideWhenUsed="0"/>
-    <w:lsdException w:name="Medium Grid 3 Accent 2" w:semiHidden="0" w:uiPriority="69" w:unhideWhenUsed="0"/>
-    <w:lsdException w:name="Dark List Accent 2" w:semiHidden="0" w:uiPriority="70" w:unhideWhenUsed="0"/>
-    <w:lsdException w:name="Colorful Shading Accent 2" w:semiHidden="0" w:uiPriority="71" w:unhideWhenUsed="0"/>
-    <w:lsdException w:name="Colorful List Accent 2" w:semiHidden="0" w:uiPriority="72" w:unhideWhenUsed="0"/>
-    <w:lsdException w:name="Colorful Grid Accent 2" w:semiHidden="0" w:uiPriority="73" w:unhideWhenUsed="0"/>
-    <w:lsdException w:name="Light Shading Accent 3" w:semiHidden="0" w:uiPriority="60" w:unhideWhenUsed="0"/>
-    <w:lsdException w:name="Light List Accent 3" w:semiHidden="0" w:uiPriority="61" w:unhideWhenUsed="0"/>
-    <w:lsdException w:name="Light Grid Accent 3" w:semiHidden="0" w:uiPriority="62" w:unhideWhenUsed="0"/>
-    <w:lsdException w:name="Medium Shading 1 Accent 3" w:semiHidden="0" w:uiPriority="63" w:unhideWhenUsed="0"/>
-    <w:lsdException w:name="Medium Shading 2 Accent 3" w:semiHidden="0" w:uiPriority="64" w:unhideWhenUsed="0"/>
-    <w:lsdException w:name="Medium List 1 Accent 3" w:semiHidden="0" w:uiPriority="65" w:unhideWhenUsed="0"/>
-    <w:lsdException w:name="Medium List 2 Accent 3" w:semiHidden="0" w:uiPriority="66" w:unhideWhenUsed="0"/>
-    <w:lsdException w:name="Medium Grid 1 Accent 3" w:semiHidden="0" w:uiPriority="67" w:unhideWhenUsed="0"/>
-    <w:lsdException w:name="Medium Grid 2 Accent 3" w:semiHidden="0" w:uiPriority="68" w:unhideWhenUsed="0"/>
-    <w:lsdException w:name="Medium Grid 3 Accent 3" w:semiHidden="0" w:uiPriority="69" w:unhideWhenUsed="0"/>
-    <w:lsdException w:name="Dark List Accent 3" w:semiHidden="0" w:uiPriority="70" w:unhideWhenUsed="0"/>
-    <w:lsdException w:name="Colorful Shading Accent 3" w:semiHidden="0" w:uiPriority="71" w:unhideWhenUsed="0"/>
-    <w:lsdException w:name="Colorful List Accent 3" w:semiHidden="0" w:uiPriority="72" w:unhideWhenUsed="0"/>
-    <w:lsdException w:name="Colorful Grid Accent 3" w:semiHidden="0" w:uiPriority="73" w:unhideWhenUsed="0"/>
-    <w:lsdException w:name="Light Shading Accent 4" w:semiHidden="0" w:uiPriority="60" w:unhideWhenUsed="0"/>
-    <w:lsdException w:name="Light List Accent 4" w:semiHidden="0" w:uiPriority="61" w:unhideWhenUsed="0"/>
-    <w:lsdException w:name="Light Grid Accent 4" w:semiHidden="0" w:uiPriority="62" w:unhideWhenUsed="0"/>
-    <w:lsdException w:name="Medium Shading 1 Accent 4" w:semiHidden="0" w:uiPriority="63" w:unhideWhenUsed="0"/>
-    <w:lsdException w:name="Medium Shading 2 Accent 4" w:semiHidden="0" w:uiPriority="64" w:unhideWhenUsed="0"/>
-    <w:lsdException w:name="Medium List 1 Accent 4" w:semiHidden="0" w:uiPriority="65" w:unhideWhenUsed="0"/>
-    <w:lsdException w:name="Medium List 2 Accent 4" w:semiHidden="0" w:uiPriority="66" w:unhideWhenUsed="0"/>
-    <w:lsdException w:name="Medium Grid 1 Accent 4" w:semiHidden="0" w:uiPriority="67" w:unhideWhenUsed="0"/>
-    <w:lsdException w:name="Medium Grid 2 Accent 4" w:semiHidden="0" w:uiPriority="68" w:unhideWhenUsed="0"/>
-    <w:lsdException w:name="Medium Grid 3 Accent 4" w:semiHidden="0" w:uiPriority="69" w:unhideWhenUsed="0"/>
-    <w:lsdException w:name="Dark List Accent 4" w:semiHidden="0" w:uiPriority="70" w:unhideWhenUsed="0"/>
-    <w:lsdException w:name="Colorful Shading Accent 4" w:semiHidden="0" w:uiPriority="71" w:unhideWhenUsed="0"/>
-    <w:lsdException w:name="Colorful List Accent 4" w:semiHidden="0" w:uiPriority="72" w:unhideWhenUsed="0"/>
-    <w:lsdException w:name="Colorful Grid Accent 4" w:semiHidden="0" w:uiPriority="73" w:unhideWhenUsed="0"/>
-    <w:lsdException w:name="Light Shading Accent 5" w:semiHidden="0" w:uiPriority="60" w:unhideWhenUsed="0"/>
-    <w:lsdException w:name="Light List Accent 5" w:semiHidden="0" w:uiPriority="61" w:unhideWhenUsed="0"/>
-    <w:lsdException w:name="Light Grid Accent 5" w:semiHidden="0" w:uiPriority="62" w:unhideWhenUsed="0"/>
-    <w:lsdException w:name="Medium Shading 1 Accent 5" w:semiHidden="0" w:uiPriority="63" w:unhideWhenUsed="0"/>
-    <w:lsdException w:name="Medium Shading 2 Accent 5" w:semiHidden="0" w:uiPriority="64" w:unhideWhenUsed="0"/>
-    <w:lsdException w:name="Medium List 1 Accent 5" w:semiHidden="0" w:uiPriority="65" w:unhideWhenUsed="0"/>
-    <w:lsdException w:name="Medium List 2 Accent 5" w:semiHidden="0" w:uiPriority="66" w:unhideWhenUsed="0"/>
-    <w:lsdException w:name="Medium Grid 1 Accent 5" w:semiHidden="0" w:uiPriority="67" w:unhideWhenUsed="0"/>
-    <w:lsdException w:name="Medium Grid 2 Accent 5" w:semiHidden="0" w:uiPriority="68" w:unhideWhenUsed="0"/>
-    <w:lsdException w:name="Medium Grid 3 Accent 5" w:semiHidden="0" w:uiPriority="69" w:unhideWhenUsed="0"/>
-    <w:lsdException w:name="Dark List Accent 5" w:semiHidden="0" w:uiPriority="70" w:unhideWhenUsed="0"/>
-    <w:lsdException w:name="Colorful Shading Accent 5" w:semiHidden="0" w:uiPriority="71" w:unhideWhenUsed="0"/>
-    <w:lsdException w:name="Colorful List Accent 5" w:semiHidden="0" w:uiPriority="72" w:unhideWhenUsed="0"/>
-    <w:lsdException w:name="Colorful Grid Accent 5" w:semiHidden="0" w:uiPriority="73" w:unhideWhenUsed="0"/>
-    <w:lsdException w:name="Light Shading Accent 6" w:semiHidden="0" w:uiPriority="60" w:unhideWhenUsed="0"/>
-    <w:lsdException w:name="Light List Accent 6" w:semiHidden="0" w:uiPriority="61" w:unhideWhenUsed="0"/>
-    <w:lsdException w:name="Light Grid Accent 6" w:semiHidden="0" w:uiPriority="62" w:unhideWhenUsed="0"/>
-    <w:lsdException w:name="Medium Shading 1 Accent 6" w:semiHidden="0" w:uiPriority="63" w:unhideWhenUsed="0"/>
-    <w:lsdException w:name="Medium Shading 2 Accent 6" w:semiHidden="0" w:uiPriority="64" w:unhideWhenUsed="0"/>
-    <w:lsdException w:name="Medium List 1 Accent 6" w:semiHidden="0" w:uiPriority="65" w:unhideWhenUsed="0"/>
-    <w:lsdException w:name="Medium List 2 Accent 6" w:semiHidden="0" w:uiPriority="66" w:unhideWhenUsed="0"/>
-    <w:lsdException w:name="Medium Grid 1 Accent 6" w:semiHidden="0" w:uiPriority="67" w:unhideWhenUsed="0"/>
-    <w:lsdException w:name="Medium Grid 2 Accent 6" w:semiHidden="0" w:uiPriority="68" w:unhideWhenUsed="0"/>
-    <w:lsdException w:name="Medium Grid 3 Accent 6" w:semiHidden="0" w:uiPriority="69" w:unhideWhenUsed="0"/>
-    <w:lsdException w:name="Dark List Accent 6" w:semiHidden="0" w:uiPriority="70" w:unhideWhenUsed="0"/>
-    <w:lsdException w:name="Colorful Shading Accent 6" w:semiHidden="0" w:uiPriority="71" w:unhideWhenUsed="0"/>
-    <w:lsdException w:name="Colorful List Accent 6" w:semiHidden="0" w:uiPriority="72" w:unhideWhenUsed="0"/>
-    <w:lsdException w:name="Colorful Grid Accent 6" w:semiHidden="0" w:uiPriority="73" w:unhideWhenUsed="0"/>
-    <w:lsdException w:name="Subtle Emphasis" w:semiHidden="0" w:uiPriority="19" w:unhideWhenUsed="0" w:qFormat="1"/>
-    <w:lsdException w:name="Intense Emphasis" w:semiHidden="0" w:uiPriority="21" w:unhideWhenUsed="0" w:qFormat="1"/>
-    <w:lsdException w:name="Subtle Reference" w:semiHidden="0" w:uiPriority="31" w:unhideWhenUsed="0" w:qFormat="1"/>
-    <w:lsdException w:name="Intense Reference" w:semiHidden="0" w:uiPriority="32" w:unhideWhenUsed="0" w:qFormat="1"/>
-    <w:lsdException w:name="Book Title" w:semiHidden="0" w:uiPriority="33" w:unhideWhenUsed="0" w:qFormat="1"/>
-    <w:lsdException w:name="Bibliography" w:uiPriority="37"/>
-    <w:lsdException w:name="TOC Heading" w:uiPriority="39" w:qFormat="1"/>
-  </w:latentStyles>
-  <w:style w:type="paragraph" w:default="1" w:styleId="Normal">
-    <w:name w:val="Normal"/>
-    <w:qFormat/>
-    <w:rsid w:val="00FE5AD2"/>
-  </w:style>
-  <w:style w:type="paragraph" w:styleId="Titre1">
-    <w:name w:val="heading 1"/>
+  <w:style w:type="paragraph" w:styleId="NormalWeb">
+    <w:name w:val="Normal (Web)"/>
     <w:basedOn w:val="Normal"/>
-    <w:next w:val="Normal"/>
-    <w:link w:val="Titre1Car"/>
-    <w:uiPriority w:val="9"/>
-    <w:qFormat/>
-    <w:rsid w:val="00B242B0"/>
+    <w:uiPriority w:val="99"/>
+    <w:unhideWhenUsed/>
+    <w:rsid w:val="00FC3650"/>
     <w:pPr>
-      <w:keepNext/>
-      <w:keepLines/>
-      <w:numPr>
-        <w:numId w:val="1"/>
-      </w:numPr>
-      <w:spacing w:before="240" w:after="0"/>
-      <w:outlineLvl w:val="0"/>
+      <w:spacing w:before="100" w:beforeAutospacing="1" w:after="100" w:afterAutospacing="1" w:line="240" w:lineRule="auto"/>
     </w:pPr>
     <w:rPr>
-      <w:rFonts w:asciiTheme="majorHAnsi" w:eastAsiaTheme="majorEastAsia" w:hAnsiTheme="majorHAnsi" w:cstheme="majorBidi"/>
-      <w:color w:val="2E74B5" w:themeColor="accent1" w:themeShade="BF"/>
-      <w:sz w:val="32"/>
-      <w:szCs w:val="32"/>
-    </w:rPr>
-  </w:style>
-  <w:style w:type="paragraph" w:styleId="Titre2">
-    <w:name w:val="heading 2"/>
-    <w:basedOn w:val="Normal"/>
-    <w:next w:val="Normal"/>
-    <w:link w:val="Titre2Car"/>
-    <w:uiPriority w:val="9"/>
-    <w:unhideWhenUsed/>
-    <w:qFormat/>
-    <w:rsid w:val="00B242B0"/>
-    <w:pPr>
-      <w:keepNext/>
-      <w:keepLines/>
-      <w:numPr>
-        <w:ilvl w:val="1"/>
-        <w:numId w:val="1"/>
-      </w:numPr>
-      <w:spacing w:before="40" w:after="0"/>
-      <w:outlineLvl w:val="1"/>
-    </w:pPr>
-    <w:rPr>
-      <w:rFonts w:asciiTheme="majorHAnsi" w:eastAsiaTheme="majorEastAsia" w:hAnsiTheme="majorHAnsi" w:cstheme="majorBidi"/>
-      <w:color w:val="2E74B5" w:themeColor="accent1" w:themeShade="BF"/>
-      <w:sz w:val="26"/>
-      <w:szCs w:val="26"/>
-    </w:rPr>
-  </w:style>
-  <w:style w:type="paragraph" w:styleId="Titre3">
-    <w:name w:val="heading 3"/>
-    <w:basedOn w:val="Normal"/>
-    <w:next w:val="Normal"/>
-    <w:link w:val="Titre3Car"/>
-    <w:uiPriority w:val="9"/>
-    <w:unhideWhenUsed/>
-    <w:qFormat/>
-    <w:rsid w:val="00B242B0"/>
-    <w:pPr>
-      <w:keepNext/>
-      <w:keepLines/>
-      <w:numPr>
-        <w:ilvl w:val="2"/>
-        <w:numId w:val="1"/>
-      </w:numPr>
-      <w:spacing w:before="40" w:after="0"/>
-      <w:outlineLvl w:val="2"/>
-    </w:pPr>
-    <w:rPr>
-      <w:rFonts w:asciiTheme="majorHAnsi" w:eastAsiaTheme="majorEastAsia" w:hAnsiTheme="majorHAnsi" w:cstheme="majorBidi"/>
-      <w:color w:val="1F4D78" w:themeColor="accent1" w:themeShade="7F"/>
+      <w:rFonts w:ascii="Times New Roman" w:eastAsia="Times New Roman" w:hAnsi="Times New Roman" w:cs="Times New Roman"/>
       <w:sz w:val="24"/>
       <w:szCs w:val="24"/>
-    </w:rPr>
-  </w:style>
-  <w:style w:type="paragraph" w:styleId="Titre4">
-    <w:name w:val="heading 4"/>
-    <w:basedOn w:val="Normal"/>
-    <w:next w:val="Normal"/>
-    <w:link w:val="Titre4Car"/>
-    <w:uiPriority w:val="9"/>
-    <w:unhideWhenUsed/>
-    <w:qFormat/>
-    <w:rsid w:val="00B242B0"/>
-    <w:pPr>
-      <w:keepNext/>
-      <w:keepLines/>
-      <w:numPr>
-        <w:ilvl w:val="3"/>
-        <w:numId w:val="1"/>
-      </w:numPr>
-      <w:spacing w:before="40" w:after="0"/>
-      <w:outlineLvl w:val="3"/>
-    </w:pPr>
-    <w:rPr>
-      <w:rFonts w:asciiTheme="majorHAnsi" w:eastAsiaTheme="majorEastAsia" w:hAnsiTheme="majorHAnsi" w:cstheme="majorBidi"/>
-      <w:i/>
-      <w:iCs/>
-      <w:color w:val="2E74B5" w:themeColor="accent1" w:themeShade="BF"/>
-    </w:rPr>
-  </w:style>
-  <w:style w:type="paragraph" w:styleId="Titre5">
-    <w:name w:val="heading 5"/>
-    <w:basedOn w:val="Normal"/>
-    <w:next w:val="Normal"/>
-    <w:link w:val="Titre5Car"/>
-    <w:uiPriority w:val="9"/>
-    <w:unhideWhenUsed/>
-    <w:qFormat/>
-    <w:rsid w:val="00B242B0"/>
-    <w:pPr>
-      <w:keepNext/>
-      <w:keepLines/>
-      <w:numPr>
-        <w:ilvl w:val="4"/>
-        <w:numId w:val="1"/>
-      </w:numPr>
-      <w:spacing w:before="40" w:after="0"/>
-      <w:outlineLvl w:val="4"/>
-    </w:pPr>
-    <w:rPr>
-      <w:rFonts w:asciiTheme="majorHAnsi" w:eastAsiaTheme="majorEastAsia" w:hAnsiTheme="majorHAnsi" w:cstheme="majorBidi"/>
-      <w:color w:val="2E74B5" w:themeColor="accent1" w:themeShade="BF"/>
-    </w:rPr>
-  </w:style>
-  <w:style w:type="paragraph" w:styleId="Titre6">
-    <w:name w:val="heading 6"/>
-    <w:basedOn w:val="Normal"/>
-    <w:next w:val="Normal"/>
-    <w:link w:val="Titre6Car"/>
-    <w:uiPriority w:val="9"/>
-    <w:unhideWhenUsed/>
-    <w:qFormat/>
-    <w:rsid w:val="00B242B0"/>
-    <w:pPr>
-      <w:keepNext/>
-      <w:keepLines/>
-      <w:numPr>
-        <w:ilvl w:val="5"/>
-        <w:numId w:val="1"/>
-      </w:numPr>
-      <w:spacing w:before="40" w:after="0"/>
-      <w:outlineLvl w:val="5"/>
-    </w:pPr>
-    <w:rPr>
-      <w:rFonts w:asciiTheme="majorHAnsi" w:eastAsiaTheme="majorEastAsia" w:hAnsiTheme="majorHAnsi" w:cstheme="majorBidi"/>
-      <w:color w:val="1F4D78" w:themeColor="accent1" w:themeShade="7F"/>
-    </w:rPr>
-  </w:style>
-  <w:style w:type="paragraph" w:styleId="Titre7">
-    <w:name w:val="heading 7"/>
-    <w:basedOn w:val="Normal"/>
-    <w:next w:val="Normal"/>
-    <w:link w:val="Titre7Car"/>
-    <w:uiPriority w:val="9"/>
-    <w:semiHidden/>
-    <w:unhideWhenUsed/>
-    <w:qFormat/>
-    <w:rsid w:val="00B242B0"/>
-    <w:pPr>
-      <w:keepNext/>
-      <w:keepLines/>
-      <w:numPr>
-        <w:ilvl w:val="6"/>
-        <w:numId w:val="1"/>
-      </w:numPr>
-      <w:spacing w:before="40" w:after="0"/>
-      <w:outlineLvl w:val="6"/>
-    </w:pPr>
-    <w:rPr>
-      <w:rFonts w:asciiTheme="majorHAnsi" w:eastAsiaTheme="majorEastAsia" w:hAnsiTheme="majorHAnsi" w:cstheme="majorBidi"/>
-      <w:i/>
-      <w:iCs/>
-      <w:color w:val="1F4D78" w:themeColor="accent1" w:themeShade="7F"/>
-    </w:rPr>
-  </w:style>
-  <w:style w:type="paragraph" w:styleId="Titre8">
-    <w:name w:val="heading 8"/>
-    <w:basedOn w:val="Normal"/>
-    <w:next w:val="Normal"/>
-    <w:link w:val="Titre8Car"/>
-    <w:uiPriority w:val="9"/>
-    <w:semiHidden/>
-    <w:unhideWhenUsed/>
-    <w:qFormat/>
-    <w:rsid w:val="00B242B0"/>
-    <w:pPr>
-      <w:keepNext/>
-      <w:keepLines/>
-      <w:numPr>
-        <w:ilvl w:val="7"/>
-        <w:numId w:val="1"/>
-      </w:numPr>
-      <w:spacing w:before="40" w:after="0"/>
-      <w:outlineLvl w:val="7"/>
-    </w:pPr>
-    <w:rPr>
-      <w:rFonts w:asciiTheme="majorHAnsi" w:eastAsiaTheme="majorEastAsia" w:hAnsiTheme="majorHAnsi" w:cstheme="majorBidi"/>
-      <w:color w:val="272727" w:themeColor="text1" w:themeTint="D8"/>
-      <w:sz w:val="21"/>
-      <w:szCs w:val="21"/>
-    </w:rPr>
-  </w:style>
-  <w:style w:type="paragraph" w:styleId="Titre9">
-    <w:name w:val="heading 9"/>
-    <w:basedOn w:val="Normal"/>
-    <w:next w:val="Normal"/>
-    <w:link w:val="Titre9Car"/>
-    <w:uiPriority w:val="9"/>
-    <w:semiHidden/>
-    <w:unhideWhenUsed/>
-    <w:qFormat/>
-    <w:rsid w:val="00B242B0"/>
-    <w:pPr>
-      <w:keepNext/>
-      <w:keepLines/>
-      <w:numPr>
-        <w:ilvl w:val="8"/>
-        <w:numId w:val="1"/>
-      </w:numPr>
-      <w:spacing w:before="40" w:after="0"/>
-      <w:outlineLvl w:val="8"/>
-    </w:pPr>
-    <w:rPr>
-      <w:rFonts w:asciiTheme="majorHAnsi" w:eastAsiaTheme="majorEastAsia" w:hAnsiTheme="majorHAnsi" w:cstheme="majorBidi"/>
-      <w:i/>
-      <w:iCs/>
-      <w:color w:val="272727" w:themeColor="text1" w:themeTint="D8"/>
-      <w:sz w:val="21"/>
-      <w:szCs w:val="21"/>
-    </w:rPr>
-  </w:style>
-  <w:style w:type="character" w:default="1" w:styleId="Policepardfaut">
-    <w:name w:val="Default Paragraph Font"/>
-    <w:uiPriority w:val="1"/>
-    <w:semiHidden/>
-    <w:unhideWhenUsed/>
-  </w:style>
-  <w:style w:type="table" w:default="1" w:styleId="TableauNormal">
-    <w:name w:val="Normal Table"/>
-    <w:uiPriority w:val="99"/>
-    <w:semiHidden/>
-    <w:unhideWhenUsed/>
-    <w:tblPr>
-      <w:tblInd w:w="0" w:type="dxa"/>
-      <w:tblCellMar>
-        <w:top w:w="0" w:type="dxa"/>
-        <w:left w:w="108" w:type="dxa"/>
-        <w:bottom w:w="0" w:type="dxa"/>
-        <w:right w:w="108" w:type="dxa"/>
-      </w:tblCellMar>
-    </w:tblPr>
-  </w:style>
-  <w:style w:type="numbering" w:default="1" w:styleId="Aucuneliste">
-    <w:name w:val="No List"/>
-    <w:uiPriority w:val="99"/>
-    <w:semiHidden/>
-    <w:unhideWhenUsed/>
-  </w:style>
-  <w:style w:type="paragraph" w:styleId="Titre">
-    <w:name w:val="Title"/>
-    <w:basedOn w:val="Normal"/>
-    <w:next w:val="Normal"/>
-    <w:link w:val="TitreCar"/>
-    <w:uiPriority w:val="10"/>
-    <w:qFormat/>
-    <w:rsid w:val="00EF2199"/>
-    <w:pPr>
-      <w:spacing w:after="0" w:line="240" w:lineRule="auto"/>
-      <w:contextualSpacing/>
-    </w:pPr>
-    <w:rPr>
-      <w:rFonts w:asciiTheme="majorHAnsi" w:eastAsiaTheme="majorEastAsia" w:hAnsiTheme="majorHAnsi" w:cstheme="majorBidi"/>
-      <w:spacing w:val="-10"/>
-      <w:kern w:val="28"/>
-      <w:sz w:val="56"/>
-      <w:szCs w:val="56"/>
-    </w:rPr>
-  </w:style>
-  <w:style w:type="character" w:customStyle="1" w:styleId="TitreCar">
-    <w:name w:val="Titre Car"/>
-    <w:basedOn w:val="Policepardfaut"/>
-    <w:link w:val="Titre"/>
-    <w:uiPriority w:val="10"/>
-    <w:rsid w:val="00EF2199"/>
-    <w:rPr>
-      <w:rFonts w:asciiTheme="majorHAnsi" w:eastAsiaTheme="majorEastAsia" w:hAnsiTheme="majorHAnsi" w:cstheme="majorBidi"/>
-      <w:spacing w:val="-10"/>
-      <w:kern w:val="28"/>
-      <w:sz w:val="56"/>
-      <w:szCs w:val="56"/>
-    </w:rPr>
-  </w:style>
-  <w:style w:type="character" w:customStyle="1" w:styleId="Titre1Car">
-    <w:name w:val="Titre 1 Car"/>
-    <w:basedOn w:val="Policepardfaut"/>
-    <w:link w:val="Titre1"/>
-    <w:uiPriority w:val="9"/>
-    <w:rsid w:val="00B242B0"/>
-    <w:rPr>
-      <w:rFonts w:asciiTheme="majorHAnsi" w:eastAsiaTheme="majorEastAsia" w:hAnsiTheme="majorHAnsi" w:cstheme="majorBidi"/>
-      <w:color w:val="2E74B5" w:themeColor="accent1" w:themeShade="BF"/>
-      <w:sz w:val="32"/>
-      <w:szCs w:val="32"/>
-    </w:rPr>
-  </w:style>
-  <w:style w:type="character" w:customStyle="1" w:styleId="Titre2Car">
-    <w:name w:val="Titre 2 Car"/>
-    <w:basedOn w:val="Policepardfaut"/>
-    <w:link w:val="Titre2"/>
-    <w:uiPriority w:val="9"/>
-    <w:rsid w:val="00B242B0"/>
-    <w:rPr>
-      <w:rFonts w:asciiTheme="majorHAnsi" w:eastAsiaTheme="majorEastAsia" w:hAnsiTheme="majorHAnsi" w:cstheme="majorBidi"/>
-      <w:color w:val="2E74B5" w:themeColor="accent1" w:themeShade="BF"/>
-      <w:sz w:val="26"/>
-      <w:szCs w:val="26"/>
-    </w:rPr>
-  </w:style>
-  <w:style w:type="character" w:customStyle="1" w:styleId="Titre3Car">
-    <w:name w:val="Titre 3 Car"/>
-    <w:basedOn w:val="Policepardfaut"/>
-    <w:link w:val="Titre3"/>
-    <w:uiPriority w:val="9"/>
-    <w:rsid w:val="00B242B0"/>
-    <w:rPr>
-      <w:rFonts w:asciiTheme="majorHAnsi" w:eastAsiaTheme="majorEastAsia" w:hAnsiTheme="majorHAnsi" w:cstheme="majorBidi"/>
-      <w:color w:val="1F4D78" w:themeColor="accent1" w:themeShade="7F"/>
-      <w:sz w:val="24"/>
-      <w:szCs w:val="24"/>
-    </w:rPr>
-  </w:style>
-  <w:style w:type="character" w:customStyle="1" w:styleId="Titre4Car">
-    <w:name w:val="Titre 4 Car"/>
-    <w:basedOn w:val="Policepardfaut"/>
-    <w:link w:val="Titre4"/>
-    <w:uiPriority w:val="9"/>
-    <w:rsid w:val="00B242B0"/>
-    <w:rPr>
-      <w:rFonts w:asciiTheme="majorHAnsi" w:eastAsiaTheme="majorEastAsia" w:hAnsiTheme="majorHAnsi" w:cstheme="majorBidi"/>
-      <w:i/>
-      <w:iCs/>
-      <w:color w:val="2E74B5" w:themeColor="accent1" w:themeShade="BF"/>
-    </w:rPr>
-  </w:style>
-  <w:style w:type="character" w:customStyle="1" w:styleId="Titre5Car">
-    <w:name w:val="Titre 5 Car"/>
-    <w:basedOn w:val="Policepardfaut"/>
-    <w:link w:val="Titre5"/>
-    <w:uiPriority w:val="9"/>
-    <w:rsid w:val="00B242B0"/>
-    <w:rPr>
-      <w:rFonts w:asciiTheme="majorHAnsi" w:eastAsiaTheme="majorEastAsia" w:hAnsiTheme="majorHAnsi" w:cstheme="majorBidi"/>
-      <w:color w:val="2E74B5" w:themeColor="accent1" w:themeShade="BF"/>
-    </w:rPr>
-  </w:style>
-  <w:style w:type="character" w:customStyle="1" w:styleId="Titre6Car">
-    <w:name w:val="Titre 6 Car"/>
-    <w:basedOn w:val="Policepardfaut"/>
-    <w:link w:val="Titre6"/>
-    <w:uiPriority w:val="9"/>
-    <w:rsid w:val="00B242B0"/>
-    <w:rPr>
-      <w:rFonts w:asciiTheme="majorHAnsi" w:eastAsiaTheme="majorEastAsia" w:hAnsiTheme="majorHAnsi" w:cstheme="majorBidi"/>
-      <w:color w:val="1F4D78" w:themeColor="accent1" w:themeShade="7F"/>
-    </w:rPr>
-  </w:style>
-  <w:style w:type="character" w:customStyle="1" w:styleId="Titre7Car">
-    <w:name w:val="Titre 7 Car"/>
-    <w:basedOn w:val="Policepardfaut"/>
-    <w:link w:val="Titre7"/>
-    <w:uiPriority w:val="9"/>
-    <w:semiHidden/>
-    <w:rsid w:val="00B242B0"/>
-    <w:rPr>
-      <w:rFonts w:asciiTheme="majorHAnsi" w:eastAsiaTheme="majorEastAsia" w:hAnsiTheme="majorHAnsi" w:cstheme="majorBidi"/>
-      <w:i/>
-      <w:iCs/>
-      <w:color w:val="1F4D78" w:themeColor="accent1" w:themeShade="7F"/>
-    </w:rPr>
-  </w:style>
-  <w:style w:type="character" w:customStyle="1" w:styleId="Titre8Car">
-    <w:name w:val="Titre 8 Car"/>
-    <w:basedOn w:val="Policepardfaut"/>
-    <w:link w:val="Titre8"/>
-    <w:uiPriority w:val="9"/>
-    <w:semiHidden/>
-    <w:rsid w:val="00B242B0"/>
-    <w:rPr>
-      <w:rFonts w:asciiTheme="majorHAnsi" w:eastAsiaTheme="majorEastAsia" w:hAnsiTheme="majorHAnsi" w:cstheme="majorBidi"/>
-      <w:color w:val="272727" w:themeColor="text1" w:themeTint="D8"/>
-      <w:sz w:val="21"/>
-      <w:szCs w:val="21"/>
-    </w:rPr>
-  </w:style>
-  <w:style w:type="character" w:customStyle="1" w:styleId="Titre9Car">
-    <w:name w:val="Titre 9 Car"/>
-    <w:basedOn w:val="Policepardfaut"/>
-    <w:link w:val="Titre9"/>
-    <w:uiPriority w:val="9"/>
-    <w:semiHidden/>
-    <w:rsid w:val="00B242B0"/>
-    <w:rPr>
-      <w:rFonts w:asciiTheme="majorHAnsi" w:eastAsiaTheme="majorEastAsia" w:hAnsiTheme="majorHAnsi" w:cstheme="majorBidi"/>
-      <w:i/>
-      <w:iCs/>
-      <w:color w:val="272727" w:themeColor="text1" w:themeTint="D8"/>
-      <w:sz w:val="21"/>
-      <w:szCs w:val="21"/>
-    </w:rPr>
-  </w:style>
-  <w:style w:type="paragraph" w:styleId="Paragraphedeliste">
-    <w:name w:val="List Paragraph"/>
-    <w:basedOn w:val="Normal"/>
-    <w:uiPriority w:val="34"/>
-    <w:qFormat/>
-    <w:rsid w:val="00B242B0"/>
-    <w:pPr>
-      <w:ind w:left="720"/>
-      <w:contextualSpacing/>
-    </w:pPr>
-  </w:style>
-  <w:style w:type="paragraph" w:styleId="En-ttedetabledesmatires">
-    <w:name w:val="TOC Heading"/>
-    <w:basedOn w:val="Titre1"/>
-    <w:next w:val="Normal"/>
-    <w:uiPriority w:val="39"/>
-    <w:unhideWhenUsed/>
-    <w:qFormat/>
-    <w:rsid w:val="00B242B0"/>
-    <w:pPr>
-      <w:numPr>
-        <w:numId w:val="0"/>
-      </w:numPr>
-      <w:outlineLvl w:val="9"/>
-    </w:pPr>
-    <w:rPr>
       <w:lang w:eastAsia="fr-FR"/>
-    </w:rPr>
-  </w:style>
-  <w:style w:type="paragraph" w:styleId="TM1">
-    <w:name w:val="toc 1"/>
-    <w:basedOn w:val="Normal"/>
-    <w:next w:val="Normal"/>
-    <w:autoRedefine/>
-    <w:uiPriority w:val="39"/>
-    <w:unhideWhenUsed/>
-    <w:rsid w:val="00B242B0"/>
-    <w:pPr>
-      <w:spacing w:after="100"/>
-    </w:pPr>
-  </w:style>
-  <w:style w:type="character" w:styleId="Lienhypertexte">
-    <w:name w:val="Hyperlink"/>
-    <w:basedOn w:val="Policepardfaut"/>
-    <w:uiPriority w:val="99"/>
-    <w:unhideWhenUsed/>
-    <w:rsid w:val="00B242B0"/>
-    <w:rPr>
-      <w:color w:val="0563C1" w:themeColor="hyperlink"/>
-      <w:u w:val="single"/>
-    </w:rPr>
-  </w:style>
-  <w:style w:type="paragraph" w:styleId="TM2">
-    <w:name w:val="toc 2"/>
-    <w:basedOn w:val="Normal"/>
-    <w:next w:val="Normal"/>
-    <w:autoRedefine/>
-    <w:uiPriority w:val="39"/>
-    <w:unhideWhenUsed/>
-    <w:rsid w:val="00C1452C"/>
-    <w:pPr>
-      <w:spacing w:after="100"/>
-      <w:ind w:left="220"/>
-    </w:pPr>
-  </w:style>
-  <w:style w:type="table" w:styleId="Grilledutableau">
-    <w:name w:val="Table Grid"/>
-    <w:basedOn w:val="TableauNormal"/>
-    <w:uiPriority w:val="39"/>
-    <w:rsid w:val="00C55BC5"/>
-    <w:pPr>
-      <w:spacing w:after="0" w:line="240" w:lineRule="auto"/>
-    </w:pPr>
-    <w:tblPr>
-      <w:tblBorders>
-        <w:top w:val="single" w:sz="4" w:space="0" w:color="auto"/>
-        <w:left w:val="single" w:sz="4" w:space="0" w:color="auto"/>
-        <w:bottom w:val="single" w:sz="4" w:space="0" w:color="auto"/>
-        <w:right w:val="single" w:sz="4" w:space="0" w:color="auto"/>
-        <w:insideH w:val="single" w:sz="4" w:space="0" w:color="auto"/>
-        <w:insideV w:val="single" w:sz="4" w:space="0" w:color="auto"/>
-      </w:tblBorders>
-    </w:tblPr>
-  </w:style>
-  <w:style w:type="paragraph" w:styleId="TM3">
-    <w:name w:val="toc 3"/>
-    <w:basedOn w:val="Normal"/>
-    <w:next w:val="Normal"/>
-    <w:autoRedefine/>
-    <w:uiPriority w:val="39"/>
-    <w:unhideWhenUsed/>
-    <w:rsid w:val="000D3188"/>
-    <w:pPr>
-      <w:spacing w:after="100"/>
-      <w:ind w:left="440"/>
-    </w:pPr>
-  </w:style>
-  <w:style w:type="character" w:customStyle="1" w:styleId="name">
-    <w:name w:val="name"/>
-    <w:basedOn w:val="Policepardfaut"/>
-    <w:rsid w:val="00024633"/>
-  </w:style>
-  <w:style w:type="paragraph" w:styleId="Textedebulles">
-    <w:name w:val="Balloon Text"/>
-    <w:basedOn w:val="Normal"/>
-    <w:link w:val="TextedebullesCar"/>
-    <w:uiPriority w:val="99"/>
-    <w:semiHidden/>
-    <w:unhideWhenUsed/>
-    <w:rsid w:val="001C5D86"/>
-    <w:pPr>
-      <w:spacing w:after="0" w:line="240" w:lineRule="auto"/>
-    </w:pPr>
-    <w:rPr>
-      <w:rFonts w:ascii="Tahoma" w:hAnsi="Tahoma" w:cs="Tahoma"/>
-      <w:sz w:val="16"/>
-      <w:szCs w:val="16"/>
-    </w:rPr>
-  </w:style>
-  <w:style w:type="character" w:customStyle="1" w:styleId="TextedebullesCar">
-    <w:name w:val="Texte de bulles Car"/>
-    <w:basedOn w:val="Policepardfaut"/>
-    <w:link w:val="Textedebulles"/>
-    <w:uiPriority w:val="99"/>
-    <w:semiHidden/>
-    <w:rsid w:val="001C5D86"/>
-    <w:rPr>
-      <w:rFonts w:ascii="Tahoma" w:hAnsi="Tahoma" w:cs="Tahoma"/>
-      <w:sz w:val="16"/>
-      <w:szCs w:val="16"/>
     </w:rPr>
   </w:style>
 </w:styles>
@@ -10442,7 +11698,7 @@
   <a:extraClrSchemeLst/>
   <a:extLst>
     <a:ext uri="{05A4C25C-085E-4340-85A3-A5531E510DB2}">
-      <thm15:themeFamily xmlns="" xmlns:thm15="http://schemas.microsoft.com/office/thememl/2012/main" name="Office Theme" id="{62F939B6-93AF-4DB8-9C6B-D6C7DFDC589F}" vid="{4A3C46E8-61CC-4603-A589-7422A47A8E4A}"/>
+      <thm15:themeFamily xmlns:thm15="http://schemas.microsoft.com/office/thememl/2012/main" name="Office Theme" id="{62F939B6-93AF-4DB8-9C6B-D6C7DFDC589F}" vid="{4A3C46E8-61CC-4603-A589-7422A47A8E4A}"/>
     </a:ext>
   </a:extLst>
 </a:theme>
@@ -10453,7 +11709,7 @@
 </file>
 
 <file path=customXml/itemProps1.xml><?xml version="1.0" encoding="utf-8"?>
-<ds:datastoreItem xmlns:ds="http://schemas.openxmlformats.org/officeDocument/2006/customXml" ds:itemID="{CBAEFE8C-1252-4D1F-8A19-FBE078DA5875}">
+<ds:datastoreItem xmlns:ds="http://schemas.openxmlformats.org/officeDocument/2006/customXml" ds:itemID="{26C6C69C-32C8-4714-B649-5996B59E5253}">
   <ds:schemaRefs>
     <ds:schemaRef ds:uri="http://schemas.openxmlformats.org/officeDocument/2006/bibliography"/>
   </ds:schemaRefs>

</xml_diff>

<commit_message>
modification of technical specs
</commit_message>
<xml_diff>
--- a/docs/Shanoir-NG_Import.docx
+++ b/docs/Shanoir-NG_Import.docx
@@ -4736,38 +4736,132 @@
         <w:rPr>
           <w:lang w:val="en-US"/>
         </w:rPr>
-        <w:t xml:space="preserve">. Thus, the anonymization service parses the excel file, reads the list of tags and the operation to do to anonymize each tag based on the anonymization profile that should be </w:t>
-      </w:r>
+        <w:t xml:space="preserve">. Thus, the anonymization service parses the excel file, reads the list of tags and the operation to do to anonymize each tag based on the anonymization profile that should be applied (figure 2).  </w:t>
+      </w:r>
+    </w:p>
+    <w:p>
+      <w:pPr>
+        <w:jc w:val="both"/>
+        <w:rPr>
+          <w:lang w:val="en-US"/>
+        </w:rPr>
+      </w:pPr>
       <w:r>
         <w:rPr>
           <w:lang w:val="en-US"/>
         </w:rPr>
         <w:lastRenderedPageBreak/>
-        <w:t>applied (figure 2).  T</w:t>
-      </w:r>
-      <w:r>
-        <w:rPr>
-          <w:lang w:val="en-US"/>
-        </w:rPr>
-        <w:t xml:space="preserve">hen it </w:t>
-      </w:r>
-      <w:r>
-        <w:rPr>
-          <w:lang w:val="en-US"/>
-        </w:rPr>
-        <w:t xml:space="preserve">reads the DICOM tags of the image </w:t>
-      </w:r>
-      <w:r>
-        <w:rPr>
-          <w:lang w:val="en-US"/>
-        </w:rPr>
-        <w:t>and</w:t>
+        <w:t>Then it reads the DICOM tags</w:t>
+      </w:r>
+      <w:r>
+        <w:rPr>
+          <w:lang w:val="en-US"/>
+        </w:rPr>
+        <w:t xml:space="preserve"> using DCM4CHE3 library.  It reads DICOM meta-information </w:t>
+      </w:r>
+      <w:proofErr w:type="gramStart"/>
+      <w:r>
+        <w:rPr>
+          <w:lang w:val="en-US"/>
+        </w:rPr>
+        <w:t>( 0000,xxxx</w:t>
+      </w:r>
+      <w:proofErr w:type="gramEnd"/>
+      <w:r>
+        <w:rPr>
+          <w:lang w:val="en-US"/>
+        </w:rPr>
+        <w:t xml:space="preserve"> ≤ tag ≤</w:t>
+      </w:r>
+      <w:r>
+        <w:rPr>
+          <w:lang w:val="en-US"/>
+        </w:rPr>
+        <w:t xml:space="preserve"> 0008,xxxx </w:t>
+      </w:r>
+      <w:r>
+        <w:rPr>
+          <w:lang w:val="en-US"/>
+        </w:rPr>
+        <w:t xml:space="preserve">) by </w:t>
+      </w:r>
+      <w:proofErr w:type="spellStart"/>
+      <w:r>
+        <w:rPr>
+          <w:lang w:val="en-US"/>
+        </w:rPr>
+        <w:t>readFileMetaInformation</w:t>
+      </w:r>
+      <w:proofErr w:type="spellEnd"/>
+      <w:r>
+        <w:rPr>
+          <w:lang w:val="en-US"/>
+        </w:rPr>
+        <w:t>()</w:t>
+      </w:r>
+      <w:r>
+        <w:rPr>
+          <w:lang w:val="en-US"/>
+        </w:rPr>
+        <w:t xml:space="preserve"> method and </w:t>
+      </w:r>
+      <w:r>
+        <w:rPr>
+          <w:lang w:val="en-US"/>
+        </w:rPr>
+        <w:t>the other metadata by</w:t>
+      </w:r>
+      <w:r>
+        <w:rPr>
+          <w:lang w:val="en-US"/>
+        </w:rPr>
+        <w:t xml:space="preserve"> </w:t>
+      </w:r>
+      <w:proofErr w:type="spellStart"/>
+      <w:r>
+        <w:rPr>
+          <w:lang w:val="en-US"/>
+        </w:rPr>
+        <w:t>readDataset</w:t>
+      </w:r>
+      <w:proofErr w:type="spellEnd"/>
+      <w:r>
+        <w:rPr>
+          <w:lang w:val="en-US"/>
+        </w:rPr>
+        <w:t>(-1, -1)</w:t>
+      </w:r>
+      <w:r>
+        <w:rPr>
+          <w:lang w:val="en-US"/>
+        </w:rPr>
+        <w:t xml:space="preserve"> method.</w:t>
+      </w:r>
+    </w:p>
+    <w:p>
+      <w:pPr>
+        <w:jc w:val="both"/>
+        <w:rPr>
+          <w:lang w:val="en-US"/>
+        </w:rPr>
+      </w:pPr>
+      <w:r>
+        <w:rPr>
+          <w:lang w:val="en-US"/>
+        </w:rPr>
+        <w:t>The algorithm</w:t>
       </w:r>
       <w:r>
         <w:rPr>
           <w:lang w:val="en-US"/>
         </w:rPr>
         <w:t xml:space="preserve"> anonymizes each tag </w:t>
+      </w:r>
+      <w:r>
+        <w:rPr>
+          <w:lang w:val="en-US"/>
+        </w:rPr>
+        <w:t xml:space="preserve">present in the DICOM file and </w:t>
       </w:r>
       <w:r>
         <w:rPr>
@@ -4933,119 +5027,66 @@
         </w:rPr>
         <w:t xml:space="preserve">. </w:t>
       </w:r>
-      <w:r>
-        <w:rPr>
-          <w:lang w:val="en-US"/>
-        </w:rPr>
-        <w:t xml:space="preserve">We distinguish </w:t>
+    </w:p>
+    <w:p>
+      <w:pPr>
+        <w:pStyle w:val="Paragraphedeliste"/>
+        <w:jc w:val="both"/>
+        <w:rPr>
+          <w:lang w:val="en-US"/>
+        </w:rPr>
+      </w:pPr>
+      <w:r>
+        <w:rPr>
+          <w:lang w:val="en-US"/>
+        </w:rPr>
+        <w:t xml:space="preserve">We </w:t>
+      </w:r>
+      <w:r>
+        <w:rPr>
+          <w:lang w:val="en-US"/>
+        </w:rPr>
+        <w:t>distinguish</w:t>
+      </w:r>
+      <w:r>
+        <w:rPr>
+          <w:lang w:val="en-US"/>
+        </w:rPr>
+        <w:t xml:space="preserve"> some tags that </w:t>
+      </w:r>
+      <w:proofErr w:type="gramStart"/>
+      <w:r>
+        <w:rPr>
+          <w:lang w:val="en-US"/>
+        </w:rPr>
+        <w:t>should be anonymized</w:t>
+      </w:r>
+      <w:proofErr w:type="gramEnd"/>
+      <w:r>
+        <w:rPr>
+          <w:lang w:val="en-US"/>
+        </w:rPr>
+        <w:t xml:space="preserve"> differently to keep </w:t>
+      </w:r>
+      <w:r>
+        <w:rPr>
+          <w:lang w:val="en-US"/>
+        </w:rPr>
+        <w:t xml:space="preserve">coherent </w:t>
       </w:r>
       <w:proofErr w:type="spellStart"/>
       <w:r>
         <w:rPr>
           <w:lang w:val="en-US"/>
         </w:rPr>
-        <w:t>DigitalSignaturesSequence</w:t>
+        <w:t>dicom</w:t>
       </w:r>
       <w:proofErr w:type="spellEnd"/>
       <w:r>
         <w:rPr>
           <w:lang w:val="en-US"/>
         </w:rPr>
-        <w:t xml:space="preserve"> tag and </w:t>
-      </w:r>
-      <w:proofErr w:type="spellStart"/>
-      <w:r>
-        <w:rPr>
-          <w:lang w:val="en-US"/>
-        </w:rPr>
-        <w:t>DataSetTrailingPadding</w:t>
-      </w:r>
-      <w:proofErr w:type="spellEnd"/>
-      <w:r>
-        <w:rPr>
-          <w:lang w:val="en-US"/>
-        </w:rPr>
-        <w:t xml:space="preserve"> </w:t>
-      </w:r>
-      <w:r>
-        <w:rPr>
-          <w:lang w:val="en-US"/>
-        </w:rPr>
-        <w:t xml:space="preserve">tag </w:t>
-      </w:r>
-      <w:r>
-        <w:rPr>
-          <w:lang w:val="en-US"/>
-        </w:rPr>
-        <w:t xml:space="preserve">that </w:t>
-      </w:r>
-      <w:proofErr w:type="spellStart"/>
-      <w:proofErr w:type="gramStart"/>
-      <w:r>
-        <w:rPr>
-          <w:lang w:val="en-US"/>
-        </w:rPr>
-        <w:t>can not</w:t>
-      </w:r>
-      <w:proofErr w:type="spellEnd"/>
-      <w:proofErr w:type="gramEnd"/>
-      <w:r>
-        <w:rPr>
-          <w:lang w:val="en-US"/>
-        </w:rPr>
-        <w:t xml:space="preserve"> be converted to </w:t>
-      </w:r>
-      <w:r>
-        <w:rPr>
-          <w:lang w:val="en-US"/>
-        </w:rPr>
-        <w:t>“</w:t>
-      </w:r>
-      <w:proofErr w:type="spellStart"/>
-      <w:r>
-        <w:rPr>
-          <w:lang w:val="en-US"/>
-        </w:rPr>
-        <w:t>int</w:t>
-      </w:r>
-      <w:proofErr w:type="spellEnd"/>
-      <w:r>
-        <w:rPr>
-          <w:lang w:val="en-US"/>
-        </w:rPr>
-        <w:t>”</w:t>
-      </w:r>
-      <w:r>
-        <w:rPr>
-          <w:lang w:val="en-US"/>
-        </w:rPr>
-        <w:t xml:space="preserve"> using </w:t>
-      </w:r>
-      <w:r>
-        <w:rPr>
-          <w:lang w:val="en-US"/>
-        </w:rPr>
-        <w:t>“</w:t>
-      </w:r>
-      <w:proofErr w:type="spellStart"/>
-      <w:r>
-        <w:rPr>
-          <w:lang w:val="en-US"/>
-        </w:rPr>
-        <w:t>In</w:t>
-      </w:r>
-      <w:r>
-        <w:rPr>
-          <w:lang w:val="en-US"/>
-        </w:rPr>
-        <w:t>teger.decode</w:t>
-      </w:r>
-      <w:proofErr w:type="spellEnd"/>
-      <w:r>
-        <w:rPr>
-          <w:lang w:val="en-US"/>
-        </w:rPr>
-        <w:t>”, so we treat them differently</w:t>
+        <w:t xml:space="preserve"> file or to be able to store the resulting anonymized file in DCM4CHEE PACS</w:t>
       </w:r>
       <w:r>
         <w:rPr>
@@ -5426,6 +5467,7 @@
     </w:p>
     <w:p>
       <w:pPr>
+        <w:jc w:val="both"/>
         <w:rPr>
           <w:lang w:val="en-US"/>
         </w:rPr>
@@ -5438,9 +5480,9 @@
         <w:lastRenderedPageBreak/>
         <w:drawing>
           <wp:inline distT="0" distB="0" distL="0" distR="0">
-            <wp:extent cx="5759450" cy="6806565"/>
-            <wp:effectExtent l="0" t="0" r="0" b="0"/>
-            <wp:docPr id="8" name="Image 8"/>
+            <wp:extent cx="5698238" cy="9635490"/>
+            <wp:effectExtent l="0" t="0" r="0" b="3810"/>
+            <wp:docPr id="1" name="Image 1"/>
             <wp:cNvGraphicFramePr>
               <a:graphicFrameLocks xmlns:a="http://schemas.openxmlformats.org/drawingml/2006/main" noChangeAspect="1"/>
             </wp:cNvGraphicFramePr>
@@ -5448,7 +5490,7 @@
               <a:graphicData uri="http://schemas.openxmlformats.org/drawingml/2006/picture">
                 <pic:pic xmlns:pic="http://schemas.openxmlformats.org/drawingml/2006/picture">
                   <pic:nvPicPr>
-                    <pic:cNvPr id="8" name="Spec Shanoir NG.png"/>
+                    <pic:cNvPr id="1" name="Spec Shanoir NG.png"/>
                     <pic:cNvPicPr/>
                   </pic:nvPicPr>
                   <pic:blipFill>
@@ -5466,7 +5508,7 @@
                   <pic:spPr>
                     <a:xfrm>
                       <a:off x="0" y="0"/>
-                      <a:ext cx="5759450" cy="6806565"/>
+                      <a:ext cx="5712159" cy="9659030"/>
                     </a:xfrm>
                     <a:prstGeom prst="rect">
                       <a:avLst/>
@@ -5521,6 +5563,7 @@
           <w:noProof/>
           <w:lang w:eastAsia="fr-FR"/>
         </w:rPr>
+        <w:lastRenderedPageBreak/>
         <w:drawing>
           <wp:inline distT="0" distB="0" distL="0" distR="0">
             <wp:extent cx="5645916" cy="1603331"/>
@@ -5648,7 +5691,6 @@
           <w:noProof/>
           <w:lang w:eastAsia="fr-FR"/>
         </w:rPr>
-        <w:lastRenderedPageBreak/>
         <w:drawing>
           <wp:inline distT="0" distB="0" distL="0" distR="0">
             <wp:extent cx="3089753" cy="1586310"/>
@@ -5729,6 +5771,7 @@
           <w:lang w:val="en-US"/>
         </w:rPr>
       </w:pPr>
+      <w:bookmarkStart w:id="24" w:name="_GoBack"/>
       <w:r>
         <w:rPr>
           <w:noProof/>
@@ -5736,9 +5779,9 @@
         </w:rPr>
         <w:drawing>
           <wp:inline distT="0" distB="0" distL="0" distR="0">
-            <wp:extent cx="1651819" cy="2245442"/>
-            <wp:effectExtent l="0" t="0" r="5715" b="2540"/>
-            <wp:docPr id="15" name="Image 15"/>
+            <wp:extent cx="3067897" cy="3130046"/>
+            <wp:effectExtent l="0" t="0" r="0" b="0"/>
+            <wp:docPr id="3" name="Image 3"/>
             <wp:cNvGraphicFramePr>
               <a:graphicFrameLocks xmlns:a="http://schemas.openxmlformats.org/drawingml/2006/main" noChangeAspect="1"/>
             </wp:cNvGraphicFramePr>
@@ -5746,7 +5789,7 @@
               <a:graphicData uri="http://schemas.openxmlformats.org/drawingml/2006/picture">
                 <pic:pic xmlns:pic="http://schemas.openxmlformats.org/drawingml/2006/picture">
                   <pic:nvPicPr>
-                    <pic:cNvPr id="15" name="getFinalValueForTag NG.png"/>
+                    <pic:cNvPr id="3" name="getFinalValueForTag NG.png"/>
                     <pic:cNvPicPr/>
                   </pic:nvPicPr>
                   <pic:blipFill>
@@ -5764,7 +5807,7 @@
                   <pic:spPr>
                     <a:xfrm>
                       <a:off x="0" y="0"/>
-                      <a:ext cx="1675278" cy="2277331"/>
+                      <a:ext cx="3071889" cy="3134119"/>
                     </a:xfrm>
                     <a:prstGeom prst="rect">
                       <a:avLst/>
@@ -5776,6 +5819,7 @@
           </wp:inline>
         </w:drawing>
       </w:r>
+      <w:bookmarkEnd w:id="24"/>
     </w:p>
     <w:p>
       <w:pPr>
@@ -6066,6 +6110,7 @@
         <w:rPr>
           <w:lang w:val="en-US"/>
         </w:rPr>
+        <w:lastRenderedPageBreak/>
         <w:t>Each numeric "component" (between stops) must be a valid and unambiguous integer number, and so must </w:t>
       </w:r>
       <w:r>
@@ -6318,7 +6363,6 @@
         <w:rPr>
           <w:lang w:val="en-US"/>
         </w:rPr>
-        <w:lastRenderedPageBreak/>
         <w:t>Each machine has a unique root (normally your company UID root + a machine specific suffix such as a serial number</w:t>
       </w:r>
     </w:p>
@@ -6866,6 +6910,7 @@
         <w:rPr>
           <w:lang w:val="en-US"/>
         </w:rPr>
+        <w:lastRenderedPageBreak/>
         <w:t>The Patient Matching code has problem</w:t>
       </w:r>
       <w:r>
@@ -6968,15 +7013,7 @@
         <w:rPr>
           <w:lang w:val="en-US"/>
         </w:rPr>
-        <w:t xml:space="preserve"> the same study should have the s</w:t>
-      </w:r>
-      <w:bookmarkStart w:id="24" w:name="_GoBack"/>
-      <w:bookmarkEnd w:id="24"/>
-      <w:r>
-        <w:rPr>
-          <w:lang w:val="en-US"/>
-        </w:rPr>
-        <w:t xml:space="preserve">ame </w:t>
+        <w:t xml:space="preserve"> the same study should have the same </w:t>
       </w:r>
       <w:r>
         <w:rPr>
@@ -11709,7 +11746,7 @@
 </file>
 
 <file path=customXml/itemProps1.xml><?xml version="1.0" encoding="utf-8"?>
-<ds:datastoreItem xmlns:ds="http://schemas.openxmlformats.org/officeDocument/2006/customXml" ds:itemID="{26C6C69C-32C8-4714-B649-5996B59E5253}">
+<ds:datastoreItem xmlns:ds="http://schemas.openxmlformats.org/officeDocument/2006/customXml" ds:itemID="{153EEDF3-5759-4ACF-A1E3-3006A98A3098}">
   <ds:schemaRefs>
     <ds:schemaRef ds:uri="http://schemas.openxmlformats.org/officeDocument/2006/bibliography"/>
   </ds:schemaRefs>

</xml_diff>

<commit_message>
Spec Import from DICOM
</commit_message>
<xml_diff>
--- a/docs/Shanoir-NG_Import.docx
+++ b/docs/Shanoir-NG_Import.docx
@@ -77,7 +77,7 @@
             <w:rPr>
               <w:rFonts w:eastAsiaTheme="minorEastAsia"/>
               <w:noProof/>
-              <w:lang w:eastAsia="fr-FR"/>
+              <w:lang w:val="pl-PL" w:eastAsia="zh-CN"/>
             </w:rPr>
           </w:pPr>
           <w:r>
@@ -89,7 +89,7 @@
           <w:r>
             <w:fldChar w:fldCharType="separate"/>
           </w:r>
-          <w:hyperlink w:anchor="_Toc495071890" w:history="1">
+          <w:hyperlink w:anchor="_Toc497741716" w:history="1">
             <w:r>
               <w:rPr>
                 <w:rStyle w:val="Hyperlink"/>
@@ -102,7 +102,7 @@
               <w:rPr>
                 <w:rFonts w:eastAsiaTheme="minorEastAsia"/>
                 <w:noProof/>
-                <w:lang w:eastAsia="fr-FR"/>
+                <w:lang w:val="pl-PL" w:eastAsia="zh-CN"/>
               </w:rPr>
               <w:tab/>
             </w:r>
@@ -133,7 +133,7 @@
                 <w:noProof/>
                 <w:webHidden/>
               </w:rPr>
-              <w:instrText xml:space="preserve"> PAGEREF _Toc495071890 \h </w:instrText>
+              <w:instrText xml:space="preserve"> PAGEREF _Toc497741716 \h </w:instrText>
             </w:r>
             <w:r>
               <w:rPr>
@@ -174,10 +174,10 @@
             <w:rPr>
               <w:rFonts w:eastAsiaTheme="minorEastAsia"/>
               <w:noProof/>
-              <w:lang w:eastAsia="fr-FR"/>
+              <w:lang w:val="pl-PL" w:eastAsia="zh-CN"/>
             </w:rPr>
           </w:pPr>
-          <w:hyperlink w:anchor="_Toc495071891" w:history="1">
+          <w:hyperlink w:anchor="_Toc497741717" w:history="1">
             <w:r>
               <w:rPr>
                 <w:rStyle w:val="Hyperlink"/>
@@ -190,7 +190,7 @@
               <w:rPr>
                 <w:rFonts w:eastAsiaTheme="minorEastAsia"/>
                 <w:noProof/>
-                <w:lang w:eastAsia="fr-FR"/>
+                <w:lang w:val="pl-PL" w:eastAsia="zh-CN"/>
               </w:rPr>
               <w:tab/>
             </w:r>
@@ -221,7 +221,7 @@
                 <w:noProof/>
                 <w:webHidden/>
               </w:rPr>
-              <w:instrText xml:space="preserve"> PAGEREF _Toc495071891 \h </w:instrText>
+              <w:instrText xml:space="preserve"> PAGEREF _Toc497741717 \h </w:instrText>
             </w:r>
             <w:r>
               <w:rPr>
@@ -262,10 +262,10 @@
             <w:rPr>
               <w:rFonts w:eastAsiaTheme="minorEastAsia"/>
               <w:noProof/>
-              <w:lang w:eastAsia="fr-FR"/>
+              <w:lang w:val="pl-PL" w:eastAsia="zh-CN"/>
             </w:rPr>
           </w:pPr>
-          <w:hyperlink w:anchor="_Toc495071892" w:history="1">
+          <w:hyperlink w:anchor="_Toc497741718" w:history="1">
             <w:r>
               <w:rPr>
                 <w:rStyle w:val="Hyperlink"/>
@@ -278,7 +278,7 @@
               <w:rPr>
                 <w:rFonts w:eastAsiaTheme="minorEastAsia"/>
                 <w:noProof/>
-                <w:lang w:eastAsia="fr-FR"/>
+                <w:lang w:val="pl-PL" w:eastAsia="zh-CN"/>
               </w:rPr>
               <w:tab/>
             </w:r>
@@ -309,7 +309,7 @@
                 <w:noProof/>
                 <w:webHidden/>
               </w:rPr>
-              <w:instrText xml:space="preserve"> PAGEREF _Toc495071892 \h </w:instrText>
+              <w:instrText xml:space="preserve"> PAGEREF _Toc497741718 \h </w:instrText>
             </w:r>
             <w:r>
               <w:rPr>
@@ -350,10 +350,10 @@
             <w:rPr>
               <w:rFonts w:eastAsiaTheme="minorEastAsia"/>
               <w:noProof/>
-              <w:lang w:eastAsia="fr-FR"/>
+              <w:lang w:val="pl-PL" w:eastAsia="zh-CN"/>
             </w:rPr>
           </w:pPr>
-          <w:hyperlink w:anchor="_Toc495071893" w:history="1">
+          <w:hyperlink w:anchor="_Toc497741719" w:history="1">
             <w:r>
               <w:rPr>
                 <w:rStyle w:val="Hyperlink"/>
@@ -366,7 +366,7 @@
               <w:rPr>
                 <w:rFonts w:eastAsiaTheme="minorEastAsia"/>
                 <w:noProof/>
-                <w:lang w:eastAsia="fr-FR"/>
+                <w:lang w:val="pl-PL" w:eastAsia="zh-CN"/>
               </w:rPr>
               <w:tab/>
             </w:r>
@@ -397,7 +397,7 @@
                 <w:noProof/>
                 <w:webHidden/>
               </w:rPr>
-              <w:instrText xml:space="preserve"> PAGEREF _Toc495071893 \h </w:instrText>
+              <w:instrText xml:space="preserve"> PAGEREF _Toc497741719 \h </w:instrText>
             </w:r>
             <w:r>
               <w:rPr>
@@ -438,10 +438,10 @@
             <w:rPr>
               <w:rFonts w:eastAsiaTheme="minorEastAsia"/>
               <w:noProof/>
-              <w:lang w:eastAsia="fr-FR"/>
+              <w:lang w:val="pl-PL" w:eastAsia="zh-CN"/>
             </w:rPr>
           </w:pPr>
-          <w:hyperlink w:anchor="_Toc495071894" w:history="1">
+          <w:hyperlink w:anchor="_Toc497741720" w:history="1">
             <w:r>
               <w:rPr>
                 <w:rStyle w:val="Hyperlink"/>
@@ -454,7 +454,7 @@
               <w:rPr>
                 <w:rFonts w:eastAsiaTheme="minorEastAsia"/>
                 <w:noProof/>
-                <w:lang w:eastAsia="fr-FR"/>
+                <w:lang w:val="pl-PL" w:eastAsia="zh-CN"/>
               </w:rPr>
               <w:tab/>
             </w:r>
@@ -485,7 +485,7 @@
                 <w:noProof/>
                 <w:webHidden/>
               </w:rPr>
-              <w:instrText xml:space="preserve"> PAGEREF _Toc495071894 \h </w:instrText>
+              <w:instrText xml:space="preserve"> PAGEREF _Toc497741720 \h </w:instrText>
             </w:r>
             <w:r>
               <w:rPr>
@@ -526,10 +526,10 @@
             <w:rPr>
               <w:rFonts w:eastAsiaTheme="minorEastAsia"/>
               <w:noProof/>
-              <w:lang w:eastAsia="fr-FR"/>
+              <w:lang w:val="pl-PL" w:eastAsia="zh-CN"/>
             </w:rPr>
           </w:pPr>
-          <w:hyperlink w:anchor="_Toc495071895" w:history="1">
+          <w:hyperlink w:anchor="_Toc497741721" w:history="1">
             <w:r>
               <w:rPr>
                 <w:rStyle w:val="Hyperlink"/>
@@ -542,7 +542,7 @@
               <w:rPr>
                 <w:rFonts w:eastAsiaTheme="minorEastAsia"/>
                 <w:noProof/>
-                <w:lang w:eastAsia="fr-FR"/>
+                <w:lang w:val="pl-PL" w:eastAsia="zh-CN"/>
               </w:rPr>
               <w:tab/>
             </w:r>
@@ -573,7 +573,7 @@
                 <w:noProof/>
                 <w:webHidden/>
               </w:rPr>
-              <w:instrText xml:space="preserve"> PAGEREF _Toc495071895 \h </w:instrText>
+              <w:instrText xml:space="preserve"> PAGEREF _Toc497741721 \h </w:instrText>
             </w:r>
             <w:r>
               <w:rPr>
@@ -614,10 +614,10 @@
             <w:rPr>
               <w:rFonts w:eastAsiaTheme="minorEastAsia"/>
               <w:noProof/>
-              <w:lang w:eastAsia="fr-FR"/>
+              <w:lang w:val="pl-PL" w:eastAsia="zh-CN"/>
             </w:rPr>
           </w:pPr>
-          <w:hyperlink w:anchor="_Toc495071896" w:history="1">
+          <w:hyperlink w:anchor="_Toc497741722" w:history="1">
             <w:r>
               <w:rPr>
                 <w:rStyle w:val="Hyperlink"/>
@@ -629,7 +629,7 @@
               <w:rPr>
                 <w:rFonts w:eastAsiaTheme="minorEastAsia"/>
                 <w:noProof/>
-                <w:lang w:eastAsia="fr-FR"/>
+                <w:lang w:val="pl-PL" w:eastAsia="zh-CN"/>
               </w:rPr>
               <w:tab/>
             </w:r>
@@ -659,7 +659,7 @@
                 <w:noProof/>
                 <w:webHidden/>
               </w:rPr>
-              <w:instrText xml:space="preserve"> PAGEREF _Toc495071896 \h </w:instrText>
+              <w:instrText xml:space="preserve"> PAGEREF _Toc497741722 \h </w:instrText>
             </w:r>
             <w:r>
               <w:rPr>
@@ -700,10 +700,10 @@
             <w:rPr>
               <w:rFonts w:eastAsiaTheme="minorEastAsia"/>
               <w:noProof/>
-              <w:lang w:eastAsia="fr-FR"/>
+              <w:lang w:val="pl-PL" w:eastAsia="zh-CN"/>
             </w:rPr>
           </w:pPr>
-          <w:hyperlink w:anchor="_Toc495071897" w:history="1">
+          <w:hyperlink w:anchor="_Toc497741723" w:history="1">
             <w:r>
               <w:rPr>
                 <w:rStyle w:val="Hyperlink"/>
@@ -716,7 +716,7 @@
               <w:rPr>
                 <w:rFonts w:eastAsiaTheme="minorEastAsia"/>
                 <w:noProof/>
-                <w:lang w:eastAsia="fr-FR"/>
+                <w:lang w:val="pl-PL" w:eastAsia="zh-CN"/>
               </w:rPr>
               <w:tab/>
             </w:r>
@@ -747,7 +747,7 @@
                 <w:noProof/>
                 <w:webHidden/>
               </w:rPr>
-              <w:instrText xml:space="preserve"> PAGEREF _Toc495071897 \h </w:instrText>
+              <w:instrText xml:space="preserve"> PAGEREF _Toc497741723 \h </w:instrText>
             </w:r>
             <w:r>
               <w:rPr>
@@ -788,10 +788,10 @@
             <w:rPr>
               <w:rFonts w:eastAsiaTheme="minorEastAsia"/>
               <w:noProof/>
-              <w:lang w:eastAsia="fr-FR"/>
+              <w:lang w:val="pl-PL" w:eastAsia="zh-CN"/>
             </w:rPr>
           </w:pPr>
-          <w:hyperlink w:anchor="_Toc495071898" w:history="1">
+          <w:hyperlink w:anchor="_Toc497741724" w:history="1">
             <w:r>
               <w:rPr>
                 <w:rStyle w:val="Hyperlink"/>
@@ -804,7 +804,7 @@
               <w:rPr>
                 <w:rFonts w:eastAsiaTheme="minorEastAsia"/>
                 <w:noProof/>
-                <w:lang w:eastAsia="fr-FR"/>
+                <w:lang w:val="pl-PL" w:eastAsia="zh-CN"/>
               </w:rPr>
               <w:tab/>
             </w:r>
@@ -835,7 +835,7 @@
                 <w:noProof/>
                 <w:webHidden/>
               </w:rPr>
-              <w:instrText xml:space="preserve"> PAGEREF _Toc495071898 \h </w:instrText>
+              <w:instrText xml:space="preserve"> PAGEREF _Toc497741724 \h </w:instrText>
             </w:r>
             <w:r>
               <w:rPr>
@@ -876,10 +876,10 @@
             <w:rPr>
               <w:rFonts w:eastAsiaTheme="minorEastAsia"/>
               <w:noProof/>
-              <w:lang w:eastAsia="fr-FR"/>
+              <w:lang w:val="pl-PL" w:eastAsia="zh-CN"/>
             </w:rPr>
           </w:pPr>
-          <w:hyperlink w:anchor="_Toc495071899" w:history="1">
+          <w:hyperlink w:anchor="_Toc497741725" w:history="1">
             <w:r>
               <w:rPr>
                 <w:rStyle w:val="Hyperlink"/>
@@ -892,7 +892,7 @@
               <w:rPr>
                 <w:rFonts w:eastAsiaTheme="minorEastAsia"/>
                 <w:noProof/>
-                <w:lang w:eastAsia="fr-FR"/>
+                <w:lang w:val="pl-PL" w:eastAsia="zh-CN"/>
               </w:rPr>
               <w:tab/>
             </w:r>
@@ -938,7 +938,7 @@
                 <w:noProof/>
                 <w:webHidden/>
               </w:rPr>
-              <w:instrText xml:space="preserve"> PAGEREF _Toc495071899 \h </w:instrText>
+              <w:instrText xml:space="preserve"> PAGEREF _Toc497741725 \h </w:instrText>
             </w:r>
             <w:r>
               <w:rPr>
@@ -979,10 +979,10 @@
             <w:rPr>
               <w:rFonts w:eastAsiaTheme="minorEastAsia"/>
               <w:noProof/>
-              <w:lang w:eastAsia="fr-FR"/>
+              <w:lang w:val="pl-PL" w:eastAsia="zh-CN"/>
             </w:rPr>
           </w:pPr>
-          <w:hyperlink w:anchor="_Toc495071900" w:history="1">
+          <w:hyperlink w:anchor="_Toc497741726" w:history="1">
             <w:r>
               <w:rPr>
                 <w:rStyle w:val="Hyperlink"/>
@@ -995,7 +995,7 @@
               <w:rPr>
                 <w:rFonts w:eastAsiaTheme="minorEastAsia"/>
                 <w:noProof/>
-                <w:lang w:eastAsia="fr-FR"/>
+                <w:lang w:val="pl-PL" w:eastAsia="zh-CN"/>
               </w:rPr>
               <w:tab/>
             </w:r>
@@ -1041,7 +1041,7 @@
                 <w:noProof/>
                 <w:webHidden/>
               </w:rPr>
-              <w:instrText xml:space="preserve"> PAGEREF _Toc495071900 \h </w:instrText>
+              <w:instrText xml:space="preserve"> PAGEREF _Toc497741726 \h </w:instrText>
             </w:r>
             <w:r>
               <w:rPr>
@@ -1082,10 +1082,10 @@
             <w:rPr>
               <w:rFonts w:eastAsiaTheme="minorEastAsia"/>
               <w:noProof/>
-              <w:lang w:eastAsia="fr-FR"/>
+              <w:lang w:val="pl-PL" w:eastAsia="zh-CN"/>
             </w:rPr>
           </w:pPr>
-          <w:hyperlink w:anchor="_Toc495071901" w:history="1">
+          <w:hyperlink w:anchor="_Toc497741727" w:history="1">
             <w:r>
               <w:rPr>
                 <w:rStyle w:val="Hyperlink"/>
@@ -1098,7 +1098,7 @@
               <w:rPr>
                 <w:rFonts w:eastAsiaTheme="minorEastAsia"/>
                 <w:noProof/>
-                <w:lang w:eastAsia="fr-FR"/>
+                <w:lang w:val="pl-PL" w:eastAsia="zh-CN"/>
               </w:rPr>
               <w:tab/>
             </w:r>
@@ -1129,7 +1129,7 @@
                 <w:noProof/>
                 <w:webHidden/>
               </w:rPr>
-              <w:instrText xml:space="preserve"> PAGEREF _Toc495071901 \h </w:instrText>
+              <w:instrText xml:space="preserve"> PAGEREF _Toc497741727 \h </w:instrText>
             </w:r>
             <w:r>
               <w:rPr>
@@ -1170,50 +1170,49 @@
             <w:rPr>
               <w:rFonts w:eastAsiaTheme="minorEastAsia"/>
               <w:noProof/>
-              <w:lang w:eastAsia="fr-FR"/>
+              <w:lang w:val="pl-PL" w:eastAsia="zh-CN"/>
             </w:rPr>
           </w:pPr>
-          <w:hyperlink w:anchor="_Toc495071902" w:history="1">
+          <w:hyperlink w:anchor="_Toc497741728" w:history="1">
             <w:r>
               <w:rPr>
                 <w:rStyle w:val="Hyperlink"/>
                 <w:noProof/>
+              </w:rPr>
+              <w:t>2.2.1</w:t>
+            </w:r>
+            <w:r>
+              <w:rPr>
+                <w:rFonts w:eastAsiaTheme="minorEastAsia"/>
+                <w:noProof/>
+                <w:lang w:val="pl-PL" w:eastAsia="zh-CN"/>
+              </w:rPr>
+              <w:tab/>
+            </w:r>
+            <w:r>
+              <w:rPr>
+                <w:rStyle w:val="Hyperlink"/>
+                <w:noProof/>
                 <w:lang w:val="en-US"/>
               </w:rPr>
-              <w:t>2.2.1</w:t>
-            </w:r>
-            <w:r>
-              <w:rPr>
-                <w:rFonts w:eastAsiaTheme="minorEastAsia"/>
-                <w:noProof/>
-                <w:lang w:eastAsia="fr-FR"/>
+              <w:t xml:space="preserve">Choose </w:t>
+            </w:r>
+            <w:r>
+              <w:rPr>
+                <w:rStyle w:val="Hyperlink"/>
+                <w:noProof/>
+              </w:rPr>
+              <w:t>modality</w:t>
+            </w:r>
+            <w:r>
+              <w:rPr>
+                <w:noProof/>
+                <w:webHidden/>
               </w:rPr>
               <w:tab/>
             </w:r>
             <w:r>
               <w:rPr>
-                <w:rStyle w:val="Hyperlink"/>
-                <w:noProof/>
-                <w:lang w:val="en-US"/>
-              </w:rPr>
-              <w:t xml:space="preserve">Choose </w:t>
-            </w:r>
-            <w:r>
-              <w:rPr>
-                <w:rStyle w:val="Hyperlink"/>
-                <w:noProof/>
-              </w:rPr>
-              <w:t>modality</w:t>
-            </w:r>
-            <w:r>
-              <w:rPr>
-                <w:noProof/>
-                <w:webHidden/>
-              </w:rPr>
-              <w:tab/>
-            </w:r>
-            <w:r>
-              <w:rPr>
                 <w:noProof/>
                 <w:webHidden/>
               </w:rPr>
@@ -1224,7 +1223,7 @@
                 <w:noProof/>
                 <w:webHidden/>
               </w:rPr>
-              <w:instrText xml:space="preserve"> PAGEREF _Toc495071902 \h </w:instrText>
+              <w:instrText xml:space="preserve"> PAGEREF _Toc497741728 \h </w:instrText>
             </w:r>
             <w:r>
               <w:rPr>
@@ -1265,10 +1264,10 @@
             <w:rPr>
               <w:rFonts w:eastAsiaTheme="minorEastAsia"/>
               <w:noProof/>
-              <w:lang w:eastAsia="fr-FR"/>
+              <w:lang w:val="pl-PL" w:eastAsia="zh-CN"/>
             </w:rPr>
           </w:pPr>
-          <w:hyperlink w:anchor="_Toc495071903" w:history="1">
+          <w:hyperlink w:anchor="_Toc497741729" w:history="1">
             <w:r>
               <w:rPr>
                 <w:rStyle w:val="Hyperlink"/>
@@ -1281,7 +1280,7 @@
               <w:rPr>
                 <w:rFonts w:eastAsiaTheme="minorEastAsia"/>
                 <w:noProof/>
-                <w:lang w:eastAsia="fr-FR"/>
+                <w:lang w:val="pl-PL" w:eastAsia="zh-CN"/>
               </w:rPr>
               <w:tab/>
             </w:r>
@@ -1312,7 +1311,7 @@
                 <w:noProof/>
                 <w:webHidden/>
               </w:rPr>
-              <w:instrText xml:space="preserve"> PAGEREF _Toc495071903 \h </w:instrText>
+              <w:instrText xml:space="preserve"> PAGEREF _Toc497741729 \h </w:instrText>
             </w:r>
             <w:r>
               <w:rPr>
@@ -1353,10 +1352,10 @@
             <w:rPr>
               <w:rFonts w:eastAsiaTheme="minorEastAsia"/>
               <w:noProof/>
-              <w:lang w:eastAsia="fr-FR"/>
+              <w:lang w:val="pl-PL" w:eastAsia="zh-CN"/>
             </w:rPr>
           </w:pPr>
-          <w:hyperlink w:anchor="_Toc495071904" w:history="1">
+          <w:hyperlink w:anchor="_Toc497741730" w:history="1">
             <w:r>
               <w:rPr>
                 <w:rStyle w:val="Hyperlink"/>
@@ -1369,7 +1368,7 @@
               <w:rPr>
                 <w:rFonts w:eastAsiaTheme="minorEastAsia"/>
                 <w:noProof/>
-                <w:lang w:eastAsia="fr-FR"/>
+                <w:lang w:val="pl-PL" w:eastAsia="zh-CN"/>
               </w:rPr>
               <w:tab/>
             </w:r>
@@ -1400,7 +1399,7 @@
                 <w:noProof/>
                 <w:webHidden/>
               </w:rPr>
-              <w:instrText xml:space="preserve"> PAGEREF _Toc495071904 \h </w:instrText>
+              <w:instrText xml:space="preserve"> PAGEREF _Toc497741730 \h </w:instrText>
             </w:r>
             <w:r>
               <w:rPr>
@@ -1441,10 +1440,10 @@
             <w:rPr>
               <w:rFonts w:eastAsiaTheme="minorEastAsia"/>
               <w:noProof/>
-              <w:lang w:eastAsia="fr-FR"/>
+              <w:lang w:val="pl-PL" w:eastAsia="zh-CN"/>
             </w:rPr>
           </w:pPr>
-          <w:hyperlink w:anchor="_Toc495071905" w:history="1">
+          <w:hyperlink w:anchor="_Toc497741731" w:history="1">
             <w:r>
               <w:rPr>
                 <w:rStyle w:val="Hyperlink"/>
@@ -1456,7 +1455,7 @@
               <w:rPr>
                 <w:rFonts w:eastAsiaTheme="minorEastAsia"/>
                 <w:noProof/>
-                <w:lang w:eastAsia="fr-FR"/>
+                <w:lang w:val="pl-PL" w:eastAsia="zh-CN"/>
               </w:rPr>
               <w:tab/>
             </w:r>
@@ -1486,7 +1485,7 @@
                 <w:noProof/>
                 <w:webHidden/>
               </w:rPr>
-              <w:instrText xml:space="preserve"> PAGEREF _Toc495071905 \h </w:instrText>
+              <w:instrText xml:space="preserve"> PAGEREF _Toc497741731 \h </w:instrText>
             </w:r>
             <w:r>
               <w:rPr>
@@ -1527,14 +1526,15 @@
             <w:rPr>
               <w:rFonts w:eastAsiaTheme="minorEastAsia"/>
               <w:noProof/>
-              <w:lang w:eastAsia="fr-FR"/>
+              <w:lang w:val="pl-PL" w:eastAsia="zh-CN"/>
             </w:rPr>
           </w:pPr>
-          <w:hyperlink w:anchor="_Toc495071906" w:history="1">
+          <w:hyperlink w:anchor="_Toc497741732" w:history="1">
             <w:r>
               <w:rPr>
                 <w:rStyle w:val="Hyperlink"/>
                 <w:noProof/>
+                <w:lang w:val="en-US"/>
               </w:rPr>
               <w:t>2.2.5</w:t>
             </w:r>
@@ -1542,7 +1542,7 @@
               <w:rPr>
                 <w:rFonts w:eastAsiaTheme="minorEastAsia"/>
                 <w:noProof/>
-                <w:lang w:eastAsia="fr-FR"/>
+                <w:lang w:val="pl-PL" w:eastAsia="zh-CN"/>
               </w:rPr>
               <w:tab/>
             </w:r>
@@ -1550,6 +1550,7 @@
               <w:rPr>
                 <w:rStyle w:val="Hyperlink"/>
                 <w:noProof/>
+                <w:lang w:val="en-US"/>
               </w:rPr>
               <w:t>Describe dataset</w:t>
             </w:r>
@@ -1572,7 +1573,7 @@
                 <w:noProof/>
                 <w:webHidden/>
               </w:rPr>
-              <w:instrText xml:space="preserve"> PAGEREF _Toc495071906 \h </w:instrText>
+              <w:instrText xml:space="preserve"> PAGEREF _Toc497741732 \h </w:instrText>
             </w:r>
             <w:r>
               <w:rPr>
@@ -1592,7 +1593,7 @@
                 <w:noProof/>
                 <w:webHidden/>
               </w:rPr>
-              <w:t>4</w:t>
+              <w:t>5</w:t>
             </w:r>
             <w:r>
               <w:rPr>
@@ -1613,14 +1614,15 @@
             <w:rPr>
               <w:rFonts w:eastAsiaTheme="minorEastAsia"/>
               <w:noProof/>
-              <w:lang w:eastAsia="fr-FR"/>
+              <w:lang w:val="pl-PL" w:eastAsia="zh-CN"/>
             </w:rPr>
           </w:pPr>
-          <w:hyperlink w:anchor="_Toc495071907" w:history="1">
+          <w:hyperlink w:anchor="_Toc497741733" w:history="1">
             <w:r>
               <w:rPr>
                 <w:rStyle w:val="Hyperlink"/>
                 <w:noProof/>
+                <w:lang w:val="en-US"/>
               </w:rPr>
               <w:t>2.2.6</w:t>
             </w:r>
@@ -1628,7 +1630,7 @@
               <w:rPr>
                 <w:rFonts w:eastAsiaTheme="minorEastAsia"/>
                 <w:noProof/>
-                <w:lang w:eastAsia="fr-FR"/>
+                <w:lang w:val="pl-PL" w:eastAsia="zh-CN"/>
               </w:rPr>
               <w:tab/>
             </w:r>
@@ -1636,6 +1638,7 @@
               <w:rPr>
                 <w:rStyle w:val="Hyperlink"/>
                 <w:noProof/>
+                <w:lang w:val="en-US"/>
               </w:rPr>
               <w:t>Select/create data processing</w:t>
             </w:r>
@@ -1658,7 +1661,7 @@
                 <w:noProof/>
                 <w:webHidden/>
               </w:rPr>
-              <w:instrText xml:space="preserve"> PAGEREF _Toc495071907 \h </w:instrText>
+              <w:instrText xml:space="preserve"> PAGEREF _Toc497741733 \h </w:instrText>
             </w:r>
             <w:r>
               <w:rPr>
@@ -1678,7 +1681,7 @@
                 <w:noProof/>
                 <w:webHidden/>
               </w:rPr>
-              <w:t>4</w:t>
+              <w:t>5</w:t>
             </w:r>
             <w:r>
               <w:rPr>
@@ -1699,14 +1702,15 @@
             <w:rPr>
               <w:rFonts w:eastAsiaTheme="minorEastAsia"/>
               <w:noProof/>
-              <w:lang w:eastAsia="fr-FR"/>
+              <w:lang w:val="pl-PL" w:eastAsia="zh-CN"/>
             </w:rPr>
           </w:pPr>
-          <w:hyperlink w:anchor="_Toc495071908" w:history="1">
+          <w:hyperlink w:anchor="_Toc497741734" w:history="1">
             <w:r>
               <w:rPr>
                 <w:rStyle w:val="Hyperlink"/>
                 <w:noProof/>
+                <w:lang w:val="en-US"/>
               </w:rPr>
               <w:t>2.2.7</w:t>
             </w:r>
@@ -1714,7 +1718,7 @@
               <w:rPr>
                 <w:rFonts w:eastAsiaTheme="minorEastAsia"/>
                 <w:noProof/>
-                <w:lang w:eastAsia="fr-FR"/>
+                <w:lang w:val="pl-PL" w:eastAsia="zh-CN"/>
               </w:rPr>
               <w:tab/>
             </w:r>
@@ -1722,6 +1726,7 @@
               <w:rPr>
                 <w:rStyle w:val="Hyperlink"/>
                 <w:noProof/>
+                <w:lang w:val="en-US"/>
               </w:rPr>
               <w:t>Anonymization</w:t>
             </w:r>
@@ -1744,7 +1749,7 @@
                 <w:noProof/>
                 <w:webHidden/>
               </w:rPr>
-              <w:instrText xml:space="preserve"> PAGEREF _Toc495071908 \h </w:instrText>
+              <w:instrText xml:space="preserve"> PAGEREF _Toc497741734 \h </w:instrText>
             </w:r>
             <w:r>
               <w:rPr>
@@ -1764,7 +1769,7 @@
                 <w:noProof/>
                 <w:webHidden/>
               </w:rPr>
-              <w:t>4</w:t>
+              <w:t>5</w:t>
             </w:r>
             <w:r>
               <w:rPr>
@@ -1785,14 +1790,15 @@
             <w:rPr>
               <w:rFonts w:eastAsiaTheme="minorEastAsia"/>
               <w:noProof/>
-              <w:lang w:eastAsia="fr-FR"/>
+              <w:lang w:val="pl-PL" w:eastAsia="zh-CN"/>
             </w:rPr>
           </w:pPr>
-          <w:hyperlink w:anchor="_Toc495071909" w:history="1">
+          <w:hyperlink w:anchor="_Toc497741735" w:history="1">
             <w:r>
               <w:rPr>
                 <w:rStyle w:val="Hyperlink"/>
                 <w:noProof/>
+                <w:lang w:val="en-US"/>
               </w:rPr>
               <w:t>2.2.8</w:t>
             </w:r>
@@ -1800,7 +1806,7 @@
               <w:rPr>
                 <w:rFonts w:eastAsiaTheme="minorEastAsia"/>
                 <w:noProof/>
-                <w:lang w:eastAsia="fr-FR"/>
+                <w:lang w:val="pl-PL" w:eastAsia="zh-CN"/>
               </w:rPr>
               <w:tab/>
             </w:r>
@@ -1808,6 +1814,7 @@
               <w:rPr>
                 <w:rStyle w:val="Hyperlink"/>
                 <w:noProof/>
+                <w:lang w:val="en-US"/>
               </w:rPr>
               <w:t>Nifti conversion</w:t>
             </w:r>
@@ -1830,7 +1837,7 @@
                 <w:noProof/>
                 <w:webHidden/>
               </w:rPr>
-              <w:instrText xml:space="preserve"> PAGEREF _Toc495071909 \h </w:instrText>
+              <w:instrText xml:space="preserve"> PAGEREF _Toc497741735 \h </w:instrText>
             </w:r>
             <w:r>
               <w:rPr>
@@ -1850,7 +1857,7 @@
                 <w:noProof/>
                 <w:webHidden/>
               </w:rPr>
-              <w:t>4</w:t>
+              <w:t>5</w:t>
             </w:r>
             <w:r>
               <w:rPr>
@@ -1871,14 +1878,15 @@
             <w:rPr>
               <w:rFonts w:eastAsiaTheme="minorEastAsia"/>
               <w:noProof/>
-              <w:lang w:eastAsia="fr-FR"/>
+              <w:lang w:val="pl-PL" w:eastAsia="zh-CN"/>
             </w:rPr>
           </w:pPr>
-          <w:hyperlink w:anchor="_Toc495071910" w:history="1">
+          <w:hyperlink w:anchor="_Toc497741736" w:history="1">
             <w:r>
               <w:rPr>
                 <w:rStyle w:val="Hyperlink"/>
                 <w:noProof/>
+                <w:lang w:val="en-US"/>
               </w:rPr>
               <w:t>2.2.9</w:t>
             </w:r>
@@ -1886,7 +1894,7 @@
               <w:rPr>
                 <w:rFonts w:eastAsiaTheme="minorEastAsia"/>
                 <w:noProof/>
-                <w:lang w:eastAsia="fr-FR"/>
+                <w:lang w:val="pl-PL" w:eastAsia="zh-CN"/>
               </w:rPr>
               <w:tab/>
             </w:r>
@@ -1894,6 +1902,7 @@
               <w:rPr>
                 <w:rStyle w:val="Hyperlink"/>
                 <w:noProof/>
+                <w:lang w:val="en-US"/>
               </w:rPr>
               <w:t>Select settings for research study</w:t>
             </w:r>
@@ -1916,7 +1925,7 @@
                 <w:noProof/>
                 <w:webHidden/>
               </w:rPr>
-              <w:instrText xml:space="preserve"> PAGEREF _Toc495071910 \h </w:instrText>
+              <w:instrText xml:space="preserve"> PAGEREF _Toc497741736 \h </w:instrText>
             </w:r>
             <w:r>
               <w:rPr>
@@ -1936,7 +1945,7 @@
                 <w:noProof/>
                 <w:webHidden/>
               </w:rPr>
-              <w:t>4</w:t>
+              <w:t>5</w:t>
             </w:r>
             <w:r>
               <w:rPr>
@@ -1957,10 +1966,10 @@
             <w:rPr>
               <w:rFonts w:eastAsiaTheme="minorEastAsia"/>
               <w:noProof/>
-              <w:lang w:eastAsia="fr-FR"/>
+              <w:lang w:val="pl-PL" w:eastAsia="zh-CN"/>
             </w:rPr>
           </w:pPr>
-          <w:hyperlink w:anchor="_Toc495071911" w:history="1">
+          <w:hyperlink w:anchor="_Toc497741737" w:history="1">
             <w:r>
               <w:rPr>
                 <w:rStyle w:val="Hyperlink"/>
@@ -1973,7 +1982,7 @@
               <w:rPr>
                 <w:rFonts w:eastAsiaTheme="minorEastAsia"/>
                 <w:noProof/>
-                <w:lang w:eastAsia="fr-FR"/>
+                <w:lang w:val="pl-PL" w:eastAsia="zh-CN"/>
               </w:rPr>
               <w:tab/>
             </w:r>
@@ -2004,7 +2013,7 @@
                 <w:noProof/>
                 <w:webHidden/>
               </w:rPr>
-              <w:instrText xml:space="preserve"> PAGEREF _Toc495071911 \h </w:instrText>
+              <w:instrText xml:space="preserve"> PAGEREF _Toc497741737 \h </w:instrText>
             </w:r>
             <w:r>
               <w:rPr>
@@ -2024,7 +2033,7 @@
                 <w:noProof/>
                 <w:webHidden/>
               </w:rPr>
-              <w:t>4</w:t>
+              <w:t>5</w:t>
             </w:r>
             <w:r>
               <w:rPr>
@@ -2045,10 +2054,10 @@
             <w:rPr>
               <w:rFonts w:eastAsiaTheme="minorEastAsia"/>
               <w:noProof/>
-              <w:lang w:eastAsia="fr-FR"/>
+              <w:lang w:val="pl-PL" w:eastAsia="zh-CN"/>
             </w:rPr>
           </w:pPr>
-          <w:hyperlink w:anchor="_Toc495071912" w:history="1">
+          <w:hyperlink w:anchor="_Toc497741738" w:history="1">
             <w:r>
               <w:rPr>
                 <w:rStyle w:val="Hyperlink"/>
@@ -2061,7 +2070,7 @@
               <w:rPr>
                 <w:rFonts w:eastAsiaTheme="minorEastAsia"/>
                 <w:noProof/>
-                <w:lang w:eastAsia="fr-FR"/>
+                <w:lang w:val="pl-PL" w:eastAsia="zh-CN"/>
               </w:rPr>
               <w:tab/>
             </w:r>
@@ -2092,7 +2101,7 @@
                 <w:noProof/>
                 <w:webHidden/>
               </w:rPr>
-              <w:instrText xml:space="preserve"> PAGEREF _Toc495071912 \h </w:instrText>
+              <w:instrText xml:space="preserve"> PAGEREF _Toc497741738 \h </w:instrText>
             </w:r>
             <w:r>
               <w:rPr>
@@ -2112,7 +2121,7 @@
                 <w:noProof/>
                 <w:webHidden/>
               </w:rPr>
-              <w:t>4</w:t>
+              <w:t>5</w:t>
             </w:r>
             <w:r>
               <w:rPr>
@@ -2133,10 +2142,10 @@
             <w:rPr>
               <w:rFonts w:eastAsiaTheme="minorEastAsia"/>
               <w:noProof/>
-              <w:lang w:eastAsia="fr-FR"/>
+              <w:lang w:val="pl-PL" w:eastAsia="zh-CN"/>
             </w:rPr>
           </w:pPr>
-          <w:hyperlink w:anchor="_Toc495071913" w:history="1">
+          <w:hyperlink w:anchor="_Toc497741739" w:history="1">
             <w:r>
               <w:rPr>
                 <w:rStyle w:val="Hyperlink"/>
@@ -2148,7 +2157,7 @@
               <w:rPr>
                 <w:rFonts w:eastAsiaTheme="minorEastAsia"/>
                 <w:noProof/>
-                <w:lang w:eastAsia="fr-FR"/>
+                <w:lang w:val="pl-PL" w:eastAsia="zh-CN"/>
               </w:rPr>
               <w:tab/>
             </w:r>
@@ -2178,7 +2187,7 @@
                 <w:noProof/>
                 <w:webHidden/>
               </w:rPr>
-              <w:instrText xml:space="preserve"> PAGEREF _Toc495071913 \h </w:instrText>
+              <w:instrText xml:space="preserve"> PAGEREF _Toc497741739 \h </w:instrText>
             </w:r>
             <w:r>
               <w:rPr>
@@ -2198,7 +2207,7 @@
                 <w:noProof/>
                 <w:webHidden/>
               </w:rPr>
-              <w:t>4</w:t>
+              <w:t>5</w:t>
             </w:r>
             <w:r>
               <w:rPr>
@@ -2219,10 +2228,10 @@
             <w:rPr>
               <w:rFonts w:eastAsiaTheme="minorEastAsia"/>
               <w:noProof/>
-              <w:lang w:eastAsia="fr-FR"/>
+              <w:lang w:val="pl-PL" w:eastAsia="zh-CN"/>
             </w:rPr>
           </w:pPr>
-          <w:hyperlink w:anchor="_Toc495071914" w:history="1">
+          <w:hyperlink w:anchor="_Toc497741740" w:history="1">
             <w:r>
               <w:rPr>
                 <w:rStyle w:val="Hyperlink"/>
@@ -2234,7 +2243,7 @@
               <w:rPr>
                 <w:rFonts w:eastAsiaTheme="minorEastAsia"/>
                 <w:noProof/>
-                <w:lang w:eastAsia="fr-FR"/>
+                <w:lang w:val="pl-PL" w:eastAsia="zh-CN"/>
               </w:rPr>
               <w:tab/>
             </w:r>
@@ -2264,7 +2273,7 @@
                 <w:noProof/>
                 <w:webHidden/>
               </w:rPr>
-              <w:instrText xml:space="preserve"> PAGEREF _Toc495071914 \h </w:instrText>
+              <w:instrText xml:space="preserve"> PAGEREF _Toc497741740 \h </w:instrText>
             </w:r>
             <w:r>
               <w:rPr>
@@ -2284,7 +2293,7 @@
                 <w:noProof/>
                 <w:webHidden/>
               </w:rPr>
-              <w:t>4</w:t>
+              <w:t>5</w:t>
             </w:r>
             <w:r>
               <w:rPr>
@@ -2305,10 +2314,10 @@
             <w:rPr>
               <w:rFonts w:eastAsiaTheme="minorEastAsia"/>
               <w:noProof/>
-              <w:lang w:eastAsia="fr-FR"/>
+              <w:lang w:val="pl-PL" w:eastAsia="zh-CN"/>
             </w:rPr>
           </w:pPr>
-          <w:hyperlink w:anchor="_Toc495071915" w:history="1">
+          <w:hyperlink w:anchor="_Toc497741741" w:history="1">
             <w:r>
               <w:rPr>
                 <w:rStyle w:val="Hyperlink"/>
@@ -2320,7 +2329,7 @@
               <w:rPr>
                 <w:rFonts w:eastAsiaTheme="minorEastAsia"/>
                 <w:noProof/>
-                <w:lang w:eastAsia="fr-FR"/>
+                <w:lang w:val="pl-PL" w:eastAsia="zh-CN"/>
               </w:rPr>
               <w:tab/>
             </w:r>
@@ -2350,7 +2359,7 @@
                 <w:noProof/>
                 <w:webHidden/>
               </w:rPr>
-              <w:instrText xml:space="preserve"> PAGEREF _Toc495071915 \h </w:instrText>
+              <w:instrText xml:space="preserve"> PAGEREF _Toc497741741 \h </w:instrText>
             </w:r>
             <w:r>
               <w:rPr>
@@ -2370,7 +2379,7 @@
                 <w:noProof/>
                 <w:webHidden/>
               </w:rPr>
-              <w:t>4</w:t>
+              <w:t>5</w:t>
             </w:r>
             <w:r>
               <w:rPr>
@@ -2391,14 +2400,15 @@
             <w:rPr>
               <w:rFonts w:eastAsiaTheme="minorEastAsia"/>
               <w:noProof/>
-              <w:lang w:eastAsia="fr-FR"/>
+              <w:lang w:val="pl-PL" w:eastAsia="zh-CN"/>
             </w:rPr>
           </w:pPr>
-          <w:hyperlink w:anchor="_Toc495071916" w:history="1">
+          <w:hyperlink w:anchor="_Toc497741742" w:history="1">
             <w:r>
               <w:rPr>
                 <w:rStyle w:val="Hyperlink"/>
                 <w:noProof/>
+                <w:lang w:val="en-US"/>
               </w:rPr>
               <w:t>3.1.4</w:t>
             </w:r>
@@ -2406,7 +2416,7 @@
               <w:rPr>
                 <w:rFonts w:eastAsiaTheme="minorEastAsia"/>
                 <w:noProof/>
-                <w:lang w:eastAsia="fr-FR"/>
+                <w:lang w:val="pl-PL" w:eastAsia="zh-CN"/>
               </w:rPr>
               <w:tab/>
             </w:r>
@@ -2414,6 +2424,7 @@
               <w:rPr>
                 <w:rStyle w:val="Hyperlink"/>
                 <w:noProof/>
+                <w:lang w:val="en-US"/>
               </w:rPr>
               <w:t>Technical Specification of Shanoir NG Anonymization</w:t>
             </w:r>
@@ -2436,7 +2447,7 @@
                 <w:noProof/>
                 <w:webHidden/>
               </w:rPr>
-              <w:instrText xml:space="preserve"> PAGEREF _Toc495071916 \h </w:instrText>
+              <w:instrText xml:space="preserve"> PAGEREF _Toc497741742 \h </w:instrText>
             </w:r>
             <w:r>
               <w:rPr>
@@ -2477,10 +2488,10 @@
             <w:rPr>
               <w:rFonts w:eastAsiaTheme="minorEastAsia"/>
               <w:noProof/>
-              <w:lang w:eastAsia="fr-FR"/>
+              <w:lang w:val="pl-PL" w:eastAsia="zh-CN"/>
             </w:rPr>
           </w:pPr>
-          <w:hyperlink w:anchor="_Toc495071917" w:history="1">
+          <w:hyperlink w:anchor="_Toc497741743" w:history="1">
             <w:r>
               <w:rPr>
                 <w:rStyle w:val="Hyperlink"/>
@@ -2492,7 +2503,7 @@
               <w:rPr>
                 <w:rFonts w:eastAsiaTheme="minorEastAsia"/>
                 <w:noProof/>
-                <w:lang w:eastAsia="fr-FR"/>
+                <w:lang w:val="pl-PL" w:eastAsia="zh-CN"/>
               </w:rPr>
               <w:tab/>
             </w:r>
@@ -2522,7 +2533,7 @@
                 <w:noProof/>
                 <w:webHidden/>
               </w:rPr>
-              <w:instrText xml:space="preserve"> PAGEREF _Toc495071917 \h </w:instrText>
+              <w:instrText xml:space="preserve"> PAGEREF _Toc497741743 \h </w:instrText>
             </w:r>
             <w:r>
               <w:rPr>
@@ -2542,7 +2553,7 @@
                 <w:noProof/>
                 <w:webHidden/>
               </w:rPr>
-              <w:t>9</w:t>
+              <w:t>10</w:t>
             </w:r>
             <w:r>
               <w:rPr>
@@ -2563,10 +2574,10 @@
             <w:rPr>
               <w:rFonts w:eastAsiaTheme="minorEastAsia"/>
               <w:noProof/>
-              <w:lang w:eastAsia="fr-FR"/>
+              <w:lang w:val="pl-PL" w:eastAsia="zh-CN"/>
             </w:rPr>
           </w:pPr>
-          <w:hyperlink w:anchor="_Toc495071918" w:history="1">
+          <w:hyperlink w:anchor="_Toc497741744" w:history="1">
             <w:r>
               <w:rPr>
                 <w:rStyle w:val="Hyperlink"/>
@@ -2578,7 +2589,7 @@
               <w:rPr>
                 <w:rFonts w:eastAsiaTheme="minorEastAsia"/>
                 <w:noProof/>
-                <w:lang w:eastAsia="fr-FR"/>
+                <w:lang w:val="pl-PL" w:eastAsia="zh-CN"/>
               </w:rPr>
               <w:tab/>
             </w:r>
@@ -2608,7 +2619,7 @@
                 <w:noProof/>
                 <w:webHidden/>
               </w:rPr>
-              <w:instrText xml:space="preserve"> PAGEREF _Toc495071918 \h </w:instrText>
+              <w:instrText xml:space="preserve"> PAGEREF _Toc497741744 \h </w:instrText>
             </w:r>
             <w:r>
               <w:rPr>
@@ -2628,7 +2639,7 @@
                 <w:noProof/>
                 <w:webHidden/>
               </w:rPr>
-              <w:t>9</w:t>
+              <w:t>10</w:t>
             </w:r>
             <w:r>
               <w:rPr>
@@ -2662,7 +2673,7 @@
         </w:rPr>
       </w:pPr>
       <w:bookmarkStart w:id="0" w:name="_Toc447099453"/>
-      <w:bookmarkStart w:id="1" w:name="_Toc495071890"/>
+      <w:bookmarkStart w:id="1" w:name="_Toc497741716"/>
       <w:r>
         <w:rPr>
           <w:lang w:val="en-US"/>
@@ -2692,7 +2703,7 @@
           <w:lang w:val="en-US"/>
         </w:rPr>
       </w:pPr>
-      <w:bookmarkStart w:id="2" w:name="_Toc495071891"/>
+      <w:bookmarkStart w:id="2" w:name="_Toc497741717"/>
       <w:r>
         <w:rPr>
           <w:lang w:val="en-US"/>
@@ -2751,7 +2762,7 @@
           <w:lang w:val="en-US"/>
         </w:rPr>
       </w:pPr>
-      <w:bookmarkStart w:id="3" w:name="_Toc495071892"/>
+      <w:bookmarkStart w:id="3" w:name="_Toc497741718"/>
       <w:r>
         <w:rPr>
           <w:lang w:val="en-US"/>
@@ -2871,7 +2882,7 @@
           <w:lang w:val="en-US"/>
         </w:rPr>
       </w:pPr>
-      <w:bookmarkStart w:id="4" w:name="_Toc495071893"/>
+      <w:bookmarkStart w:id="4" w:name="_Toc497741719"/>
       <w:r>
         <w:rPr>
           <w:lang w:val="en-US"/>
@@ -2967,7 +2978,7 @@
           <w:lang w:val="en-US"/>
         </w:rPr>
       </w:pPr>
-      <w:bookmarkStart w:id="5" w:name="_Toc495071894"/>
+      <w:bookmarkStart w:id="5" w:name="_Toc497741720"/>
       <w:r>
         <w:rPr>
           <w:lang w:val="en-US"/>
@@ -2983,7 +2994,7 @@
           <w:lang w:val="en-US"/>
         </w:rPr>
       </w:pPr>
-      <w:bookmarkStart w:id="6" w:name="_Toc495071895"/>
+      <w:bookmarkStart w:id="6" w:name="_Toc497741721"/>
       <w:r>
         <w:rPr>
           <w:lang w:val="en-US"/>
@@ -2996,7 +3007,7 @@
       <w:pPr>
         <w:pStyle w:val="Heading3"/>
       </w:pPr>
-      <w:bookmarkStart w:id="7" w:name="_Toc495071896"/>
+      <w:bookmarkStart w:id="7" w:name="_Toc497741722"/>
       <w:r>
         <w:t>Import from DICOM CD/DVD</w:t>
       </w:r>
@@ -3160,7 +3171,7 @@
           <w:lang w:val="en-US"/>
         </w:rPr>
       </w:pPr>
-      <w:bookmarkStart w:id="8" w:name="_Toc495071897"/>
+      <w:bookmarkStart w:id="8" w:name="_Toc497741723"/>
       <w:r>
         <w:rPr>
           <w:lang w:val="en-US"/>
@@ -3309,7 +3320,7 @@
           <w:lang w:val="en-US"/>
         </w:rPr>
       </w:pPr>
-      <w:bookmarkStart w:id="9" w:name="_Toc495071898"/>
+      <w:bookmarkStart w:id="9" w:name="_Toc497741724"/>
       <w:r>
         <w:rPr>
           <w:lang w:val="en-US"/>
@@ -3428,7 +3439,7 @@
           <w:lang w:val="en-US"/>
         </w:rPr>
       </w:pPr>
-      <w:bookmarkStart w:id="10" w:name="_Toc495071899"/>
+      <w:bookmarkStart w:id="10" w:name="_Toc497741725"/>
       <w:r>
         <w:rPr>
           <w:lang w:val="en-US"/>
@@ -3538,7 +3549,7 @@
           <w:lang w:val="en-US"/>
         </w:rPr>
       </w:pPr>
-      <w:bookmarkStart w:id="11" w:name="_Toc495071900"/>
+      <w:bookmarkStart w:id="11" w:name="_Toc497741726"/>
       <w:r>
         <w:rPr>
           <w:lang w:val="en-US"/>
@@ -3826,7 +3837,7 @@
           <w:lang w:val="en-US"/>
         </w:rPr>
       </w:pPr>
-      <w:bookmarkStart w:id="12" w:name="_Toc495071901"/>
+      <w:bookmarkStart w:id="12" w:name="_Toc497741727"/>
       <w:r>
         <w:rPr>
           <w:lang w:val="en-US"/>
@@ -3839,7 +3850,7 @@
       <w:pPr>
         <w:pStyle w:val="Heading3"/>
       </w:pPr>
-      <w:bookmarkStart w:id="13" w:name="_Toc495071902"/>
+      <w:bookmarkStart w:id="13" w:name="_Toc497741728"/>
       <w:r>
         <w:rPr>
           <w:lang w:val="en-US"/>
@@ -3902,7 +3913,7 @@
           <w:lang w:val="en-US"/>
         </w:rPr>
       </w:pPr>
-      <w:bookmarkStart w:id="14" w:name="_Toc495071903"/>
+      <w:bookmarkStart w:id="14" w:name="_Toc497741729"/>
       <w:r>
         <w:rPr>
           <w:lang w:val="en-US"/>
@@ -3959,6 +3970,12 @@
         </w:rPr>
         <w:t>Import Nifti:</w:t>
       </w:r>
+      <w:r>
+        <w:rPr>
+          <w:lang w:val="en-US"/>
+        </w:rPr>
+        <w:t xml:space="preserve"> .nii or .nii.gz files</w:t>
+      </w:r>
     </w:p>
     <w:p>
       <w:pPr>
@@ -3971,38 +3988,42 @@
           <w:lang w:val="en-US"/>
         </w:rPr>
       </w:pPr>
-      <w:bookmarkStart w:id="15" w:name="_GoBack"/>
+      <w:r>
+        <w:rPr>
+          <w:lang w:val="en-US"/>
+        </w:rPr>
+        <w:t>Extradata (From files): any files</w:t>
+      </w:r>
+    </w:p>
+    <w:p>
+      <w:pPr>
+        <w:rPr>
+          <w:lang w:val="en-US"/>
+        </w:rPr>
+      </w:pPr>
+    </w:p>
+    <w:p>
+      <w:pPr>
+        <w:rPr>
+          <w:lang w:val="en-US"/>
+        </w:rPr>
+      </w:pPr>
+    </w:p>
+    <w:p>
+      <w:pPr>
+        <w:pStyle w:val="Heading3"/>
+        <w:rPr>
+          <w:lang w:val="en-US"/>
+        </w:rPr>
+      </w:pPr>
+      <w:bookmarkStart w:id="15" w:name="_Toc497741730"/>
+      <w:r>
+        <w:rPr>
+          <w:lang w:val="en-US"/>
+        </w:rPr>
+        <w:t>Select series</w:t>
+      </w:r>
       <w:bookmarkEnd w:id="15"/>
-    </w:p>
-    <w:p>
-      <w:pPr>
-        <w:rPr>
-          <w:lang w:val="en-US"/>
-        </w:rPr>
-      </w:pPr>
-    </w:p>
-    <w:p>
-      <w:pPr>
-        <w:rPr>
-          <w:lang w:val="en-US"/>
-        </w:rPr>
-      </w:pPr>
-    </w:p>
-    <w:p>
-      <w:pPr>
-        <w:pStyle w:val="Heading3"/>
-        <w:rPr>
-          <w:lang w:val="en-US"/>
-        </w:rPr>
-      </w:pPr>
-      <w:bookmarkStart w:id="16" w:name="_Toc495071904"/>
-      <w:r>
-        <w:rPr>
-          <w:lang w:val="en-US"/>
-        </w:rPr>
-        <w:t>Select series</w:t>
-      </w:r>
-      <w:bookmarkEnd w:id="16"/>
     </w:p>
     <w:p>
       <w:pPr>
@@ -4218,7 +4239,25 @@
           <w:lang w:val="en-US"/>
         </w:rPr>
         <w:tab/>
-        <w:t>“birthDate”</w:t>
+        <w:t>“</w:t>
+      </w:r>
+      <w:r>
+        <w:rPr>
+          <w:lang w:val="en-US"/>
+        </w:rPr>
+        <w:pgNum/>
+      </w:r>
+      <w:r>
+        <w:rPr>
+          <w:lang w:val="en-US"/>
+        </w:rPr>
+        <w:t>irthdate</w:t>
+      </w:r>
+      <w:r>
+        <w:rPr>
+          <w:lang w:val="en-US"/>
+        </w:rPr>
+        <w:t>”</w:t>
       </w:r>
       <w:r>
         <w:rPr>
@@ -4565,26 +4604,491 @@
       <w:r>
         <w:t xml:space="preserve"> </w:t>
       </w:r>
-      <w:bookmarkStart w:id="17" w:name="_Toc495071905"/>
+      <w:bookmarkStart w:id="16" w:name="_Toc497741731"/>
       <w:r>
         <w:t>Select clinical context</w:t>
       </w:r>
+      <w:bookmarkEnd w:id="16"/>
+    </w:p>
+    <w:p>
+      <w:pPr>
+        <w:pStyle w:val="Heading4"/>
+        <w:ind w:left="990" w:hanging="180"/>
+        <w:rPr>
+          <w:lang w:val="en-US"/>
+        </w:rPr>
+      </w:pPr>
+      <w:r>
+        <w:rPr>
+          <w:lang w:val="en-US"/>
+        </w:rPr>
+        <w:t>Research study</w:t>
+      </w:r>
+    </w:p>
+    <w:p>
+      <w:pPr>
+        <w:pStyle w:val="ListParagraph"/>
+        <w:numPr>
+          <w:ilvl w:val="0"/>
+          <w:numId w:val="39"/>
+        </w:numPr>
+        <w:rPr>
+          <w:lang w:val="en-US"/>
+        </w:rPr>
+      </w:pPr>
+      <w:r>
+        <w:rPr>
+          <w:lang w:val="en-US"/>
+        </w:rPr>
+        <w:t xml:space="preserve">User chooses from the list of studies available (studies he has access to with right </w:t>
+      </w:r>
+      <w:r>
+        <w:rPr>
+          <w:u w:val="single"/>
+          <w:lang w:val="en-US"/>
+        </w:rPr>
+        <w:t xml:space="preserve">import dataset </w:t>
+      </w:r>
+      <w:r>
+        <w:rPr>
+          <w:lang w:val="en-US"/>
+        </w:rPr>
+        <w:t>or</w:t>
+      </w:r>
+      <w:r>
+        <w:rPr>
+          <w:u w:val="single"/>
+          <w:lang w:val="en-US"/>
+        </w:rPr>
+        <w:t xml:space="preserve"> responsible</w:t>
+      </w:r>
+      <w:r>
+        <w:rPr>
+          <w:lang w:val="en-US"/>
+        </w:rPr>
+        <w:t>)</w:t>
+      </w:r>
+    </w:p>
+    <w:p>
+      <w:pPr>
+        <w:pStyle w:val="ListParagraph"/>
+        <w:numPr>
+          <w:ilvl w:val="0"/>
+          <w:numId w:val="39"/>
+        </w:numPr>
+        <w:rPr>
+          <w:lang w:val="en-US"/>
+        </w:rPr>
+      </w:pPr>
+      <w:r>
+        <w:rPr>
+          <w:lang w:val="en-US"/>
+        </w:rPr>
+        <w:t>Once chosen, link Details appears on the right that shows details on the study (user can click Back/Cancel or X button to close this window and go back to the import page)</w:t>
+      </w:r>
+    </w:p>
+    <w:p>
+      <w:pPr>
+        <w:pStyle w:val="Heading4"/>
+        <w:ind w:left="990" w:hanging="180"/>
+        <w:rPr>
+          <w:lang w:val="en-US"/>
+        </w:rPr>
+      </w:pPr>
+      <w:r>
+        <w:rPr>
+          <w:lang w:val="en-US"/>
+        </w:rPr>
+        <w:t>Study card</w:t>
+      </w:r>
+    </w:p>
+    <w:p>
+      <w:pPr>
+        <w:pStyle w:val="ListParagraph"/>
+        <w:numPr>
+          <w:ilvl w:val="0"/>
+          <w:numId w:val="41"/>
+        </w:numPr>
+        <w:rPr>
+          <w:lang w:val="en-US"/>
+        </w:rPr>
+      </w:pPr>
+      <w:r>
+        <w:rPr>
+          <w:lang w:val="en-US"/>
+        </w:rPr>
+        <w:t>Uses chooses from the list of study cards associated to the study. On the list the name appears as: Study + City + (Equipment name and number + Center)</w:t>
+      </w:r>
+    </w:p>
+    <w:p>
+      <w:pPr>
+        <w:pStyle w:val="ListParagraph"/>
+        <w:numPr>
+          <w:ilvl w:val="0"/>
+          <w:numId w:val="41"/>
+        </w:numPr>
+        <w:rPr>
+          <w:lang w:val="en-US"/>
+        </w:rPr>
+      </w:pPr>
+      <w:r>
+        <w:rPr>
+          <w:lang w:val="en-US"/>
+        </w:rPr>
+        <w:t>Once the study card chosen, user can click on Edit or Details link</w:t>
+      </w:r>
+    </w:p>
+    <w:p>
+      <w:pPr>
+        <w:pStyle w:val="Heading4"/>
+        <w:ind w:left="990" w:hanging="180"/>
+        <w:rPr>
+          <w:lang w:val="en-US"/>
+        </w:rPr>
+      </w:pPr>
+      <w:r>
+        <w:rPr>
+          <w:lang w:val="en-US"/>
+        </w:rPr>
+        <w:t>Subject</w:t>
+      </w:r>
+    </w:p>
+    <w:p>
+      <w:pPr>
+        <w:pStyle w:val="ListParagraph"/>
+        <w:numPr>
+          <w:ilvl w:val="0"/>
+          <w:numId w:val="44"/>
+        </w:numPr>
+        <w:ind w:left="1530" w:hanging="450"/>
+        <w:rPr>
+          <w:lang w:val="en-US"/>
+        </w:rPr>
+      </w:pPr>
+      <w:r>
+        <w:rPr>
+          <w:lang w:val="en-US"/>
+        </w:rPr>
+        <w:t>User chooses either a subject that exist already in the research study or decided to create a new one.</w:t>
+      </w:r>
+    </w:p>
+    <w:p>
+      <w:pPr>
+        <w:pStyle w:val="ListParagraph"/>
+        <w:numPr>
+          <w:ilvl w:val="0"/>
+          <w:numId w:val="44"/>
+        </w:numPr>
+        <w:ind w:left="1530" w:hanging="450"/>
+        <w:rPr>
+          <w:lang w:val="en-US"/>
+        </w:rPr>
+      </w:pPr>
+      <w:r>
+        <w:rPr>
+          <w:lang w:val="en-US"/>
+        </w:rPr>
+        <w:t>If existing subject: chooses one from the list of common names.</w:t>
+      </w:r>
+      <w:r>
+        <w:rPr>
+          <w:lang w:val="en-US"/>
+        </w:rPr>
+        <w:t xml:space="preserve"> On the side, there is a link to details page. </w:t>
+      </w:r>
+      <w:r>
+        <w:rPr>
+          <w:lang w:val="en-US"/>
+        </w:rPr>
+        <w:t>On the bottom there is an information about the subject:</w:t>
+      </w:r>
+    </w:p>
+    <w:p>
+      <w:pPr>
+        <w:pStyle w:val="ListParagraph"/>
+        <w:numPr>
+          <w:ilvl w:val="1"/>
+          <w:numId w:val="44"/>
+        </w:numPr>
+        <w:rPr>
+          <w:lang w:val="en-US"/>
+        </w:rPr>
+      </w:pPr>
+      <w:r>
+        <w:rPr>
+          <w:lang w:val="en-US"/>
+        </w:rPr>
+        <w:t>Common name (cannot be modified)</w:t>
+      </w:r>
+    </w:p>
+    <w:p>
+      <w:pPr>
+        <w:pStyle w:val="ListParagraph"/>
+        <w:numPr>
+          <w:ilvl w:val="1"/>
+          <w:numId w:val="44"/>
+        </w:numPr>
+        <w:rPr>
+          <w:lang w:val="en-US"/>
+        </w:rPr>
+      </w:pPr>
+      <w:r>
+        <w:rPr>
+          <w:lang w:val="en-US"/>
+        </w:rPr>
+        <w:t>Subject name in study</w:t>
+      </w:r>
+    </w:p>
+    <w:p>
+      <w:pPr>
+        <w:pStyle w:val="ListParagraph"/>
+        <w:numPr>
+          <w:ilvl w:val="1"/>
+          <w:numId w:val="44"/>
+        </w:numPr>
+        <w:rPr>
+          <w:lang w:val="en-US"/>
+        </w:rPr>
+      </w:pPr>
+      <w:r>
+        <w:rPr>
+          <w:lang w:val="en-US"/>
+        </w:rPr>
+        <w:t>“</w:t>
+      </w:r>
+      <w:r>
+        <w:rPr>
+          <w:lang w:val="en-US"/>
+        </w:rPr>
+        <w:t>Is physically involved</w:t>
+      </w:r>
+      <w:r>
+        <w:rPr>
+          <w:lang w:val="en-US"/>
+        </w:rPr>
+        <w:t>” checkbox</w:t>
+      </w:r>
+    </w:p>
+    <w:p>
+      <w:pPr>
+        <w:pStyle w:val="ListParagraph"/>
+        <w:numPr>
+          <w:ilvl w:val="1"/>
+          <w:numId w:val="44"/>
+        </w:numPr>
+        <w:rPr>
+          <w:lang w:val="en-US"/>
+        </w:rPr>
+      </w:pPr>
+      <w:r>
+        <w:rPr>
+          <w:lang w:val="en-US"/>
+        </w:rPr>
+        <w:t>Subject type (patient or healthy volunteer)</w:t>
+      </w:r>
+    </w:p>
+    <w:p>
+      <w:pPr>
+        <w:pStyle w:val="ListParagraph"/>
+        <w:numPr>
+          <w:ilvl w:val="0"/>
+          <w:numId w:val="44"/>
+        </w:numPr>
+        <w:rPr>
+          <w:lang w:val="en-US"/>
+        </w:rPr>
+      </w:pPr>
+      <w:r>
+        <w:rPr>
+          <w:lang w:val="en-US"/>
+        </w:rPr>
+        <w:lastRenderedPageBreak/>
+        <w:t>If new subject: new pop-up appears (same as for the new subject creation in microservice Study)</w:t>
+      </w:r>
+    </w:p>
+    <w:p>
+      <w:pPr>
+        <w:pStyle w:val="ListParagraph"/>
+        <w:numPr>
+          <w:ilvl w:val="1"/>
+          <w:numId w:val="44"/>
+        </w:numPr>
+        <w:rPr>
+          <w:lang w:val="en-US"/>
+        </w:rPr>
+      </w:pPr>
+      <w:r>
+        <w:rPr>
+          <w:lang w:val="en-US"/>
+        </w:rPr>
+        <w:t>After creation, this subject is automatically chosen</w:t>
+      </w:r>
+    </w:p>
+    <w:p>
+      <w:pPr>
+        <w:pStyle w:val="Heading4"/>
+        <w:ind w:left="990" w:hanging="180"/>
+        <w:rPr>
+          <w:lang w:val="en-US"/>
+        </w:rPr>
+      </w:pPr>
+      <w:r>
+        <w:rPr>
+          <w:lang w:val="en-US"/>
+        </w:rPr>
+        <w:t>Examination</w:t>
+      </w:r>
+    </w:p>
+    <w:p>
+      <w:pPr>
+        <w:pStyle w:val="ListParagraph"/>
+        <w:numPr>
+          <w:ilvl w:val="0"/>
+          <w:numId w:val="46"/>
+        </w:numPr>
+        <w:rPr>
+          <w:lang w:val="en-US"/>
+        </w:rPr>
+      </w:pPr>
+      <w:r>
+        <w:rPr>
+          <w:lang w:val="en-US"/>
+        </w:rPr>
+        <w:t>Use can select from an existing examination (if there is any for this subject in this study) or can create a new one</w:t>
+      </w:r>
+    </w:p>
+    <w:p>
+      <w:pPr>
+        <w:pStyle w:val="ListParagraph"/>
+        <w:numPr>
+          <w:ilvl w:val="0"/>
+          <w:numId w:val="46"/>
+        </w:numPr>
+        <w:rPr>
+          <w:lang w:val="en-US"/>
+        </w:rPr>
+      </w:pPr>
+      <w:r>
+        <w:rPr>
+          <w:lang w:val="en-US"/>
+        </w:rPr>
+        <w:t xml:space="preserve">If existing: list of examination appears in the form: Date + </w:t>
+      </w:r>
+      <w:r>
+        <w:rPr>
+          <w:lang w:val="en-US"/>
+        </w:rPr>
+        <w:t>Comment</w:t>
+      </w:r>
+      <w:r>
+        <w:rPr>
+          <w:lang w:val="en-US"/>
+        </w:rPr>
+        <w:t>/Name + (ID)</w:t>
+      </w:r>
+      <w:r>
+        <w:rPr>
+          <w:lang w:val="en-US"/>
+        </w:rPr>
+        <w:t>. Once chosen, Details link appears as well.</w:t>
+      </w:r>
+    </w:p>
+    <w:p>
+      <w:pPr>
+        <w:pStyle w:val="ListParagraph"/>
+        <w:numPr>
+          <w:ilvl w:val="0"/>
+          <w:numId w:val="46"/>
+        </w:numPr>
+        <w:rPr>
+          <w:lang w:val="en-US"/>
+        </w:rPr>
+      </w:pPr>
+      <w:r>
+        <w:rPr>
+          <w:lang w:val="en-US"/>
+        </w:rPr>
+        <w:t xml:space="preserve">If new: pop-up </w:t>
+      </w:r>
+      <w:r>
+        <w:rPr>
+          <w:lang w:val="en-US"/>
+        </w:rPr>
+        <w:t>appears (same as for the examination form in Dataset microservice)</w:t>
+      </w:r>
+    </w:p>
+    <w:p>
+      <w:pPr>
+        <w:pStyle w:val="ListParagraph"/>
+        <w:numPr>
+          <w:ilvl w:val="1"/>
+          <w:numId w:val="46"/>
+        </w:numPr>
+        <w:rPr>
+          <w:lang w:val="en-US"/>
+        </w:rPr>
+      </w:pPr>
+      <w:r>
+        <w:rPr>
+          <w:lang w:val="en-US"/>
+        </w:rPr>
+        <w:t>On the side we can see the details from the DICOM fields.</w:t>
+      </w:r>
+    </w:p>
+    <w:p>
+      <w:pPr>
+        <w:pStyle w:val="ListParagraph"/>
+        <w:numPr>
+          <w:ilvl w:val="1"/>
+          <w:numId w:val="46"/>
+        </w:numPr>
+        <w:rPr>
+          <w:lang w:val="en-US"/>
+        </w:rPr>
+      </w:pPr>
+      <w:r>
+        <w:rPr>
+          <w:lang w:val="en-US"/>
+        </w:rPr>
+        <w:t>After creation this examination is automatically chosen</w:t>
+      </w:r>
+    </w:p>
+    <w:p>
+      <w:pPr>
+        <w:rPr>
+          <w:lang w:val="en-US"/>
+        </w:rPr>
+      </w:pPr>
+    </w:p>
+    <w:p>
+      <w:pPr>
+        <w:pStyle w:val="Heading3"/>
+        <w:rPr>
+          <w:lang w:val="en-US"/>
+        </w:rPr>
+      </w:pPr>
+      <w:bookmarkStart w:id="17" w:name="_Toc497741732"/>
+      <w:r>
+        <w:rPr>
+          <w:lang w:val="en-US"/>
+        </w:rPr>
+        <w:t>Describe dataset</w:t>
+      </w:r>
       <w:bookmarkEnd w:id="17"/>
     </w:p>
     <w:p>
       <w:pPr>
-        <w:rPr>
-          <w:lang w:val="en-US"/>
-        </w:rPr>
-      </w:pPr>
-    </w:p>
-    <w:p>
-      <w:pPr>
         <w:pStyle w:val="Heading3"/>
-      </w:pPr>
-      <w:bookmarkStart w:id="18" w:name="_Toc495071906"/>
-      <w:r>
-        <w:t>Describe dataset</w:t>
+        <w:rPr>
+          <w:lang w:val="en-US"/>
+        </w:rPr>
+      </w:pPr>
+      <w:bookmarkStart w:id="18" w:name="_Toc497741733"/>
+      <w:r>
+        <w:rPr>
+          <w:lang w:val="en-US"/>
+        </w:rPr>
+        <w:t>Select/create data processing</w:t>
       </w:r>
       <w:bookmarkEnd w:id="18"/>
     </w:p>
@@ -4598,10 +5102,16 @@
     <w:p>
       <w:pPr>
         <w:pStyle w:val="Heading3"/>
-      </w:pPr>
-      <w:bookmarkStart w:id="19" w:name="_Toc495071907"/>
-      <w:r>
-        <w:t>Select/create data processing</w:t>
+        <w:rPr>
+          <w:lang w:val="en-US"/>
+        </w:rPr>
+      </w:pPr>
+      <w:bookmarkStart w:id="19" w:name="_Toc497741734"/>
+      <w:r>
+        <w:rPr>
+          <w:lang w:val="en-US"/>
+        </w:rPr>
+        <w:t>Anonymization</w:t>
       </w:r>
       <w:bookmarkEnd w:id="19"/>
     </w:p>
@@ -4611,16 +5121,273 @@
           <w:lang w:val="en-US"/>
         </w:rPr>
       </w:pPr>
+      <w:r>
+        <w:rPr>
+          <w:lang w:val="en-US"/>
+        </w:rPr>
+        <w:t>This page shows all the fields that are going to be anonymized. The column in the table are as follow:</w:t>
+      </w:r>
+    </w:p>
+    <w:p>
+      <w:pPr>
+        <w:pStyle w:val="ListParagraph"/>
+        <w:numPr>
+          <w:ilvl w:val="0"/>
+          <w:numId w:val="47"/>
+        </w:numPr>
+        <w:rPr>
+          <w:lang w:val="en-US"/>
+        </w:rPr>
+      </w:pPr>
+      <w:r>
+        <w:rPr>
+          <w:lang w:val="en-US"/>
+        </w:rPr>
+        <w:t>DICOM field number</w:t>
+      </w:r>
+    </w:p>
+    <w:p>
+      <w:pPr>
+        <w:pStyle w:val="ListParagraph"/>
+        <w:numPr>
+          <w:ilvl w:val="0"/>
+          <w:numId w:val="47"/>
+        </w:numPr>
+        <w:rPr>
+          <w:lang w:val="en-US"/>
+        </w:rPr>
+      </w:pPr>
+      <w:r>
+        <w:rPr>
+          <w:lang w:val="en-US"/>
+        </w:rPr>
+        <w:t>DICOM field description (</w:t>
+      </w:r>
+      <w:r>
+        <w:rPr>
+          <w:lang w:val="en-US"/>
+        </w:rPr>
+        <w:t>Signification</w:t>
+      </w:r>
+      <w:r>
+        <w:rPr>
+          <w:lang w:val="en-US"/>
+        </w:rPr>
+        <w:t>)</w:t>
+      </w:r>
+    </w:p>
+    <w:p>
+      <w:pPr>
+        <w:pStyle w:val="ListParagraph"/>
+        <w:numPr>
+          <w:ilvl w:val="0"/>
+          <w:numId w:val="47"/>
+        </w:numPr>
+        <w:rPr>
+          <w:lang w:val="en-US"/>
+        </w:rPr>
+      </w:pPr>
+      <w:r>
+        <w:rPr>
+          <w:lang w:val="en-US"/>
+        </w:rPr>
+        <w:t>Initial value</w:t>
+      </w:r>
+    </w:p>
+    <w:p>
+      <w:pPr>
+        <w:pStyle w:val="ListParagraph"/>
+        <w:numPr>
+          <w:ilvl w:val="0"/>
+          <w:numId w:val="47"/>
+        </w:numPr>
+        <w:rPr>
+          <w:lang w:val="en-US"/>
+        </w:rPr>
+      </w:pPr>
+      <w:r>
+        <w:rPr>
+          <w:lang w:val="en-US"/>
+        </w:rPr>
+        <w:t>Final value</w:t>
+      </w:r>
+    </w:p>
+    <w:p>
+      <w:pPr>
+        <w:rPr>
+          <w:rStyle w:val="message"/>
+          <w:lang w:val="en-US"/>
+        </w:rPr>
+      </w:pPr>
+      <w:r>
+        <w:rPr>
+          <w:lang w:val="en-US"/>
+        </w:rPr>
+        <w:t>After clicking on Anonymize, the process starts and once finished, the information “</w:t>
+      </w:r>
+      <w:r>
+        <w:rPr>
+          <w:rStyle w:val="message"/>
+          <w:lang w:val="en-US"/>
+        </w:rPr>
+        <w:t xml:space="preserve">Anonymization </w:t>
+      </w:r>
+      <w:r>
+        <w:rPr>
+          <w:rStyle w:val="message"/>
+          <w:lang w:val="en-US"/>
+        </w:rPr>
+        <w:t>successfully</w:t>
+      </w:r>
+      <w:r>
+        <w:rPr>
+          <w:rStyle w:val="message"/>
+          <w:lang w:val="en-US"/>
+        </w:rPr>
+        <w:t xml:space="preserve"> completed</w:t>
+      </w:r>
+      <w:r>
+        <w:rPr>
+          <w:rStyle w:val="message"/>
+          <w:lang w:val="en-US"/>
+        </w:rPr>
+        <w:t>” appears.</w:t>
+      </w:r>
+    </w:p>
+    <w:p>
+      <w:pPr>
+        <w:rPr>
+          <w:rStyle w:val="message"/>
+          <w:lang w:val="en-US"/>
+        </w:rPr>
+      </w:pPr>
+      <w:r>
+        <w:rPr>
+          <w:rStyle w:val="message"/>
+          <w:lang w:val="en-US"/>
+        </w:rPr>
+        <w:t>The study card rules are applied in this process as well.</w:t>
+      </w:r>
+    </w:p>
+    <w:p>
+      <w:pPr>
+        <w:rPr>
+          <w:lang w:val="en-US"/>
+        </w:rPr>
+      </w:pPr>
+      <w:bookmarkStart w:id="20" w:name="_GoBack"/>
+      <w:bookmarkEnd w:id="20"/>
+      <w:r>
+        <w:rPr>
+          <w:rStyle w:val="message"/>
+          <w:lang w:val="en-US"/>
+        </w:rPr>
+        <w:t xml:space="preserve">The result of these two steps can be seen at the end of the import process. The table displays the details on the (modality) protocol. </w:t>
+      </w:r>
+      <w:r>
+        <w:rPr>
+          <w:rStyle w:val="message"/>
+          <w:lang w:val="en-US"/>
+        </w:rPr>
+        <w:t>Some fields may be</w:t>
+      </w:r>
+      <w:r>
+        <w:rPr>
+          <w:rStyle w:val="message"/>
+          <w:lang w:val="en-US"/>
+        </w:rPr>
+        <w:t xml:space="preserve"> updated according to the study card rules but user still has the possibility to modify them.</w:t>
+      </w:r>
     </w:p>
     <w:p>
       <w:pPr>
         <w:pStyle w:val="Heading3"/>
-      </w:pPr>
-      <w:bookmarkStart w:id="20" w:name="_Toc495071908"/>
-      <w:r>
-        <w:t>Anonymization</w:t>
-      </w:r>
-      <w:bookmarkEnd w:id="20"/>
+        <w:rPr>
+          <w:lang w:val="en-US"/>
+        </w:rPr>
+      </w:pPr>
+      <w:bookmarkStart w:id="21" w:name="_Toc497741735"/>
+      <w:r>
+        <w:rPr>
+          <w:lang w:val="en-US"/>
+        </w:rPr>
+        <w:t>Nifti conversion</w:t>
+      </w:r>
+      <w:bookmarkEnd w:id="21"/>
+    </w:p>
+    <w:p>
+      <w:pPr>
+        <w:rPr>
+          <w:lang w:val="en-US"/>
+        </w:rPr>
+      </w:pPr>
+      <w:r>
+        <w:rPr>
+          <w:lang w:val="en-US"/>
+        </w:rPr>
+        <w:t>Nifti</w:t>
+      </w:r>
+      <w:r>
+        <w:rPr>
+          <w:lang w:val="en-US"/>
+        </w:rPr>
+        <w:t xml:space="preserve"> conversion is done after anonymization. N</w:t>
+      </w:r>
+      <w:r>
+        <w:rPr>
+          <w:lang w:val="en-US"/>
+        </w:rPr>
+        <w:t>ifti</w:t>
+      </w:r>
+      <w:r>
+        <w:rPr>
+          <w:lang w:val="en-US"/>
+        </w:rPr>
+        <w:t xml:space="preserve"> converter is defined in Study Card.</w:t>
+      </w:r>
+    </w:p>
+    <w:p>
+      <w:pPr>
+        <w:rPr>
+          <w:rStyle w:val="message"/>
+          <w:lang w:val="en-US"/>
+        </w:rPr>
+      </w:pPr>
+      <w:r>
+        <w:rPr>
+          <w:lang w:val="en-US"/>
+        </w:rPr>
+        <w:t>Once process is finished, a message ‘</w:t>
+      </w:r>
+      <w:r>
+        <w:rPr>
+          <w:rStyle w:val="message"/>
+          <w:lang w:val="en-US"/>
+        </w:rPr>
+        <w:t>Conversion to Nifti successfully completed</w:t>
+      </w:r>
+      <w:r>
+        <w:rPr>
+          <w:rStyle w:val="message"/>
+          <w:lang w:val="en-US"/>
+        </w:rPr>
+        <w:t>’ appears.</w:t>
+      </w:r>
+    </w:p>
+    <w:p>
+      <w:pPr>
+        <w:rPr>
+          <w:rStyle w:val="message"/>
+          <w:lang w:val="en-US"/>
+        </w:rPr>
+      </w:pPr>
+      <w:r>
+        <w:rPr>
+          <w:rStyle w:val="message"/>
+          <w:lang w:val="en-US"/>
+        </w:rPr>
+        <w:t>Link Details is available. Details include conversion logs and path to output folder.</w:t>
+      </w:r>
     </w:p>
     <w:p>
       <w:pPr>
@@ -4632,26 +5399,15 @@
     <w:p>
       <w:pPr>
         <w:pStyle w:val="Heading3"/>
-      </w:pPr>
-      <w:bookmarkStart w:id="21" w:name="_Toc495071909"/>
-      <w:r>
-        <w:t>Nifti conversion</w:t>
-      </w:r>
-      <w:bookmarkEnd w:id="21"/>
-    </w:p>
-    <w:p>
-      <w:pPr>
-        <w:rPr>
-          <w:lang w:val="en-US"/>
-        </w:rPr>
-      </w:pPr>
-    </w:p>
-    <w:p>
-      <w:pPr>
-        <w:pStyle w:val="Heading3"/>
-      </w:pPr>
-      <w:bookmarkStart w:id="22" w:name="_Toc495071910"/>
-      <w:r>
+        <w:rPr>
+          <w:lang w:val="en-US"/>
+        </w:rPr>
+      </w:pPr>
+      <w:bookmarkStart w:id="22" w:name="_Toc497741736"/>
+      <w:r>
+        <w:rPr>
+          <w:lang w:val="en-US"/>
+        </w:rPr>
         <w:t>Select settings for research study</w:t>
       </w:r>
       <w:bookmarkEnd w:id="22"/>
@@ -4671,7 +5427,7 @@
           <w:lang w:val="en-US"/>
         </w:rPr>
       </w:pPr>
-      <w:bookmarkStart w:id="23" w:name="_Toc495071911"/>
+      <w:bookmarkStart w:id="23" w:name="_Toc497741737"/>
       <w:r>
         <w:rPr>
           <w:lang w:val="en-US"/>
@@ -4694,7 +5450,7 @@
           <w:lang w:val="en-US"/>
         </w:rPr>
       </w:pPr>
-      <w:bookmarkStart w:id="24" w:name="_Toc495071912"/>
+      <w:bookmarkStart w:id="24" w:name="_Toc497741738"/>
       <w:r>
         <w:rPr>
           <w:lang w:val="en-US"/>
@@ -4706,12 +5462,21 @@
     <w:p>
       <w:pPr>
         <w:pStyle w:val="Heading3"/>
-      </w:pPr>
-      <w:bookmarkStart w:id="25" w:name="_Toc495071913"/>
-      <w:r>
+        <w:rPr>
+          <w:lang w:val="en-US"/>
+        </w:rPr>
+      </w:pPr>
+      <w:bookmarkStart w:id="25" w:name="_Toc497741739"/>
+      <w:r>
+        <w:rPr>
+          <w:lang w:val="en-US"/>
+        </w:rPr>
         <w:t xml:space="preserve">Anonymized fields </w:t>
       </w:r>
       <w:r>
+        <w:rPr>
+          <w:lang w:val="en-US"/>
+        </w:rPr>
         <w:t>:</w:t>
       </w:r>
       <w:bookmarkEnd w:id="25"/>
@@ -4747,46 +5512,46 @@
       <w:pPr>
         <w:pStyle w:val="Heading3"/>
       </w:pPr>
-      <w:bookmarkStart w:id="26" w:name="_Toc495071914"/>
+      <w:bookmarkStart w:id="26" w:name="_Toc497741740"/>
+      <w:r>
+        <w:t>Prerequisite</w:t>
+      </w:r>
+      <w:bookmarkEnd w:id="26"/>
+    </w:p>
+    <w:p>
+      <w:pPr>
+        <w:rPr>
+          <w:lang w:val="en-US"/>
+        </w:rPr>
+      </w:pPr>
+      <w:r>
+        <w:rPr>
+          <w:lang w:val="en-US"/>
+        </w:rPr>
+        <w:t>Zip files should be unzipped.</w:t>
+      </w:r>
+    </w:p>
+    <w:p>
+      <w:pPr>
+        <w:rPr>
+          <w:lang w:val="en-US"/>
+        </w:rPr>
+      </w:pPr>
+      <w:r>
+        <w:rPr>
+          <w:highlight w:val="yellow"/>
+          <w:lang w:val="en-US"/>
+        </w:rPr>
+        <w:t>Check if zip files are unzipped during anonymization step or before.</w:t>
+      </w:r>
+    </w:p>
+    <w:p>
+      <w:pPr>
+        <w:pStyle w:val="Heading3"/>
+      </w:pPr>
+      <w:bookmarkStart w:id="27" w:name="_Toc497741741"/>
       <w:r>
         <w:lastRenderedPageBreak/>
-        <w:t>Prerequisite</w:t>
-      </w:r>
-      <w:bookmarkEnd w:id="26"/>
-    </w:p>
-    <w:p>
-      <w:pPr>
-        <w:rPr>
-          <w:lang w:val="en-US"/>
-        </w:rPr>
-      </w:pPr>
-      <w:r>
-        <w:rPr>
-          <w:lang w:val="en-US"/>
-        </w:rPr>
-        <w:t>Zip files should be unzipped.</w:t>
-      </w:r>
-    </w:p>
-    <w:p>
-      <w:pPr>
-        <w:rPr>
-          <w:lang w:val="en-US"/>
-        </w:rPr>
-      </w:pPr>
-      <w:r>
-        <w:rPr>
-          <w:highlight w:val="yellow"/>
-          <w:lang w:val="en-US"/>
-        </w:rPr>
-        <w:t>Check if zip files are unzipped during anonymization step or before.</w:t>
-      </w:r>
-    </w:p>
-    <w:p>
-      <w:pPr>
-        <w:pStyle w:val="Heading3"/>
-      </w:pPr>
-      <w:bookmarkStart w:id="27" w:name="_Toc495071915"/>
-      <w:r>
         <w:t>Steps</w:t>
       </w:r>
       <w:bookmarkEnd w:id="27"/>
@@ -4852,7 +5617,7 @@
           <w:lang w:val="en-US"/>
         </w:rPr>
       </w:pPr>
-      <w:bookmarkStart w:id="28" w:name="_Toc495071916"/>
+      <w:bookmarkStart w:id="28" w:name="_Toc497741742"/>
       <w:r>
         <w:rPr>
           <w:lang w:val="en-US"/>
@@ -5589,7 +6354,6 @@
         <w:rPr>
           <w:lang w:val="en-US"/>
         </w:rPr>
-        <w:lastRenderedPageBreak/>
         <w:t xml:space="preserve">SeriesInstanceUID </w:t>
       </w:r>
       <w:r>
@@ -5823,6 +6587,7 @@
         <w:rPr>
           <w:lang w:val="en-US"/>
         </w:rPr>
+        <w:lastRenderedPageBreak/>
         <w:t xml:space="preserve">ContrastBolusAgent </w:t>
       </w:r>
       <w:r>
@@ -7415,7 +8180,7 @@
       <w:pPr>
         <w:pStyle w:val="Heading3"/>
       </w:pPr>
-      <w:bookmarkStart w:id="29" w:name="_Toc495071917"/>
+      <w:bookmarkStart w:id="29" w:name="_Toc497741743"/>
       <w:r>
         <w:t>Email</w:t>
       </w:r>
@@ -7455,7 +8220,7 @@
       <w:pPr>
         <w:pStyle w:val="Heading3"/>
       </w:pPr>
-      <w:bookmarkStart w:id="30" w:name="_Toc495071918"/>
+      <w:bookmarkStart w:id="30" w:name="_Toc497741744"/>
       <w:r>
         <w:t>New folders</w:t>
       </w:r>
@@ -8020,6 +8785,119 @@
     </w:lvl>
   </w:abstractNum>
   <w:abstractNum w:abstractNumId="4" w15:restartNumberingAfterBreak="0">
+    <w:nsid w:val="1CF62D41"/>
+    <w:multiLevelType w:val="hybridMultilevel"/>
+    <w:tmpl w:val="822C358C"/>
+    <w:lvl w:ilvl="0" w:tplc="04150001">
+      <w:start w:val="1"/>
+      <w:numFmt w:val="bullet"/>
+      <w:lvlText w:val=""/>
+      <w:lvlJc w:val="left"/>
+      <w:pPr>
+        <w:ind w:left="1428" w:hanging="360"/>
+      </w:pPr>
+      <w:rPr>
+        <w:rFonts w:ascii="Symbol" w:hAnsi="Symbol" w:hint="default"/>
+      </w:rPr>
+    </w:lvl>
+    <w:lvl w:ilvl="1" w:tplc="04150003" w:tentative="1">
+      <w:start w:val="1"/>
+      <w:numFmt w:val="bullet"/>
+      <w:lvlText w:val="o"/>
+      <w:lvlJc w:val="left"/>
+      <w:pPr>
+        <w:ind w:left="2148" w:hanging="360"/>
+      </w:pPr>
+      <w:rPr>
+        <w:rFonts w:ascii="Courier New" w:hAnsi="Courier New" w:cs="Courier New" w:hint="default"/>
+      </w:rPr>
+    </w:lvl>
+    <w:lvl w:ilvl="2" w:tplc="04150005" w:tentative="1">
+      <w:start w:val="1"/>
+      <w:numFmt w:val="bullet"/>
+      <w:lvlText w:val=""/>
+      <w:lvlJc w:val="left"/>
+      <w:pPr>
+        <w:ind w:left="2868" w:hanging="360"/>
+      </w:pPr>
+      <w:rPr>
+        <w:rFonts w:ascii="Wingdings" w:hAnsi="Wingdings" w:hint="default"/>
+      </w:rPr>
+    </w:lvl>
+    <w:lvl w:ilvl="3" w:tplc="04150001" w:tentative="1">
+      <w:start w:val="1"/>
+      <w:numFmt w:val="bullet"/>
+      <w:lvlText w:val=""/>
+      <w:lvlJc w:val="left"/>
+      <w:pPr>
+        <w:ind w:left="3588" w:hanging="360"/>
+      </w:pPr>
+      <w:rPr>
+        <w:rFonts w:ascii="Symbol" w:hAnsi="Symbol" w:hint="default"/>
+      </w:rPr>
+    </w:lvl>
+    <w:lvl w:ilvl="4" w:tplc="04150003" w:tentative="1">
+      <w:start w:val="1"/>
+      <w:numFmt w:val="bullet"/>
+      <w:lvlText w:val="o"/>
+      <w:lvlJc w:val="left"/>
+      <w:pPr>
+        <w:ind w:left="4308" w:hanging="360"/>
+      </w:pPr>
+      <w:rPr>
+        <w:rFonts w:ascii="Courier New" w:hAnsi="Courier New" w:cs="Courier New" w:hint="default"/>
+      </w:rPr>
+    </w:lvl>
+    <w:lvl w:ilvl="5" w:tplc="04150005" w:tentative="1">
+      <w:start w:val="1"/>
+      <w:numFmt w:val="bullet"/>
+      <w:lvlText w:val=""/>
+      <w:lvlJc w:val="left"/>
+      <w:pPr>
+        <w:ind w:left="5028" w:hanging="360"/>
+      </w:pPr>
+      <w:rPr>
+        <w:rFonts w:ascii="Wingdings" w:hAnsi="Wingdings" w:hint="default"/>
+      </w:rPr>
+    </w:lvl>
+    <w:lvl w:ilvl="6" w:tplc="04150001" w:tentative="1">
+      <w:start w:val="1"/>
+      <w:numFmt w:val="bullet"/>
+      <w:lvlText w:val=""/>
+      <w:lvlJc w:val="left"/>
+      <w:pPr>
+        <w:ind w:left="5748" w:hanging="360"/>
+      </w:pPr>
+      <w:rPr>
+        <w:rFonts w:ascii="Symbol" w:hAnsi="Symbol" w:hint="default"/>
+      </w:rPr>
+    </w:lvl>
+    <w:lvl w:ilvl="7" w:tplc="04150003" w:tentative="1">
+      <w:start w:val="1"/>
+      <w:numFmt w:val="bullet"/>
+      <w:lvlText w:val="o"/>
+      <w:lvlJc w:val="left"/>
+      <w:pPr>
+        <w:ind w:left="6468" w:hanging="360"/>
+      </w:pPr>
+      <w:rPr>
+        <w:rFonts w:ascii="Courier New" w:hAnsi="Courier New" w:cs="Courier New" w:hint="default"/>
+      </w:rPr>
+    </w:lvl>
+    <w:lvl w:ilvl="8" w:tplc="04150005" w:tentative="1">
+      <w:start w:val="1"/>
+      <w:numFmt w:val="bullet"/>
+      <w:lvlText w:val=""/>
+      <w:lvlJc w:val="left"/>
+      <w:pPr>
+        <w:ind w:left="7188" w:hanging="360"/>
+      </w:pPr>
+      <w:rPr>
+        <w:rFonts w:ascii="Wingdings" w:hAnsi="Wingdings" w:hint="default"/>
+      </w:rPr>
+    </w:lvl>
+  </w:abstractNum>
+  <w:abstractNum w:abstractNumId="5" w15:restartNumberingAfterBreak="0">
     <w:nsid w:val="1D377F34"/>
     <w:multiLevelType w:val="hybridMultilevel"/>
     <w:tmpl w:val="8EA23EF2"/>
@@ -8132,7 +9010,120 @@
       </w:rPr>
     </w:lvl>
   </w:abstractNum>
-  <w:abstractNum w:abstractNumId="5" w15:restartNumberingAfterBreak="0">
+  <w:abstractNum w:abstractNumId="6" w15:restartNumberingAfterBreak="0">
+    <w:nsid w:val="1DB85F4F"/>
+    <w:multiLevelType w:val="hybridMultilevel"/>
+    <w:tmpl w:val="3FCE467A"/>
+    <w:lvl w:ilvl="0" w:tplc="04150001">
+      <w:start w:val="1"/>
+      <w:numFmt w:val="bullet"/>
+      <w:lvlText w:val=""/>
+      <w:lvlJc w:val="left"/>
+      <w:pPr>
+        <w:ind w:left="720" w:hanging="360"/>
+      </w:pPr>
+      <w:rPr>
+        <w:rFonts w:ascii="Symbol" w:hAnsi="Symbol" w:hint="default"/>
+      </w:rPr>
+    </w:lvl>
+    <w:lvl w:ilvl="1" w:tplc="04150003" w:tentative="1">
+      <w:start w:val="1"/>
+      <w:numFmt w:val="bullet"/>
+      <w:lvlText w:val="o"/>
+      <w:lvlJc w:val="left"/>
+      <w:pPr>
+        <w:ind w:left="1440" w:hanging="360"/>
+      </w:pPr>
+      <w:rPr>
+        <w:rFonts w:ascii="Courier New" w:hAnsi="Courier New" w:cs="Courier New" w:hint="default"/>
+      </w:rPr>
+    </w:lvl>
+    <w:lvl w:ilvl="2" w:tplc="04150005" w:tentative="1">
+      <w:start w:val="1"/>
+      <w:numFmt w:val="bullet"/>
+      <w:lvlText w:val=""/>
+      <w:lvlJc w:val="left"/>
+      <w:pPr>
+        <w:ind w:left="2160" w:hanging="360"/>
+      </w:pPr>
+      <w:rPr>
+        <w:rFonts w:ascii="Wingdings" w:hAnsi="Wingdings" w:hint="default"/>
+      </w:rPr>
+    </w:lvl>
+    <w:lvl w:ilvl="3" w:tplc="04150001" w:tentative="1">
+      <w:start w:val="1"/>
+      <w:numFmt w:val="bullet"/>
+      <w:lvlText w:val=""/>
+      <w:lvlJc w:val="left"/>
+      <w:pPr>
+        <w:ind w:left="2880" w:hanging="360"/>
+      </w:pPr>
+      <w:rPr>
+        <w:rFonts w:ascii="Symbol" w:hAnsi="Symbol" w:hint="default"/>
+      </w:rPr>
+    </w:lvl>
+    <w:lvl w:ilvl="4" w:tplc="04150003" w:tentative="1">
+      <w:start w:val="1"/>
+      <w:numFmt w:val="bullet"/>
+      <w:lvlText w:val="o"/>
+      <w:lvlJc w:val="left"/>
+      <w:pPr>
+        <w:ind w:left="3600" w:hanging="360"/>
+      </w:pPr>
+      <w:rPr>
+        <w:rFonts w:ascii="Courier New" w:hAnsi="Courier New" w:cs="Courier New" w:hint="default"/>
+      </w:rPr>
+    </w:lvl>
+    <w:lvl w:ilvl="5" w:tplc="04150005" w:tentative="1">
+      <w:start w:val="1"/>
+      <w:numFmt w:val="bullet"/>
+      <w:lvlText w:val=""/>
+      <w:lvlJc w:val="left"/>
+      <w:pPr>
+        <w:ind w:left="4320" w:hanging="360"/>
+      </w:pPr>
+      <w:rPr>
+        <w:rFonts w:ascii="Wingdings" w:hAnsi="Wingdings" w:hint="default"/>
+      </w:rPr>
+    </w:lvl>
+    <w:lvl w:ilvl="6" w:tplc="04150001" w:tentative="1">
+      <w:start w:val="1"/>
+      <w:numFmt w:val="bullet"/>
+      <w:lvlText w:val=""/>
+      <w:lvlJc w:val="left"/>
+      <w:pPr>
+        <w:ind w:left="5040" w:hanging="360"/>
+      </w:pPr>
+      <w:rPr>
+        <w:rFonts w:ascii="Symbol" w:hAnsi="Symbol" w:hint="default"/>
+      </w:rPr>
+    </w:lvl>
+    <w:lvl w:ilvl="7" w:tplc="04150003" w:tentative="1">
+      <w:start w:val="1"/>
+      <w:numFmt w:val="bullet"/>
+      <w:lvlText w:val="o"/>
+      <w:lvlJc w:val="left"/>
+      <w:pPr>
+        <w:ind w:left="5760" w:hanging="360"/>
+      </w:pPr>
+      <w:rPr>
+        <w:rFonts w:ascii="Courier New" w:hAnsi="Courier New" w:cs="Courier New" w:hint="default"/>
+      </w:rPr>
+    </w:lvl>
+    <w:lvl w:ilvl="8" w:tplc="04150005" w:tentative="1">
+      <w:start w:val="1"/>
+      <w:numFmt w:val="bullet"/>
+      <w:lvlText w:val=""/>
+      <w:lvlJc w:val="left"/>
+      <w:pPr>
+        <w:ind w:left="6480" w:hanging="360"/>
+      </w:pPr>
+      <w:rPr>
+        <w:rFonts w:ascii="Wingdings" w:hAnsi="Wingdings" w:hint="default"/>
+      </w:rPr>
+    </w:lvl>
+  </w:abstractNum>
+  <w:abstractNum w:abstractNumId="7" w15:restartNumberingAfterBreak="0">
     <w:nsid w:val="22D577E6"/>
     <w:multiLevelType w:val="hybridMultilevel"/>
     <w:tmpl w:val="0D18A16A"/>
@@ -8245,7 +9236,7 @@
       </w:rPr>
     </w:lvl>
   </w:abstractNum>
-  <w:abstractNum w:abstractNumId="6" w15:restartNumberingAfterBreak="0">
+  <w:abstractNum w:abstractNumId="8" w15:restartNumberingAfterBreak="0">
     <w:nsid w:val="23942139"/>
     <w:multiLevelType w:val="hybridMultilevel"/>
     <w:tmpl w:val="25EEA04C"/>
@@ -8357,7 +9348,7 @@
       </w:rPr>
     </w:lvl>
   </w:abstractNum>
-  <w:abstractNum w:abstractNumId="7" w15:restartNumberingAfterBreak="0">
+  <w:abstractNum w:abstractNumId="9" w15:restartNumberingAfterBreak="0">
     <w:nsid w:val="291C47D4"/>
     <w:multiLevelType w:val="hybridMultilevel"/>
     <w:tmpl w:val="8710EC7E"/>
@@ -8470,7 +9461,120 @@
       </w:rPr>
     </w:lvl>
   </w:abstractNum>
-  <w:abstractNum w:abstractNumId="8" w15:restartNumberingAfterBreak="0">
+  <w:abstractNum w:abstractNumId="10" w15:restartNumberingAfterBreak="0">
+    <w:nsid w:val="2A8C73E4"/>
+    <w:multiLevelType w:val="hybridMultilevel"/>
+    <w:tmpl w:val="6F5ECFC6"/>
+    <w:lvl w:ilvl="0" w:tplc="04150001">
+      <w:start w:val="1"/>
+      <w:numFmt w:val="bullet"/>
+      <w:lvlText w:val=""/>
+      <w:lvlJc w:val="left"/>
+      <w:pPr>
+        <w:ind w:left="1440" w:hanging="360"/>
+      </w:pPr>
+      <w:rPr>
+        <w:rFonts w:ascii="Symbol" w:hAnsi="Symbol" w:hint="default"/>
+      </w:rPr>
+    </w:lvl>
+    <w:lvl w:ilvl="1" w:tplc="04150003" w:tentative="1">
+      <w:start w:val="1"/>
+      <w:numFmt w:val="bullet"/>
+      <w:lvlText w:val="o"/>
+      <w:lvlJc w:val="left"/>
+      <w:pPr>
+        <w:ind w:left="2160" w:hanging="360"/>
+      </w:pPr>
+      <w:rPr>
+        <w:rFonts w:ascii="Courier New" w:hAnsi="Courier New" w:cs="Courier New" w:hint="default"/>
+      </w:rPr>
+    </w:lvl>
+    <w:lvl w:ilvl="2" w:tplc="04150005" w:tentative="1">
+      <w:start w:val="1"/>
+      <w:numFmt w:val="bullet"/>
+      <w:lvlText w:val=""/>
+      <w:lvlJc w:val="left"/>
+      <w:pPr>
+        <w:ind w:left="2880" w:hanging="360"/>
+      </w:pPr>
+      <w:rPr>
+        <w:rFonts w:ascii="Wingdings" w:hAnsi="Wingdings" w:hint="default"/>
+      </w:rPr>
+    </w:lvl>
+    <w:lvl w:ilvl="3" w:tplc="04150001" w:tentative="1">
+      <w:start w:val="1"/>
+      <w:numFmt w:val="bullet"/>
+      <w:lvlText w:val=""/>
+      <w:lvlJc w:val="left"/>
+      <w:pPr>
+        <w:ind w:left="3600" w:hanging="360"/>
+      </w:pPr>
+      <w:rPr>
+        <w:rFonts w:ascii="Symbol" w:hAnsi="Symbol" w:hint="default"/>
+      </w:rPr>
+    </w:lvl>
+    <w:lvl w:ilvl="4" w:tplc="04150003" w:tentative="1">
+      <w:start w:val="1"/>
+      <w:numFmt w:val="bullet"/>
+      <w:lvlText w:val="o"/>
+      <w:lvlJc w:val="left"/>
+      <w:pPr>
+        <w:ind w:left="4320" w:hanging="360"/>
+      </w:pPr>
+      <w:rPr>
+        <w:rFonts w:ascii="Courier New" w:hAnsi="Courier New" w:cs="Courier New" w:hint="default"/>
+      </w:rPr>
+    </w:lvl>
+    <w:lvl w:ilvl="5" w:tplc="04150005" w:tentative="1">
+      <w:start w:val="1"/>
+      <w:numFmt w:val="bullet"/>
+      <w:lvlText w:val=""/>
+      <w:lvlJc w:val="left"/>
+      <w:pPr>
+        <w:ind w:left="5040" w:hanging="360"/>
+      </w:pPr>
+      <w:rPr>
+        <w:rFonts w:ascii="Wingdings" w:hAnsi="Wingdings" w:hint="default"/>
+      </w:rPr>
+    </w:lvl>
+    <w:lvl w:ilvl="6" w:tplc="04150001" w:tentative="1">
+      <w:start w:val="1"/>
+      <w:numFmt w:val="bullet"/>
+      <w:lvlText w:val=""/>
+      <w:lvlJc w:val="left"/>
+      <w:pPr>
+        <w:ind w:left="5760" w:hanging="360"/>
+      </w:pPr>
+      <w:rPr>
+        <w:rFonts w:ascii="Symbol" w:hAnsi="Symbol" w:hint="default"/>
+      </w:rPr>
+    </w:lvl>
+    <w:lvl w:ilvl="7" w:tplc="04150003" w:tentative="1">
+      <w:start w:val="1"/>
+      <w:numFmt w:val="bullet"/>
+      <w:lvlText w:val="o"/>
+      <w:lvlJc w:val="left"/>
+      <w:pPr>
+        <w:ind w:left="6480" w:hanging="360"/>
+      </w:pPr>
+      <w:rPr>
+        <w:rFonts w:ascii="Courier New" w:hAnsi="Courier New" w:cs="Courier New" w:hint="default"/>
+      </w:rPr>
+    </w:lvl>
+    <w:lvl w:ilvl="8" w:tplc="04150005" w:tentative="1">
+      <w:start w:val="1"/>
+      <w:numFmt w:val="bullet"/>
+      <w:lvlText w:val=""/>
+      <w:lvlJc w:val="left"/>
+      <w:pPr>
+        <w:ind w:left="7200" w:hanging="360"/>
+      </w:pPr>
+      <w:rPr>
+        <w:rFonts w:ascii="Wingdings" w:hAnsi="Wingdings" w:hint="default"/>
+      </w:rPr>
+    </w:lvl>
+  </w:abstractNum>
+  <w:abstractNum w:abstractNumId="11" w15:restartNumberingAfterBreak="0">
     <w:nsid w:val="2D567BBF"/>
     <w:multiLevelType w:val="hybridMultilevel"/>
     <w:tmpl w:val="1D4C5870"/>
@@ -8583,7 +9687,7 @@
       </w:rPr>
     </w:lvl>
   </w:abstractNum>
-  <w:abstractNum w:abstractNumId="9" w15:restartNumberingAfterBreak="0">
+  <w:abstractNum w:abstractNumId="12" w15:restartNumberingAfterBreak="0">
     <w:nsid w:val="3557777A"/>
     <w:multiLevelType w:val="hybridMultilevel"/>
     <w:tmpl w:val="6C5EBFD4"/>
@@ -8696,7 +9800,7 @@
       </w:rPr>
     </w:lvl>
   </w:abstractNum>
-  <w:abstractNum w:abstractNumId="10" w15:restartNumberingAfterBreak="0">
+  <w:abstractNum w:abstractNumId="13" w15:restartNumberingAfterBreak="0">
     <w:nsid w:val="365C36D7"/>
     <w:multiLevelType w:val="hybridMultilevel"/>
     <w:tmpl w:val="36C2FB48"/>
@@ -8809,7 +9913,7 @@
       </w:rPr>
     </w:lvl>
   </w:abstractNum>
-  <w:abstractNum w:abstractNumId="11" w15:restartNumberingAfterBreak="0">
+  <w:abstractNum w:abstractNumId="14" w15:restartNumberingAfterBreak="0">
     <w:nsid w:val="37DA67AF"/>
     <w:multiLevelType w:val="hybridMultilevel"/>
     <w:tmpl w:val="0256DC8C"/>
@@ -8922,7 +10026,7 @@
       </w:rPr>
     </w:lvl>
   </w:abstractNum>
-  <w:abstractNum w:abstractNumId="12" w15:restartNumberingAfterBreak="0">
+  <w:abstractNum w:abstractNumId="15" w15:restartNumberingAfterBreak="0">
     <w:nsid w:val="3F846BE1"/>
     <w:multiLevelType w:val="hybridMultilevel"/>
     <w:tmpl w:val="372E5BA0"/>
@@ -9035,7 +10139,7 @@
       </w:rPr>
     </w:lvl>
   </w:abstractNum>
-  <w:abstractNum w:abstractNumId="13" w15:restartNumberingAfterBreak="0">
+  <w:abstractNum w:abstractNumId="16" w15:restartNumberingAfterBreak="0">
     <w:nsid w:val="3FDB7825"/>
     <w:multiLevelType w:val="hybridMultilevel"/>
     <w:tmpl w:val="D4F65916"/>
@@ -9148,7 +10252,7 @@
       </w:rPr>
     </w:lvl>
   </w:abstractNum>
-  <w:abstractNum w:abstractNumId="14" w15:restartNumberingAfterBreak="0">
+  <w:abstractNum w:abstractNumId="17" w15:restartNumberingAfterBreak="0">
     <w:nsid w:val="403038B2"/>
     <w:multiLevelType w:val="hybridMultilevel"/>
     <w:tmpl w:val="7BC0178C"/>
@@ -9261,7 +10365,7 @@
       </w:rPr>
     </w:lvl>
   </w:abstractNum>
-  <w:abstractNum w:abstractNumId="15" w15:restartNumberingAfterBreak="0">
+  <w:abstractNum w:abstractNumId="18" w15:restartNumberingAfterBreak="0">
     <w:nsid w:val="408269F2"/>
     <w:multiLevelType w:val="hybridMultilevel"/>
     <w:tmpl w:val="754ED224"/>
@@ -9374,7 +10478,7 @@
       </w:rPr>
     </w:lvl>
   </w:abstractNum>
-  <w:abstractNum w:abstractNumId="16" w15:restartNumberingAfterBreak="0">
+  <w:abstractNum w:abstractNumId="19" w15:restartNumberingAfterBreak="0">
     <w:nsid w:val="433F0016"/>
     <w:multiLevelType w:val="hybridMultilevel"/>
     <w:tmpl w:val="D1486CE6"/>
@@ -9487,7 +10591,120 @@
       </w:rPr>
     </w:lvl>
   </w:abstractNum>
-  <w:abstractNum w:abstractNumId="17" w15:restartNumberingAfterBreak="0">
+  <w:abstractNum w:abstractNumId="20" w15:restartNumberingAfterBreak="0">
+    <w:nsid w:val="44610971"/>
+    <w:multiLevelType w:val="hybridMultilevel"/>
+    <w:tmpl w:val="CE6C87F6"/>
+    <w:lvl w:ilvl="0" w:tplc="04150001">
+      <w:start w:val="1"/>
+      <w:numFmt w:val="bullet"/>
+      <w:lvlText w:val=""/>
+      <w:lvlJc w:val="left"/>
+      <w:pPr>
+        <w:ind w:left="720" w:hanging="360"/>
+      </w:pPr>
+      <w:rPr>
+        <w:rFonts w:ascii="Symbol" w:hAnsi="Symbol" w:hint="default"/>
+      </w:rPr>
+    </w:lvl>
+    <w:lvl w:ilvl="1" w:tplc="04150003" w:tentative="1">
+      <w:start w:val="1"/>
+      <w:numFmt w:val="bullet"/>
+      <w:lvlText w:val="o"/>
+      <w:lvlJc w:val="left"/>
+      <w:pPr>
+        <w:ind w:left="1440" w:hanging="360"/>
+      </w:pPr>
+      <w:rPr>
+        <w:rFonts w:ascii="Courier New" w:hAnsi="Courier New" w:cs="Courier New" w:hint="default"/>
+      </w:rPr>
+    </w:lvl>
+    <w:lvl w:ilvl="2" w:tplc="04150005" w:tentative="1">
+      <w:start w:val="1"/>
+      <w:numFmt w:val="bullet"/>
+      <w:lvlText w:val=""/>
+      <w:lvlJc w:val="left"/>
+      <w:pPr>
+        <w:ind w:left="2160" w:hanging="360"/>
+      </w:pPr>
+      <w:rPr>
+        <w:rFonts w:ascii="Wingdings" w:hAnsi="Wingdings" w:hint="default"/>
+      </w:rPr>
+    </w:lvl>
+    <w:lvl w:ilvl="3" w:tplc="04150001" w:tentative="1">
+      <w:start w:val="1"/>
+      <w:numFmt w:val="bullet"/>
+      <w:lvlText w:val=""/>
+      <w:lvlJc w:val="left"/>
+      <w:pPr>
+        <w:ind w:left="2880" w:hanging="360"/>
+      </w:pPr>
+      <w:rPr>
+        <w:rFonts w:ascii="Symbol" w:hAnsi="Symbol" w:hint="default"/>
+      </w:rPr>
+    </w:lvl>
+    <w:lvl w:ilvl="4" w:tplc="04150003" w:tentative="1">
+      <w:start w:val="1"/>
+      <w:numFmt w:val="bullet"/>
+      <w:lvlText w:val="o"/>
+      <w:lvlJc w:val="left"/>
+      <w:pPr>
+        <w:ind w:left="3600" w:hanging="360"/>
+      </w:pPr>
+      <w:rPr>
+        <w:rFonts w:ascii="Courier New" w:hAnsi="Courier New" w:cs="Courier New" w:hint="default"/>
+      </w:rPr>
+    </w:lvl>
+    <w:lvl w:ilvl="5" w:tplc="04150005" w:tentative="1">
+      <w:start w:val="1"/>
+      <w:numFmt w:val="bullet"/>
+      <w:lvlText w:val=""/>
+      <w:lvlJc w:val="left"/>
+      <w:pPr>
+        <w:ind w:left="4320" w:hanging="360"/>
+      </w:pPr>
+      <w:rPr>
+        <w:rFonts w:ascii="Wingdings" w:hAnsi="Wingdings" w:hint="default"/>
+      </w:rPr>
+    </w:lvl>
+    <w:lvl w:ilvl="6" w:tplc="04150001" w:tentative="1">
+      <w:start w:val="1"/>
+      <w:numFmt w:val="bullet"/>
+      <w:lvlText w:val=""/>
+      <w:lvlJc w:val="left"/>
+      <w:pPr>
+        <w:ind w:left="5040" w:hanging="360"/>
+      </w:pPr>
+      <w:rPr>
+        <w:rFonts w:ascii="Symbol" w:hAnsi="Symbol" w:hint="default"/>
+      </w:rPr>
+    </w:lvl>
+    <w:lvl w:ilvl="7" w:tplc="04150003" w:tentative="1">
+      <w:start w:val="1"/>
+      <w:numFmt w:val="bullet"/>
+      <w:lvlText w:val="o"/>
+      <w:lvlJc w:val="left"/>
+      <w:pPr>
+        <w:ind w:left="5760" w:hanging="360"/>
+      </w:pPr>
+      <w:rPr>
+        <w:rFonts w:ascii="Courier New" w:hAnsi="Courier New" w:cs="Courier New" w:hint="default"/>
+      </w:rPr>
+    </w:lvl>
+    <w:lvl w:ilvl="8" w:tplc="04150005" w:tentative="1">
+      <w:start w:val="1"/>
+      <w:numFmt w:val="bullet"/>
+      <w:lvlText w:val=""/>
+      <w:lvlJc w:val="left"/>
+      <w:pPr>
+        <w:ind w:left="6480" w:hanging="360"/>
+      </w:pPr>
+      <w:rPr>
+        <w:rFonts w:ascii="Wingdings" w:hAnsi="Wingdings" w:hint="default"/>
+      </w:rPr>
+    </w:lvl>
+  </w:abstractNum>
+  <w:abstractNum w:abstractNumId="21" w15:restartNumberingAfterBreak="0">
     <w:nsid w:val="47485765"/>
     <w:multiLevelType w:val="multilevel"/>
     <w:tmpl w:val="E7261D5E"/>
@@ -9576,7 +10793,7 @@
       </w:pPr>
     </w:lvl>
   </w:abstractNum>
-  <w:abstractNum w:abstractNumId="18" w15:restartNumberingAfterBreak="0">
+  <w:abstractNum w:abstractNumId="22" w15:restartNumberingAfterBreak="0">
     <w:nsid w:val="4F5400B1"/>
     <w:multiLevelType w:val="hybridMultilevel"/>
     <w:tmpl w:val="6252524C"/>
@@ -9689,7 +10906,7 @@
       </w:rPr>
     </w:lvl>
   </w:abstractNum>
-  <w:abstractNum w:abstractNumId="19" w15:restartNumberingAfterBreak="0">
+  <w:abstractNum w:abstractNumId="23" w15:restartNumberingAfterBreak="0">
     <w:nsid w:val="52CA57A9"/>
     <w:multiLevelType w:val="hybridMultilevel"/>
     <w:tmpl w:val="396E9380"/>
@@ -9802,7 +11019,7 @@
       </w:rPr>
     </w:lvl>
   </w:abstractNum>
-  <w:abstractNum w:abstractNumId="20" w15:restartNumberingAfterBreak="0">
+  <w:abstractNum w:abstractNumId="24" w15:restartNumberingAfterBreak="0">
     <w:nsid w:val="552D5506"/>
     <w:multiLevelType w:val="hybridMultilevel"/>
     <w:tmpl w:val="69B01406"/>
@@ -9914,7 +11131,7 @@
       </w:rPr>
     </w:lvl>
   </w:abstractNum>
-  <w:abstractNum w:abstractNumId="21" w15:restartNumberingAfterBreak="0">
+  <w:abstractNum w:abstractNumId="25" w15:restartNumberingAfterBreak="0">
     <w:nsid w:val="582F51AC"/>
     <w:multiLevelType w:val="hybridMultilevel"/>
     <w:tmpl w:val="FA8EE17C"/>
@@ -10027,7 +11244,7 @@
       </w:rPr>
     </w:lvl>
   </w:abstractNum>
-  <w:abstractNum w:abstractNumId="22" w15:restartNumberingAfterBreak="0">
+  <w:abstractNum w:abstractNumId="26" w15:restartNumberingAfterBreak="0">
     <w:nsid w:val="5AA35772"/>
     <w:multiLevelType w:val="hybridMultilevel"/>
     <w:tmpl w:val="AB820CAE"/>
@@ -10140,7 +11357,120 @@
       </w:rPr>
     </w:lvl>
   </w:abstractNum>
-  <w:abstractNum w:abstractNumId="23" w15:restartNumberingAfterBreak="0">
+  <w:abstractNum w:abstractNumId="27" w15:restartNumberingAfterBreak="0">
+    <w:nsid w:val="5B01729A"/>
+    <w:multiLevelType w:val="hybridMultilevel"/>
+    <w:tmpl w:val="C344A234"/>
+    <w:lvl w:ilvl="0" w:tplc="04150001">
+      <w:start w:val="1"/>
+      <w:numFmt w:val="bullet"/>
+      <w:lvlText w:val=""/>
+      <w:lvlJc w:val="left"/>
+      <w:pPr>
+        <w:ind w:left="1839" w:hanging="360"/>
+      </w:pPr>
+      <w:rPr>
+        <w:rFonts w:ascii="Symbol" w:hAnsi="Symbol" w:hint="default"/>
+      </w:rPr>
+    </w:lvl>
+    <w:lvl w:ilvl="1" w:tplc="04150003">
+      <w:start w:val="1"/>
+      <w:numFmt w:val="bullet"/>
+      <w:lvlText w:val="o"/>
+      <w:lvlJc w:val="left"/>
+      <w:pPr>
+        <w:ind w:left="2559" w:hanging="360"/>
+      </w:pPr>
+      <w:rPr>
+        <w:rFonts w:ascii="Courier New" w:hAnsi="Courier New" w:cs="Courier New" w:hint="default"/>
+      </w:rPr>
+    </w:lvl>
+    <w:lvl w:ilvl="2" w:tplc="04150005" w:tentative="1">
+      <w:start w:val="1"/>
+      <w:numFmt w:val="bullet"/>
+      <w:lvlText w:val=""/>
+      <w:lvlJc w:val="left"/>
+      <w:pPr>
+        <w:ind w:left="3279" w:hanging="360"/>
+      </w:pPr>
+      <w:rPr>
+        <w:rFonts w:ascii="Wingdings" w:hAnsi="Wingdings" w:hint="default"/>
+      </w:rPr>
+    </w:lvl>
+    <w:lvl w:ilvl="3" w:tplc="04150001" w:tentative="1">
+      <w:start w:val="1"/>
+      <w:numFmt w:val="bullet"/>
+      <w:lvlText w:val=""/>
+      <w:lvlJc w:val="left"/>
+      <w:pPr>
+        <w:ind w:left="3999" w:hanging="360"/>
+      </w:pPr>
+      <w:rPr>
+        <w:rFonts w:ascii="Symbol" w:hAnsi="Symbol" w:hint="default"/>
+      </w:rPr>
+    </w:lvl>
+    <w:lvl w:ilvl="4" w:tplc="04150003" w:tentative="1">
+      <w:start w:val="1"/>
+      <w:numFmt w:val="bullet"/>
+      <w:lvlText w:val="o"/>
+      <w:lvlJc w:val="left"/>
+      <w:pPr>
+        <w:ind w:left="4719" w:hanging="360"/>
+      </w:pPr>
+      <w:rPr>
+        <w:rFonts w:ascii="Courier New" w:hAnsi="Courier New" w:cs="Courier New" w:hint="default"/>
+      </w:rPr>
+    </w:lvl>
+    <w:lvl w:ilvl="5" w:tplc="04150005" w:tentative="1">
+      <w:start w:val="1"/>
+      <w:numFmt w:val="bullet"/>
+      <w:lvlText w:val=""/>
+      <w:lvlJc w:val="left"/>
+      <w:pPr>
+        <w:ind w:left="5439" w:hanging="360"/>
+      </w:pPr>
+      <w:rPr>
+        <w:rFonts w:ascii="Wingdings" w:hAnsi="Wingdings" w:hint="default"/>
+      </w:rPr>
+    </w:lvl>
+    <w:lvl w:ilvl="6" w:tplc="04150001" w:tentative="1">
+      <w:start w:val="1"/>
+      <w:numFmt w:val="bullet"/>
+      <w:lvlText w:val=""/>
+      <w:lvlJc w:val="left"/>
+      <w:pPr>
+        <w:ind w:left="6159" w:hanging="360"/>
+      </w:pPr>
+      <w:rPr>
+        <w:rFonts w:ascii="Symbol" w:hAnsi="Symbol" w:hint="default"/>
+      </w:rPr>
+    </w:lvl>
+    <w:lvl w:ilvl="7" w:tplc="04150003" w:tentative="1">
+      <w:start w:val="1"/>
+      <w:numFmt w:val="bullet"/>
+      <w:lvlText w:val="o"/>
+      <w:lvlJc w:val="left"/>
+      <w:pPr>
+        <w:ind w:left="6879" w:hanging="360"/>
+      </w:pPr>
+      <w:rPr>
+        <w:rFonts w:ascii="Courier New" w:hAnsi="Courier New" w:cs="Courier New" w:hint="default"/>
+      </w:rPr>
+    </w:lvl>
+    <w:lvl w:ilvl="8" w:tplc="04150005" w:tentative="1">
+      <w:start w:val="1"/>
+      <w:numFmt w:val="bullet"/>
+      <w:lvlText w:val=""/>
+      <w:lvlJc w:val="left"/>
+      <w:pPr>
+        <w:ind w:left="7599" w:hanging="360"/>
+      </w:pPr>
+      <w:rPr>
+        <w:rFonts w:ascii="Wingdings" w:hAnsi="Wingdings" w:hint="default"/>
+      </w:rPr>
+    </w:lvl>
+  </w:abstractNum>
+  <w:abstractNum w:abstractNumId="28" w15:restartNumberingAfterBreak="0">
     <w:nsid w:val="60B96FDC"/>
     <w:multiLevelType w:val="hybridMultilevel"/>
     <w:tmpl w:val="74E273D8"/>
@@ -10253,7 +11583,7 @@
       </w:rPr>
     </w:lvl>
   </w:abstractNum>
-  <w:abstractNum w:abstractNumId="24" w15:restartNumberingAfterBreak="0">
+  <w:abstractNum w:abstractNumId="29" w15:restartNumberingAfterBreak="0">
     <w:nsid w:val="62466FF1"/>
     <w:multiLevelType w:val="hybridMultilevel"/>
     <w:tmpl w:val="60A895CE"/>
@@ -10366,7 +11696,7 @@
       </w:rPr>
     </w:lvl>
   </w:abstractNum>
-  <w:abstractNum w:abstractNumId="25" w15:restartNumberingAfterBreak="0">
+  <w:abstractNum w:abstractNumId="30" w15:restartNumberingAfterBreak="0">
     <w:nsid w:val="64974BE7"/>
     <w:multiLevelType w:val="hybridMultilevel"/>
     <w:tmpl w:val="4C060CFE"/>
@@ -10479,7 +11809,7 @@
       </w:rPr>
     </w:lvl>
   </w:abstractNum>
-  <w:abstractNum w:abstractNumId="26" w15:restartNumberingAfterBreak="0">
+  <w:abstractNum w:abstractNumId="31" w15:restartNumberingAfterBreak="0">
     <w:nsid w:val="66C855CD"/>
     <w:multiLevelType w:val="multilevel"/>
     <w:tmpl w:val="C4FC9AAA"/>
@@ -10628,7 +11958,7 @@
       </w:rPr>
     </w:lvl>
   </w:abstractNum>
-  <w:abstractNum w:abstractNumId="27" w15:restartNumberingAfterBreak="0">
+  <w:abstractNum w:abstractNumId="32" w15:restartNumberingAfterBreak="0">
     <w:nsid w:val="66F47C06"/>
     <w:multiLevelType w:val="multilevel"/>
     <w:tmpl w:val="040C0025"/>
@@ -10723,7 +12053,7 @@
       </w:pPr>
     </w:lvl>
   </w:abstractNum>
-  <w:abstractNum w:abstractNumId="28" w15:restartNumberingAfterBreak="0">
+  <w:abstractNum w:abstractNumId="33" w15:restartNumberingAfterBreak="0">
     <w:nsid w:val="6DAA6391"/>
     <w:multiLevelType w:val="multilevel"/>
     <w:tmpl w:val="DFFAF35C"/>
@@ -10836,7 +12166,7 @@
       </w:rPr>
     </w:lvl>
   </w:abstractNum>
-  <w:abstractNum w:abstractNumId="29" w15:restartNumberingAfterBreak="0">
+  <w:abstractNum w:abstractNumId="34" w15:restartNumberingAfterBreak="0">
     <w:nsid w:val="6EF57AC4"/>
     <w:multiLevelType w:val="hybridMultilevel"/>
     <w:tmpl w:val="21AC0F32"/>
@@ -10949,7 +12279,7 @@
       </w:rPr>
     </w:lvl>
   </w:abstractNum>
-  <w:abstractNum w:abstractNumId="30" w15:restartNumberingAfterBreak="0">
+  <w:abstractNum w:abstractNumId="35" w15:restartNumberingAfterBreak="0">
     <w:nsid w:val="6F130444"/>
     <w:multiLevelType w:val="hybridMultilevel"/>
     <w:tmpl w:val="8280F0F0"/>
@@ -11062,7 +12392,7 @@
       </w:rPr>
     </w:lvl>
   </w:abstractNum>
-  <w:abstractNum w:abstractNumId="31" w15:restartNumberingAfterBreak="0">
+  <w:abstractNum w:abstractNumId="36" w15:restartNumberingAfterBreak="0">
     <w:nsid w:val="7689430A"/>
     <w:multiLevelType w:val="hybridMultilevel"/>
     <w:tmpl w:val="1D12843C"/>
@@ -11175,62 +12505,175 @@
       </w:rPr>
     </w:lvl>
   </w:abstractNum>
+  <w:abstractNum w:abstractNumId="37" w15:restartNumberingAfterBreak="0">
+    <w:nsid w:val="7DF73F8F"/>
+    <w:multiLevelType w:val="hybridMultilevel"/>
+    <w:tmpl w:val="42FC3E02"/>
+    <w:lvl w:ilvl="0" w:tplc="04150001">
+      <w:start w:val="1"/>
+      <w:numFmt w:val="bullet"/>
+      <w:lvlText w:val=""/>
+      <w:lvlJc w:val="left"/>
+      <w:pPr>
+        <w:ind w:left="1776" w:hanging="360"/>
+      </w:pPr>
+      <w:rPr>
+        <w:rFonts w:ascii="Symbol" w:hAnsi="Symbol" w:hint="default"/>
+      </w:rPr>
+    </w:lvl>
+    <w:lvl w:ilvl="1" w:tplc="04150003">
+      <w:start w:val="1"/>
+      <w:numFmt w:val="bullet"/>
+      <w:lvlText w:val="o"/>
+      <w:lvlJc w:val="left"/>
+      <w:pPr>
+        <w:ind w:left="2496" w:hanging="360"/>
+      </w:pPr>
+      <w:rPr>
+        <w:rFonts w:ascii="Courier New" w:hAnsi="Courier New" w:cs="Courier New" w:hint="default"/>
+      </w:rPr>
+    </w:lvl>
+    <w:lvl w:ilvl="2" w:tplc="04150005" w:tentative="1">
+      <w:start w:val="1"/>
+      <w:numFmt w:val="bullet"/>
+      <w:lvlText w:val=""/>
+      <w:lvlJc w:val="left"/>
+      <w:pPr>
+        <w:ind w:left="3216" w:hanging="360"/>
+      </w:pPr>
+      <w:rPr>
+        <w:rFonts w:ascii="Wingdings" w:hAnsi="Wingdings" w:hint="default"/>
+      </w:rPr>
+    </w:lvl>
+    <w:lvl w:ilvl="3" w:tplc="04150001" w:tentative="1">
+      <w:start w:val="1"/>
+      <w:numFmt w:val="bullet"/>
+      <w:lvlText w:val=""/>
+      <w:lvlJc w:val="left"/>
+      <w:pPr>
+        <w:ind w:left="3936" w:hanging="360"/>
+      </w:pPr>
+      <w:rPr>
+        <w:rFonts w:ascii="Symbol" w:hAnsi="Symbol" w:hint="default"/>
+      </w:rPr>
+    </w:lvl>
+    <w:lvl w:ilvl="4" w:tplc="04150003" w:tentative="1">
+      <w:start w:val="1"/>
+      <w:numFmt w:val="bullet"/>
+      <w:lvlText w:val="o"/>
+      <w:lvlJc w:val="left"/>
+      <w:pPr>
+        <w:ind w:left="4656" w:hanging="360"/>
+      </w:pPr>
+      <w:rPr>
+        <w:rFonts w:ascii="Courier New" w:hAnsi="Courier New" w:cs="Courier New" w:hint="default"/>
+      </w:rPr>
+    </w:lvl>
+    <w:lvl w:ilvl="5" w:tplc="04150005" w:tentative="1">
+      <w:start w:val="1"/>
+      <w:numFmt w:val="bullet"/>
+      <w:lvlText w:val=""/>
+      <w:lvlJc w:val="left"/>
+      <w:pPr>
+        <w:ind w:left="5376" w:hanging="360"/>
+      </w:pPr>
+      <w:rPr>
+        <w:rFonts w:ascii="Wingdings" w:hAnsi="Wingdings" w:hint="default"/>
+      </w:rPr>
+    </w:lvl>
+    <w:lvl w:ilvl="6" w:tplc="04150001" w:tentative="1">
+      <w:start w:val="1"/>
+      <w:numFmt w:val="bullet"/>
+      <w:lvlText w:val=""/>
+      <w:lvlJc w:val="left"/>
+      <w:pPr>
+        <w:ind w:left="6096" w:hanging="360"/>
+      </w:pPr>
+      <w:rPr>
+        <w:rFonts w:ascii="Symbol" w:hAnsi="Symbol" w:hint="default"/>
+      </w:rPr>
+    </w:lvl>
+    <w:lvl w:ilvl="7" w:tplc="04150003" w:tentative="1">
+      <w:start w:val="1"/>
+      <w:numFmt w:val="bullet"/>
+      <w:lvlText w:val="o"/>
+      <w:lvlJc w:val="left"/>
+      <w:pPr>
+        <w:ind w:left="6816" w:hanging="360"/>
+      </w:pPr>
+      <w:rPr>
+        <w:rFonts w:ascii="Courier New" w:hAnsi="Courier New" w:cs="Courier New" w:hint="default"/>
+      </w:rPr>
+    </w:lvl>
+    <w:lvl w:ilvl="8" w:tplc="04150005" w:tentative="1">
+      <w:start w:val="1"/>
+      <w:numFmt w:val="bullet"/>
+      <w:lvlText w:val=""/>
+      <w:lvlJc w:val="left"/>
+      <w:pPr>
+        <w:ind w:left="7536" w:hanging="360"/>
+      </w:pPr>
+      <w:rPr>
+        <w:rFonts w:ascii="Wingdings" w:hAnsi="Wingdings" w:hint="default"/>
+      </w:rPr>
+    </w:lvl>
+  </w:abstractNum>
   <w:num w:numId="1">
-    <w:abstractNumId w:val="27"/>
+    <w:abstractNumId w:val="32"/>
   </w:num>
   <w:num w:numId="2">
-    <w:abstractNumId w:val="30"/>
+    <w:abstractNumId w:val="35"/>
   </w:num>
   <w:num w:numId="3">
-    <w:abstractNumId w:val="19"/>
+    <w:abstractNumId w:val="23"/>
   </w:num>
   <w:num w:numId="4">
     <w:abstractNumId w:val="3"/>
   </w:num>
   <w:num w:numId="5">
-    <w:abstractNumId w:val="4"/>
+    <w:abstractNumId w:val="5"/>
   </w:num>
   <w:num w:numId="6">
-    <w:abstractNumId w:val="25"/>
+    <w:abstractNumId w:val="30"/>
   </w:num>
   <w:num w:numId="7">
-    <w:abstractNumId w:val="5"/>
+    <w:abstractNumId w:val="7"/>
   </w:num>
   <w:num w:numId="8">
-    <w:abstractNumId w:val="23"/>
+    <w:abstractNumId w:val="28"/>
   </w:num>
   <w:num w:numId="9">
+    <w:abstractNumId w:val="29"/>
+  </w:num>
+  <w:num w:numId="10">
+    <w:abstractNumId w:val="32"/>
+  </w:num>
+  <w:num w:numId="11">
+    <w:abstractNumId w:val="12"/>
+  </w:num>
+  <w:num w:numId="12">
+    <w:abstractNumId w:val="15"/>
+  </w:num>
+  <w:num w:numId="13">
     <w:abstractNumId w:val="24"/>
   </w:num>
-  <w:num w:numId="10">
-    <w:abstractNumId w:val="27"/>
-  </w:num>
-  <w:num w:numId="11">
-    <w:abstractNumId w:val="9"/>
-  </w:num>
-  <w:num w:numId="12">
-    <w:abstractNumId w:val="12"/>
-  </w:num>
-  <w:num w:numId="13">
-    <w:abstractNumId w:val="20"/>
-  </w:num>
   <w:num w:numId="14">
-    <w:abstractNumId w:val="6"/>
+    <w:abstractNumId w:val="8"/>
   </w:num>
   <w:num w:numId="15">
-    <w:abstractNumId w:val="27"/>
+    <w:abstractNumId w:val="32"/>
   </w:num>
   <w:num w:numId="16">
-    <w:abstractNumId w:val="17"/>
+    <w:abstractNumId w:val="21"/>
   </w:num>
   <w:num w:numId="17">
-    <w:abstractNumId w:val="10"/>
+    <w:abstractNumId w:val="13"/>
   </w:num>
   <w:num w:numId="18">
-    <w:abstractNumId w:val="27"/>
+    <w:abstractNumId w:val="32"/>
   </w:num>
   <w:num w:numId="19">
-    <w:abstractNumId w:val="27"/>
+    <w:abstractNumId w:val="32"/>
     <w:lvlOverride w:ilvl="0">
       <w:startOverride w:val="2"/>
     </w:lvlOverride>
@@ -11242,58 +12685,88 @@
     </w:lvlOverride>
   </w:num>
   <w:num w:numId="20">
-    <w:abstractNumId w:val="28"/>
+    <w:abstractNumId w:val="33"/>
   </w:num>
   <w:num w:numId="21">
-    <w:abstractNumId w:val="21"/>
+    <w:abstractNumId w:val="25"/>
   </w:num>
   <w:num w:numId="22">
-    <w:abstractNumId w:val="15"/>
+    <w:abstractNumId w:val="18"/>
   </w:num>
   <w:num w:numId="23">
     <w:abstractNumId w:val="1"/>
   </w:num>
   <w:num w:numId="24">
-    <w:abstractNumId w:val="31"/>
+    <w:abstractNumId w:val="36"/>
   </w:num>
   <w:num w:numId="25">
-    <w:abstractNumId w:val="7"/>
+    <w:abstractNumId w:val="9"/>
   </w:num>
   <w:num w:numId="26">
     <w:abstractNumId w:val="2"/>
   </w:num>
   <w:num w:numId="27">
-    <w:abstractNumId w:val="16"/>
+    <w:abstractNumId w:val="19"/>
   </w:num>
   <w:num w:numId="28">
-    <w:abstractNumId w:val="22"/>
+    <w:abstractNumId w:val="26"/>
   </w:num>
   <w:num w:numId="29">
     <w:abstractNumId w:val="0"/>
   </w:num>
   <w:num w:numId="30">
+    <w:abstractNumId w:val="17"/>
+  </w:num>
+  <w:num w:numId="31">
+    <w:abstractNumId w:val="11"/>
+  </w:num>
+  <w:num w:numId="32">
+    <w:abstractNumId w:val="32"/>
+  </w:num>
+  <w:num w:numId="33">
+    <w:abstractNumId w:val="31"/>
+  </w:num>
+  <w:num w:numId="34">
+    <w:abstractNumId w:val="16"/>
+  </w:num>
+  <w:num w:numId="35">
+    <w:abstractNumId w:val="34"/>
+  </w:num>
+  <w:num w:numId="36">
+    <w:abstractNumId w:val="22"/>
+  </w:num>
+  <w:num w:numId="37">
     <w:abstractNumId w:val="14"/>
   </w:num>
-  <w:num w:numId="31">
-    <w:abstractNumId w:val="8"/>
+  <w:num w:numId="38">
+    <w:abstractNumId w:val="6"/>
   </w:num>
-  <w:num w:numId="32">
+  <w:num w:numId="39">
+    <w:abstractNumId w:val="10"/>
+  </w:num>
+  <w:num w:numId="40">
+    <w:abstractNumId w:val="32"/>
+  </w:num>
+  <w:num w:numId="41">
+    <w:abstractNumId w:val="4"/>
+  </w:num>
+  <w:num w:numId="42">
+    <w:abstractNumId w:val="32"/>
+  </w:num>
+  <w:num w:numId="43">
+    <w:abstractNumId w:val="32"/>
+  </w:num>
+  <w:num w:numId="44">
     <w:abstractNumId w:val="27"/>
   </w:num>
-  <w:num w:numId="33">
-    <w:abstractNumId w:val="26"/>
+  <w:num w:numId="45">
+    <w:abstractNumId w:val="32"/>
   </w:num>
-  <w:num w:numId="34">
-    <w:abstractNumId w:val="13"/>
+  <w:num w:numId="46">
+    <w:abstractNumId w:val="37"/>
   </w:num>
-  <w:num w:numId="35">
-    <w:abstractNumId w:val="29"/>
-  </w:num>
-  <w:num w:numId="36">
-    <w:abstractNumId w:val="18"/>
-  </w:num>
-  <w:num w:numId="37">
-    <w:abstractNumId w:val="11"/>
+  <w:num w:numId="47">
+    <w:abstractNumId w:val="20"/>
   </w:num>
 </w:numbering>
 </file>
@@ -12293,6 +13766,11 @@
       <w:vertAlign w:val="superscript"/>
     </w:rPr>
   </w:style>
+  <w:style w:type="character" w:customStyle="1" w:styleId="message">
+    <w:name w:val="message"/>
+    <w:basedOn w:val="DefaultParagraphFont"/>
+    <w:rsid w:val="003D509B"/>
+  </w:style>
 </w:styles>
 </file>
 
@@ -12562,7 +14040,7 @@
 </file>
 
 <file path=customXml/itemProps1.xml><?xml version="1.0" encoding="utf-8"?>
-<ds:datastoreItem xmlns:ds="http://schemas.openxmlformats.org/officeDocument/2006/customXml" ds:itemID="{8EF023A9-8BAA-488E-8DDF-FB5DC3015F0F}">
+<ds:datastoreItem xmlns:ds="http://schemas.openxmlformats.org/officeDocument/2006/customXml" ds:itemID="{06FD39C1-F217-4C01-BF28-3A12B05AC9C0}">
   <ds:schemaRefs>
     <ds:schemaRef ds:uri="http://schemas.openxmlformats.org/officeDocument/2006/bibliography"/>
   </ds:schemaRefs>

</xml_diff>